<commit_message>
updated all stats & charts as of this commit
</commit_message>
<xml_diff>
--- a/playstation/output/charts.docx
+++ b/playstation/output/charts.docx
@@ -2859,12 +2859,12 @@
           <wp:inline distB="114300" distT="114300" distL="114300" distR="114300">
             <wp:extent cx="5738813" cy="3543300"/>
             <wp:effectExtent b="0" l="0" r="0" t="0"/>
-            <wp:docPr descr="Chart" id="12" name="image1.png"/>
+            <wp:docPr descr="Chart" id="12" name="image10.png"/>
             <a:graphic>
               <a:graphicData uri="http://schemas.openxmlformats.org/drawingml/2006/picture">
                 <pic:pic>
                   <pic:nvPicPr>
-                    <pic:cNvPr descr="Chart" id="0" name="image1.png"/>
+                    <pic:cNvPr descr="Chart" id="0" name="image10.png"/>
                     <pic:cNvPicPr preferRelativeResize="0"/>
                   </pic:nvPicPr>
                   <pic:blipFill>
@@ -2905,12 +2905,12 @@
           <wp:inline distB="114300" distT="114300" distL="114300" distR="114300">
             <wp:extent cx="5943600" cy="3670300"/>
             <wp:effectExtent b="0" l="0" r="0" t="0"/>
-            <wp:docPr descr="Chart" id="2" name="image10.png"/>
+            <wp:docPr descr="Chart" id="2" name="image3.png"/>
             <a:graphic>
               <a:graphicData uri="http://schemas.openxmlformats.org/drawingml/2006/picture">
                 <pic:pic>
                   <pic:nvPicPr>
-                    <pic:cNvPr descr="Chart" id="0" name="image10.png"/>
+                    <pic:cNvPr descr="Chart" id="0" name="image3.png"/>
                     <pic:cNvPicPr preferRelativeResize="0"/>
                   </pic:nvPicPr>
                   <pic:blipFill>
@@ -2987,12 +2987,12 @@
           <wp:inline distB="114300" distT="114300" distL="114300" distR="114300">
             <wp:extent cx="5943600" cy="3670300"/>
             <wp:effectExtent b="0" l="0" r="0" t="0"/>
-            <wp:docPr descr="Chart" id="11" name="image3.png"/>
+            <wp:docPr descr="Chart" id="11" name="image9.png"/>
             <a:graphic>
               <a:graphicData uri="http://schemas.openxmlformats.org/drawingml/2006/picture">
                 <pic:pic>
                   <pic:nvPicPr>
-                    <pic:cNvPr descr="Chart" id="0" name="image3.png"/>
+                    <pic:cNvPr descr="Chart" id="0" name="image9.png"/>
                     <pic:cNvPicPr preferRelativeResize="0"/>
                   </pic:nvPicPr>
                   <pic:blipFill>
@@ -6349,12 +6349,12 @@
           <wp:inline distB="114300" distT="114300" distL="114300" distR="114300">
             <wp:extent cx="5943600" cy="3162300"/>
             <wp:effectExtent b="0" l="0" r="0" t="0"/>
-            <wp:docPr descr="Chart" id="1" name="image13.png"/>
+            <wp:docPr descr="Chart" id="1" name="image1.png"/>
             <a:graphic>
               <a:graphicData uri="http://schemas.openxmlformats.org/drawingml/2006/picture">
                 <pic:pic>
                   <pic:nvPicPr>
-                    <pic:cNvPr descr="Chart" id="0" name="image13.png"/>
+                    <pic:cNvPr descr="Chart" id="0" name="image1.png"/>
                     <pic:cNvPicPr preferRelativeResize="0"/>
                   </pic:nvPicPr>
                   <pic:blipFill>
@@ -8957,12 +8957,12 @@
           <wp:inline distB="114300" distT="114300" distL="114300" distR="114300">
             <wp:extent cx="5943600" cy="3670300"/>
             <wp:effectExtent b="0" l="0" r="0" t="0"/>
-            <wp:docPr descr="Chart" id="6" name="image5.png"/>
+            <wp:docPr descr="Chart" id="6" name="image6.png"/>
             <a:graphic>
               <a:graphicData uri="http://schemas.openxmlformats.org/drawingml/2006/picture">
                 <pic:pic>
                   <pic:nvPicPr>
-                    <pic:cNvPr descr="Chart" id="0" name="image5.png"/>
+                    <pic:cNvPr descr="Chart" id="0" name="image6.png"/>
                     <pic:cNvPicPr preferRelativeResize="0"/>
                   </pic:nvPicPr>
                   <pic:blipFill>
@@ -9223,12 +9223,12 @@
           <wp:inline distB="114300" distT="114300" distL="114300" distR="114300">
             <wp:extent cx="5143500" cy="3175000"/>
             <wp:effectExtent b="0" l="0" r="0" t="0"/>
-            <wp:docPr descr="Chart" id="9" name="image15.png"/>
+            <wp:docPr descr="Chart" id="9" name="image14.png"/>
             <a:graphic>
               <a:graphicData uri="http://schemas.openxmlformats.org/drawingml/2006/picture">
                 <pic:pic>
                   <pic:nvPicPr>
-                    <pic:cNvPr descr="Chart" id="0" name="image15.png"/>
+                    <pic:cNvPr descr="Chart" id="0" name="image14.png"/>
                     <pic:cNvPicPr preferRelativeResize="0"/>
                   </pic:nvPicPr>
                   <pic:blipFill>
@@ -9268,12 +9268,12 @@
           <wp:inline distB="114300" distT="114300" distL="114300" distR="114300">
             <wp:extent cx="5143500" cy="3175000"/>
             <wp:effectExtent b="0" l="0" r="0" t="0"/>
-            <wp:docPr descr="Chart" id="7" name="image2.png"/>
+            <wp:docPr descr="Chart" id="7" name="image13.png"/>
             <a:graphic>
               <a:graphicData uri="http://schemas.openxmlformats.org/drawingml/2006/picture">
                 <pic:pic>
                   <pic:nvPicPr>
-                    <pic:cNvPr descr="Chart" id="0" name="image2.png"/>
+                    <pic:cNvPr descr="Chart" id="0" name="image13.png"/>
                     <pic:cNvPicPr preferRelativeResize="0"/>
                   </pic:nvPicPr>
                   <pic:blipFill>
@@ -13650,12 +13650,12 @@
           <wp:inline distB="114300" distT="114300" distL="114300" distR="114300">
             <wp:extent cx="5943600" cy="3670300"/>
             <wp:effectExtent b="0" l="0" r="0" t="0"/>
-            <wp:docPr descr="Chart" id="4" name="image11.png"/>
+            <wp:docPr descr="Chart" id="4" name="image2.png"/>
             <a:graphic>
               <a:graphicData uri="http://schemas.openxmlformats.org/drawingml/2006/picture">
                 <pic:pic>
                   <pic:nvPicPr>
-                    <pic:cNvPr descr="Chart" id="0" name="image11.png"/>
+                    <pic:cNvPr descr="Chart" id="0" name="image2.png"/>
                     <pic:cNvPicPr preferRelativeResize="0"/>
                   </pic:nvPicPr>
                   <pic:blipFill>
@@ -13695,12 +13695,12 @@
           <wp:inline distB="114300" distT="114300" distL="114300" distR="114300">
             <wp:extent cx="5943600" cy="3670300"/>
             <wp:effectExtent b="0" l="0" r="0" t="0"/>
-            <wp:docPr descr="Chart" id="3" name="image12.png"/>
+            <wp:docPr descr="Chart" id="3" name="image5.png"/>
             <a:graphic>
               <a:graphicData uri="http://schemas.openxmlformats.org/drawingml/2006/picture">
                 <pic:pic>
                   <pic:nvPicPr>
-                    <pic:cNvPr descr="Chart" id="0" name="image12.png"/>
+                    <pic:cNvPr descr="Chart" id="0" name="image5.png"/>
                     <pic:cNvPicPr preferRelativeResize="0"/>
                   </pic:nvPicPr>
                   <pic:blipFill>
@@ -13765,12 +13765,12 @@
           <wp:inline distB="114300" distT="114300" distL="114300" distR="114300">
             <wp:extent cx="5943600" cy="3670300"/>
             <wp:effectExtent b="0" l="0" r="0" t="0"/>
-            <wp:docPr id="8" name="image4.png"/>
+            <wp:docPr id="8" name="image12.png"/>
             <a:graphic>
               <a:graphicData uri="http://schemas.openxmlformats.org/drawingml/2006/picture">
                 <pic:pic>
                   <pic:nvPicPr>
-                    <pic:cNvPr id="0" name="image4.png"/>
+                    <pic:cNvPr id="0" name="image12.png"/>
                     <pic:cNvPicPr preferRelativeResize="0"/>
                   </pic:nvPicPr>
                   <pic:blipFill>
@@ -13987,12 +13987,12 @@
           <wp:inline distB="114300" distT="114300" distL="114300" distR="114300">
             <wp:extent cx="5943600" cy="3670300"/>
             <wp:effectExtent b="0" l="0" r="0" t="0"/>
-            <wp:docPr descr="Chart" id="14" name="image6.png"/>
+            <wp:docPr descr="Chart" id="14" name="image11.png"/>
             <a:graphic>
               <a:graphicData uri="http://schemas.openxmlformats.org/drawingml/2006/picture">
                 <pic:pic>
                   <pic:nvPicPr>
-                    <pic:cNvPr descr="Chart" id="0" name="image6.png"/>
+                    <pic:cNvPr descr="Chart" id="0" name="image11.png"/>
                     <pic:cNvPicPr preferRelativeResize="0"/>
                   </pic:nvPicPr>
                   <pic:blipFill>
@@ -14088,12 +14088,12 @@
           <wp:inline distB="114300" distT="114300" distL="114300" distR="114300">
             <wp:extent cx="5943600" cy="3683000"/>
             <wp:effectExtent b="0" l="0" r="0" t="0"/>
-            <wp:docPr descr="Chart" id="15" name="image9.png"/>
+            <wp:docPr descr="Chart" id="15" name="image7.png"/>
             <a:graphic>
               <a:graphicData uri="http://schemas.openxmlformats.org/drawingml/2006/picture">
                 <pic:pic>
                   <pic:nvPicPr>
-                    <pic:cNvPr descr="Chart" id="0" name="image9.png"/>
+                    <pic:cNvPr descr="Chart" id="0" name="image7.png"/>
                     <pic:cNvPicPr preferRelativeResize="0"/>
                   </pic:nvPicPr>
                   <pic:blipFill>
@@ -14179,12 +14179,12 @@
           <wp:inline distB="114300" distT="114300" distL="114300" distR="114300">
             <wp:extent cx="5943600" cy="3670300"/>
             <wp:effectExtent b="0" l="0" r="0" t="0"/>
-            <wp:docPr descr="Chart" id="13" name="image7.png"/>
+            <wp:docPr descr="Chart" id="13" name="image15.png"/>
             <a:graphic>
               <a:graphicData uri="http://schemas.openxmlformats.org/drawingml/2006/picture">
                 <pic:pic>
                   <pic:nvPicPr>
-                    <pic:cNvPr descr="Chart" id="0" name="image7.png"/>
+                    <pic:cNvPr descr="Chart" id="0" name="image15.png"/>
                     <pic:cNvPicPr preferRelativeResize="0"/>
                   </pic:nvPicPr>
                   <pic:blipFill>
@@ -14450,12 +14450,12 @@
           <wp:inline distB="114300" distT="114300" distL="114300" distR="114300">
             <wp:extent cx="5943600" cy="3670300"/>
             <wp:effectExtent b="0" l="0" r="0" t="0"/>
-            <wp:docPr id="10" name="image14.png"/>
+            <wp:docPr id="10" name="image8.png"/>
             <a:graphic>
               <a:graphicData uri="http://schemas.openxmlformats.org/drawingml/2006/picture">
                 <pic:pic>
                   <pic:nvPicPr>
-                    <pic:cNvPr id="0" name="image14.png"/>
+                    <pic:cNvPr id="0" name="image8.png"/>
                     <pic:cNvPicPr preferRelativeResize="0"/>
                   </pic:nvPicPr>
                   <pic:blipFill>
@@ -14496,12 +14496,12 @@
           <wp:inline distB="114300" distT="114300" distL="114300" distR="114300">
             <wp:extent cx="5943600" cy="3670300"/>
             <wp:effectExtent b="0" l="0" r="0" t="0"/>
-            <wp:docPr id="5" name="image8.png"/>
+            <wp:docPr id="5" name="image4.png"/>
             <a:graphic>
               <a:graphicData uri="http://schemas.openxmlformats.org/drawingml/2006/picture">
                 <pic:pic>
                   <pic:nvPicPr>
-                    <pic:cNvPr id="0" name="image8.png"/>
+                    <pic:cNvPr id="0" name="image4.png"/>
                     <pic:cNvPicPr preferRelativeResize="0"/>
                   </pic:nvPicPr>
                   <pic:blipFill>

</xml_diff>

<commit_message>
first update of 2025 (January) - reconciled pricing values between Excel & SQL (updated values were not entered into SQL previously) - ranking system TBC in next commit (along with other small updates)
</commit_message>
<xml_diff>
--- a/playstation/output/charts.docx
+++ b/playstation/output/charts.docx
@@ -2773,7 +2773,7 @@
           <w:highlight w:val="yellow"/>
           <w:rtl w:val="0"/>
         </w:rPr>
-        <w:t xml:space="preserve">1,051</w:t>
+        <w:t xml:space="preserve">1,054</w:t>
       </w:r>
       <w:r>
         <w:rPr>
@@ -2825,12 +2825,12 @@
           <wp:inline distB="114300" distT="114300" distL="114300" distR="114300">
             <wp:extent cx="5738813" cy="3543300"/>
             <wp:effectExtent b="0" l="0" r="0" t="0"/>
-            <wp:docPr descr="Chart" id="12" name="image12.png"/>
+            <wp:docPr descr="Chart" id="12" name="image3.png"/>
             <a:graphic>
               <a:graphicData uri="http://schemas.openxmlformats.org/drawingml/2006/picture">
                 <pic:pic>
                   <pic:nvPicPr>
-                    <pic:cNvPr descr="Chart" id="0" name="image12.png"/>
+                    <pic:cNvPr descr="Chart" id="0" name="image3.png"/>
                     <pic:cNvPicPr preferRelativeResize="0"/>
                   </pic:nvPicPr>
                   <pic:blipFill>
@@ -2871,12 +2871,12 @@
           <wp:inline distB="114300" distT="114300" distL="114300" distR="114300">
             <wp:extent cx="5943600" cy="3670300"/>
             <wp:effectExtent b="0" l="0" r="0" t="0"/>
-            <wp:docPr descr="Chart" id="2" name="image11.png"/>
+            <wp:docPr descr="Chart" id="2" name="image10.png"/>
             <a:graphic>
               <a:graphicData uri="http://schemas.openxmlformats.org/drawingml/2006/picture">
                 <pic:pic>
                   <pic:nvPicPr>
-                    <pic:cNvPr descr="Chart" id="0" name="image11.png"/>
+                    <pic:cNvPr descr="Chart" id="0" name="image10.png"/>
                     <pic:cNvPicPr preferRelativeResize="0"/>
                   </pic:nvPicPr>
                   <pic:blipFill>
@@ -2953,12 +2953,12 @@
           <wp:inline distB="114300" distT="114300" distL="114300" distR="114300">
             <wp:extent cx="5943600" cy="3670300"/>
             <wp:effectExtent b="0" l="0" r="0" t="0"/>
-            <wp:docPr descr="Chart" id="11" name="image14.png"/>
+            <wp:docPr descr="Chart" id="11" name="image2.png"/>
             <a:graphic>
               <a:graphicData uri="http://schemas.openxmlformats.org/drawingml/2006/picture">
                 <pic:pic>
                   <pic:nvPicPr>
-                    <pic:cNvPr descr="Chart" id="0" name="image14.png"/>
+                    <pic:cNvPr descr="Chart" id="0" name="image2.png"/>
                     <pic:cNvPicPr preferRelativeResize="0"/>
                   </pic:nvPicPr>
                   <pic:blipFill>
@@ -5770,15 +5770,13 @@
               <w:rPr>
                 <w:sz w:val="20"/>
                 <w:szCs w:val="20"/>
-                <w:highlight w:val="yellow"/>
-              </w:rPr>
-            </w:pPr>
-            <w:r>
-              <w:rPr>
-                <w:b w:val="1"/>
-                <w:sz w:val="20"/>
-                <w:szCs w:val="20"/>
-                <w:highlight w:val="yellow"/>
+              </w:rPr>
+            </w:pPr>
+            <w:r>
+              <w:rPr>
+                <w:b w:val="1"/>
+                <w:sz w:val="20"/>
+                <w:szCs w:val="20"/>
                 <w:rtl w:val="0"/>
               </w:rPr>
               <w:t xml:space="preserve">2024</w:t>
@@ -5813,18 +5811,16 @@
               <w:rPr>
                 <w:sz w:val="20"/>
                 <w:szCs w:val="20"/>
-                <w:highlight w:val="yellow"/>
-              </w:rPr>
-            </w:pPr>
-            <w:r>
-              <w:rPr>
-                <w:b w:val="1"/>
-                <w:sz w:val="20"/>
-                <w:szCs w:val="20"/>
-                <w:highlight w:val="yellow"/>
-                <w:rtl w:val="0"/>
-              </w:rPr>
-              <w:t xml:space="preserve">€2,136.44</w:t>
+              </w:rPr>
+            </w:pPr>
+            <w:r>
+              <w:rPr>
+                <w:b w:val="1"/>
+                <w:sz w:val="20"/>
+                <w:szCs w:val="20"/>
+                <w:rtl w:val="0"/>
+              </w:rPr>
+              <w:t xml:space="preserve">€2,196.43</w:t>
             </w:r>
             <w:r>
               <w:rPr>
@@ -5856,15 +5852,13 @@
               <w:rPr>
                 <w:sz w:val="20"/>
                 <w:szCs w:val="20"/>
-                <w:highlight w:val="yellow"/>
-              </w:rPr>
-            </w:pPr>
-            <w:r>
-              <w:rPr>
-                <w:b w:val="1"/>
-                <w:sz w:val="20"/>
-                <w:szCs w:val="20"/>
-                <w:highlight w:val="yellow"/>
+              </w:rPr>
+            </w:pPr>
+            <w:r>
+              <w:rPr>
+                <w:b w:val="1"/>
+                <w:sz w:val="20"/>
+                <w:szCs w:val="20"/>
                 <w:rtl w:val="0"/>
               </w:rPr>
               <w:t xml:space="preserve">€520.06</w:t>
@@ -5899,18 +5893,16 @@
               <w:rPr>
                 <w:sz w:val="20"/>
                 <w:szCs w:val="20"/>
-                <w:highlight w:val="yellow"/>
-              </w:rPr>
-            </w:pPr>
-            <w:r>
-              <w:rPr>
-                <w:b w:val="1"/>
-                <w:sz w:val="20"/>
-                <w:szCs w:val="20"/>
-                <w:highlight w:val="yellow"/>
-                <w:rtl w:val="0"/>
-              </w:rPr>
-              <w:t xml:space="preserve">€1,616.38</w:t>
+              </w:rPr>
+            </w:pPr>
+            <w:r>
+              <w:rPr>
+                <w:b w:val="1"/>
+                <w:sz w:val="20"/>
+                <w:szCs w:val="20"/>
+                <w:rtl w:val="0"/>
+              </w:rPr>
+              <w:t xml:space="preserve">€1,676.37</w:t>
             </w:r>
             <w:r>
               <w:rPr>
@@ -5999,7 +5991,7 @@
                 <w:highlight w:val="yellow"/>
                 <w:rtl w:val="0"/>
               </w:rPr>
-              <w:t xml:space="preserve">€59.99</w:t>
+              <w:t xml:space="preserve">€126.97</w:t>
             </w:r>
           </w:p>
         </w:tc>
@@ -6038,7 +6030,7 @@
                 <w:highlight w:val="yellow"/>
                 <w:rtl w:val="0"/>
               </w:rPr>
-              <w:t xml:space="preserve">€0.00</w:t>
+              <w:t xml:space="preserve">€32.84</w:t>
             </w:r>
           </w:p>
         </w:tc>
@@ -6077,7 +6069,7 @@
                 <w:highlight w:val="yellow"/>
                 <w:rtl w:val="0"/>
               </w:rPr>
-              <w:t xml:space="preserve">€59.99</w:t>
+              <w:t xml:space="preserve">€94.13</w:t>
             </w:r>
           </w:p>
         </w:tc>
@@ -6164,7 +6156,7 @@
                 <w:highlight w:val="yellow"/>
                 <w:rtl w:val="0"/>
               </w:rPr>
-              <w:t xml:space="preserve">€25,369.99</w:t>
+              <w:t xml:space="preserve">€25,496.96</w:t>
             </w:r>
           </w:p>
         </w:tc>
@@ -6203,7 +6195,7 @@
                 <w:highlight w:val="yellow"/>
                 <w:rtl w:val="0"/>
               </w:rPr>
-              <w:t xml:space="preserve">€10,764.68</w:t>
+              <w:t xml:space="preserve">€10,797.52</w:t>
             </w:r>
           </w:p>
         </w:tc>
@@ -6242,7 +6234,7 @@
                 <w:highlight w:val="yellow"/>
                 <w:rtl w:val="0"/>
               </w:rPr>
-              <w:t xml:space="preserve">€14,605.31</w:t>
+              <w:t xml:space="preserve">€14,699.44</w:t>
             </w:r>
           </w:p>
         </w:tc>
@@ -6283,7 +6275,7 @@
           <w:highlight w:val="yellow"/>
           <w:rtl w:val="0"/>
         </w:rPr>
-        <w:t xml:space="preserve">€25,369.99</w:t>
+        <w:t xml:space="preserve">€25,496.96</w:t>
       </w:r>
       <w:r>
         <w:rPr>
@@ -6321,7 +6313,7 @@
           <w:highlight w:val="yellow"/>
           <w:rtl w:val="0"/>
         </w:rPr>
-        <w:t xml:space="preserve">€10,764.68</w:t>
+        <w:t xml:space="preserve">€10,797.52</w:t>
       </w:r>
       <w:r>
         <w:rPr>
@@ -6353,7 +6345,7 @@
           <w:highlight w:val="yellow"/>
           <w:rtl w:val="0"/>
         </w:rPr>
-        <w:t xml:space="preserve">€14,605.31</w:t>
+        <w:t xml:space="preserve">€14,699.44</w:t>
       </w:r>
       <w:r>
         <w:rPr>
@@ -6744,13 +6736,15 @@
               <w:rPr>
                 <w:sz w:val="20"/>
                 <w:szCs w:val="20"/>
-              </w:rPr>
-            </w:pPr>
-            <w:r>
-              <w:rPr>
-                <w:b w:val="1"/>
-                <w:sz w:val="20"/>
-                <w:szCs w:val="20"/>
+                <w:highlight w:val="yellow"/>
+              </w:rPr>
+            </w:pPr>
+            <w:r>
+              <w:rPr>
+                <w:b w:val="1"/>
+                <w:sz w:val="20"/>
+                <w:szCs w:val="20"/>
+                <w:highlight w:val="yellow"/>
                 <w:rtl w:val="0"/>
               </w:rPr>
               <w:t xml:space="preserve">January</w:t>
@@ -6785,16 +6779,18 @@
               <w:rPr>
                 <w:sz w:val="20"/>
                 <w:szCs w:val="20"/>
-              </w:rPr>
-            </w:pPr>
-            <w:r>
-              <w:rPr>
-                <w:b w:val="1"/>
-                <w:sz w:val="20"/>
-                <w:szCs w:val="20"/>
-                <w:rtl w:val="0"/>
-              </w:rPr>
-              <w:t xml:space="preserve">€2,291.68</w:t>
+                <w:highlight w:val="yellow"/>
+              </w:rPr>
+            </w:pPr>
+            <w:r>
+              <w:rPr>
+                <w:b w:val="1"/>
+                <w:sz w:val="20"/>
+                <w:szCs w:val="20"/>
+                <w:highlight w:val="yellow"/>
+                <w:rtl w:val="0"/>
+              </w:rPr>
+              <w:t xml:space="preserve">€2,418.65</w:t>
             </w:r>
             <w:r>
               <w:rPr>
@@ -6826,16 +6822,18 @@
               <w:rPr>
                 <w:sz w:val="20"/>
                 <w:szCs w:val="20"/>
-              </w:rPr>
-            </w:pPr>
-            <w:r>
-              <w:rPr>
-                <w:b w:val="1"/>
-                <w:sz w:val="20"/>
-                <w:szCs w:val="20"/>
-                <w:rtl w:val="0"/>
-              </w:rPr>
-              <w:t xml:space="preserve">€1,087.94</w:t>
+                <w:highlight w:val="yellow"/>
+              </w:rPr>
+            </w:pPr>
+            <w:r>
+              <w:rPr>
+                <w:b w:val="1"/>
+                <w:sz w:val="20"/>
+                <w:szCs w:val="20"/>
+                <w:highlight w:val="yellow"/>
+                <w:rtl w:val="0"/>
+              </w:rPr>
+              <w:t xml:space="preserve">€1,120.78</w:t>
             </w:r>
             <w:r>
               <w:rPr>
@@ -6867,16 +6865,18 @@
               <w:rPr>
                 <w:sz w:val="20"/>
                 <w:szCs w:val="20"/>
-              </w:rPr>
-            </w:pPr>
-            <w:r>
-              <w:rPr>
-                <w:b w:val="1"/>
-                <w:sz w:val="20"/>
-                <w:szCs w:val="20"/>
-                <w:rtl w:val="0"/>
-              </w:rPr>
-              <w:t xml:space="preserve">€1,203.74</w:t>
+                <w:highlight w:val="yellow"/>
+              </w:rPr>
+            </w:pPr>
+            <w:r>
+              <w:rPr>
+                <w:b w:val="1"/>
+                <w:sz w:val="20"/>
+                <w:szCs w:val="20"/>
+                <w:highlight w:val="yellow"/>
+                <w:rtl w:val="0"/>
+              </w:rPr>
+              <w:t xml:space="preserve">€1,297.87</w:t>
             </w:r>
             <w:r>
               <w:rPr>
@@ -6914,15 +6914,13 @@
               <w:rPr>
                 <w:sz w:val="20"/>
                 <w:szCs w:val="20"/>
-                <w:highlight w:val="yellow"/>
-              </w:rPr>
-            </w:pPr>
-            <w:r>
-              <w:rPr>
-                <w:b w:val="1"/>
-                <w:sz w:val="20"/>
-                <w:szCs w:val="20"/>
-                <w:highlight w:val="yellow"/>
+              </w:rPr>
+            </w:pPr>
+            <w:r>
+              <w:rPr>
+                <w:b w:val="1"/>
+                <w:sz w:val="20"/>
+                <w:szCs w:val="20"/>
                 <w:rtl w:val="0"/>
               </w:rPr>
               <w:t xml:space="preserve">February</w:t>
@@ -6957,18 +6955,16 @@
               <w:rPr>
                 <w:sz w:val="20"/>
                 <w:szCs w:val="20"/>
-                <w:highlight w:val="yellow"/>
-              </w:rPr>
-            </w:pPr>
-            <w:r>
-              <w:rPr>
-                <w:b w:val="1"/>
-                <w:sz w:val="20"/>
-                <w:szCs w:val="20"/>
-                <w:highlight w:val="yellow"/>
-                <w:rtl w:val="0"/>
-              </w:rPr>
-              <w:t xml:space="preserve">€1,676.86</w:t>
+              </w:rPr>
+            </w:pPr>
+            <w:r>
+              <w:rPr>
+                <w:b w:val="1"/>
+                <w:sz w:val="20"/>
+                <w:szCs w:val="20"/>
+                <w:rtl w:val="0"/>
+              </w:rPr>
+              <w:t xml:space="preserve">€1,616.87</w:t>
             </w:r>
             <w:r>
               <w:rPr>
@@ -7000,15 +6996,13 @@
               <w:rPr>
                 <w:sz w:val="20"/>
                 <w:szCs w:val="20"/>
-                <w:highlight w:val="yellow"/>
-              </w:rPr>
-            </w:pPr>
-            <w:r>
-              <w:rPr>
-                <w:b w:val="1"/>
-                <w:sz w:val="20"/>
-                <w:szCs w:val="20"/>
-                <w:highlight w:val="yellow"/>
+              </w:rPr>
+            </w:pPr>
+            <w:r>
+              <w:rPr>
+                <w:b w:val="1"/>
+                <w:sz w:val="20"/>
+                <w:szCs w:val="20"/>
                 <w:rtl w:val="0"/>
               </w:rPr>
               <w:t xml:space="preserve">€589.76</w:t>
@@ -7043,18 +7037,16 @@
               <w:rPr>
                 <w:sz w:val="20"/>
                 <w:szCs w:val="20"/>
-                <w:highlight w:val="yellow"/>
-              </w:rPr>
-            </w:pPr>
-            <w:r>
-              <w:rPr>
-                <w:b w:val="1"/>
-                <w:sz w:val="20"/>
-                <w:szCs w:val="20"/>
-                <w:highlight w:val="yellow"/>
-                <w:rtl w:val="0"/>
-              </w:rPr>
-              <w:t xml:space="preserve">€1,087.10</w:t>
+              </w:rPr>
+            </w:pPr>
+            <w:r>
+              <w:rPr>
+                <w:b w:val="1"/>
+                <w:sz w:val="20"/>
+                <w:szCs w:val="20"/>
+                <w:rtl w:val="0"/>
+              </w:rPr>
+              <w:t xml:space="preserve">€1,027.11</w:t>
             </w:r>
             <w:r>
               <w:rPr>
@@ -8622,15 +8614,13 @@
               <w:rPr>
                 <w:sz w:val="20"/>
                 <w:szCs w:val="20"/>
-                <w:highlight w:val="yellow"/>
-              </w:rPr>
-            </w:pPr>
-            <w:r>
-              <w:rPr>
-                <w:b w:val="1"/>
-                <w:sz w:val="20"/>
-                <w:szCs w:val="20"/>
-                <w:highlight w:val="yellow"/>
+              </w:rPr>
+            </w:pPr>
+            <w:r>
+              <w:rPr>
+                <w:b w:val="1"/>
+                <w:sz w:val="20"/>
+                <w:szCs w:val="20"/>
                 <w:rtl w:val="0"/>
               </w:rPr>
               <w:t xml:space="preserve">December</w:t>
@@ -8665,18 +8655,16 @@
               <w:rPr>
                 <w:sz w:val="20"/>
                 <w:szCs w:val="20"/>
-                <w:highlight w:val="yellow"/>
-              </w:rPr>
-            </w:pPr>
-            <w:r>
-              <w:rPr>
-                <w:b w:val="1"/>
-                <w:sz w:val="20"/>
-                <w:szCs w:val="20"/>
-                <w:highlight w:val="yellow"/>
-                <w:rtl w:val="0"/>
-              </w:rPr>
-              <w:t xml:space="preserve">€3,325.33</w:t>
+              </w:rPr>
+            </w:pPr>
+            <w:r>
+              <w:rPr>
+                <w:b w:val="1"/>
+                <w:sz w:val="20"/>
+                <w:szCs w:val="20"/>
+                <w:rtl w:val="0"/>
+              </w:rPr>
+              <w:t xml:space="preserve">€3,385.32</w:t>
             </w:r>
             <w:r>
               <w:rPr>
@@ -8708,15 +8696,13 @@
               <w:rPr>
                 <w:sz w:val="20"/>
                 <w:szCs w:val="20"/>
-                <w:highlight w:val="yellow"/>
-              </w:rPr>
-            </w:pPr>
-            <w:r>
-              <w:rPr>
-                <w:b w:val="1"/>
-                <w:sz w:val="20"/>
-                <w:szCs w:val="20"/>
-                <w:highlight w:val="yellow"/>
+              </w:rPr>
+            </w:pPr>
+            <w:r>
+              <w:rPr>
+                <w:b w:val="1"/>
+                <w:sz w:val="20"/>
+                <w:szCs w:val="20"/>
                 <w:rtl w:val="0"/>
               </w:rPr>
               <w:t xml:space="preserve">€1,595.77</w:t>
@@ -8751,18 +8737,16 @@
               <w:rPr>
                 <w:sz w:val="20"/>
                 <w:szCs w:val="20"/>
-                <w:highlight w:val="yellow"/>
-              </w:rPr>
-            </w:pPr>
-            <w:r>
-              <w:rPr>
-                <w:b w:val="1"/>
-                <w:sz w:val="20"/>
-                <w:szCs w:val="20"/>
-                <w:highlight w:val="yellow"/>
-                <w:rtl w:val="0"/>
-              </w:rPr>
-              <w:t xml:space="preserve">€1,729.56</w:t>
+              </w:rPr>
+            </w:pPr>
+            <w:r>
+              <w:rPr>
+                <w:b w:val="1"/>
+                <w:sz w:val="20"/>
+                <w:szCs w:val="20"/>
+                <w:rtl w:val="0"/>
+              </w:rPr>
+              <w:t xml:space="preserve">€1,789.55</w:t>
             </w:r>
             <w:r>
               <w:rPr>
@@ -8854,7 +8838,7 @@
                 <w:highlight w:val="yellow"/>
                 <w:rtl w:val="0"/>
               </w:rPr>
-              <w:t xml:space="preserve">€25,369.99</w:t>
+              <w:t xml:space="preserve">€25,496.96</w:t>
             </w:r>
           </w:p>
         </w:tc>
@@ -8893,7 +8877,7 @@
                 <w:highlight w:val="yellow"/>
                 <w:rtl w:val="0"/>
               </w:rPr>
-              <w:t xml:space="preserve">€10,764.68</w:t>
+              <w:t xml:space="preserve">€10,797.52</w:t>
             </w:r>
           </w:p>
         </w:tc>
@@ -8932,7 +8916,7 @@
                 <w:highlight w:val="yellow"/>
                 <w:rtl w:val="0"/>
               </w:rPr>
-              <w:t xml:space="preserve">€14,605.31</w:t>
+              <w:t xml:space="preserve">€14,699.44</w:t>
             </w:r>
           </w:p>
         </w:tc>
@@ -9085,12 +9069,12 @@
           <wp:inline distB="114300" distT="114300" distL="114300" distR="114300">
             <wp:extent cx="5943600" cy="3670300"/>
             <wp:effectExtent b="0" l="0" r="0" t="0"/>
-            <wp:docPr descr="Chart" id="6" name="image1.png"/>
+            <wp:docPr descr="Chart" id="6" name="image7.png"/>
             <a:graphic>
               <a:graphicData uri="http://schemas.openxmlformats.org/drawingml/2006/picture">
                 <pic:pic>
                   <pic:nvPicPr>
-                    <pic:cNvPr descr="Chart" id="0" name="image1.png"/>
+                    <pic:cNvPr descr="Chart" id="0" name="image7.png"/>
                     <pic:cNvPicPr preferRelativeResize="0"/>
                   </pic:nvPicPr>
                   <pic:blipFill>
@@ -9137,7 +9121,7 @@
           <w:highlight w:val="yellow"/>
           <w:rtl w:val="0"/>
         </w:rPr>
-        <w:t xml:space="preserve">184</w:t>
+        <w:t xml:space="preserve">185</w:t>
       </w:r>
       <w:r>
         <w:rPr>
@@ -9169,7 +9153,7 @@
           <w:highlight w:val="yellow"/>
           <w:rtl w:val="0"/>
         </w:rPr>
-        <w:t xml:space="preserve">€5,865.86</w:t>
+        <w:t xml:space="preserve">€5,905.85</w:t>
       </w:r>
       <w:r>
         <w:rPr>
@@ -9183,7 +9167,7 @@
           <w:highlight w:val="yellow"/>
           <w:rtl w:val="0"/>
         </w:rPr>
-        <w:t xml:space="preserve">€31.88</w:t>
+        <w:t xml:space="preserve">€31.92</w:t>
       </w:r>
       <w:r>
         <w:rPr>
@@ -9336,12 +9320,12 @@
           <wp:inline distB="114300" distT="114300" distL="114300" distR="114300">
             <wp:extent cx="5143500" cy="3175000"/>
             <wp:effectExtent b="0" l="0" r="0" t="0"/>
-            <wp:docPr descr="Chart" id="9" name="image15.png"/>
+            <wp:docPr descr="Chart" id="9" name="image13.png"/>
             <a:graphic>
               <a:graphicData uri="http://schemas.openxmlformats.org/drawingml/2006/picture">
                 <pic:pic>
                   <pic:nvPicPr>
-                    <pic:cNvPr descr="Chart" id="0" name="image15.png"/>
+                    <pic:cNvPr descr="Chart" id="0" name="image13.png"/>
                     <pic:cNvPicPr preferRelativeResize="0"/>
                   </pic:nvPicPr>
                   <pic:blipFill>
@@ -9381,12 +9365,12 @@
           <wp:inline distB="114300" distT="114300" distL="114300" distR="114300">
             <wp:extent cx="5143500" cy="3175000"/>
             <wp:effectExtent b="0" l="0" r="0" t="0"/>
-            <wp:docPr descr="Chart" id="7" name="image13.png"/>
+            <wp:docPr descr="Chart" id="7" name="image14.png"/>
             <a:graphic>
               <a:graphicData uri="http://schemas.openxmlformats.org/drawingml/2006/picture">
                 <pic:pic>
                   <pic:nvPicPr>
-                    <pic:cNvPr descr="Chart" id="0" name="image13.png"/>
+                    <pic:cNvPr descr="Chart" id="0" name="image14.png"/>
                     <pic:cNvPicPr preferRelativeResize="0"/>
                   </pic:nvPicPr>
                   <pic:blipFill>
@@ -9993,13 +9977,15 @@
               <w:rPr>
                 <w:sz w:val="20"/>
                 <w:szCs w:val="20"/>
-              </w:rPr>
-            </w:pPr>
-            <w:r>
-              <w:rPr>
-                <w:b w:val="1"/>
-                <w:sz w:val="20"/>
-                <w:szCs w:val="20"/>
+                <w:highlight w:val="yellow"/>
+              </w:rPr>
+            </w:pPr>
+            <w:r>
+              <w:rPr>
+                <w:b w:val="1"/>
+                <w:sz w:val="20"/>
+                <w:szCs w:val="20"/>
+                <w:highlight w:val="yellow"/>
                 <w:rtl w:val="0"/>
               </w:rPr>
               <w:t xml:space="preserve">England</w:t>
@@ -10034,16 +10020,18 @@
               <w:rPr>
                 <w:sz w:val="20"/>
                 <w:szCs w:val="20"/>
-              </w:rPr>
-            </w:pPr>
-            <w:r>
-              <w:rPr>
-                <w:b w:val="1"/>
-                <w:sz w:val="20"/>
-                <w:szCs w:val="20"/>
-                <w:rtl w:val="0"/>
-              </w:rPr>
-              <w:t xml:space="preserve">171</w:t>
+                <w:highlight w:val="yellow"/>
+              </w:rPr>
+            </w:pPr>
+            <w:r>
+              <w:rPr>
+                <w:b w:val="1"/>
+                <w:sz w:val="20"/>
+                <w:szCs w:val="20"/>
+                <w:highlight w:val="yellow"/>
+                <w:rtl w:val="0"/>
+              </w:rPr>
+              <w:t xml:space="preserve">172</w:t>
             </w:r>
             <w:r>
               <w:rPr>
@@ -10715,7 +10703,7 @@
                 <w:szCs w:val="20"/>
                 <w:rtl w:val="0"/>
               </w:rPr>
-              <w:t xml:space="preserve">22</w:t>
+              <w:t xml:space="preserve">23</w:t>
             </w:r>
             <w:r>
               <w:rPr>
@@ -12714,7 +12702,7 @@
                 <w:szCs w:val="20"/>
                 <w:rtl w:val="0"/>
               </w:rPr>
-              <w:t xml:space="preserve">Wales</w:t>
+              <w:t xml:space="preserve">Austria</w:t>
             </w:r>
             <w:r>
               <w:rPr>
@@ -12755,7 +12743,7 @@
                 <w:szCs w:val="20"/>
                 <w:rtl w:val="0"/>
               </w:rPr>
-              <w:t xml:space="preserve">4</w:t>
+              <w:t xml:space="preserve">5</w:t>
             </w:r>
             <w:r>
               <w:rPr>
@@ -12884,7 +12872,7 @@
                 <w:szCs w:val="20"/>
                 <w:rtl w:val="0"/>
               </w:rPr>
-              <w:t xml:space="preserve">Austria</w:t>
+              <w:t xml:space="preserve">Wales</w:t>
             </w:r>
             <w:r>
               <w:rPr>
@@ -13745,12 +13733,12 @@
           <wp:inline distB="114300" distT="114300" distL="114300" distR="114300">
             <wp:extent cx="5943600" cy="3683000"/>
             <wp:effectExtent b="0" l="0" r="0" t="0"/>
-            <wp:docPr descr="Chart" id="4" name="image3.png"/>
+            <wp:docPr descr="Chart" id="4" name="image4.png"/>
             <a:graphic>
               <a:graphicData uri="http://schemas.openxmlformats.org/drawingml/2006/picture">
                 <pic:pic>
                   <pic:nvPicPr>
-                    <pic:cNvPr descr="Chart" id="0" name="image3.png"/>
+                    <pic:cNvPr descr="Chart" id="0" name="image4.png"/>
                     <pic:cNvPicPr preferRelativeResize="0"/>
                   </pic:nvPicPr>
                   <pic:blipFill>
@@ -13790,12 +13778,12 @@
           <wp:inline distB="114300" distT="114300" distL="114300" distR="114300">
             <wp:extent cx="5943600" cy="3746500"/>
             <wp:effectExtent b="0" l="0" r="0" t="0"/>
-            <wp:docPr descr="Chart" id="3" name="image7.png"/>
+            <wp:docPr descr="Chart" id="3" name="image15.png"/>
             <a:graphic>
               <a:graphicData uri="http://schemas.openxmlformats.org/drawingml/2006/picture">
                 <pic:pic>
                   <pic:nvPicPr>
-                    <pic:cNvPr descr="Chart" id="0" name="image7.png"/>
+                    <pic:cNvPr descr="Chart" id="0" name="image15.png"/>
                     <pic:cNvPicPr preferRelativeResize="0"/>
                   </pic:nvPicPr>
                   <pic:blipFill>
@@ -13860,12 +13848,12 @@
           <wp:inline distB="114300" distT="114300" distL="114300" distR="114300">
             <wp:extent cx="5943600" cy="3670300"/>
             <wp:effectExtent b="0" l="0" r="0" t="0"/>
-            <wp:docPr id="8" name="image10.png"/>
+            <wp:docPr id="8" name="image1.png"/>
             <a:graphic>
               <a:graphicData uri="http://schemas.openxmlformats.org/drawingml/2006/picture">
                 <pic:pic>
                   <pic:nvPicPr>
-                    <pic:cNvPr id="0" name="image10.png"/>
+                    <pic:cNvPr id="0" name="image1.png"/>
                     <pic:cNvPicPr preferRelativeResize="0"/>
                   </pic:nvPicPr>
                   <pic:blipFill>
@@ -13946,6 +13934,27 @@
     </w:p>
     <w:p>
       <w:pPr>
+        <w:numPr>
+          <w:ilvl w:val="1"/>
+          <w:numId w:val="9"/>
+        </w:numPr>
+        <w:ind w:left="1440" w:hanging="360"/>
+        <w:rPr>
+          <w:b w:val="1"/>
+          <w:highlight w:val="yellow"/>
+        </w:rPr>
+      </w:pPr>
+      <w:r>
+        <w:rPr>
+          <w:b w:val="1"/>
+          <w:highlight w:val="yellow"/>
+          <w:rtl w:val="0"/>
+        </w:rPr>
+        <w:t xml:space="preserve">Ranking System based on hours played &amp; value per money TBC.</w:t>
+      </w:r>
+    </w:p>
+    <w:p>
+      <w:pPr>
         <w:ind w:left="1440" w:firstLine="0"/>
         <w:rPr>
           <w:b w:val="1"/>
@@ -14082,12 +14091,12 @@
           <wp:inline distB="114300" distT="114300" distL="114300" distR="114300">
             <wp:extent cx="5943600" cy="3670300"/>
             <wp:effectExtent b="0" l="0" r="0" t="0"/>
-            <wp:docPr descr="Chart" id="14" name="image6.png"/>
+            <wp:docPr descr="Chart" id="14" name="image12.png"/>
             <a:graphic>
               <a:graphicData uri="http://schemas.openxmlformats.org/drawingml/2006/picture">
                 <pic:pic>
                   <pic:nvPicPr>
-                    <pic:cNvPr descr="Chart" id="0" name="image6.png"/>
+                    <pic:cNvPr descr="Chart" id="0" name="image12.png"/>
                     <pic:cNvPicPr preferRelativeResize="0"/>
                   </pic:nvPicPr>
                   <pic:blipFill>
@@ -14183,12 +14192,12 @@
           <wp:inline distB="114300" distT="114300" distL="114300" distR="114300">
             <wp:extent cx="5943600" cy="3683000"/>
             <wp:effectExtent b="0" l="0" r="0" t="0"/>
-            <wp:docPr descr="Chart" id="15" name="image2.png"/>
+            <wp:docPr descr="Chart" id="15" name="image6.png"/>
             <a:graphic>
               <a:graphicData uri="http://schemas.openxmlformats.org/drawingml/2006/picture">
                 <pic:pic>
                   <pic:nvPicPr>
-                    <pic:cNvPr descr="Chart" id="0" name="image2.png"/>
+                    <pic:cNvPr descr="Chart" id="0" name="image6.png"/>
                     <pic:cNvPicPr preferRelativeResize="0"/>
                   </pic:nvPicPr>
                   <pic:blipFill>
@@ -14274,12 +14283,12 @@
           <wp:inline distB="114300" distT="114300" distL="114300" distR="114300">
             <wp:extent cx="5943600" cy="3670300"/>
             <wp:effectExtent b="0" l="0" r="0" t="0"/>
-            <wp:docPr descr="Chart" id="13" name="image4.png"/>
+            <wp:docPr descr="Chart" id="13" name="image9.png"/>
             <a:graphic>
               <a:graphicData uri="http://schemas.openxmlformats.org/drawingml/2006/picture">
                 <pic:pic>
                   <pic:nvPicPr>
-                    <pic:cNvPr descr="Chart" id="0" name="image4.png"/>
+                    <pic:cNvPr descr="Chart" id="0" name="image9.png"/>
                     <pic:cNvPicPr preferRelativeResize="0"/>
                   </pic:nvPicPr>
                   <pic:blipFill>
@@ -14545,12 +14554,12 @@
           <wp:inline distB="114300" distT="114300" distL="114300" distR="114300">
             <wp:extent cx="5943600" cy="3670300"/>
             <wp:effectExtent b="0" l="0" r="0" t="0"/>
-            <wp:docPr id="10" name="image5.png"/>
+            <wp:docPr id="10" name="image11.png"/>
             <a:graphic>
               <a:graphicData uri="http://schemas.openxmlformats.org/drawingml/2006/picture">
                 <pic:pic>
                   <pic:nvPicPr>
-                    <pic:cNvPr id="0" name="image5.png"/>
+                    <pic:cNvPr id="0" name="image11.png"/>
                     <pic:cNvPicPr preferRelativeResize="0"/>
                   </pic:nvPicPr>
                   <pic:blipFill>
@@ -14591,12 +14600,12 @@
           <wp:inline distB="114300" distT="114300" distL="114300" distR="114300">
             <wp:extent cx="5943600" cy="3670300"/>
             <wp:effectExtent b="0" l="0" r="0" t="0"/>
-            <wp:docPr id="5" name="image9.png"/>
+            <wp:docPr id="5" name="image5.png"/>
             <a:graphic>
               <a:graphicData uri="http://schemas.openxmlformats.org/drawingml/2006/picture">
                 <pic:pic>
                   <pic:nvPicPr>
-                    <pic:cNvPr id="0" name="image9.png"/>
+                    <pic:cNvPr id="0" name="image5.png"/>
                     <pic:cNvPicPr preferRelativeResize="0"/>
                   </pic:nvPicPr>
                   <pic:blipFill>

</xml_diff>

<commit_message>
added Judgment games to the yakuza tab & chart
</commit_message>
<xml_diff>
--- a/playstation/output/charts.docx
+++ b/playstation/output/charts.docx
@@ -2825,12 +2825,12 @@
           <wp:inline distB="114300" distT="114300" distL="114300" distR="114300">
             <wp:extent cx="5738813" cy="3543300"/>
             <wp:effectExtent b="0" l="0" r="0" t="0"/>
-            <wp:docPr descr="Chart" id="12" name="image3.png"/>
+            <wp:docPr descr="Chart" id="12" name="image1.png"/>
             <a:graphic>
               <a:graphicData uri="http://schemas.openxmlformats.org/drawingml/2006/picture">
                 <pic:pic>
                   <pic:nvPicPr>
-                    <pic:cNvPr descr="Chart" id="0" name="image3.png"/>
+                    <pic:cNvPr descr="Chart" id="0" name="image1.png"/>
                     <pic:cNvPicPr preferRelativeResize="0"/>
                   </pic:nvPicPr>
                   <pic:blipFill>
@@ -2871,12 +2871,12 @@
           <wp:inline distB="114300" distT="114300" distL="114300" distR="114300">
             <wp:extent cx="5943600" cy="3670300"/>
             <wp:effectExtent b="0" l="0" r="0" t="0"/>
-            <wp:docPr descr="Chart" id="2" name="image10.png"/>
+            <wp:docPr descr="Chart" id="2" name="image11.png"/>
             <a:graphic>
               <a:graphicData uri="http://schemas.openxmlformats.org/drawingml/2006/picture">
                 <pic:pic>
                   <pic:nvPicPr>
-                    <pic:cNvPr descr="Chart" id="0" name="image10.png"/>
+                    <pic:cNvPr descr="Chart" id="0" name="image11.png"/>
                     <pic:cNvPicPr preferRelativeResize="0"/>
                   </pic:nvPicPr>
                   <pic:blipFill>
@@ -2953,12 +2953,12 @@
           <wp:inline distB="114300" distT="114300" distL="114300" distR="114300">
             <wp:extent cx="5943600" cy="3670300"/>
             <wp:effectExtent b="0" l="0" r="0" t="0"/>
-            <wp:docPr descr="Chart" id="11" name="image2.png"/>
+            <wp:docPr descr="Chart" id="11" name="image4.png"/>
             <a:graphic>
               <a:graphicData uri="http://schemas.openxmlformats.org/drawingml/2006/picture">
                 <pic:pic>
                   <pic:nvPicPr>
-                    <pic:cNvPr descr="Chart" id="0" name="image2.png"/>
+                    <pic:cNvPr descr="Chart" id="0" name="image4.png"/>
                     <pic:cNvPicPr preferRelativeResize="0"/>
                   </pic:nvPicPr>
                   <pic:blipFill>
@@ -6469,12 +6469,12 @@
           <wp:inline distB="114300" distT="114300" distL="114300" distR="114300">
             <wp:extent cx="5943600" cy="3162300"/>
             <wp:effectExtent b="0" l="0" r="0" t="0"/>
-            <wp:docPr descr="Chart" id="1" name="image8.png"/>
+            <wp:docPr descr="Chart" id="1" name="image12.png"/>
             <a:graphic>
               <a:graphicData uri="http://schemas.openxmlformats.org/drawingml/2006/picture">
                 <pic:pic>
                   <pic:nvPicPr>
-                    <pic:cNvPr descr="Chart" id="0" name="image8.png"/>
+                    <pic:cNvPr descr="Chart" id="0" name="image12.png"/>
                     <pic:cNvPicPr preferRelativeResize="0"/>
                   </pic:nvPicPr>
                   <pic:blipFill>
@@ -9069,12 +9069,12 @@
           <wp:inline distB="114300" distT="114300" distL="114300" distR="114300">
             <wp:extent cx="5943600" cy="3670300"/>
             <wp:effectExtent b="0" l="0" r="0" t="0"/>
-            <wp:docPr descr="Chart" id="6" name="image7.png"/>
+            <wp:docPr descr="Chart" id="6" name="image2.png"/>
             <a:graphic>
               <a:graphicData uri="http://schemas.openxmlformats.org/drawingml/2006/picture">
                 <pic:pic>
                   <pic:nvPicPr>
-                    <pic:cNvPr descr="Chart" id="0" name="image7.png"/>
+                    <pic:cNvPr descr="Chart" id="0" name="image2.png"/>
                     <pic:cNvPicPr preferRelativeResize="0"/>
                   </pic:nvPicPr>
                   <pic:blipFill>
@@ -9320,12 +9320,12 @@
           <wp:inline distB="114300" distT="114300" distL="114300" distR="114300">
             <wp:extent cx="5143500" cy="3175000"/>
             <wp:effectExtent b="0" l="0" r="0" t="0"/>
-            <wp:docPr descr="Chart" id="9" name="image13.png"/>
+            <wp:docPr descr="Chart" id="9" name="image14.png"/>
             <a:graphic>
               <a:graphicData uri="http://schemas.openxmlformats.org/drawingml/2006/picture">
                 <pic:pic>
                   <pic:nvPicPr>
-                    <pic:cNvPr descr="Chart" id="0" name="image13.png"/>
+                    <pic:cNvPr descr="Chart" id="0" name="image14.png"/>
                     <pic:cNvPicPr preferRelativeResize="0"/>
                   </pic:nvPicPr>
                   <pic:blipFill>
@@ -9365,12 +9365,12 @@
           <wp:inline distB="114300" distT="114300" distL="114300" distR="114300">
             <wp:extent cx="5143500" cy="3175000"/>
             <wp:effectExtent b="0" l="0" r="0" t="0"/>
-            <wp:docPr descr="Chart" id="7" name="image14.png"/>
+            <wp:docPr descr="Chart" id="7" name="image8.png"/>
             <a:graphic>
               <a:graphicData uri="http://schemas.openxmlformats.org/drawingml/2006/picture">
                 <pic:pic>
                   <pic:nvPicPr>
-                    <pic:cNvPr descr="Chart" id="0" name="image14.png"/>
+                    <pic:cNvPr descr="Chart" id="0" name="image8.png"/>
                     <pic:cNvPicPr preferRelativeResize="0"/>
                   </pic:nvPicPr>
                   <pic:blipFill>
@@ -13733,12 +13733,12 @@
           <wp:inline distB="114300" distT="114300" distL="114300" distR="114300">
             <wp:extent cx="5943600" cy="3683000"/>
             <wp:effectExtent b="0" l="0" r="0" t="0"/>
-            <wp:docPr descr="Chart" id="4" name="image4.png"/>
+            <wp:docPr descr="Chart" id="4" name="image7.png"/>
             <a:graphic>
               <a:graphicData uri="http://schemas.openxmlformats.org/drawingml/2006/picture">
                 <pic:pic>
                   <pic:nvPicPr>
-                    <pic:cNvPr descr="Chart" id="0" name="image4.png"/>
+                    <pic:cNvPr descr="Chart" id="0" name="image7.png"/>
                     <pic:cNvPicPr preferRelativeResize="0"/>
                   </pic:nvPicPr>
                   <pic:blipFill>
@@ -13778,12 +13778,12 @@
           <wp:inline distB="114300" distT="114300" distL="114300" distR="114300">
             <wp:extent cx="5943600" cy="3746500"/>
             <wp:effectExtent b="0" l="0" r="0" t="0"/>
-            <wp:docPr descr="Chart" id="3" name="image15.png"/>
+            <wp:docPr descr="Chart" id="3" name="image5.png"/>
             <a:graphic>
               <a:graphicData uri="http://schemas.openxmlformats.org/drawingml/2006/picture">
                 <pic:pic>
                   <pic:nvPicPr>
-                    <pic:cNvPr descr="Chart" id="0" name="image15.png"/>
+                    <pic:cNvPr descr="Chart" id="0" name="image5.png"/>
                     <pic:cNvPicPr preferRelativeResize="0"/>
                   </pic:nvPicPr>
                   <pic:blipFill>
@@ -13848,12 +13848,12 @@
           <wp:inline distB="114300" distT="114300" distL="114300" distR="114300">
             <wp:extent cx="5943600" cy="3670300"/>
             <wp:effectExtent b="0" l="0" r="0" t="0"/>
-            <wp:docPr id="8" name="image1.png"/>
+            <wp:docPr id="8" name="image6.png"/>
             <a:graphic>
               <a:graphicData uri="http://schemas.openxmlformats.org/drawingml/2006/picture">
                 <pic:pic>
                   <pic:nvPicPr>
-                    <pic:cNvPr id="0" name="image1.png"/>
+                    <pic:cNvPr id="0" name="image6.png"/>
                     <pic:cNvPicPr preferRelativeResize="0"/>
                   </pic:nvPicPr>
                   <pic:blipFill>
@@ -14091,12 +14091,12 @@
           <wp:inline distB="114300" distT="114300" distL="114300" distR="114300">
             <wp:extent cx="5943600" cy="3670300"/>
             <wp:effectExtent b="0" l="0" r="0" t="0"/>
-            <wp:docPr descr="Chart" id="14" name="image12.png"/>
+            <wp:docPr descr="Chart" id="14" name="image3.png"/>
             <a:graphic>
               <a:graphicData uri="http://schemas.openxmlformats.org/drawingml/2006/picture">
                 <pic:pic>
                   <pic:nvPicPr>
-                    <pic:cNvPr descr="Chart" id="0" name="image12.png"/>
+                    <pic:cNvPr descr="Chart" id="0" name="image3.png"/>
                     <pic:cNvPicPr preferRelativeResize="0"/>
                   </pic:nvPicPr>
                   <pic:blipFill>
@@ -14192,12 +14192,12 @@
           <wp:inline distB="114300" distT="114300" distL="114300" distR="114300">
             <wp:extent cx="5943600" cy="3683000"/>
             <wp:effectExtent b="0" l="0" r="0" t="0"/>
-            <wp:docPr descr="Chart" id="15" name="image6.png"/>
+            <wp:docPr descr="Chart" id="15" name="image9.png"/>
             <a:graphic>
               <a:graphicData uri="http://schemas.openxmlformats.org/drawingml/2006/picture">
                 <pic:pic>
                   <pic:nvPicPr>
-                    <pic:cNvPr descr="Chart" id="0" name="image6.png"/>
+                    <pic:cNvPr descr="Chart" id="0" name="image9.png"/>
                     <pic:cNvPicPr preferRelativeResize="0"/>
                   </pic:nvPicPr>
                   <pic:blipFill>
@@ -14283,12 +14283,12 @@
           <wp:inline distB="114300" distT="114300" distL="114300" distR="114300">
             <wp:extent cx="5943600" cy="3670300"/>
             <wp:effectExtent b="0" l="0" r="0" t="0"/>
-            <wp:docPr descr="Chart" id="13" name="image9.png"/>
+            <wp:docPr descr="Chart" id="13" name="image10.png"/>
             <a:graphic>
               <a:graphicData uri="http://schemas.openxmlformats.org/drawingml/2006/picture">
                 <pic:pic>
                   <pic:nvPicPr>
-                    <pic:cNvPr descr="Chart" id="0" name="image9.png"/>
+                    <pic:cNvPr descr="Chart" id="0" name="image10.png"/>
                     <pic:cNvPicPr preferRelativeResize="0"/>
                   </pic:nvPicPr>
                   <pic:blipFill>
@@ -14554,12 +14554,12 @@
           <wp:inline distB="114300" distT="114300" distL="114300" distR="114300">
             <wp:extent cx="5943600" cy="3670300"/>
             <wp:effectExtent b="0" l="0" r="0" t="0"/>
-            <wp:docPr id="10" name="image11.png"/>
+            <wp:docPr id="10" name="image13.png"/>
             <a:graphic>
               <a:graphicData uri="http://schemas.openxmlformats.org/drawingml/2006/picture">
                 <pic:pic>
                   <pic:nvPicPr>
-                    <pic:cNvPr id="0" name="image11.png"/>
+                    <pic:cNvPr id="0" name="image13.png"/>
                     <pic:cNvPicPr preferRelativeResize="0"/>
                   </pic:nvPicPr>
                   <pic:blipFill>
@@ -14600,12 +14600,12 @@
           <wp:inline distB="114300" distT="114300" distL="114300" distR="114300">
             <wp:extent cx="5943600" cy="3670300"/>
             <wp:effectExtent b="0" l="0" r="0" t="0"/>
-            <wp:docPr id="5" name="image5.png"/>
+            <wp:docPr id="5" name="image15.png"/>
             <a:graphic>
               <a:graphicData uri="http://schemas.openxmlformats.org/drawingml/2006/picture">
                 <pic:pic>
                   <pic:nvPicPr>
-                    <pic:cNvPr id="0" name="image5.png"/>
+                    <pic:cNvPr id="0" name="image15.png"/>
                     <pic:cNvPicPr preferRelativeResize="0"/>
                   </pic:nvPicPr>
                   <pic:blipFill>

</xml_diff>

<commit_message>
Feb 2025 Updates: updated the dates & finances for games played in Feb. tidied the totals to reflect pre-orders of games. renamed & reordered numerous files.
</commit_message>
<xml_diff>
--- a/playstation/output/charts.docx
+++ b/playstation/output/charts.docx
@@ -2773,7 +2773,7 @@
           <w:highlight w:val="yellow"/>
           <w:rtl w:val="0"/>
         </w:rPr>
-        <w:t xml:space="preserve">1,054</w:t>
+        <w:t xml:space="preserve">1,061</w:t>
       </w:r>
       <w:r>
         <w:rPr>
@@ -2825,12 +2825,12 @@
           <wp:inline distB="114300" distT="114300" distL="114300" distR="114300">
             <wp:extent cx="5738813" cy="3543300"/>
             <wp:effectExtent b="0" l="0" r="0" t="0"/>
-            <wp:docPr descr="Chart" id="12" name="image1.png"/>
+            <wp:docPr descr="Chart" id="12" name="image9.png"/>
             <a:graphic>
               <a:graphicData uri="http://schemas.openxmlformats.org/drawingml/2006/picture">
                 <pic:pic>
                   <pic:nvPicPr>
-                    <pic:cNvPr descr="Chart" id="0" name="image1.png"/>
+                    <pic:cNvPr descr="Chart" id="0" name="image9.png"/>
                     <pic:cNvPicPr preferRelativeResize="0"/>
                   </pic:nvPicPr>
                   <pic:blipFill>
@@ -2871,12 +2871,12 @@
           <wp:inline distB="114300" distT="114300" distL="114300" distR="114300">
             <wp:extent cx="5943600" cy="3670300"/>
             <wp:effectExtent b="0" l="0" r="0" t="0"/>
-            <wp:docPr descr="Chart" id="2" name="image11.png"/>
+            <wp:docPr descr="Chart" id="2" name="image15.png"/>
             <a:graphic>
               <a:graphicData uri="http://schemas.openxmlformats.org/drawingml/2006/picture">
                 <pic:pic>
                   <pic:nvPicPr>
-                    <pic:cNvPr descr="Chart" id="0" name="image11.png"/>
+                    <pic:cNvPr descr="Chart" id="0" name="image15.png"/>
                     <pic:cNvPicPr preferRelativeResize="0"/>
                   </pic:nvPicPr>
                   <pic:blipFill>
@@ -2953,12 +2953,12 @@
           <wp:inline distB="114300" distT="114300" distL="114300" distR="114300">
             <wp:extent cx="5943600" cy="3670300"/>
             <wp:effectExtent b="0" l="0" r="0" t="0"/>
-            <wp:docPr descr="Chart" id="11" name="image4.png"/>
+            <wp:docPr descr="Chart" id="11" name="image14.png"/>
             <a:graphic>
               <a:graphicData uri="http://schemas.openxmlformats.org/drawingml/2006/picture">
                 <pic:pic>
                   <pic:nvPicPr>
-                    <pic:cNvPr descr="Chart" id="0" name="image4.png"/>
+                    <pic:cNvPr descr="Chart" id="0" name="image14.png"/>
                     <pic:cNvPicPr preferRelativeResize="0"/>
                   </pic:nvPicPr>
                   <pic:blipFill>
@@ -3270,7 +3270,7 @@
                 <w:szCs w:val="20"/>
                 <w:rtl w:val="0"/>
               </w:rPr>
-              <w:t xml:space="preserve">€57.13</w:t>
+              <w:t xml:space="preserve">€82.11</w:t>
             </w:r>
             <w:r>
               <w:rPr>
@@ -3311,7 +3311,7 @@
                 <w:szCs w:val="20"/>
                 <w:rtl w:val="0"/>
               </w:rPr>
-              <w:t xml:space="preserve">€29.65</w:t>
+              <w:t xml:space="preserve">€49.64</w:t>
             </w:r>
             <w:r>
               <w:rPr>
@@ -3352,7 +3352,7 @@
                 <w:szCs w:val="20"/>
                 <w:rtl w:val="0"/>
               </w:rPr>
-              <w:t xml:space="preserve">€27.48</w:t>
+              <w:t xml:space="preserve">€32.47</w:t>
             </w:r>
             <w:r>
               <w:rPr>
@@ -3610,7 +3610,7 @@
                 <w:szCs w:val="20"/>
                 <w:rtl w:val="0"/>
               </w:rPr>
-              <w:t xml:space="preserve">€250.49</w:t>
+              <w:t xml:space="preserve">€266.49</w:t>
             </w:r>
             <w:r>
               <w:rPr>
@@ -3651,7 +3651,7 @@
                 <w:szCs w:val="20"/>
                 <w:rtl w:val="0"/>
               </w:rPr>
-              <w:t xml:space="preserve">€137.03</w:t>
+              <w:t xml:space="preserve">€143.03</w:t>
             </w:r>
             <w:r>
               <w:rPr>
@@ -3692,7 +3692,7 @@
                 <w:szCs w:val="20"/>
                 <w:rtl w:val="0"/>
               </w:rPr>
-              <w:t xml:space="preserve">€113.46</w:t>
+              <w:t xml:space="preserve">€123.46</w:t>
             </w:r>
             <w:r>
               <w:rPr>
@@ -3950,7 +3950,7 @@
                 <w:szCs w:val="20"/>
                 <w:rtl w:val="0"/>
               </w:rPr>
-              <w:t xml:space="preserve">€919.20</w:t>
+              <w:t xml:space="preserve">€932.19</w:t>
             </w:r>
             <w:r>
               <w:rPr>
@@ -4032,7 +4032,7 @@
                 <w:szCs w:val="20"/>
                 <w:rtl w:val="0"/>
               </w:rPr>
-              <w:t xml:space="preserve">€347.47</w:t>
+              <w:t xml:space="preserve">€360.46</w:t>
             </w:r>
             <w:r>
               <w:rPr>
@@ -4120,7 +4120,7 @@
                 <w:szCs w:val="20"/>
                 <w:rtl w:val="0"/>
               </w:rPr>
-              <w:t xml:space="preserve">€367.82</w:t>
+              <w:t xml:space="preserve">€398.80</w:t>
             </w:r>
             <w:r>
               <w:rPr>
@@ -4161,7 +4161,7 @@
                 <w:szCs w:val="20"/>
                 <w:rtl w:val="0"/>
               </w:rPr>
-              <w:t xml:space="preserve">€244.87</w:t>
+              <w:t xml:space="preserve">€275.85</w:t>
             </w:r>
             <w:r>
               <w:rPr>
@@ -4460,7 +4460,7 @@
                 <w:szCs w:val="20"/>
                 <w:rtl w:val="0"/>
               </w:rPr>
-              <w:t xml:space="preserve">€687.12</w:t>
+              <w:t xml:space="preserve">€711.11</w:t>
             </w:r>
             <w:r>
               <w:rPr>
@@ -4501,7 +4501,7 @@
                 <w:szCs w:val="20"/>
                 <w:rtl w:val="0"/>
               </w:rPr>
-              <w:t xml:space="preserve">€389.72</w:t>
+              <w:t xml:space="preserve">€403.71</w:t>
             </w:r>
             <w:r>
               <w:rPr>
@@ -4542,7 +4542,7 @@
                 <w:szCs w:val="20"/>
                 <w:rtl w:val="0"/>
               </w:rPr>
-              <w:t xml:space="preserve">€297.40</w:t>
+              <w:t xml:space="preserve">€307.40</w:t>
             </w:r>
             <w:r>
               <w:rPr>
@@ -4630,7 +4630,7 @@
                 <w:szCs w:val="20"/>
                 <w:rtl w:val="0"/>
               </w:rPr>
-              <w:t xml:space="preserve">€3,699.23</w:t>
+              <w:t xml:space="preserve">€3,659.24</w:t>
             </w:r>
             <w:r>
               <w:rPr>
@@ -4671,7 +4671,7 @@
                 <w:szCs w:val="20"/>
                 <w:rtl w:val="0"/>
               </w:rPr>
-              <w:t xml:space="preserve">€2,092.55</w:t>
+              <w:t xml:space="preserve">€2,072.56</w:t>
             </w:r>
             <w:r>
               <w:rPr>
@@ -4712,7 +4712,7 @@
                 <w:szCs w:val="20"/>
                 <w:rtl w:val="0"/>
               </w:rPr>
-              <w:t xml:space="preserve">€1,606.68</w:t>
+              <w:t xml:space="preserve">€1,586.68</w:t>
             </w:r>
             <w:r>
               <w:rPr>
@@ -4800,7 +4800,7 @@
                 <w:szCs w:val="20"/>
                 <w:rtl w:val="0"/>
               </w:rPr>
-              <w:t xml:space="preserve">€1,244.35</w:t>
+              <w:t xml:space="preserve">€1,304.34</w:t>
             </w:r>
             <w:r>
               <w:rPr>
@@ -4841,7 +4841,7 @@
                 <w:szCs w:val="20"/>
                 <w:rtl w:val="0"/>
               </w:rPr>
-              <w:t xml:space="preserve">€765.78</w:t>
+              <w:t xml:space="preserve">€825.77</w:t>
             </w:r>
             <w:r>
               <w:rPr>
@@ -4970,7 +4970,7 @@
                 <w:szCs w:val="20"/>
                 <w:rtl w:val="0"/>
               </w:rPr>
-              <w:t xml:space="preserve">€3,036.29</w:t>
+              <w:t xml:space="preserve">€3,015.31</w:t>
             </w:r>
             <w:r>
               <w:rPr>
@@ -5011,7 +5011,7 @@
                 <w:szCs w:val="20"/>
                 <w:rtl w:val="0"/>
               </w:rPr>
-              <w:t xml:space="preserve">€1,662.09</w:t>
+              <w:t xml:space="preserve">€1,571.12</w:t>
             </w:r>
             <w:r>
               <w:rPr>
@@ -5052,7 +5052,7 @@
                 <w:szCs w:val="20"/>
                 <w:rtl w:val="0"/>
               </w:rPr>
-              <w:t xml:space="preserve">€1,374.20</w:t>
+              <w:t xml:space="preserve">€1,444.19</w:t>
             </w:r>
             <w:r>
               <w:rPr>
@@ -5140,7 +5140,7 @@
                 <w:szCs w:val="20"/>
                 <w:rtl w:val="0"/>
               </w:rPr>
-              <w:t xml:space="preserve">€1,977.76</w:t>
+              <w:t xml:space="preserve">€1,882.79</w:t>
             </w:r>
             <w:r>
               <w:rPr>
@@ -5181,7 +5181,7 @@
                 <w:szCs w:val="20"/>
                 <w:rtl w:val="0"/>
               </w:rPr>
-              <w:t xml:space="preserve">€707.65</w:t>
+              <w:t xml:space="preserve">€687.66</w:t>
             </w:r>
             <w:r>
               <w:rPr>
@@ -5222,7 +5222,7 @@
                 <w:szCs w:val="20"/>
                 <w:rtl w:val="0"/>
               </w:rPr>
-              <w:t xml:space="preserve">€1,270.11</w:t>
+              <w:t xml:space="preserve">€1,195.13</w:t>
             </w:r>
             <w:r>
               <w:rPr>
@@ -5310,7 +5310,7 @@
                 <w:szCs w:val="20"/>
                 <w:rtl w:val="0"/>
               </w:rPr>
-              <w:t xml:space="preserve">€3,627.62</w:t>
+              <w:t xml:space="preserve">€3,614.63</w:t>
             </w:r>
             <w:r>
               <w:rPr>
@@ -5392,7 +5392,7 @@
                 <w:szCs w:val="20"/>
                 <w:rtl w:val="0"/>
               </w:rPr>
-              <w:t xml:space="preserve">€2,251.06</w:t>
+              <w:t xml:space="preserve">€2,238.07</w:t>
             </w:r>
             <w:r>
               <w:rPr>
@@ -5480,7 +5480,7 @@
                 <w:szCs w:val="20"/>
                 <w:rtl w:val="0"/>
               </w:rPr>
-              <w:t xml:space="preserve">€2,964.64</w:t>
+              <w:t xml:space="preserve">€3,049.63</w:t>
             </w:r>
             <w:r>
               <w:rPr>
@@ -5562,7 +5562,7 @@
                 <w:szCs w:val="20"/>
                 <w:rtl w:val="0"/>
               </w:rPr>
-              <w:t xml:space="preserve">€2,033.27</w:t>
+              <w:t xml:space="preserve">€2,118.26</w:t>
             </w:r>
             <w:r>
               <w:rPr>
@@ -5650,7 +5650,7 @@
                 <w:szCs w:val="20"/>
                 <w:rtl w:val="0"/>
               </w:rPr>
-              <w:t xml:space="preserve">€2,939.16</w:t>
+              <w:t xml:space="preserve">€2,924.16</w:t>
             </w:r>
             <w:r>
               <w:rPr>
@@ -5691,7 +5691,7 @@
                 <w:szCs w:val="20"/>
                 <w:rtl w:val="0"/>
               </w:rPr>
-              <w:t xml:space="preserve">€401.79</w:t>
+              <w:t xml:space="preserve">€448.02</w:t>
             </w:r>
             <w:r>
               <w:rPr>
@@ -5732,7 +5732,7 @@
                 <w:szCs w:val="20"/>
                 <w:rtl w:val="0"/>
               </w:rPr>
-              <w:t xml:space="preserve">€2,537.37</w:t>
+              <w:t xml:space="preserve">€2,476.14</w:t>
             </w:r>
             <w:r>
               <w:rPr>
@@ -5820,7 +5820,7 @@
                 <w:szCs w:val="20"/>
                 <w:rtl w:val="0"/>
               </w:rPr>
-              <w:t xml:space="preserve">€2,196.43</w:t>
+              <w:t xml:space="preserve">€2,126.44</w:t>
             </w:r>
             <w:r>
               <w:rPr>
@@ -5861,7 +5861,7 @@
                 <w:szCs w:val="20"/>
                 <w:rtl w:val="0"/>
               </w:rPr>
-              <w:t xml:space="preserve">€520.06</w:t>
+              <w:t xml:space="preserve">€473.83</w:t>
             </w:r>
             <w:r>
               <w:rPr>
@@ -5902,7 +5902,7 @@
                 <w:szCs w:val="20"/>
                 <w:rtl w:val="0"/>
               </w:rPr>
-              <w:t xml:space="preserve">€1,676.37</w:t>
+              <w:t xml:space="preserve">€1,652.61</w:t>
             </w:r>
             <w:r>
               <w:rPr>
@@ -5991,7 +5991,7 @@
                 <w:highlight w:val="yellow"/>
                 <w:rtl w:val="0"/>
               </w:rPr>
-              <w:t xml:space="preserve">€126.97</w:t>
+              <w:t xml:space="preserve">€276.92</w:t>
             </w:r>
           </w:p>
         </w:tc>
@@ -6030,7 +6030,7 @@
                 <w:highlight w:val="yellow"/>
                 <w:rtl w:val="0"/>
               </w:rPr>
-              <w:t xml:space="preserve">€32.84</w:t>
+              <w:t xml:space="preserve">€43.81</w:t>
             </w:r>
           </w:p>
         </w:tc>
@@ -6069,7 +6069,7 @@
                 <w:highlight w:val="yellow"/>
                 <w:rtl w:val="0"/>
               </w:rPr>
-              <w:t xml:space="preserve">€94.13</w:t>
+              <w:t xml:space="preserve">€233.11</w:t>
             </w:r>
           </w:p>
         </w:tc>
@@ -6156,7 +6156,7 @@
                 <w:highlight w:val="yellow"/>
                 <w:rtl w:val="0"/>
               </w:rPr>
-              <w:t xml:space="preserve">€25,496.96</w:t>
+              <w:t xml:space="preserve">€25,646.91</w:t>
             </w:r>
           </w:p>
         </w:tc>
@@ -6195,7 +6195,7 @@
                 <w:highlight w:val="yellow"/>
                 <w:rtl w:val="0"/>
               </w:rPr>
-              <w:t xml:space="preserve">€10,797.52</w:t>
+              <w:t xml:space="preserve">€10,808.49</w:t>
             </w:r>
           </w:p>
         </w:tc>
@@ -6234,7 +6234,7 @@
                 <w:highlight w:val="yellow"/>
                 <w:rtl w:val="0"/>
               </w:rPr>
-              <w:t xml:space="preserve">€14,699.44</w:t>
+              <w:t xml:space="preserve">€14,838.42</w:t>
             </w:r>
           </w:p>
         </w:tc>
@@ -6275,7 +6275,7 @@
           <w:highlight w:val="yellow"/>
           <w:rtl w:val="0"/>
         </w:rPr>
-        <w:t xml:space="preserve">€25,496.96</w:t>
+        <w:t xml:space="preserve">€25,646.91</w:t>
       </w:r>
       <w:r>
         <w:rPr>
@@ -6313,7 +6313,7 @@
           <w:highlight w:val="yellow"/>
           <w:rtl w:val="0"/>
         </w:rPr>
-        <w:t xml:space="preserve">€10,797.52</w:t>
+        <w:t xml:space="preserve">€10,808.49</w:t>
       </w:r>
       <w:r>
         <w:rPr>
@@ -6345,7 +6345,7 @@
           <w:highlight w:val="yellow"/>
           <w:rtl w:val="0"/>
         </w:rPr>
-        <w:t xml:space="preserve">€14,699.44</w:t>
+        <w:t xml:space="preserve">€14,838.42</w:t>
       </w:r>
       <w:r>
         <w:rPr>
@@ -6383,7 +6383,7 @@
         <w:rPr>
           <w:rtl w:val="0"/>
         </w:rPr>
-        <w:t xml:space="preserve">The years 2017-2024 accounted for </w:t>
+        <w:t xml:space="preserve">The years 2017-2025 accounted for </w:t>
       </w:r>
       <w:r>
         <w:rPr>
@@ -6391,7 +6391,7 @@
           <w:highlight w:val="yellow"/>
           <w:rtl w:val="0"/>
         </w:rPr>
-        <w:t xml:space="preserve">€13,227.63</w:t>
+        <w:t xml:space="preserve">€13,422.76</w:t>
       </w:r>
       <w:r>
         <w:rPr>
@@ -6405,7 +6405,7 @@
           <w:highlight w:val="yellow"/>
           <w:rtl w:val="0"/>
         </w:rPr>
-        <w:t xml:space="preserve">91%</w:t>
+        <w:t xml:space="preserve">90%</w:t>
       </w:r>
       <w:r>
         <w:rPr>
@@ -6469,12 +6469,12 @@
           <wp:inline distB="114300" distT="114300" distL="114300" distR="114300">
             <wp:extent cx="5943600" cy="3162300"/>
             <wp:effectExtent b="0" l="0" r="0" t="0"/>
-            <wp:docPr descr="Chart" id="1" name="image12.png"/>
+            <wp:docPr descr="Chart" id="1" name="image5.png"/>
             <a:graphic>
               <a:graphicData uri="http://schemas.openxmlformats.org/drawingml/2006/picture">
                 <pic:pic>
                   <pic:nvPicPr>
-                    <pic:cNvPr descr="Chart" id="0" name="image12.png"/>
+                    <pic:cNvPr descr="Chart" id="0" name="image5.png"/>
                     <pic:cNvPicPr preferRelativeResize="0"/>
                   </pic:nvPicPr>
                   <pic:blipFill>
@@ -6736,15 +6736,13 @@
               <w:rPr>
                 <w:sz w:val="20"/>
                 <w:szCs w:val="20"/>
-                <w:highlight w:val="yellow"/>
-              </w:rPr>
-            </w:pPr>
-            <w:r>
-              <w:rPr>
-                <w:b w:val="1"/>
-                <w:sz w:val="20"/>
-                <w:szCs w:val="20"/>
-                <w:highlight w:val="yellow"/>
+              </w:rPr>
+            </w:pPr>
+            <w:r>
+              <w:rPr>
+                <w:b w:val="1"/>
+                <w:sz w:val="20"/>
+                <w:szCs w:val="20"/>
                 <w:rtl w:val="0"/>
               </w:rPr>
               <w:t xml:space="preserve">January</w:t>
@@ -6779,18 +6777,16 @@
               <w:rPr>
                 <w:sz w:val="20"/>
                 <w:szCs w:val="20"/>
-                <w:highlight w:val="yellow"/>
-              </w:rPr>
-            </w:pPr>
-            <w:r>
-              <w:rPr>
-                <w:b w:val="1"/>
-                <w:sz w:val="20"/>
-                <w:szCs w:val="20"/>
-                <w:highlight w:val="yellow"/>
-                <w:rtl w:val="0"/>
-              </w:rPr>
-              <w:t xml:space="preserve">€2,418.65</w:t>
+              </w:rPr>
+            </w:pPr>
+            <w:r>
+              <w:rPr>
+                <w:b w:val="1"/>
+                <w:sz w:val="20"/>
+                <w:szCs w:val="20"/>
+                <w:rtl w:val="0"/>
+              </w:rPr>
+              <w:t xml:space="preserve">€2,361.65</w:t>
             </w:r>
             <w:r>
               <w:rPr>
@@ -6822,18 +6818,16 @@
               <w:rPr>
                 <w:sz w:val="20"/>
                 <w:szCs w:val="20"/>
-                <w:highlight w:val="yellow"/>
-              </w:rPr>
-            </w:pPr>
-            <w:r>
-              <w:rPr>
-                <w:b w:val="1"/>
-                <w:sz w:val="20"/>
-                <w:szCs w:val="20"/>
-                <w:highlight w:val="yellow"/>
-                <w:rtl w:val="0"/>
-              </w:rPr>
-              <w:t xml:space="preserve">€1,120.78</w:t>
+              </w:rPr>
+            </w:pPr>
+            <w:r>
+              <w:rPr>
+                <w:b w:val="1"/>
+                <w:sz w:val="20"/>
+                <w:szCs w:val="20"/>
+                <w:rtl w:val="0"/>
+              </w:rPr>
+              <w:t xml:space="preserve">€1,074.55</w:t>
             </w:r>
             <w:r>
               <w:rPr>
@@ -6865,18 +6859,16 @@
               <w:rPr>
                 <w:sz w:val="20"/>
                 <w:szCs w:val="20"/>
-                <w:highlight w:val="yellow"/>
-              </w:rPr>
-            </w:pPr>
-            <w:r>
-              <w:rPr>
-                <w:b w:val="1"/>
-                <w:sz w:val="20"/>
-                <w:szCs w:val="20"/>
-                <w:highlight w:val="yellow"/>
-                <w:rtl w:val="0"/>
-              </w:rPr>
-              <w:t xml:space="preserve">€1,297.87</w:t>
+              </w:rPr>
+            </w:pPr>
+            <w:r>
+              <w:rPr>
+                <w:b w:val="1"/>
+                <w:sz w:val="20"/>
+                <w:szCs w:val="20"/>
+                <w:rtl w:val="0"/>
+              </w:rPr>
+              <w:t xml:space="preserve">€1,287.10</w:t>
             </w:r>
             <w:r>
               <w:rPr>
@@ -6914,13 +6906,15 @@
               <w:rPr>
                 <w:sz w:val="20"/>
                 <w:szCs w:val="20"/>
-              </w:rPr>
-            </w:pPr>
-            <w:r>
-              <w:rPr>
-                <w:b w:val="1"/>
-                <w:sz w:val="20"/>
-                <w:szCs w:val="20"/>
+                <w:highlight w:val="yellow"/>
+              </w:rPr>
+            </w:pPr>
+            <w:r>
+              <w:rPr>
+                <w:b w:val="1"/>
+                <w:sz w:val="20"/>
+                <w:szCs w:val="20"/>
+                <w:highlight w:val="yellow"/>
                 <w:rtl w:val="0"/>
               </w:rPr>
               <w:t xml:space="preserve">February</w:t>
@@ -6955,16 +6949,18 @@
               <w:rPr>
                 <w:sz w:val="20"/>
                 <w:szCs w:val="20"/>
-              </w:rPr>
-            </w:pPr>
-            <w:r>
-              <w:rPr>
-                <w:b w:val="1"/>
-                <w:sz w:val="20"/>
-                <w:szCs w:val="20"/>
-                <w:rtl w:val="0"/>
-              </w:rPr>
-              <w:t xml:space="preserve">€1,616.87</w:t>
+                <w:highlight w:val="yellow"/>
+              </w:rPr>
+            </w:pPr>
+            <w:r>
+              <w:rPr>
+                <w:b w:val="1"/>
+                <w:sz w:val="20"/>
+                <w:szCs w:val="20"/>
+                <w:highlight w:val="yellow"/>
+                <w:rtl w:val="0"/>
+              </w:rPr>
+              <w:t xml:space="preserve">€1,700.72</w:t>
             </w:r>
             <w:r>
               <w:rPr>
@@ -6996,16 +6992,18 @@
               <w:rPr>
                 <w:sz w:val="20"/>
                 <w:szCs w:val="20"/>
-              </w:rPr>
-            </w:pPr>
-            <w:r>
-              <w:rPr>
-                <w:b w:val="1"/>
-                <w:sz w:val="20"/>
-                <w:szCs w:val="20"/>
-                <w:rtl w:val="0"/>
-              </w:rPr>
-              <w:t xml:space="preserve">€589.76</w:t>
+                <w:highlight w:val="yellow"/>
+              </w:rPr>
+            </w:pPr>
+            <w:r>
+              <w:rPr>
+                <w:b w:val="1"/>
+                <w:sz w:val="20"/>
+                <w:szCs w:val="20"/>
+                <w:highlight w:val="yellow"/>
+                <w:rtl w:val="0"/>
+              </w:rPr>
+              <w:t xml:space="preserve">€619.62</w:t>
             </w:r>
             <w:r>
               <w:rPr>
@@ -7037,16 +7035,18 @@
               <w:rPr>
                 <w:sz w:val="20"/>
                 <w:szCs w:val="20"/>
-              </w:rPr>
-            </w:pPr>
-            <w:r>
-              <w:rPr>
-                <w:b w:val="1"/>
-                <w:sz w:val="20"/>
-                <w:szCs w:val="20"/>
-                <w:rtl w:val="0"/>
-              </w:rPr>
-              <w:t xml:space="preserve">€1,027.11</w:t>
+                <w:highlight w:val="yellow"/>
+              </w:rPr>
+            </w:pPr>
+            <w:r>
+              <w:rPr>
+                <w:b w:val="1"/>
+                <w:sz w:val="20"/>
+                <w:szCs w:val="20"/>
+                <w:highlight w:val="yellow"/>
+                <w:rtl w:val="0"/>
+              </w:rPr>
+              <w:t xml:space="preserve">€1,081.10</w:t>
             </w:r>
             <w:r>
               <w:rPr>
@@ -7134,7 +7134,7 @@
                 <w:szCs w:val="20"/>
                 <w:rtl w:val="0"/>
               </w:rPr>
-              <w:t xml:space="preserve">€1,700.19</w:t>
+              <w:t xml:space="preserve">€1,761.28</w:t>
             </w:r>
             <w:r>
               <w:rPr>
@@ -7175,7 +7175,7 @@
                 <w:szCs w:val="20"/>
                 <w:rtl w:val="0"/>
               </w:rPr>
-              <w:t xml:space="preserve">€588.20</w:t>
+              <w:t xml:space="preserve">€636.29</w:t>
             </w:r>
             <w:r>
               <w:rPr>
@@ -7216,7 +7216,7 @@
                 <w:szCs w:val="20"/>
                 <w:rtl w:val="0"/>
               </w:rPr>
-              <w:t xml:space="preserve">€1,111.99</w:t>
+              <w:t xml:space="preserve">€1,124.99</w:t>
             </w:r>
             <w:r>
               <w:rPr>
@@ -7304,7 +7304,7 @@
                 <w:szCs w:val="20"/>
                 <w:rtl w:val="0"/>
               </w:rPr>
-              <w:t xml:space="preserve">€1,210.03</w:t>
+              <w:t xml:space="preserve">€1,325.01</w:t>
             </w:r>
             <w:r>
               <w:rPr>
@@ -7345,7 +7345,7 @@
                 <w:szCs w:val="20"/>
                 <w:rtl w:val="0"/>
               </w:rPr>
-              <w:t xml:space="preserve">€640.73</w:t>
+              <w:t xml:space="preserve">€755.71</w:t>
             </w:r>
             <w:r>
               <w:rPr>
@@ -7474,7 +7474,7 @@
                 <w:szCs w:val="20"/>
                 <w:rtl w:val="0"/>
               </w:rPr>
-              <w:t xml:space="preserve">€2,026.81</w:t>
+              <w:t xml:space="preserve">€2,057.79</w:t>
             </w:r>
             <w:r>
               <w:rPr>
@@ -7515,7 +7515,7 @@
                 <w:szCs w:val="20"/>
                 <w:rtl w:val="0"/>
               </w:rPr>
-              <w:t xml:space="preserve">€734.84</w:t>
+              <w:t xml:space="preserve">€765.82</w:t>
             </w:r>
             <w:r>
               <w:rPr>
@@ -7644,7 +7644,7 @@
                 <w:szCs w:val="20"/>
                 <w:rtl w:val="0"/>
               </w:rPr>
-              <w:t xml:space="preserve">€1,570.92</w:t>
+              <w:t xml:space="preserve">€1,495.17</w:t>
             </w:r>
             <w:r>
               <w:rPr>
@@ -7685,7 +7685,7 @@
                 <w:szCs w:val="20"/>
                 <w:rtl w:val="0"/>
               </w:rPr>
-              <w:t xml:space="preserve">€828.18</w:t>
+              <w:t xml:space="preserve">€748.63</w:t>
             </w:r>
             <w:r>
               <w:rPr>
@@ -7726,7 +7726,7 @@
                 <w:szCs w:val="20"/>
                 <w:rtl w:val="0"/>
               </w:rPr>
-              <w:t xml:space="preserve">€742.74</w:t>
+              <w:t xml:space="preserve">€746.54</w:t>
             </w:r>
             <w:r>
               <w:rPr>
@@ -7814,7 +7814,7 @@
                 <w:szCs w:val="20"/>
                 <w:rtl w:val="0"/>
               </w:rPr>
-              <w:t xml:space="preserve">€1,495.92</w:t>
+              <w:t xml:space="preserve">€1,600.89</w:t>
             </w:r>
             <w:r>
               <w:rPr>
@@ -7855,7 +7855,7 @@
                 <w:szCs w:val="20"/>
                 <w:rtl w:val="0"/>
               </w:rPr>
-              <w:t xml:space="preserve">€547.07</w:t>
+              <w:t xml:space="preserve">€572.05</w:t>
             </w:r>
             <w:r>
               <w:rPr>
@@ -7896,7 +7896,7 @@
                 <w:szCs w:val="20"/>
                 <w:rtl w:val="0"/>
               </w:rPr>
-              <w:t xml:space="preserve">€948.85</w:t>
+              <w:t xml:space="preserve">€1,028.84</w:t>
             </w:r>
             <w:r>
               <w:rPr>
@@ -7984,7 +7984,7 @@
                 <w:szCs w:val="20"/>
                 <w:rtl w:val="0"/>
               </w:rPr>
-              <w:t xml:space="preserve">€2,168.19</w:t>
+              <w:t xml:space="preserve">€2,175.98</w:t>
             </w:r>
             <w:r>
               <w:rPr>
@@ -8025,7 +8025,7 @@
                 <w:szCs w:val="20"/>
                 <w:rtl w:val="0"/>
               </w:rPr>
-              <w:t xml:space="preserve">€938.19</w:t>
+              <w:t xml:space="preserve">€905.78</w:t>
             </w:r>
             <w:r>
               <w:rPr>
@@ -8066,7 +8066,7 @@
                 <w:szCs w:val="20"/>
                 <w:rtl w:val="0"/>
               </w:rPr>
-              <w:t xml:space="preserve">€1,230.00</w:t>
+              <w:t xml:space="preserve">€1,270.20</w:t>
             </w:r>
             <w:r>
               <w:rPr>
@@ -8154,7 +8154,7 @@
                 <w:szCs w:val="20"/>
                 <w:rtl w:val="0"/>
               </w:rPr>
-              <w:t xml:space="preserve">€3,246.52</w:t>
+              <w:t xml:space="preserve">€3,200.56</w:t>
             </w:r>
             <w:r>
               <w:rPr>
@@ -8195,7 +8195,7 @@
                 <w:szCs w:val="20"/>
                 <w:rtl w:val="0"/>
               </w:rPr>
-              <w:t xml:space="preserve">€1,056.79</w:t>
+              <w:t xml:space="preserve">€920.83</w:t>
             </w:r>
             <w:r>
               <w:rPr>
@@ -8236,7 +8236,7 @@
                 <w:szCs w:val="20"/>
                 <w:rtl w:val="0"/>
               </w:rPr>
-              <w:t xml:space="preserve">€2,189.73</w:t>
+              <w:t xml:space="preserve">€2,279.73</w:t>
             </w:r>
             <w:r>
               <w:rPr>
@@ -8324,7 +8324,7 @@
                 <w:szCs w:val="20"/>
                 <w:rtl w:val="0"/>
               </w:rPr>
-              <w:t xml:space="preserve">€2,438.95</w:t>
+              <w:t xml:space="preserve">€2,264.98</w:t>
             </w:r>
             <w:r>
               <w:rPr>
@@ -8365,7 +8365,7 @@
                 <w:szCs w:val="20"/>
                 <w:rtl w:val="0"/>
               </w:rPr>
-              <w:t xml:space="preserve">€1,104.06</w:t>
+              <w:t xml:space="preserve">€1,080.07</w:t>
             </w:r>
             <w:r>
               <w:rPr>
@@ -8406,7 +8406,7 @@
                 <w:szCs w:val="20"/>
                 <w:rtl w:val="0"/>
               </w:rPr>
-              <w:t xml:space="preserve">€1,334.89</w:t>
+              <w:t xml:space="preserve">€1,184.91</w:t>
             </w:r>
             <w:r>
               <w:rPr>
@@ -8494,7 +8494,7 @@
                 <w:szCs w:val="20"/>
                 <w:rtl w:val="0"/>
               </w:rPr>
-              <w:t xml:space="preserve">€2,218.59</w:t>
+              <w:t xml:space="preserve">€2,177.59</w:t>
             </w:r>
             <w:r>
               <w:rPr>
@@ -8535,7 +8535,7 @@
                 <w:szCs w:val="20"/>
                 <w:rtl w:val="0"/>
               </w:rPr>
-              <w:t xml:space="preserve">€1,053.15</w:t>
+              <w:t xml:space="preserve">€1,017.16</w:t>
             </w:r>
             <w:r>
               <w:rPr>
@@ -8576,7 +8576,7 @@
                 <w:szCs w:val="20"/>
                 <w:rtl w:val="0"/>
               </w:rPr>
-              <w:t xml:space="preserve">€1,165.44</w:t>
+              <w:t xml:space="preserve">€1,160.43</w:t>
             </w:r>
             <w:r>
               <w:rPr>
@@ -8664,7 +8664,7 @@
                 <w:szCs w:val="20"/>
                 <w:rtl w:val="0"/>
               </w:rPr>
-              <w:t xml:space="preserve">€3,385.32</w:t>
+              <w:t xml:space="preserve">€3,525.29</w:t>
             </w:r>
             <w:r>
               <w:rPr>
@@ -8705,7 +8705,7 @@
                 <w:szCs w:val="20"/>
                 <w:rtl w:val="0"/>
               </w:rPr>
-              <w:t xml:space="preserve">€1,595.77</w:t>
+              <w:t xml:space="preserve">€1,711.98</w:t>
             </w:r>
             <w:r>
               <w:rPr>
@@ -8746,7 +8746,7 @@
                 <w:szCs w:val="20"/>
                 <w:rtl w:val="0"/>
               </w:rPr>
-              <w:t xml:space="preserve">€1,789.55</w:t>
+              <w:t xml:space="preserve">€1,813.31</w:t>
             </w:r>
             <w:r>
               <w:rPr>
@@ -8838,7 +8838,7 @@
                 <w:highlight w:val="yellow"/>
                 <w:rtl w:val="0"/>
               </w:rPr>
-              <w:t xml:space="preserve">€25,496.96</w:t>
+              <w:t xml:space="preserve">€25,646.91</w:t>
             </w:r>
           </w:p>
         </w:tc>
@@ -8877,7 +8877,7 @@
                 <w:highlight w:val="yellow"/>
                 <w:rtl w:val="0"/>
               </w:rPr>
-              <w:t xml:space="preserve">€10,797.52</w:t>
+              <w:t xml:space="preserve">€10,808.49</w:t>
             </w:r>
           </w:p>
         </w:tc>
@@ -8916,7 +8916,7 @@
                 <w:highlight w:val="yellow"/>
                 <w:rtl w:val="0"/>
               </w:rPr>
-              <w:t xml:space="preserve">€14,699.44</w:t>
+              <w:t xml:space="preserve">€14,838.42</w:t>
             </w:r>
           </w:p>
         </w:tc>
@@ -9067,14 +9067,14 @@
         </w:rPr>
         <w:drawing>
           <wp:inline distB="114300" distT="114300" distL="114300" distR="114300">
-            <wp:extent cx="5943600" cy="3670300"/>
+            <wp:extent cx="5943600" cy="3683000"/>
             <wp:effectExtent b="0" l="0" r="0" t="0"/>
-            <wp:docPr descr="Chart" id="6" name="image2.png"/>
+            <wp:docPr descr="Chart" id="6" name="image11.png"/>
             <a:graphic>
               <a:graphicData uri="http://schemas.openxmlformats.org/drawingml/2006/picture">
                 <pic:pic>
                   <pic:nvPicPr>
-                    <pic:cNvPr descr="Chart" id="0" name="image2.png"/>
+                    <pic:cNvPr descr="Chart" id="0" name="image11.png"/>
                     <pic:cNvPicPr preferRelativeResize="0"/>
                   </pic:nvPicPr>
                   <pic:blipFill>
@@ -9087,7 +9087,7 @@
                   <pic:spPr>
                     <a:xfrm>
                       <a:off x="0" y="0"/>
-                      <a:ext cx="5943600" cy="3670300"/>
+                      <a:ext cx="5943600" cy="3683000"/>
                     </a:xfrm>
                     <a:prstGeom prst="rect"/>
                     <a:ln/>
@@ -9121,7 +9121,7 @@
           <w:highlight w:val="yellow"/>
           <w:rtl w:val="0"/>
         </w:rPr>
-        <w:t xml:space="preserve">185</w:t>
+        <w:t xml:space="preserve">187</w:t>
       </w:r>
       <w:r>
         <w:rPr>
@@ -9153,7 +9153,7 @@
           <w:highlight w:val="yellow"/>
           <w:rtl w:val="0"/>
         </w:rPr>
-        <w:t xml:space="preserve">€5,905.85</w:t>
+        <w:t xml:space="preserve">€5,985.83</w:t>
       </w:r>
       <w:r>
         <w:rPr>
@@ -9167,7 +9167,7 @@
           <w:highlight w:val="yellow"/>
           <w:rtl w:val="0"/>
         </w:rPr>
-        <w:t xml:space="preserve">€31.92</w:t>
+        <w:t xml:space="preserve">€32.01</w:t>
       </w:r>
       <w:r>
         <w:rPr>
@@ -9287,7 +9287,7 @@
           <w:highlight w:val="yellow"/>
           <w:rtl w:val="0"/>
         </w:rPr>
-        <w:t xml:space="preserve">527</w:t>
+        <w:t xml:space="preserve">529</w:t>
       </w:r>
       <w:r>
         <w:rPr>
@@ -9320,12 +9320,12 @@
           <wp:inline distB="114300" distT="114300" distL="114300" distR="114300">
             <wp:extent cx="5143500" cy="3175000"/>
             <wp:effectExtent b="0" l="0" r="0" t="0"/>
-            <wp:docPr descr="Chart" id="9" name="image14.png"/>
+            <wp:docPr descr="Chart" id="9" name="image10.png"/>
             <a:graphic>
               <a:graphicData uri="http://schemas.openxmlformats.org/drawingml/2006/picture">
                 <pic:pic>
                   <pic:nvPicPr>
-                    <pic:cNvPr descr="Chart" id="0" name="image14.png"/>
+                    <pic:cNvPr descr="Chart" id="0" name="image10.png"/>
                     <pic:cNvPicPr preferRelativeResize="0"/>
                   </pic:nvPicPr>
                   <pic:blipFill>
@@ -9365,12 +9365,12 @@
           <wp:inline distB="114300" distT="114300" distL="114300" distR="114300">
             <wp:extent cx="5143500" cy="3175000"/>
             <wp:effectExtent b="0" l="0" r="0" t="0"/>
-            <wp:docPr descr="Chart" id="7" name="image8.png"/>
+            <wp:docPr descr="Chart" id="7" name="image1.png"/>
             <a:graphic>
               <a:graphicData uri="http://schemas.openxmlformats.org/drawingml/2006/picture">
                 <pic:pic>
                   <pic:nvPicPr>
-                    <pic:cNvPr descr="Chart" id="0" name="image8.png"/>
+                    <pic:cNvPr descr="Chart" id="0" name="image1.png"/>
                     <pic:cNvPicPr preferRelativeResize="0"/>
                   </pic:nvPicPr>
                   <pic:blipFill>
@@ -9695,7 +9695,7 @@
                 <w:szCs w:val="20"/>
                 <w:rtl w:val="0"/>
               </w:rPr>
-              <w:t xml:space="preserve">295</w:t>
+              <w:t xml:space="preserve">297</w:t>
             </w:r>
             <w:r>
               <w:rPr>
@@ -9725,19 +9725,23 @@
               <w:widowControl w:val="0"/>
               <w:jc w:val="center"/>
               <w:rPr>
-                <w:b w:val="1"/>
-                <w:sz w:val="20"/>
-                <w:szCs w:val="20"/>
-              </w:rPr>
-            </w:pPr>
-            <w:r>
-              <w:rPr>
-                <w:b w:val="1"/>
-                <w:sz w:val="20"/>
-                <w:szCs w:val="20"/>
-                <w:rtl w:val="0"/>
-              </w:rPr>
-              <w:t xml:space="preserve">Hungary</w:t>
+                <w:sz w:val="20"/>
+                <w:szCs w:val="20"/>
+              </w:rPr>
+            </w:pPr>
+            <w:r>
+              <w:rPr>
+                <w:b w:val="1"/>
+                <w:sz w:val="20"/>
+                <w:szCs w:val="20"/>
+                <w:rtl w:val="0"/>
+              </w:rPr>
+              <w:t xml:space="preserve">Czech Republic</w:t>
+            </w:r>
+            <w:r>
+              <w:rPr>
+                <w:rtl w:val="0"/>
+              </w:rPr>
             </w:r>
           </w:p>
         </w:tc>
@@ -9773,7 +9777,7 @@
                 <w:szCs w:val="20"/>
                 <w:rtl w:val="0"/>
               </w:rPr>
-              <w:t xml:space="preserve">2</w:t>
+              <w:t xml:space="preserve">3</w:t>
             </w:r>
             <w:r>
               <w:rPr>
@@ -9861,7 +9865,7 @@
                 <w:szCs w:val="20"/>
                 <w:rtl w:val="0"/>
               </w:rPr>
-              <w:t xml:space="preserve">231</w:t>
+              <w:t xml:space="preserve">232</w:t>
             </w:r>
             <w:r>
               <w:rPr>
@@ -9903,7 +9907,7 @@
                 <w:szCs w:val="20"/>
                 <w:rtl w:val="0"/>
               </w:rPr>
-              <w:t xml:space="preserve">Northern Ireland</w:t>
+              <w:t xml:space="preserve">Hungary</w:t>
             </w:r>
           </w:p>
         </w:tc>
@@ -9977,15 +9981,13 @@
               <w:rPr>
                 <w:sz w:val="20"/>
                 <w:szCs w:val="20"/>
-                <w:highlight w:val="yellow"/>
-              </w:rPr>
-            </w:pPr>
-            <w:r>
-              <w:rPr>
-                <w:b w:val="1"/>
-                <w:sz w:val="20"/>
-                <w:szCs w:val="20"/>
-                <w:highlight w:val="yellow"/>
+              </w:rPr>
+            </w:pPr>
+            <w:r>
+              <w:rPr>
+                <w:b w:val="1"/>
+                <w:sz w:val="20"/>
+                <w:szCs w:val="20"/>
                 <w:rtl w:val="0"/>
               </w:rPr>
               <w:t xml:space="preserve">England</w:t>
@@ -10020,15 +10022,13 @@
               <w:rPr>
                 <w:sz w:val="20"/>
                 <w:szCs w:val="20"/>
-                <w:highlight w:val="yellow"/>
-              </w:rPr>
-            </w:pPr>
-            <w:r>
-              <w:rPr>
-                <w:b w:val="1"/>
-                <w:sz w:val="20"/>
-                <w:szCs w:val="20"/>
-                <w:highlight w:val="yellow"/>
+              </w:rPr>
+            </w:pPr>
+            <w:r>
+              <w:rPr>
+                <w:b w:val="1"/>
+                <w:sz w:val="20"/>
+                <w:szCs w:val="20"/>
                 <w:rtl w:val="0"/>
               </w:rPr>
               <w:t xml:space="preserve">172</w:t>
@@ -10393,6 +10393,7 @@
               <w:widowControl w:val="0"/>
               <w:jc w:val="center"/>
               <w:rPr>
+                <w:b w:val="1"/>
                 <w:sz w:val="20"/>
                 <w:szCs w:val="20"/>
               </w:rPr>
@@ -10405,11 +10406,6 @@
                 <w:rtl w:val="0"/>
               </w:rPr>
               <w:t xml:space="preserve">Lithuania</w:t>
-            </w:r>
-            <w:r>
-              <w:rPr>
-                <w:rtl w:val="0"/>
-              </w:rPr>
             </w:r>
           </w:p>
         </w:tc>
@@ -10574,7 +10570,7 @@
                 <w:szCs w:val="20"/>
                 <w:rtl w:val="0"/>
               </w:rPr>
-              <w:t xml:space="preserve">Norway</w:t>
+              <w:t xml:space="preserve">Northern Ireland</w:t>
             </w:r>
             <w:r>
               <w:rPr>
@@ -10744,7 +10740,7 @@
                 <w:szCs w:val="20"/>
                 <w:rtl w:val="0"/>
               </w:rPr>
-              <w:t xml:space="preserve">New Zealand</w:t>
+              <w:t xml:space="preserve">Norway</w:t>
             </w:r>
             <w:r>
               <w:rPr>
@@ -10785,7 +10781,7 @@
                 <w:szCs w:val="20"/>
                 <w:rtl w:val="0"/>
               </w:rPr>
-              <w:t xml:space="preserve">1</w:t>
+              <w:t xml:space="preserve">2</w:t>
             </w:r>
             <w:r>
               <w:rPr>
@@ -10914,7 +10910,7 @@
                 <w:szCs w:val="20"/>
                 <w:rtl w:val="0"/>
               </w:rPr>
-              <w:t xml:space="preserve">Israel</w:t>
+              <w:t xml:space="preserve">New Zealand</w:t>
             </w:r>
             <w:r>
               <w:rPr>
@@ -11084,7 +11080,7 @@
                 <w:szCs w:val="20"/>
                 <w:rtl w:val="0"/>
               </w:rPr>
-              <w:t xml:space="preserve">Switzerland</w:t>
+              <w:t xml:space="preserve">Israel</w:t>
             </w:r>
             <w:r>
               <w:rPr>
@@ -11254,7 +11250,7 @@
                 <w:szCs w:val="20"/>
                 <w:rtl w:val="0"/>
               </w:rPr>
-              <w:t xml:space="preserve">Brazil</w:t>
+              <w:t xml:space="preserve">Switzerland</w:t>
             </w:r>
             <w:r>
               <w:rPr>
@@ -11424,7 +11420,7 @@
                 <w:szCs w:val="20"/>
                 <w:rtl w:val="0"/>
               </w:rPr>
-              <w:t xml:space="preserve">Peru</w:t>
+              <w:t xml:space="preserve">Brazil</w:t>
             </w:r>
             <w:r>
               <w:rPr>
@@ -11594,7 +11590,7 @@
                 <w:szCs w:val="20"/>
                 <w:rtl w:val="0"/>
               </w:rPr>
-              <w:t xml:space="preserve">Portugal</w:t>
+              <w:t xml:space="preserve">Peru</w:t>
             </w:r>
             <w:r>
               <w:rPr>
@@ -11764,7 +11760,7 @@
                 <w:szCs w:val="20"/>
                 <w:rtl w:val="0"/>
               </w:rPr>
-              <w:t xml:space="preserve">El Salvador</w:t>
+              <w:t xml:space="preserve">Portugal</w:t>
             </w:r>
             <w:r>
               <w:rPr>
@@ -11934,7 +11930,7 @@
                 <w:szCs w:val="20"/>
                 <w:rtl w:val="0"/>
               </w:rPr>
-              <w:t xml:space="preserve">Mexico</w:t>
+              <w:t xml:space="preserve">El Salvador</w:t>
             </w:r>
             <w:r>
               <w:rPr>
@@ -12104,7 +12100,7 @@
                 <w:szCs w:val="20"/>
                 <w:rtl w:val="0"/>
               </w:rPr>
-              <w:t xml:space="preserve">Luxembourg</w:t>
+              <w:t xml:space="preserve">Mexico</w:t>
             </w:r>
             <w:r>
               <w:rPr>
@@ -12274,7 +12270,7 @@
                 <w:szCs w:val="20"/>
                 <w:rtl w:val="0"/>
               </w:rPr>
-              <w:t xml:space="preserve">Slovenia</w:t>
+              <w:t xml:space="preserve">Luxembourg</w:t>
             </w:r>
             <w:r>
               <w:rPr>
@@ -12444,7 +12440,7 @@
                 <w:szCs w:val="20"/>
                 <w:rtl w:val="0"/>
               </w:rPr>
-              <w:t xml:space="preserve">Taiwan</w:t>
+              <w:t xml:space="preserve">Slovenia</w:t>
             </w:r>
             <w:r>
               <w:rPr>
@@ -12614,7 +12610,7 @@
                 <w:szCs w:val="20"/>
                 <w:rtl w:val="0"/>
               </w:rPr>
-              <w:t xml:space="preserve">Croatia</w:t>
+              <w:t xml:space="preserve">Taiwan</w:t>
             </w:r>
             <w:r>
               <w:rPr>
@@ -12863,16 +12859,18 @@
               <w:rPr>
                 <w:sz w:val="20"/>
                 <w:szCs w:val="20"/>
-              </w:rPr>
-            </w:pPr>
-            <w:r>
-              <w:rPr>
-                <w:b w:val="1"/>
-                <w:sz w:val="20"/>
-                <w:szCs w:val="20"/>
-                <w:rtl w:val="0"/>
-              </w:rPr>
-              <w:t xml:space="preserve">Wales</w:t>
+                <w:highlight w:val="yellow"/>
+              </w:rPr>
+            </w:pPr>
+            <w:r>
+              <w:rPr>
+                <w:b w:val="1"/>
+                <w:sz w:val="20"/>
+                <w:szCs w:val="20"/>
+                <w:highlight w:val="yellow"/>
+                <w:rtl w:val="0"/>
+              </w:rPr>
+              <w:t xml:space="preserve">Croatia</w:t>
             </w:r>
             <w:r>
               <w:rPr>
@@ -12904,16 +12902,18 @@
               <w:rPr>
                 <w:sz w:val="20"/>
                 <w:szCs w:val="20"/>
-              </w:rPr>
-            </w:pPr>
-            <w:r>
-              <w:rPr>
-                <w:b w:val="1"/>
-                <w:sz w:val="20"/>
-                <w:szCs w:val="20"/>
-                <w:rtl w:val="0"/>
-              </w:rPr>
-              <w:t xml:space="preserve">4</w:t>
+                <w:highlight w:val="yellow"/>
+              </w:rPr>
+            </w:pPr>
+            <w:r>
+              <w:rPr>
+                <w:b w:val="1"/>
+                <w:sz w:val="20"/>
+                <w:szCs w:val="20"/>
+                <w:highlight w:val="yellow"/>
+                <w:rtl w:val="0"/>
+              </w:rPr>
+              <w:t xml:space="preserve">5</w:t>
             </w:r>
             <w:r>
               <w:rPr>
@@ -13042,7 +13042,7 @@
                 <w:szCs w:val="20"/>
                 <w:rtl w:val="0"/>
               </w:rPr>
-              <w:t xml:space="preserve">Singapore</w:t>
+              <w:t xml:space="preserve">Wales</w:t>
             </w:r>
             <w:r>
               <w:rPr>
@@ -13212,7 +13212,7 @@
                 <w:szCs w:val="20"/>
                 <w:rtl w:val="0"/>
               </w:rPr>
-              <w:t xml:space="preserve">Indonesia</w:t>
+              <w:t xml:space="preserve">Singapore</w:t>
             </w:r>
             <w:r>
               <w:rPr>
@@ -13253,7 +13253,7 @@
                 <w:szCs w:val="20"/>
                 <w:rtl w:val="0"/>
               </w:rPr>
-              <w:t xml:space="preserve">3</w:t>
+              <w:t xml:space="preserve">4</w:t>
             </w:r>
             <w:r>
               <w:rPr>
@@ -13382,7 +13382,7 @@
                 <w:szCs w:val="20"/>
                 <w:rtl w:val="0"/>
               </w:rPr>
-              <w:t xml:space="preserve">Republic of Ireland</w:t>
+              <w:t xml:space="preserve">Indonesia</w:t>
             </w:r>
             <w:r>
               <w:rPr>
@@ -13552,7 +13552,7 @@
                 <w:szCs w:val="20"/>
                 <w:rtl w:val="0"/>
               </w:rPr>
-              <w:t xml:space="preserve">Czech Republic</w:t>
+              <w:t xml:space="preserve">Republic of Ireland</w:t>
             </w:r>
             <w:r>
               <w:rPr>
@@ -13731,14 +13731,14 @@
         </w:rPr>
         <w:drawing>
           <wp:inline distB="114300" distT="114300" distL="114300" distR="114300">
-            <wp:extent cx="5943600" cy="3683000"/>
+            <wp:extent cx="5943600" cy="3670300"/>
             <wp:effectExtent b="0" l="0" r="0" t="0"/>
-            <wp:docPr descr="Chart" id="4" name="image7.png"/>
+            <wp:docPr descr="Chart" id="4" name="image3.png"/>
             <a:graphic>
               <a:graphicData uri="http://schemas.openxmlformats.org/drawingml/2006/picture">
                 <pic:pic>
                   <pic:nvPicPr>
-                    <pic:cNvPr descr="Chart" id="0" name="image7.png"/>
+                    <pic:cNvPr descr="Chart" id="0" name="image3.png"/>
                     <pic:cNvPicPr preferRelativeResize="0"/>
                   </pic:nvPicPr>
                   <pic:blipFill>
@@ -13751,7 +13751,7 @@
                   <pic:spPr>
                     <a:xfrm>
                       <a:off x="0" y="0"/>
-                      <a:ext cx="5943600" cy="3683000"/>
+                      <a:ext cx="5943600" cy="3670300"/>
                     </a:xfrm>
                     <a:prstGeom prst="rect"/>
                     <a:ln/>
@@ -13778,12 +13778,12 @@
           <wp:inline distB="114300" distT="114300" distL="114300" distR="114300">
             <wp:extent cx="5943600" cy="3746500"/>
             <wp:effectExtent b="0" l="0" r="0" t="0"/>
-            <wp:docPr descr="Chart" id="3" name="image5.png"/>
+            <wp:docPr descr="Chart" id="3" name="image4.png"/>
             <a:graphic>
               <a:graphicData uri="http://schemas.openxmlformats.org/drawingml/2006/picture">
                 <pic:pic>
                   <pic:nvPicPr>
-                    <pic:cNvPr descr="Chart" id="0" name="image5.png"/>
+                    <pic:cNvPr descr="Chart" id="0" name="image4.png"/>
                     <pic:cNvPicPr preferRelativeResize="0"/>
                   </pic:nvPicPr>
                   <pic:blipFill>
@@ -13848,12 +13848,12 @@
           <wp:inline distB="114300" distT="114300" distL="114300" distR="114300">
             <wp:extent cx="5943600" cy="3670300"/>
             <wp:effectExtent b="0" l="0" r="0" t="0"/>
-            <wp:docPr id="8" name="image6.png"/>
+            <wp:docPr id="8" name="image13.png"/>
             <a:graphic>
               <a:graphicData uri="http://schemas.openxmlformats.org/drawingml/2006/picture">
                 <pic:pic>
                   <pic:nvPicPr>
-                    <pic:cNvPr id="0" name="image6.png"/>
+                    <pic:cNvPr id="0" name="image13.png"/>
                     <pic:cNvPicPr preferRelativeResize="0"/>
                   </pic:nvPicPr>
                   <pic:blipFill>
@@ -14091,12 +14091,12 @@
           <wp:inline distB="114300" distT="114300" distL="114300" distR="114300">
             <wp:extent cx="5943600" cy="3670300"/>
             <wp:effectExtent b="0" l="0" r="0" t="0"/>
-            <wp:docPr descr="Chart" id="14" name="image3.png"/>
+            <wp:docPr descr="Chart" id="14" name="image12.png"/>
             <a:graphic>
               <a:graphicData uri="http://schemas.openxmlformats.org/drawingml/2006/picture">
                 <pic:pic>
                   <pic:nvPicPr>
-                    <pic:cNvPr descr="Chart" id="0" name="image3.png"/>
+                    <pic:cNvPr descr="Chart" id="0" name="image12.png"/>
                     <pic:cNvPicPr preferRelativeResize="0"/>
                   </pic:nvPicPr>
                   <pic:blipFill>
@@ -14192,12 +14192,12 @@
           <wp:inline distB="114300" distT="114300" distL="114300" distR="114300">
             <wp:extent cx="5943600" cy="3683000"/>
             <wp:effectExtent b="0" l="0" r="0" t="0"/>
-            <wp:docPr descr="Chart" id="15" name="image9.png"/>
+            <wp:docPr descr="Chart" id="15" name="image7.png"/>
             <a:graphic>
               <a:graphicData uri="http://schemas.openxmlformats.org/drawingml/2006/picture">
                 <pic:pic>
                   <pic:nvPicPr>
-                    <pic:cNvPr descr="Chart" id="0" name="image9.png"/>
+                    <pic:cNvPr descr="Chart" id="0" name="image7.png"/>
                     <pic:cNvPicPr preferRelativeResize="0"/>
                   </pic:nvPicPr>
                   <pic:blipFill>
@@ -14283,12 +14283,12 @@
           <wp:inline distB="114300" distT="114300" distL="114300" distR="114300">
             <wp:extent cx="5943600" cy="3670300"/>
             <wp:effectExtent b="0" l="0" r="0" t="0"/>
-            <wp:docPr descr="Chart" id="13" name="image10.png"/>
+            <wp:docPr descr="Chart" id="13" name="image8.png"/>
             <a:graphic>
               <a:graphicData uri="http://schemas.openxmlformats.org/drawingml/2006/picture">
                 <pic:pic>
                   <pic:nvPicPr>
-                    <pic:cNvPr descr="Chart" id="0" name="image10.png"/>
+                    <pic:cNvPr descr="Chart" id="0" name="image8.png"/>
                     <pic:cNvPicPr preferRelativeResize="0"/>
                   </pic:nvPicPr>
                   <pic:blipFill>
@@ -14554,12 +14554,12 @@
           <wp:inline distB="114300" distT="114300" distL="114300" distR="114300">
             <wp:extent cx="5943600" cy="3670300"/>
             <wp:effectExtent b="0" l="0" r="0" t="0"/>
-            <wp:docPr id="10" name="image13.png"/>
+            <wp:docPr id="10" name="image2.png"/>
             <a:graphic>
               <a:graphicData uri="http://schemas.openxmlformats.org/drawingml/2006/picture">
                 <pic:pic>
                   <pic:nvPicPr>
-                    <pic:cNvPr id="0" name="image13.png"/>
+                    <pic:cNvPr id="0" name="image2.png"/>
                     <pic:cNvPicPr preferRelativeResize="0"/>
                   </pic:nvPicPr>
                   <pic:blipFill>
@@ -14600,12 +14600,12 @@
           <wp:inline distB="114300" distT="114300" distL="114300" distR="114300">
             <wp:extent cx="5943600" cy="3670300"/>
             <wp:effectExtent b="0" l="0" r="0" t="0"/>
-            <wp:docPr id="5" name="image15.png"/>
+            <wp:docPr id="5" name="image6.png"/>
             <a:graphic>
               <a:graphicData uri="http://schemas.openxmlformats.org/drawingml/2006/picture">
                 <pic:pic>
                   <pic:nvPicPr>
-                    <pic:cNvPr id="0" name="image15.png"/>
+                    <pic:cNvPr id="0" name="image6.png"/>
                     <pic:cNvPicPr preferRelativeResize="0"/>
                   </pic:nvPicPr>
                   <pic:blipFill>

</xml_diff>

<commit_message>
Updated for May 2025: plus updates to wishlist structure.
</commit_message>
<xml_diff>
--- a/playstation/output/charts.docx
+++ b/playstation/output/charts.docx
@@ -39,7 +39,7 @@
           <w:pgNumType w:start="1"/>
         </w:sectPr>
       </w:pPr>
-      <w:bookmarkStart w:colFirst="0" w:colLast="0" w:name="_hjhxtpx0mngz" w:id="0"/>
+      <w:bookmarkStart w:colFirst="0" w:colLast="0" w:name="_6jojltxlepss" w:id="0"/>
       <w:bookmarkEnd w:id="0"/>
       <w:r>
         <w:rPr>
@@ -76,19 +76,2663 @@
         </w:rPr>
       </w:r>
     </w:p>
-    <w:p>
-      <w:pPr>
-        <w:rPr/>
-      </w:pPr>
-      <w:r>
-        <w:br w:type="page"/>
-      </w:r>
-      <w:r>
-        <w:rPr>
-          <w:rtl w:val="0"/>
-        </w:rPr>
-      </w:r>
-    </w:p>
+    <w:sdt>
+      <w:sdtPr>
+        <w:docPartObj>
+          <w:docPartGallery w:val="Table of Contents"/>
+          <w:docPartUnique w:val="1"/>
+        </w:docPartObj>
+      </w:sdtPr>
+      <w:sdtContent>
+        <w:p>
+          <w:pPr>
+            <w:widowControl w:val="0"/>
+            <w:tabs>
+              <w:tab w:val="right" w:leader="none" w:pos="12000"/>
+            </w:tabs>
+            <w:spacing w:before="60" w:line="240" w:lineRule="auto"/>
+            <w:rPr>
+              <w:b w:val="1"/>
+              <w:sz w:val="20"/>
+              <w:szCs w:val="20"/>
+            </w:rPr>
+          </w:pPr>
+          <w:r>
+            <w:fldChar w:fldCharType="begin"/>
+            <w:instrText xml:space="preserve"> TOC \h \u \z \t "Heading 1,1,Heading 2,2,Heading 3,3,Heading 4,4,Heading 5,5,Heading 6,6,"</w:instrText>
+            <w:fldChar w:fldCharType="separate"/>
+          </w:r>
+          <w:hyperlink w:anchor="_mwfd4sg20s4z">
+            <w:r>
+              <w:rPr>
+                <w:b w:val="1"/>
+                <w:sz w:val="20"/>
+                <w:szCs w:val="20"/>
+                <w:rtl w:val="0"/>
+              </w:rPr>
+              <w:t xml:space="preserve">Database Setup</w:t>
+              <w:tab/>
+              <w:t xml:space="preserve">3</w:t>
+            </w:r>
+          </w:hyperlink>
+          <w:r>
+            <w:rPr>
+              <w:rtl w:val="0"/>
+            </w:rPr>
+          </w:r>
+        </w:p>
+        <w:p>
+          <w:pPr>
+            <w:widowControl w:val="0"/>
+            <w:tabs>
+              <w:tab w:val="right" w:leader="none" w:pos="12000"/>
+            </w:tabs>
+            <w:spacing w:before="60" w:line="240" w:lineRule="auto"/>
+            <w:ind w:left="360" w:firstLine="0"/>
+            <w:rPr>
+              <w:sz w:val="20"/>
+              <w:szCs w:val="20"/>
+            </w:rPr>
+          </w:pPr>
+          <w:hyperlink w:anchor="_bv3drsjy9ghu">
+            <w:r>
+              <w:rPr>
+                <w:sz w:val="20"/>
+                <w:szCs w:val="20"/>
+                <w:rtl w:val="0"/>
+              </w:rPr>
+              <w:t xml:space="preserve">Definitions</w:t>
+              <w:tab/>
+              <w:t xml:space="preserve">3</w:t>
+            </w:r>
+          </w:hyperlink>
+          <w:r>
+            <w:rPr>
+              <w:rtl w:val="0"/>
+            </w:rPr>
+          </w:r>
+        </w:p>
+        <w:p>
+          <w:pPr>
+            <w:widowControl w:val="0"/>
+            <w:tabs>
+              <w:tab w:val="right" w:leader="none" w:pos="12000"/>
+            </w:tabs>
+            <w:spacing w:before="60" w:line="240" w:lineRule="auto"/>
+            <w:ind w:left="360" w:firstLine="0"/>
+            <w:rPr>
+              <w:sz w:val="20"/>
+              <w:szCs w:val="20"/>
+            </w:rPr>
+          </w:pPr>
+          <w:hyperlink w:anchor="_ld5f99mppwz6">
+            <w:r>
+              <w:rPr>
+                <w:sz w:val="20"/>
+                <w:szCs w:val="20"/>
+                <w:rtl w:val="0"/>
+              </w:rPr>
+              <w:t xml:space="preserve">SQL Statements</w:t>
+              <w:tab/>
+              <w:t xml:space="preserve">3</w:t>
+            </w:r>
+          </w:hyperlink>
+          <w:r>
+            <w:rPr>
+              <w:rtl w:val="0"/>
+            </w:rPr>
+          </w:r>
+        </w:p>
+        <w:p>
+          <w:pPr>
+            <w:widowControl w:val="0"/>
+            <w:tabs>
+              <w:tab w:val="right" w:leader="none" w:pos="12000"/>
+            </w:tabs>
+            <w:spacing w:before="60" w:line="240" w:lineRule="auto"/>
+            <w:ind w:left="720" w:firstLine="0"/>
+            <w:rPr>
+              <w:sz w:val="20"/>
+              <w:szCs w:val="20"/>
+            </w:rPr>
+          </w:pPr>
+          <w:hyperlink w:anchor="_xut0mceibbju">
+            <w:r>
+              <w:rPr>
+                <w:sz w:val="20"/>
+                <w:szCs w:val="20"/>
+                <w:rtl w:val="0"/>
+              </w:rPr>
+              <w:t xml:space="preserve">CREATE</w:t>
+              <w:tab/>
+              <w:t xml:space="preserve">3</w:t>
+            </w:r>
+          </w:hyperlink>
+          <w:r>
+            <w:rPr>
+              <w:rtl w:val="0"/>
+            </w:rPr>
+          </w:r>
+        </w:p>
+        <w:p>
+          <w:pPr>
+            <w:widowControl w:val="0"/>
+            <w:tabs>
+              <w:tab w:val="right" w:leader="none" w:pos="12000"/>
+            </w:tabs>
+            <w:spacing w:before="60" w:line="240" w:lineRule="auto"/>
+            <w:ind w:left="720" w:firstLine="0"/>
+            <w:rPr>
+              <w:sz w:val="20"/>
+              <w:szCs w:val="20"/>
+            </w:rPr>
+          </w:pPr>
+          <w:hyperlink w:anchor="_h6dxcebo02be">
+            <w:r>
+              <w:rPr>
+                <w:sz w:val="20"/>
+                <w:szCs w:val="20"/>
+                <w:rtl w:val="0"/>
+              </w:rPr>
+              <w:t xml:space="preserve">INSERT INTO</w:t>
+              <w:tab/>
+              <w:t xml:space="preserve">3</w:t>
+            </w:r>
+          </w:hyperlink>
+          <w:r>
+            <w:rPr>
+              <w:rtl w:val="0"/>
+            </w:rPr>
+          </w:r>
+        </w:p>
+        <w:p>
+          <w:pPr>
+            <w:widowControl w:val="0"/>
+            <w:tabs>
+              <w:tab w:val="right" w:leader="none" w:pos="12000"/>
+            </w:tabs>
+            <w:spacing w:before="60" w:line="240" w:lineRule="auto"/>
+            <w:ind w:left="720" w:firstLine="0"/>
+            <w:rPr>
+              <w:sz w:val="20"/>
+              <w:szCs w:val="20"/>
+            </w:rPr>
+          </w:pPr>
+          <w:hyperlink w:anchor="_huw2wpl0cq1">
+            <w:r>
+              <w:rPr>
+                <w:sz w:val="20"/>
+                <w:szCs w:val="20"/>
+                <w:rtl w:val="0"/>
+              </w:rPr>
+              <w:t xml:space="preserve">SELECT</w:t>
+              <w:tab/>
+              <w:t xml:space="preserve">3</w:t>
+            </w:r>
+          </w:hyperlink>
+          <w:r>
+            <w:rPr>
+              <w:rtl w:val="0"/>
+            </w:rPr>
+          </w:r>
+        </w:p>
+        <w:p>
+          <w:pPr>
+            <w:widowControl w:val="0"/>
+            <w:tabs>
+              <w:tab w:val="right" w:leader="none" w:pos="12000"/>
+            </w:tabs>
+            <w:spacing w:before="60" w:line="240" w:lineRule="auto"/>
+            <w:ind w:left="720" w:firstLine="0"/>
+            <w:rPr>
+              <w:sz w:val="20"/>
+              <w:szCs w:val="20"/>
+            </w:rPr>
+          </w:pPr>
+          <w:hyperlink w:anchor="_6vbajybiuc0i">
+            <w:r>
+              <w:rPr>
+                <w:sz w:val="20"/>
+                <w:szCs w:val="20"/>
+                <w:rtl w:val="0"/>
+              </w:rPr>
+              <w:t xml:space="preserve">UPDATE</w:t>
+              <w:tab/>
+              <w:t xml:space="preserve">4</w:t>
+            </w:r>
+          </w:hyperlink>
+          <w:r>
+            <w:rPr>
+              <w:rtl w:val="0"/>
+            </w:rPr>
+          </w:r>
+        </w:p>
+        <w:p>
+          <w:pPr>
+            <w:widowControl w:val="0"/>
+            <w:tabs>
+              <w:tab w:val="right" w:leader="none" w:pos="12000"/>
+            </w:tabs>
+            <w:spacing w:before="60" w:line="240" w:lineRule="auto"/>
+            <w:ind w:left="360" w:firstLine="0"/>
+            <w:rPr>
+              <w:sz w:val="20"/>
+              <w:szCs w:val="20"/>
+            </w:rPr>
+          </w:pPr>
+          <w:hyperlink w:anchor="_l1mirac4pi7c">
+            <w:r>
+              <w:rPr>
+                <w:b w:val="1"/>
+                <w:sz w:val="20"/>
+                <w:szCs w:val="20"/>
+                <w:rtl w:val="0"/>
+              </w:rPr>
+              <w:t xml:space="preserve">SQL Output to XLSX</w:t>
+            </w:r>
+          </w:hyperlink>
+          <w:hyperlink w:anchor="_l1mirac4pi7c">
+            <w:r>
+              <w:rPr>
+                <w:sz w:val="20"/>
+                <w:szCs w:val="20"/>
+                <w:rtl w:val="0"/>
+              </w:rPr>
+              <w:tab/>
+              <w:t xml:space="preserve">5</w:t>
+            </w:r>
+          </w:hyperlink>
+          <w:r>
+            <w:rPr>
+              <w:rtl w:val="0"/>
+            </w:rPr>
+          </w:r>
+        </w:p>
+        <w:p>
+          <w:pPr>
+            <w:widowControl w:val="0"/>
+            <w:tabs>
+              <w:tab w:val="right" w:leader="none" w:pos="12000"/>
+            </w:tabs>
+            <w:spacing w:before="60" w:line="240" w:lineRule="auto"/>
+            <w:ind w:left="720" w:firstLine="0"/>
+            <w:rPr>
+              <w:sz w:val="20"/>
+              <w:szCs w:val="20"/>
+            </w:rPr>
+          </w:pPr>
+          <w:hyperlink w:anchor="_uareh1ro9adk">
+            <w:r>
+              <w:rPr>
+                <w:sz w:val="20"/>
+                <w:szCs w:val="20"/>
+                <w:rtl w:val="0"/>
+              </w:rPr>
+              <w:t xml:space="preserve">1. wishlist</w:t>
+              <w:tab/>
+              <w:t xml:space="preserve">5</w:t>
+            </w:r>
+          </w:hyperlink>
+          <w:r>
+            <w:rPr>
+              <w:rtl w:val="0"/>
+            </w:rPr>
+          </w:r>
+        </w:p>
+        <w:p>
+          <w:pPr>
+            <w:widowControl w:val="0"/>
+            <w:tabs>
+              <w:tab w:val="right" w:leader="none" w:pos="12000"/>
+            </w:tabs>
+            <w:spacing w:before="60" w:line="240" w:lineRule="auto"/>
+            <w:ind w:left="720" w:firstLine="0"/>
+            <w:rPr>
+              <w:sz w:val="20"/>
+              <w:szCs w:val="20"/>
+            </w:rPr>
+          </w:pPr>
+          <w:hyperlink w:anchor="_1rq7oj16qz07">
+            <w:r>
+              <w:rPr>
+                <w:sz w:val="20"/>
+                <w:szCs w:val="20"/>
+                <w:rtl w:val="0"/>
+              </w:rPr>
+              <w:t xml:space="preserve">all_data [MASTER]</w:t>
+              <w:tab/>
+              <w:t xml:space="preserve">5</w:t>
+            </w:r>
+          </w:hyperlink>
+          <w:r>
+            <w:rPr>
+              <w:rtl w:val="0"/>
+            </w:rPr>
+          </w:r>
+        </w:p>
+        <w:p>
+          <w:pPr>
+            <w:widowControl w:val="0"/>
+            <w:tabs>
+              <w:tab w:val="right" w:leader="none" w:pos="12000"/>
+            </w:tabs>
+            <w:spacing w:before="60" w:line="240" w:lineRule="auto"/>
+            <w:ind w:left="1080" w:firstLine="0"/>
+            <w:rPr>
+              <w:sz w:val="20"/>
+              <w:szCs w:val="20"/>
+            </w:rPr>
+          </w:pPr>
+          <w:hyperlink w:anchor="_1yz0dts111x">
+            <w:r>
+              <w:rPr>
+                <w:sz w:val="20"/>
+                <w:szCs w:val="20"/>
+                <w:rtl w:val="0"/>
+              </w:rPr>
+              <w:t xml:space="preserve">○ complete</w:t>
+              <w:tab/>
+              <w:t xml:space="preserve">5</w:t>
+            </w:r>
+          </w:hyperlink>
+          <w:r>
+            <w:rPr>
+              <w:rtl w:val="0"/>
+            </w:rPr>
+          </w:r>
+        </w:p>
+        <w:p>
+          <w:pPr>
+            <w:widowControl w:val="0"/>
+            <w:tabs>
+              <w:tab w:val="right" w:leader="none" w:pos="12000"/>
+            </w:tabs>
+            <w:spacing w:before="60" w:line="240" w:lineRule="auto"/>
+            <w:ind w:left="1080" w:firstLine="0"/>
+            <w:rPr>
+              <w:sz w:val="20"/>
+              <w:szCs w:val="20"/>
+            </w:rPr>
+          </w:pPr>
+          <w:hyperlink w:anchor="_holoes3rjauz">
+            <w:r>
+              <w:rPr>
+                <w:sz w:val="20"/>
+                <w:szCs w:val="20"/>
+                <w:rtl w:val="0"/>
+              </w:rPr>
+              <w:t xml:space="preserve">○ dates</w:t>
+              <w:tab/>
+              <w:t xml:space="preserve">5</w:t>
+            </w:r>
+          </w:hyperlink>
+          <w:r>
+            <w:rPr>
+              <w:rtl w:val="0"/>
+            </w:rPr>
+          </w:r>
+        </w:p>
+        <w:p>
+          <w:pPr>
+            <w:widowControl w:val="0"/>
+            <w:tabs>
+              <w:tab w:val="right" w:leader="none" w:pos="12000"/>
+            </w:tabs>
+            <w:spacing w:before="60" w:line="240" w:lineRule="auto"/>
+            <w:ind w:left="1080" w:firstLine="0"/>
+            <w:rPr>
+              <w:sz w:val="20"/>
+              <w:szCs w:val="20"/>
+            </w:rPr>
+          </w:pPr>
+          <w:hyperlink w:anchor="_qiqbq862zsih">
+            <w:r>
+              <w:rPr>
+                <w:sz w:val="20"/>
+                <w:szCs w:val="20"/>
+                <w:rtl w:val="0"/>
+              </w:rPr>
+              <w:t xml:space="preserve">○ finances</w:t>
+              <w:tab/>
+              <w:t xml:space="preserve">5</w:t>
+            </w:r>
+          </w:hyperlink>
+          <w:r>
+            <w:rPr>
+              <w:rtl w:val="0"/>
+            </w:rPr>
+          </w:r>
+        </w:p>
+        <w:p>
+          <w:pPr>
+            <w:widowControl w:val="0"/>
+            <w:tabs>
+              <w:tab w:val="right" w:leader="none" w:pos="12000"/>
+            </w:tabs>
+            <w:spacing w:before="60" w:line="240" w:lineRule="auto"/>
+            <w:ind w:left="1080" w:firstLine="0"/>
+            <w:rPr>
+              <w:sz w:val="20"/>
+              <w:szCs w:val="20"/>
+            </w:rPr>
+          </w:pPr>
+          <w:hyperlink w:anchor="_87z5w9m1yyt1">
+            <w:r>
+              <w:rPr>
+                <w:sz w:val="20"/>
+                <w:szCs w:val="20"/>
+                <w:rtl w:val="0"/>
+              </w:rPr>
+              <w:t xml:space="preserve">○ origins</w:t>
+              <w:tab/>
+              <w:t xml:space="preserve">5</w:t>
+            </w:r>
+          </w:hyperlink>
+          <w:r>
+            <w:rPr>
+              <w:rtl w:val="0"/>
+            </w:rPr>
+          </w:r>
+        </w:p>
+        <w:p>
+          <w:pPr>
+            <w:widowControl w:val="0"/>
+            <w:tabs>
+              <w:tab w:val="right" w:leader="none" w:pos="12000"/>
+            </w:tabs>
+            <w:spacing w:before="60" w:line="240" w:lineRule="auto"/>
+            <w:ind w:left="720" w:firstLine="0"/>
+            <w:rPr>
+              <w:sz w:val="20"/>
+              <w:szCs w:val="20"/>
+            </w:rPr>
+          </w:pPr>
+          <w:hyperlink w:anchor="_hs1ygn87dh0">
+            <w:r>
+              <w:rPr>
+                <w:sz w:val="20"/>
+                <w:szCs w:val="20"/>
+                <w:rtl w:val="0"/>
+              </w:rPr>
+              <w:t xml:space="preserve">dates_timeline</w:t>
+              <w:tab/>
+              <w:t xml:space="preserve">6</w:t>
+            </w:r>
+          </w:hyperlink>
+          <w:r>
+            <w:rPr>
+              <w:rtl w:val="0"/>
+            </w:rPr>
+          </w:r>
+        </w:p>
+        <w:p>
+          <w:pPr>
+            <w:widowControl w:val="0"/>
+            <w:tabs>
+              <w:tab w:val="right" w:leader="none" w:pos="12000"/>
+            </w:tabs>
+            <w:spacing w:before="60" w:line="240" w:lineRule="auto"/>
+            <w:ind w:left="1080" w:firstLine="0"/>
+            <w:rPr>
+              <w:sz w:val="20"/>
+              <w:szCs w:val="20"/>
+            </w:rPr>
+          </w:pPr>
+          <w:hyperlink w:anchor="_1s8fy32uopxn">
+            <w:r>
+              <w:rPr>
+                <w:sz w:val="20"/>
+                <w:szCs w:val="20"/>
+                <w:rtl w:val="0"/>
+              </w:rPr>
+              <w:t xml:space="preserve">○ charts</w:t>
+              <w:tab/>
+              <w:t xml:space="preserve">6</w:t>
+            </w:r>
+          </w:hyperlink>
+          <w:r>
+            <w:rPr>
+              <w:rtl w:val="0"/>
+            </w:rPr>
+          </w:r>
+        </w:p>
+        <w:p>
+          <w:pPr>
+            <w:widowControl w:val="0"/>
+            <w:tabs>
+              <w:tab w:val="right" w:leader="none" w:pos="12000"/>
+            </w:tabs>
+            <w:spacing w:before="60" w:line="240" w:lineRule="auto"/>
+            <w:ind w:left="1080" w:firstLine="0"/>
+            <w:rPr>
+              <w:sz w:val="20"/>
+              <w:szCs w:val="20"/>
+            </w:rPr>
+          </w:pPr>
+          <w:hyperlink w:anchor="_eb0wsay6csxz">
+            <w:r>
+              <w:rPr>
+                <w:sz w:val="20"/>
+                <w:szCs w:val="20"/>
+                <w:rtl w:val="0"/>
+              </w:rPr>
+              <w:t xml:space="preserve">○ releases</w:t>
+              <w:tab/>
+              <w:t xml:space="preserve">6</w:t>
+            </w:r>
+          </w:hyperlink>
+          <w:r>
+            <w:rPr>
+              <w:rtl w:val="0"/>
+            </w:rPr>
+          </w:r>
+        </w:p>
+        <w:p>
+          <w:pPr>
+            <w:widowControl w:val="0"/>
+            <w:tabs>
+              <w:tab w:val="right" w:leader="none" w:pos="12000"/>
+            </w:tabs>
+            <w:spacing w:before="60" w:line="240" w:lineRule="auto"/>
+            <w:ind w:left="1080" w:firstLine="0"/>
+            <w:rPr>
+              <w:sz w:val="20"/>
+              <w:szCs w:val="20"/>
+            </w:rPr>
+          </w:pPr>
+          <w:hyperlink w:anchor="_bk43ha35fux7">
+            <w:r>
+              <w:rPr>
+                <w:sz w:val="20"/>
+                <w:szCs w:val="20"/>
+                <w:rtl w:val="0"/>
+              </w:rPr>
+              <w:t xml:space="preserve">○ pre-orders</w:t>
+              <w:tab/>
+              <w:t xml:space="preserve">6</w:t>
+            </w:r>
+          </w:hyperlink>
+          <w:r>
+            <w:rPr>
+              <w:rtl w:val="0"/>
+            </w:rPr>
+          </w:r>
+        </w:p>
+        <w:p>
+          <w:pPr>
+            <w:widowControl w:val="0"/>
+            <w:tabs>
+              <w:tab w:val="right" w:leader="none" w:pos="12000"/>
+            </w:tabs>
+            <w:spacing w:before="60" w:line="240" w:lineRule="auto"/>
+            <w:ind w:left="1080" w:firstLine="0"/>
+            <w:rPr>
+              <w:sz w:val="20"/>
+              <w:szCs w:val="20"/>
+            </w:rPr>
+          </w:pPr>
+          <w:hyperlink w:anchor="_4z8fy0ixojse">
+            <w:r>
+              <w:rPr>
+                <w:sz w:val="20"/>
+                <w:szCs w:val="20"/>
+                <w:rtl w:val="0"/>
+              </w:rPr>
+              <w:t xml:space="preserve">○ unplayed</w:t>
+              <w:tab/>
+              <w:t xml:space="preserve">6</w:t>
+            </w:r>
+          </w:hyperlink>
+          <w:r>
+            <w:rPr>
+              <w:rtl w:val="0"/>
+            </w:rPr>
+          </w:r>
+        </w:p>
+        <w:p>
+          <w:pPr>
+            <w:widowControl w:val="0"/>
+            <w:tabs>
+              <w:tab w:val="right" w:leader="none" w:pos="12000"/>
+            </w:tabs>
+            <w:spacing w:before="60" w:line="240" w:lineRule="auto"/>
+            <w:ind w:left="1080" w:firstLine="0"/>
+            <w:rPr>
+              <w:sz w:val="20"/>
+              <w:szCs w:val="20"/>
+            </w:rPr>
+          </w:pPr>
+          <w:hyperlink w:anchor="_ajyyjdceni4j">
+            <w:r>
+              <w:rPr>
+                <w:sz w:val="20"/>
+                <w:szCs w:val="20"/>
+                <w:rtl w:val="0"/>
+              </w:rPr>
+              <w:t xml:space="preserve">○ backlog</w:t>
+              <w:tab/>
+              <w:t xml:space="preserve">6</w:t>
+            </w:r>
+          </w:hyperlink>
+          <w:r>
+            <w:rPr>
+              <w:rtl w:val="0"/>
+            </w:rPr>
+          </w:r>
+        </w:p>
+        <w:p>
+          <w:pPr>
+            <w:widowControl w:val="0"/>
+            <w:tabs>
+              <w:tab w:val="right" w:leader="none" w:pos="12000"/>
+            </w:tabs>
+            <w:spacing w:before="60" w:line="240" w:lineRule="auto"/>
+            <w:ind w:left="1080" w:firstLine="0"/>
+            <w:rPr>
+              <w:sz w:val="20"/>
+              <w:szCs w:val="20"/>
+            </w:rPr>
+          </w:pPr>
+          <w:hyperlink w:anchor="_664cab3w6c2e">
+            <w:r>
+              <w:rPr>
+                <w:sz w:val="20"/>
+                <w:szCs w:val="20"/>
+                <w:rtl w:val="0"/>
+              </w:rPr>
+              <w:t xml:space="preserve">○ started</w:t>
+              <w:tab/>
+              <w:t xml:space="preserve">6</w:t>
+            </w:r>
+          </w:hyperlink>
+          <w:r>
+            <w:rPr>
+              <w:rtl w:val="0"/>
+            </w:rPr>
+          </w:r>
+        </w:p>
+        <w:p>
+          <w:pPr>
+            <w:widowControl w:val="0"/>
+            <w:tabs>
+              <w:tab w:val="right" w:leader="none" w:pos="12000"/>
+            </w:tabs>
+            <w:spacing w:before="60" w:line="240" w:lineRule="auto"/>
+            <w:ind w:left="1080" w:firstLine="0"/>
+            <w:rPr>
+              <w:sz w:val="20"/>
+              <w:szCs w:val="20"/>
+            </w:rPr>
+          </w:pPr>
+          <w:hyperlink w:anchor="_pxjxgojitw5q">
+            <w:r>
+              <w:rPr>
+                <w:sz w:val="20"/>
+                <w:szCs w:val="20"/>
+                <w:rtl w:val="0"/>
+              </w:rPr>
+              <w:t xml:space="preserve">○ finished</w:t>
+              <w:tab/>
+              <w:t xml:space="preserve">6</w:t>
+            </w:r>
+          </w:hyperlink>
+          <w:r>
+            <w:rPr>
+              <w:rtl w:val="0"/>
+            </w:rPr>
+          </w:r>
+        </w:p>
+        <w:p>
+          <w:pPr>
+            <w:widowControl w:val="0"/>
+            <w:tabs>
+              <w:tab w:val="right" w:leader="none" w:pos="12000"/>
+            </w:tabs>
+            <w:spacing w:before="60" w:line="240" w:lineRule="auto"/>
+            <w:ind w:left="720" w:firstLine="0"/>
+            <w:rPr>
+              <w:sz w:val="20"/>
+              <w:szCs w:val="20"/>
+            </w:rPr>
+          </w:pPr>
+          <w:hyperlink w:anchor="_aw565cwc3h5o">
+            <w:r>
+              <w:rPr>
+                <w:sz w:val="20"/>
+                <w:szCs w:val="20"/>
+                <w:rtl w:val="0"/>
+              </w:rPr>
+              <w:t xml:space="preserve">finances_all-time</w:t>
+              <w:tab/>
+              <w:t xml:space="preserve">7</w:t>
+            </w:r>
+          </w:hyperlink>
+          <w:r>
+            <w:rPr>
+              <w:rtl w:val="0"/>
+            </w:rPr>
+          </w:r>
+        </w:p>
+        <w:p>
+          <w:pPr>
+            <w:widowControl w:val="0"/>
+            <w:tabs>
+              <w:tab w:val="right" w:leader="none" w:pos="12000"/>
+            </w:tabs>
+            <w:spacing w:before="60" w:line="240" w:lineRule="auto"/>
+            <w:ind w:left="1080" w:firstLine="0"/>
+            <w:rPr>
+              <w:sz w:val="20"/>
+              <w:szCs w:val="20"/>
+            </w:rPr>
+          </w:pPr>
+          <w:hyperlink w:anchor="_jy6de5veu27w">
+            <w:r>
+              <w:rPr>
+                <w:sz w:val="20"/>
+                <w:szCs w:val="20"/>
+                <w:rtl w:val="0"/>
+              </w:rPr>
+              <w:t xml:space="preserve">○ totals</w:t>
+              <w:tab/>
+              <w:t xml:space="preserve">7</w:t>
+            </w:r>
+          </w:hyperlink>
+          <w:r>
+            <w:rPr>
+              <w:rtl w:val="0"/>
+            </w:rPr>
+          </w:r>
+        </w:p>
+        <w:p>
+          <w:pPr>
+            <w:widowControl w:val="0"/>
+            <w:tabs>
+              <w:tab w:val="right" w:leader="none" w:pos="12000"/>
+            </w:tabs>
+            <w:spacing w:before="60" w:line="240" w:lineRule="auto"/>
+            <w:ind w:left="1080" w:firstLine="0"/>
+            <w:rPr>
+              <w:sz w:val="20"/>
+              <w:szCs w:val="20"/>
+            </w:rPr>
+          </w:pPr>
+          <w:hyperlink w:anchor="_ia6clvvqorn2">
+            <w:r>
+              <w:rPr>
+                <w:sz w:val="20"/>
+                <w:szCs w:val="20"/>
+                <w:rtl w:val="0"/>
+              </w:rPr>
+              <w:t xml:space="preserve">○ savings</w:t>
+              <w:tab/>
+              <w:t xml:space="preserve">7</w:t>
+            </w:r>
+          </w:hyperlink>
+          <w:r>
+            <w:rPr>
+              <w:rtl w:val="0"/>
+            </w:rPr>
+          </w:r>
+        </w:p>
+        <w:p>
+          <w:pPr>
+            <w:widowControl w:val="0"/>
+            <w:tabs>
+              <w:tab w:val="right" w:leader="none" w:pos="12000"/>
+            </w:tabs>
+            <w:spacing w:before="60" w:line="240" w:lineRule="auto"/>
+            <w:ind w:left="1080" w:firstLine="0"/>
+            <w:rPr>
+              <w:sz w:val="20"/>
+              <w:szCs w:val="20"/>
+            </w:rPr>
+          </w:pPr>
+          <w:hyperlink w:anchor="_zcxfvriulpgm">
+            <w:r>
+              <w:rPr>
+                <w:sz w:val="20"/>
+                <w:szCs w:val="20"/>
+                <w:rtl w:val="0"/>
+              </w:rPr>
+              <w:t xml:space="preserve">○ gifts</w:t>
+              <w:tab/>
+              <w:t xml:space="preserve">7</w:t>
+            </w:r>
+          </w:hyperlink>
+          <w:r>
+            <w:rPr>
+              <w:rtl w:val="0"/>
+            </w:rPr>
+          </w:r>
+        </w:p>
+        <w:p>
+          <w:pPr>
+            <w:widowControl w:val="0"/>
+            <w:tabs>
+              <w:tab w:val="right" w:leader="none" w:pos="12000"/>
+            </w:tabs>
+            <w:spacing w:before="60" w:line="240" w:lineRule="auto"/>
+            <w:ind w:left="1080" w:firstLine="0"/>
+            <w:rPr>
+              <w:sz w:val="20"/>
+              <w:szCs w:val="20"/>
+            </w:rPr>
+          </w:pPr>
+          <w:hyperlink w:anchor="_2gva3yqjhupp">
+            <w:r>
+              <w:rPr>
+                <w:sz w:val="20"/>
+                <w:szCs w:val="20"/>
+                <w:rtl w:val="0"/>
+              </w:rPr>
+              <w:t xml:space="preserve">○ t10hours</w:t>
+              <w:tab/>
+              <w:t xml:space="preserve">7</w:t>
+            </w:r>
+          </w:hyperlink>
+          <w:r>
+            <w:rPr>
+              <w:rtl w:val="0"/>
+            </w:rPr>
+          </w:r>
+        </w:p>
+        <w:p>
+          <w:pPr>
+            <w:widowControl w:val="0"/>
+            <w:tabs>
+              <w:tab w:val="right" w:leader="none" w:pos="12000"/>
+            </w:tabs>
+            <w:spacing w:before="60" w:line="240" w:lineRule="auto"/>
+            <w:ind w:left="1080" w:firstLine="0"/>
+            <w:rPr>
+              <w:sz w:val="20"/>
+              <w:szCs w:val="20"/>
+            </w:rPr>
+          </w:pPr>
+          <w:hyperlink w:anchor="_oy32qahzrand">
+            <w:r>
+              <w:rPr>
+                <w:sz w:val="20"/>
+                <w:szCs w:val="20"/>
+                <w:rtl w:val="0"/>
+              </w:rPr>
+              <w:t xml:space="preserve">○ t10free</w:t>
+              <w:tab/>
+              <w:t xml:space="preserve">7</w:t>
+            </w:r>
+          </w:hyperlink>
+          <w:r>
+            <w:rPr>
+              <w:rtl w:val="0"/>
+            </w:rPr>
+          </w:r>
+        </w:p>
+        <w:p>
+          <w:pPr>
+            <w:widowControl w:val="0"/>
+            <w:tabs>
+              <w:tab w:val="right" w:leader="none" w:pos="12000"/>
+            </w:tabs>
+            <w:spacing w:before="60" w:line="240" w:lineRule="auto"/>
+            <w:ind w:left="1080" w:firstLine="0"/>
+            <w:rPr>
+              <w:sz w:val="20"/>
+              <w:szCs w:val="20"/>
+            </w:rPr>
+          </w:pPr>
+          <w:hyperlink w:anchor="_d0rolor0tpwv">
+            <w:r>
+              <w:rPr>
+                <w:sz w:val="20"/>
+                <w:szCs w:val="20"/>
+                <w:rtl w:val="0"/>
+              </w:rPr>
+              <w:t xml:space="preserve">○ t10yakuza</w:t>
+              <w:tab/>
+              <w:t xml:space="preserve">7</w:t>
+            </w:r>
+          </w:hyperlink>
+          <w:r>
+            <w:rPr>
+              <w:rtl w:val="0"/>
+            </w:rPr>
+          </w:r>
+        </w:p>
+        <w:p>
+          <w:pPr>
+            <w:widowControl w:val="0"/>
+            <w:tabs>
+              <w:tab w:val="right" w:leader="none" w:pos="12000"/>
+            </w:tabs>
+            <w:spacing w:before="60" w:line="240" w:lineRule="auto"/>
+            <w:ind w:left="1080" w:firstLine="0"/>
+            <w:rPr>
+              <w:sz w:val="20"/>
+              <w:szCs w:val="20"/>
+            </w:rPr>
+          </w:pPr>
+          <w:hyperlink w:anchor="_irp3xmqw7l8i">
+            <w:r>
+              <w:rPr>
+                <w:sz w:val="20"/>
+                <w:szCs w:val="20"/>
+                <w:rtl w:val="0"/>
+              </w:rPr>
+              <w:t xml:space="preserve">○ ranges_hrs &amp; hours</w:t>
+              <w:tab/>
+              <w:t xml:space="preserve">8</w:t>
+            </w:r>
+          </w:hyperlink>
+          <w:r>
+            <w:rPr>
+              <w:rtl w:val="0"/>
+            </w:rPr>
+          </w:r>
+        </w:p>
+        <w:p>
+          <w:pPr>
+            <w:widowControl w:val="0"/>
+            <w:tabs>
+              <w:tab w:val="right" w:leader="none" w:pos="12000"/>
+            </w:tabs>
+            <w:spacing w:before="60" w:line="240" w:lineRule="auto"/>
+            <w:ind w:left="1080" w:firstLine="0"/>
+            <w:rPr>
+              <w:sz w:val="20"/>
+              <w:szCs w:val="20"/>
+            </w:rPr>
+          </w:pPr>
+          <w:hyperlink w:anchor="_goj53c6bm5oa">
+            <w:r>
+              <w:rPr>
+                <w:sz w:val="20"/>
+                <w:szCs w:val="20"/>
+                <w:rtl w:val="0"/>
+              </w:rPr>
+              <w:t xml:space="preserve">○ ranges_pr &amp; prices</w:t>
+              <w:tab/>
+              <w:t xml:space="preserve">8</w:t>
+            </w:r>
+          </w:hyperlink>
+          <w:r>
+            <w:rPr>
+              <w:rtl w:val="0"/>
+            </w:rPr>
+          </w:r>
+        </w:p>
+        <w:p>
+          <w:pPr>
+            <w:widowControl w:val="0"/>
+            <w:tabs>
+              <w:tab w:val="right" w:leader="none" w:pos="12000"/>
+            </w:tabs>
+            <w:spacing w:before="60" w:line="240" w:lineRule="auto"/>
+            <w:ind w:left="1080" w:firstLine="0"/>
+            <w:rPr>
+              <w:sz w:val="20"/>
+              <w:szCs w:val="20"/>
+            </w:rPr>
+          </w:pPr>
+          <w:hyperlink w:anchor="_mo64ssd704x0">
+            <w:r>
+              <w:rPr>
+                <w:sz w:val="20"/>
+                <w:szCs w:val="20"/>
+                <w:rtl w:val="0"/>
+              </w:rPr>
+              <w:t xml:space="preserve">○ 2025 to 2009</w:t>
+              <w:tab/>
+              <w:t xml:space="preserve">8</w:t>
+            </w:r>
+          </w:hyperlink>
+          <w:r>
+            <w:rPr>
+              <w:rtl w:val="0"/>
+            </w:rPr>
+          </w:r>
+        </w:p>
+        <w:p>
+          <w:pPr>
+            <w:widowControl w:val="0"/>
+            <w:tabs>
+              <w:tab w:val="right" w:leader="none" w:pos="12000"/>
+            </w:tabs>
+            <w:spacing w:before="60" w:line="240" w:lineRule="auto"/>
+            <w:ind w:left="720" w:firstLine="0"/>
+            <w:rPr>
+              <w:sz w:val="20"/>
+              <w:szCs w:val="20"/>
+            </w:rPr>
+          </w:pPr>
+          <w:hyperlink w:anchor="_f4ccoe1nyqs2">
+            <w:r>
+              <w:rPr>
+                <w:sz w:val="20"/>
+                <w:szCs w:val="20"/>
+                <w:rtl w:val="0"/>
+              </w:rPr>
+              <w:t xml:space="preserve">finances_monthly</w:t>
+              <w:tab/>
+              <w:t xml:space="preserve">8</w:t>
+            </w:r>
+          </w:hyperlink>
+          <w:r>
+            <w:rPr>
+              <w:rtl w:val="0"/>
+            </w:rPr>
+          </w:r>
+        </w:p>
+        <w:p>
+          <w:pPr>
+            <w:widowControl w:val="0"/>
+            <w:tabs>
+              <w:tab w:val="right" w:leader="none" w:pos="12000"/>
+            </w:tabs>
+            <w:spacing w:before="60" w:line="240" w:lineRule="auto"/>
+            <w:ind w:left="1080" w:firstLine="0"/>
+            <w:rPr>
+              <w:sz w:val="20"/>
+              <w:szCs w:val="20"/>
+            </w:rPr>
+          </w:pPr>
+          <w:hyperlink w:anchor="_hzk91ixq0s1">
+            <w:r>
+              <w:rPr>
+                <w:sz w:val="20"/>
+                <w:szCs w:val="20"/>
+                <w:rtl w:val="0"/>
+              </w:rPr>
+              <w:t xml:space="preserve">○ savings</w:t>
+              <w:tab/>
+              <w:t xml:space="preserve">8</w:t>
+            </w:r>
+          </w:hyperlink>
+          <w:r>
+            <w:rPr>
+              <w:rtl w:val="0"/>
+            </w:rPr>
+          </w:r>
+        </w:p>
+        <w:p>
+          <w:pPr>
+            <w:widowControl w:val="0"/>
+            <w:tabs>
+              <w:tab w:val="right" w:leader="none" w:pos="12000"/>
+            </w:tabs>
+            <w:spacing w:before="60" w:line="240" w:lineRule="auto"/>
+            <w:ind w:left="1080" w:firstLine="0"/>
+            <w:rPr>
+              <w:sz w:val="20"/>
+              <w:szCs w:val="20"/>
+            </w:rPr>
+          </w:pPr>
+          <w:hyperlink w:anchor="_uomukcog3auw">
+            <w:r>
+              <w:rPr>
+                <w:sz w:val="20"/>
+                <w:szCs w:val="20"/>
+                <w:rtl w:val="0"/>
+              </w:rPr>
+              <w:t xml:space="preserve">○ Jan to Dec</w:t>
+              <w:tab/>
+              <w:t xml:space="preserve">8</w:t>
+            </w:r>
+          </w:hyperlink>
+          <w:r>
+            <w:rPr>
+              <w:rtl w:val="0"/>
+            </w:rPr>
+          </w:r>
+        </w:p>
+        <w:p>
+          <w:pPr>
+            <w:widowControl w:val="0"/>
+            <w:tabs>
+              <w:tab w:val="right" w:leader="none" w:pos="12000"/>
+            </w:tabs>
+            <w:spacing w:before="60" w:line="240" w:lineRule="auto"/>
+            <w:ind w:left="720" w:firstLine="0"/>
+            <w:rPr>
+              <w:sz w:val="20"/>
+              <w:szCs w:val="20"/>
+            </w:rPr>
+          </w:pPr>
+          <w:hyperlink w:anchor="_chaqkw14sj5p">
+            <w:r>
+              <w:rPr>
+                <w:sz w:val="20"/>
+                <w:szCs w:val="20"/>
+                <w:rtl w:val="0"/>
+              </w:rPr>
+              <w:t xml:space="preserve">finances_origins</w:t>
+              <w:tab/>
+              <w:t xml:space="preserve">9</w:t>
+            </w:r>
+          </w:hyperlink>
+          <w:r>
+            <w:rPr>
+              <w:rtl w:val="0"/>
+            </w:rPr>
+          </w:r>
+        </w:p>
+        <w:p>
+          <w:pPr>
+            <w:widowControl w:val="0"/>
+            <w:tabs>
+              <w:tab w:val="right" w:leader="none" w:pos="12000"/>
+            </w:tabs>
+            <w:spacing w:before="60" w:line="240" w:lineRule="auto"/>
+            <w:ind w:left="1080" w:firstLine="0"/>
+            <w:rPr>
+              <w:sz w:val="20"/>
+              <w:szCs w:val="20"/>
+            </w:rPr>
+          </w:pPr>
+          <w:hyperlink w:anchor="_6mntflwp0oa9">
+            <w:r>
+              <w:rPr>
+                <w:sz w:val="20"/>
+                <w:szCs w:val="20"/>
+                <w:rtl w:val="0"/>
+              </w:rPr>
+              <w:t xml:space="preserve">○ distinct</w:t>
+              <w:tab/>
+              <w:t xml:space="preserve">9</w:t>
+            </w:r>
+          </w:hyperlink>
+          <w:r>
+            <w:rPr>
+              <w:rtl w:val="0"/>
+            </w:rPr>
+          </w:r>
+        </w:p>
+        <w:p>
+          <w:pPr>
+            <w:widowControl w:val="0"/>
+            <w:tabs>
+              <w:tab w:val="right" w:leader="none" w:pos="12000"/>
+            </w:tabs>
+            <w:spacing w:before="60" w:line="240" w:lineRule="auto"/>
+            <w:ind w:left="1080" w:firstLine="0"/>
+            <w:rPr>
+              <w:sz w:val="20"/>
+              <w:szCs w:val="20"/>
+            </w:rPr>
+          </w:pPr>
+          <w:hyperlink w:anchor="_ll8uq1d7ty2v">
+            <w:r>
+              <w:rPr>
+                <w:sz w:val="20"/>
+                <w:szCs w:val="20"/>
+                <w:rtl w:val="0"/>
+              </w:rPr>
+              <w:t xml:space="preserve">○ c_finances</w:t>
+              <w:tab/>
+              <w:t xml:space="preserve">9</w:t>
+            </w:r>
+          </w:hyperlink>
+          <w:r>
+            <w:rPr>
+              <w:rtl w:val="0"/>
+            </w:rPr>
+          </w:r>
+        </w:p>
+        <w:p>
+          <w:pPr>
+            <w:widowControl w:val="0"/>
+            <w:tabs>
+              <w:tab w:val="right" w:leader="none" w:pos="12000"/>
+            </w:tabs>
+            <w:spacing w:before="60" w:line="240" w:lineRule="auto"/>
+            <w:ind w:left="1080" w:firstLine="0"/>
+            <w:rPr>
+              <w:sz w:val="20"/>
+              <w:szCs w:val="20"/>
+            </w:rPr>
+          </w:pPr>
+          <w:hyperlink w:anchor="_5uriazvsze7m">
+            <w:r>
+              <w:rPr>
+                <w:sz w:val="20"/>
+                <w:szCs w:val="20"/>
+                <w:rtl w:val="0"/>
+              </w:rPr>
+              <w:t xml:space="preserve">○ c_chart</w:t>
+              <w:tab/>
+              <w:t xml:space="preserve">9</w:t>
+            </w:r>
+          </w:hyperlink>
+          <w:r>
+            <w:rPr>
+              <w:rtl w:val="0"/>
+            </w:rPr>
+          </w:r>
+        </w:p>
+        <w:p>
+          <w:pPr>
+            <w:widowControl w:val="0"/>
+            <w:tabs>
+              <w:tab w:val="right" w:leader="none" w:pos="12000"/>
+            </w:tabs>
+            <w:spacing w:before="60" w:line="240" w:lineRule="auto"/>
+            <w:ind w:left="1080" w:firstLine="0"/>
+            <w:rPr>
+              <w:sz w:val="20"/>
+              <w:szCs w:val="20"/>
+            </w:rPr>
+          </w:pPr>
+          <w:hyperlink w:anchor="_fhgkugwp8i4g">
+            <w:r>
+              <w:rPr>
+                <w:sz w:val="20"/>
+                <w:szCs w:val="20"/>
+                <w:rtl w:val="0"/>
+              </w:rPr>
+              <w:t xml:space="preserve">○ countries</w:t>
+              <w:tab/>
+              <w:t xml:space="preserve">9</w:t>
+            </w:r>
+          </w:hyperlink>
+          <w:r>
+            <w:rPr>
+              <w:rtl w:val="0"/>
+            </w:rPr>
+          </w:r>
+        </w:p>
+        <w:p>
+          <w:pPr>
+            <w:widowControl w:val="0"/>
+            <w:tabs>
+              <w:tab w:val="right" w:leader="none" w:pos="12000"/>
+            </w:tabs>
+            <w:spacing w:before="60" w:line="240" w:lineRule="auto"/>
+            <w:ind w:left="1080" w:firstLine="0"/>
+            <w:rPr>
+              <w:sz w:val="20"/>
+              <w:szCs w:val="20"/>
+            </w:rPr>
+          </w:pPr>
+          <w:hyperlink w:anchor="_bucwhd36xwrm">
+            <w:r>
+              <w:rPr>
+                <w:sz w:val="20"/>
+                <w:szCs w:val="20"/>
+                <w:rtl w:val="0"/>
+              </w:rPr>
+              <w:t xml:space="preserve">○ d_finances</w:t>
+              <w:tab/>
+              <w:t xml:space="preserve">10</w:t>
+            </w:r>
+          </w:hyperlink>
+          <w:r>
+            <w:rPr>
+              <w:rtl w:val="0"/>
+            </w:rPr>
+          </w:r>
+        </w:p>
+        <w:p>
+          <w:pPr>
+            <w:widowControl w:val="0"/>
+            <w:tabs>
+              <w:tab w:val="right" w:leader="none" w:pos="12000"/>
+            </w:tabs>
+            <w:spacing w:before="60" w:line="240" w:lineRule="auto"/>
+            <w:ind w:left="720" w:firstLine="0"/>
+            <w:rPr>
+              <w:sz w:val="20"/>
+              <w:szCs w:val="20"/>
+            </w:rPr>
+          </w:pPr>
+          <w:hyperlink w:anchor="_cdfkr5ykcxl4">
+            <w:r>
+              <w:rPr>
+                <w:sz w:val="20"/>
+                <w:szCs w:val="20"/>
+                <w:rtl w:val="0"/>
+              </w:rPr>
+              <w:t xml:space="preserve">platinums &amp; trophies</w:t>
+              <w:tab/>
+              <w:t xml:space="preserve">10</w:t>
+            </w:r>
+          </w:hyperlink>
+          <w:r>
+            <w:rPr>
+              <w:rtl w:val="0"/>
+            </w:rPr>
+          </w:r>
+        </w:p>
+        <w:p>
+          <w:pPr>
+            <w:widowControl w:val="0"/>
+            <w:tabs>
+              <w:tab w:val="right" w:leader="none" w:pos="12000"/>
+            </w:tabs>
+            <w:spacing w:before="60" w:line="240" w:lineRule="auto"/>
+            <w:rPr>
+              <w:sz w:val="20"/>
+              <w:szCs w:val="20"/>
+            </w:rPr>
+          </w:pPr>
+          <w:r>
+            <w:rPr>
+              <w:rtl w:val="0"/>
+            </w:rPr>
+          </w:r>
+        </w:p>
+        <w:p>
+          <w:pPr>
+            <w:widowControl w:val="0"/>
+            <w:tabs>
+              <w:tab w:val="right" w:leader="none" w:pos="12000"/>
+            </w:tabs>
+            <w:spacing w:before="60" w:line="240" w:lineRule="auto"/>
+            <w:rPr>
+              <w:b w:val="1"/>
+              <w:sz w:val="20"/>
+              <w:szCs w:val="20"/>
+            </w:rPr>
+          </w:pPr>
+          <w:hyperlink w:anchor="_u29914dl6x56">
+            <w:r>
+              <w:rPr>
+                <w:b w:val="1"/>
+                <w:sz w:val="20"/>
+                <w:szCs w:val="20"/>
+                <w:rtl w:val="0"/>
+              </w:rPr>
+              <w:t xml:space="preserve">Topics</w:t>
+              <w:tab/>
+              <w:t xml:space="preserve">11</w:t>
+            </w:r>
+          </w:hyperlink>
+          <w:r>
+            <w:rPr>
+              <w:rtl w:val="0"/>
+            </w:rPr>
+          </w:r>
+        </w:p>
+        <w:p>
+          <w:pPr>
+            <w:widowControl w:val="0"/>
+            <w:tabs>
+              <w:tab w:val="right" w:leader="none" w:pos="12000"/>
+            </w:tabs>
+            <w:spacing w:before="60" w:line="240" w:lineRule="auto"/>
+            <w:ind w:left="360" w:firstLine="0"/>
+            <w:rPr>
+              <w:sz w:val="20"/>
+              <w:szCs w:val="20"/>
+            </w:rPr>
+          </w:pPr>
+          <w:hyperlink w:anchor="_dsvyup31nhtb">
+            <w:r>
+              <w:rPr>
+                <w:sz w:val="20"/>
+                <w:szCs w:val="20"/>
+                <w:rtl w:val="0"/>
+              </w:rPr>
+              <w:t xml:space="preserve">Dates &amp; Backlog</w:t>
+              <w:tab/>
+              <w:t xml:space="preserve">11</w:t>
+            </w:r>
+          </w:hyperlink>
+          <w:r>
+            <w:rPr>
+              <w:rtl w:val="0"/>
+            </w:rPr>
+          </w:r>
+        </w:p>
+        <w:p>
+          <w:pPr>
+            <w:widowControl w:val="0"/>
+            <w:tabs>
+              <w:tab w:val="right" w:leader="none" w:pos="12000"/>
+            </w:tabs>
+            <w:spacing w:before="60" w:line="240" w:lineRule="auto"/>
+            <w:ind w:left="360" w:firstLine="0"/>
+            <w:rPr>
+              <w:sz w:val="20"/>
+              <w:szCs w:val="20"/>
+            </w:rPr>
+          </w:pPr>
+          <w:hyperlink w:anchor="_a5yt3yajhadr">
+            <w:r>
+              <w:rPr>
+                <w:sz w:val="20"/>
+                <w:szCs w:val="20"/>
+                <w:rtl w:val="0"/>
+              </w:rPr>
+              <w:t xml:space="preserve">Spending &amp; Savings</w:t>
+              <w:tab/>
+              <w:t xml:space="preserve">11</w:t>
+            </w:r>
+          </w:hyperlink>
+          <w:r>
+            <w:rPr>
+              <w:rtl w:val="0"/>
+            </w:rPr>
+          </w:r>
+        </w:p>
+        <w:p>
+          <w:pPr>
+            <w:widowControl w:val="0"/>
+            <w:tabs>
+              <w:tab w:val="right" w:leader="none" w:pos="12000"/>
+            </w:tabs>
+            <w:spacing w:before="60" w:line="240" w:lineRule="auto"/>
+            <w:ind w:left="360" w:firstLine="0"/>
+            <w:rPr>
+              <w:sz w:val="20"/>
+              <w:szCs w:val="20"/>
+            </w:rPr>
+          </w:pPr>
+          <w:hyperlink w:anchor="_f9ot6i4igecp">
+            <w:r>
+              <w:rPr>
+                <w:sz w:val="20"/>
+                <w:szCs w:val="20"/>
+                <w:rtl w:val="0"/>
+              </w:rPr>
+              <w:t xml:space="preserve">Countries &amp; Developers</w:t>
+              <w:tab/>
+              <w:t xml:space="preserve">12</w:t>
+            </w:r>
+          </w:hyperlink>
+          <w:r>
+            <w:rPr>
+              <w:rtl w:val="0"/>
+            </w:rPr>
+          </w:r>
+        </w:p>
+        <w:p>
+          <w:pPr>
+            <w:widowControl w:val="0"/>
+            <w:tabs>
+              <w:tab w:val="right" w:leader="none" w:pos="12000"/>
+            </w:tabs>
+            <w:spacing w:before="60" w:line="240" w:lineRule="auto"/>
+            <w:ind w:left="360" w:firstLine="0"/>
+            <w:rPr>
+              <w:sz w:val="20"/>
+              <w:szCs w:val="20"/>
+            </w:rPr>
+          </w:pPr>
+          <w:hyperlink w:anchor="_xmk9199ivu4r">
+            <w:r>
+              <w:rPr>
+                <w:sz w:val="20"/>
+                <w:szCs w:val="20"/>
+                <w:rtl w:val="0"/>
+              </w:rPr>
+              <w:t xml:space="preserve">Platinums &amp; Trophies</w:t>
+              <w:tab/>
+              <w:t xml:space="preserve">12</w:t>
+            </w:r>
+          </w:hyperlink>
+          <w:r>
+            <w:rPr>
+              <w:rtl w:val="0"/>
+            </w:rPr>
+          </w:r>
+        </w:p>
+        <w:p>
+          <w:pPr>
+            <w:widowControl w:val="0"/>
+            <w:tabs>
+              <w:tab w:val="right" w:leader="none" w:pos="12000"/>
+            </w:tabs>
+            <w:spacing w:before="60" w:line="240" w:lineRule="auto"/>
+            <w:rPr>
+              <w:b w:val="1"/>
+              <w:sz w:val="20"/>
+              <w:szCs w:val="20"/>
+            </w:rPr>
+          </w:pPr>
+          <w:hyperlink w:anchor="_v0edalvsl9rv">
+            <w:r>
+              <w:rPr>
+                <w:b w:val="1"/>
+                <w:sz w:val="20"/>
+                <w:szCs w:val="20"/>
+                <w:rtl w:val="0"/>
+              </w:rPr>
+              <w:t xml:space="preserve">Dates &amp; Backlog</w:t>
+              <w:tab/>
+              <w:t xml:space="preserve">13</w:t>
+            </w:r>
+          </w:hyperlink>
+          <w:r>
+            <w:rPr>
+              <w:rtl w:val="0"/>
+            </w:rPr>
+          </w:r>
+        </w:p>
+        <w:p>
+          <w:pPr>
+            <w:widowControl w:val="0"/>
+            <w:tabs>
+              <w:tab w:val="right" w:leader="none" w:pos="12000"/>
+            </w:tabs>
+            <w:spacing w:before="60" w:line="240" w:lineRule="auto"/>
+            <w:ind w:left="360" w:firstLine="0"/>
+            <w:rPr>
+              <w:sz w:val="20"/>
+              <w:szCs w:val="20"/>
+            </w:rPr>
+          </w:pPr>
+          <w:hyperlink w:anchor="_jfvo4z5eltsr">
+            <w:r>
+              <w:rPr>
+                <w:sz w:val="20"/>
+                <w:szCs w:val="20"/>
+                <w:rtl w:val="0"/>
+              </w:rPr>
+              <w:t xml:space="preserve">dates_timeline</w:t>
+              <w:tab/>
+              <w:t xml:space="preserve">13</w:t>
+            </w:r>
+          </w:hyperlink>
+          <w:r>
+            <w:rPr>
+              <w:rtl w:val="0"/>
+            </w:rPr>
+          </w:r>
+        </w:p>
+        <w:p>
+          <w:pPr>
+            <w:widowControl w:val="0"/>
+            <w:tabs>
+              <w:tab w:val="right" w:leader="none" w:pos="12000"/>
+            </w:tabs>
+            <w:spacing w:before="60" w:line="240" w:lineRule="auto"/>
+            <w:ind w:left="720" w:firstLine="0"/>
+            <w:rPr>
+              <w:sz w:val="20"/>
+              <w:szCs w:val="20"/>
+            </w:rPr>
+          </w:pPr>
+          <w:hyperlink w:anchor="_eti1fzn6vysd">
+            <w:r>
+              <w:rPr>
+                <w:sz w:val="20"/>
+                <w:szCs w:val="20"/>
+                <w:rtl w:val="0"/>
+              </w:rPr>
+              <w:t xml:space="preserve">charts &amp; releases</w:t>
+              <w:tab/>
+              <w:t xml:space="preserve">13</w:t>
+            </w:r>
+          </w:hyperlink>
+          <w:r>
+            <w:rPr>
+              <w:rtl w:val="0"/>
+            </w:rPr>
+          </w:r>
+        </w:p>
+        <w:p>
+          <w:pPr>
+            <w:widowControl w:val="0"/>
+            <w:tabs>
+              <w:tab w:val="right" w:leader="none" w:pos="12000"/>
+            </w:tabs>
+            <w:spacing w:before="60" w:line="240" w:lineRule="auto"/>
+            <w:ind w:left="720" w:firstLine="0"/>
+            <w:rPr>
+              <w:sz w:val="20"/>
+              <w:szCs w:val="20"/>
+            </w:rPr>
+          </w:pPr>
+          <w:hyperlink w:anchor="_4ttg5swwzcoq">
+            <w:r>
+              <w:rPr>
+                <w:sz w:val="20"/>
+                <w:szCs w:val="20"/>
+                <w:rtl w:val="0"/>
+              </w:rPr>
+              <w:t xml:space="preserve">pre-orders</w:t>
+              <w:tab/>
+              <w:t xml:space="preserve">14</w:t>
+            </w:r>
+          </w:hyperlink>
+          <w:r>
+            <w:rPr>
+              <w:rtl w:val="0"/>
+            </w:rPr>
+          </w:r>
+        </w:p>
+        <w:p>
+          <w:pPr>
+            <w:widowControl w:val="0"/>
+            <w:tabs>
+              <w:tab w:val="right" w:leader="none" w:pos="12000"/>
+            </w:tabs>
+            <w:spacing w:before="60" w:line="240" w:lineRule="auto"/>
+            <w:ind w:left="720" w:firstLine="0"/>
+            <w:rPr>
+              <w:sz w:val="20"/>
+              <w:szCs w:val="20"/>
+            </w:rPr>
+          </w:pPr>
+          <w:hyperlink w:anchor="_e52251j6ppd8">
+            <w:r>
+              <w:rPr>
+                <w:sz w:val="20"/>
+                <w:szCs w:val="20"/>
+                <w:rtl w:val="0"/>
+              </w:rPr>
+              <w:t xml:space="preserve">unplayed</w:t>
+              <w:tab/>
+              <w:t xml:space="preserve">14</w:t>
+            </w:r>
+          </w:hyperlink>
+          <w:r>
+            <w:rPr>
+              <w:rtl w:val="0"/>
+            </w:rPr>
+          </w:r>
+        </w:p>
+        <w:p>
+          <w:pPr>
+            <w:widowControl w:val="0"/>
+            <w:tabs>
+              <w:tab w:val="right" w:leader="none" w:pos="12000"/>
+            </w:tabs>
+            <w:spacing w:before="60" w:line="240" w:lineRule="auto"/>
+            <w:ind w:left="720" w:firstLine="0"/>
+            <w:rPr>
+              <w:sz w:val="20"/>
+              <w:szCs w:val="20"/>
+            </w:rPr>
+          </w:pPr>
+          <w:hyperlink w:anchor="_lt60y2146gcq">
+            <w:r>
+              <w:rPr>
+                <w:sz w:val="20"/>
+                <w:szCs w:val="20"/>
+                <w:rtl w:val="0"/>
+              </w:rPr>
+              <w:t xml:space="preserve">backlog, started &amp; finished</w:t>
+              <w:tab/>
+              <w:t xml:space="preserve">14</w:t>
+            </w:r>
+          </w:hyperlink>
+          <w:r>
+            <w:rPr>
+              <w:rtl w:val="0"/>
+            </w:rPr>
+          </w:r>
+        </w:p>
+        <w:p>
+          <w:pPr>
+            <w:widowControl w:val="0"/>
+            <w:tabs>
+              <w:tab w:val="right" w:leader="none" w:pos="12000"/>
+            </w:tabs>
+            <w:spacing w:before="60" w:line="240" w:lineRule="auto"/>
+            <w:rPr>
+              <w:b w:val="1"/>
+              <w:sz w:val="20"/>
+              <w:szCs w:val="20"/>
+            </w:rPr>
+          </w:pPr>
+          <w:hyperlink w:anchor="_fa2hkj3o5gji">
+            <w:r>
+              <w:rPr>
+                <w:b w:val="1"/>
+                <w:sz w:val="20"/>
+                <w:szCs w:val="20"/>
+                <w:rtl w:val="0"/>
+              </w:rPr>
+              <w:t xml:space="preserve">Spending &amp; Savings</w:t>
+              <w:tab/>
+              <w:t xml:space="preserve">15</w:t>
+            </w:r>
+          </w:hyperlink>
+          <w:r>
+            <w:rPr>
+              <w:rtl w:val="0"/>
+            </w:rPr>
+          </w:r>
+        </w:p>
+        <w:p>
+          <w:pPr>
+            <w:widowControl w:val="0"/>
+            <w:tabs>
+              <w:tab w:val="right" w:leader="none" w:pos="12000"/>
+            </w:tabs>
+            <w:spacing w:before="60" w:line="240" w:lineRule="auto"/>
+            <w:ind w:left="360" w:firstLine="0"/>
+            <w:rPr>
+              <w:sz w:val="20"/>
+              <w:szCs w:val="20"/>
+            </w:rPr>
+          </w:pPr>
+          <w:hyperlink w:anchor="_k0n9r4nf4ryl">
+            <w:r>
+              <w:rPr>
+                <w:sz w:val="20"/>
+                <w:szCs w:val="20"/>
+                <w:rtl w:val="0"/>
+              </w:rPr>
+              <w:t xml:space="preserve">finances_all-time</w:t>
+              <w:tab/>
+              <w:t xml:space="preserve">15</w:t>
+            </w:r>
+          </w:hyperlink>
+          <w:r>
+            <w:rPr>
+              <w:rtl w:val="0"/>
+            </w:rPr>
+          </w:r>
+        </w:p>
+        <w:p>
+          <w:pPr>
+            <w:widowControl w:val="0"/>
+            <w:tabs>
+              <w:tab w:val="right" w:leader="none" w:pos="12000"/>
+            </w:tabs>
+            <w:spacing w:before="60" w:line="240" w:lineRule="auto"/>
+            <w:ind w:left="720" w:firstLine="0"/>
+            <w:rPr>
+              <w:sz w:val="20"/>
+              <w:szCs w:val="20"/>
+            </w:rPr>
+          </w:pPr>
+          <w:hyperlink w:anchor="_t57ou6bzrvg8">
+            <w:r>
+              <w:rPr>
+                <w:sz w:val="20"/>
+                <w:szCs w:val="20"/>
+                <w:rtl w:val="0"/>
+              </w:rPr>
+              <w:t xml:space="preserve">totals</w:t>
+              <w:tab/>
+              <w:t xml:space="preserve">15</w:t>
+            </w:r>
+          </w:hyperlink>
+          <w:r>
+            <w:rPr>
+              <w:rtl w:val="0"/>
+            </w:rPr>
+          </w:r>
+        </w:p>
+        <w:p>
+          <w:pPr>
+            <w:widowControl w:val="0"/>
+            <w:tabs>
+              <w:tab w:val="right" w:leader="none" w:pos="12000"/>
+            </w:tabs>
+            <w:spacing w:before="60" w:line="240" w:lineRule="auto"/>
+            <w:ind w:left="720" w:firstLine="0"/>
+            <w:rPr>
+              <w:sz w:val="20"/>
+              <w:szCs w:val="20"/>
+            </w:rPr>
+          </w:pPr>
+          <w:hyperlink w:anchor="_iwomrvmnf8vo">
+            <w:r>
+              <w:rPr>
+                <w:sz w:val="20"/>
+                <w:szCs w:val="20"/>
+                <w:rtl w:val="0"/>
+              </w:rPr>
+              <w:t xml:space="preserve">savings</w:t>
+              <w:tab/>
+              <w:t xml:space="preserve">15</w:t>
+            </w:r>
+          </w:hyperlink>
+          <w:r>
+            <w:rPr>
+              <w:rtl w:val="0"/>
+            </w:rPr>
+          </w:r>
+        </w:p>
+        <w:p>
+          <w:pPr>
+            <w:widowControl w:val="0"/>
+            <w:tabs>
+              <w:tab w:val="right" w:leader="none" w:pos="12000"/>
+            </w:tabs>
+            <w:spacing w:before="60" w:line="240" w:lineRule="auto"/>
+            <w:ind w:left="720" w:firstLine="0"/>
+            <w:rPr>
+              <w:sz w:val="20"/>
+              <w:szCs w:val="20"/>
+            </w:rPr>
+          </w:pPr>
+          <w:hyperlink w:anchor="_e4z4c6ayqehu">
+            <w:r>
+              <w:rPr>
+                <w:sz w:val="20"/>
+                <w:szCs w:val="20"/>
+                <w:rtl w:val="0"/>
+              </w:rPr>
+              <w:t xml:space="preserve">gifts</w:t>
+              <w:tab/>
+              <w:t xml:space="preserve">16</w:t>
+            </w:r>
+          </w:hyperlink>
+          <w:r>
+            <w:rPr>
+              <w:rtl w:val="0"/>
+            </w:rPr>
+          </w:r>
+        </w:p>
+        <w:p>
+          <w:pPr>
+            <w:widowControl w:val="0"/>
+            <w:tabs>
+              <w:tab w:val="right" w:leader="none" w:pos="12000"/>
+            </w:tabs>
+            <w:spacing w:before="60" w:line="240" w:lineRule="auto"/>
+            <w:ind w:left="720" w:firstLine="0"/>
+            <w:rPr>
+              <w:sz w:val="20"/>
+              <w:szCs w:val="20"/>
+            </w:rPr>
+          </w:pPr>
+          <w:hyperlink w:anchor="_d6310oy9zwio">
+            <w:r>
+              <w:rPr>
+                <w:sz w:val="20"/>
+                <w:szCs w:val="20"/>
+                <w:rtl w:val="0"/>
+              </w:rPr>
+              <w:t xml:space="preserve">t10hours</w:t>
+              <w:tab/>
+              <w:t xml:space="preserve">17</w:t>
+            </w:r>
+          </w:hyperlink>
+          <w:r>
+            <w:rPr>
+              <w:rtl w:val="0"/>
+            </w:rPr>
+          </w:r>
+        </w:p>
+        <w:p>
+          <w:pPr>
+            <w:widowControl w:val="0"/>
+            <w:tabs>
+              <w:tab w:val="right" w:leader="none" w:pos="12000"/>
+            </w:tabs>
+            <w:spacing w:before="60" w:line="240" w:lineRule="auto"/>
+            <w:ind w:left="720" w:firstLine="0"/>
+            <w:rPr>
+              <w:sz w:val="20"/>
+              <w:szCs w:val="20"/>
+            </w:rPr>
+          </w:pPr>
+          <w:hyperlink w:anchor="_mkb4d8rjf0rf">
+            <w:r>
+              <w:rPr>
+                <w:sz w:val="20"/>
+                <w:szCs w:val="20"/>
+                <w:rtl w:val="0"/>
+              </w:rPr>
+              <w:t xml:space="preserve">t10free</w:t>
+              <w:tab/>
+              <w:t xml:space="preserve">18</w:t>
+            </w:r>
+          </w:hyperlink>
+          <w:r>
+            <w:rPr>
+              <w:rtl w:val="0"/>
+            </w:rPr>
+          </w:r>
+        </w:p>
+        <w:p>
+          <w:pPr>
+            <w:widowControl w:val="0"/>
+            <w:tabs>
+              <w:tab w:val="right" w:leader="none" w:pos="12000"/>
+            </w:tabs>
+            <w:spacing w:before="60" w:line="240" w:lineRule="auto"/>
+            <w:ind w:left="720" w:firstLine="0"/>
+            <w:rPr>
+              <w:sz w:val="20"/>
+              <w:szCs w:val="20"/>
+            </w:rPr>
+          </w:pPr>
+          <w:hyperlink w:anchor="_it617uje9ec7">
+            <w:r>
+              <w:rPr>
+                <w:sz w:val="20"/>
+                <w:szCs w:val="20"/>
+                <w:rtl w:val="0"/>
+              </w:rPr>
+              <w:t xml:space="preserve">t10yakuza</w:t>
+              <w:tab/>
+              <w:t xml:space="preserve">19</w:t>
+            </w:r>
+          </w:hyperlink>
+          <w:r>
+            <w:rPr>
+              <w:rtl w:val="0"/>
+            </w:rPr>
+          </w:r>
+        </w:p>
+        <w:p>
+          <w:pPr>
+            <w:widowControl w:val="0"/>
+            <w:tabs>
+              <w:tab w:val="right" w:leader="none" w:pos="12000"/>
+            </w:tabs>
+            <w:spacing w:before="60" w:line="240" w:lineRule="auto"/>
+            <w:ind w:left="720" w:firstLine="0"/>
+            <w:rPr>
+              <w:sz w:val="20"/>
+              <w:szCs w:val="20"/>
+            </w:rPr>
+          </w:pPr>
+          <w:hyperlink w:anchor="_ugwzmwkbvh9l">
+            <w:r>
+              <w:rPr>
+                <w:sz w:val="20"/>
+                <w:szCs w:val="20"/>
+                <w:rtl w:val="0"/>
+              </w:rPr>
+              <w:t xml:space="preserve">ranges_hrs &amp; hours</w:t>
+              <w:tab/>
+              <w:t xml:space="preserve">20</w:t>
+            </w:r>
+          </w:hyperlink>
+          <w:r>
+            <w:rPr>
+              <w:rtl w:val="0"/>
+            </w:rPr>
+          </w:r>
+        </w:p>
+        <w:p>
+          <w:pPr>
+            <w:widowControl w:val="0"/>
+            <w:tabs>
+              <w:tab w:val="right" w:leader="none" w:pos="12000"/>
+            </w:tabs>
+            <w:spacing w:before="60" w:line="240" w:lineRule="auto"/>
+            <w:ind w:left="720" w:firstLine="0"/>
+            <w:rPr>
+              <w:sz w:val="20"/>
+              <w:szCs w:val="20"/>
+            </w:rPr>
+          </w:pPr>
+          <w:hyperlink w:anchor="_su3ix2fawzkg">
+            <w:r>
+              <w:rPr>
+                <w:sz w:val="20"/>
+                <w:szCs w:val="20"/>
+                <w:rtl w:val="0"/>
+              </w:rPr>
+              <w:t xml:space="preserve">ranges_pr &amp; prices</w:t>
+              <w:tab/>
+              <w:t xml:space="preserve">21</w:t>
+            </w:r>
+          </w:hyperlink>
+          <w:r>
+            <w:rPr>
+              <w:rtl w:val="0"/>
+            </w:rPr>
+          </w:r>
+        </w:p>
+        <w:p>
+          <w:pPr>
+            <w:widowControl w:val="0"/>
+            <w:tabs>
+              <w:tab w:val="right" w:leader="none" w:pos="12000"/>
+            </w:tabs>
+            <w:spacing w:before="60" w:line="240" w:lineRule="auto"/>
+            <w:ind w:left="720" w:firstLine="0"/>
+            <w:rPr>
+              <w:sz w:val="20"/>
+              <w:szCs w:val="20"/>
+            </w:rPr>
+          </w:pPr>
+          <w:hyperlink w:anchor="_ncjpz88laof1">
+            <w:r>
+              <w:rPr>
+                <w:sz w:val="20"/>
+                <w:szCs w:val="20"/>
+                <w:rtl w:val="0"/>
+              </w:rPr>
+              <w:t xml:space="preserve">2025 to 2009</w:t>
+              <w:tab/>
+              <w:t xml:space="preserve">21</w:t>
+            </w:r>
+          </w:hyperlink>
+          <w:r>
+            <w:rPr>
+              <w:rtl w:val="0"/>
+            </w:rPr>
+          </w:r>
+        </w:p>
+        <w:p>
+          <w:pPr>
+            <w:widowControl w:val="0"/>
+            <w:tabs>
+              <w:tab w:val="right" w:leader="none" w:pos="12000"/>
+            </w:tabs>
+            <w:spacing w:before="60" w:line="240" w:lineRule="auto"/>
+            <w:ind w:left="360" w:firstLine="0"/>
+            <w:rPr>
+              <w:sz w:val="20"/>
+              <w:szCs w:val="20"/>
+            </w:rPr>
+          </w:pPr>
+          <w:hyperlink w:anchor="_7pvrwuk4efv6">
+            <w:r>
+              <w:rPr>
+                <w:sz w:val="20"/>
+                <w:szCs w:val="20"/>
+                <w:rtl w:val="0"/>
+              </w:rPr>
+              <w:t xml:space="preserve">finances_monthly</w:t>
+              <w:tab/>
+              <w:t xml:space="preserve">22</w:t>
+            </w:r>
+          </w:hyperlink>
+          <w:r>
+            <w:rPr>
+              <w:rtl w:val="0"/>
+            </w:rPr>
+          </w:r>
+        </w:p>
+        <w:p>
+          <w:pPr>
+            <w:widowControl w:val="0"/>
+            <w:tabs>
+              <w:tab w:val="right" w:leader="none" w:pos="12000"/>
+            </w:tabs>
+            <w:spacing w:before="60" w:line="240" w:lineRule="auto"/>
+            <w:ind w:left="720" w:firstLine="0"/>
+            <w:rPr>
+              <w:sz w:val="20"/>
+              <w:szCs w:val="20"/>
+            </w:rPr>
+          </w:pPr>
+          <w:hyperlink w:anchor="_i4piajwn8w0s">
+            <w:r>
+              <w:rPr>
+                <w:sz w:val="20"/>
+                <w:szCs w:val="20"/>
+                <w:rtl w:val="0"/>
+              </w:rPr>
+              <w:t xml:space="preserve">savings</w:t>
+              <w:tab/>
+              <w:t xml:space="preserve">22</w:t>
+            </w:r>
+          </w:hyperlink>
+          <w:r>
+            <w:rPr>
+              <w:rtl w:val="0"/>
+            </w:rPr>
+          </w:r>
+        </w:p>
+        <w:p>
+          <w:pPr>
+            <w:widowControl w:val="0"/>
+            <w:tabs>
+              <w:tab w:val="right" w:leader="none" w:pos="12000"/>
+            </w:tabs>
+            <w:spacing w:before="60" w:line="240" w:lineRule="auto"/>
+            <w:ind w:left="720" w:firstLine="0"/>
+            <w:rPr>
+              <w:sz w:val="20"/>
+              <w:szCs w:val="20"/>
+            </w:rPr>
+          </w:pPr>
+          <w:hyperlink w:anchor="_rhkwmod3bzoe">
+            <w:r>
+              <w:rPr>
+                <w:sz w:val="20"/>
+                <w:szCs w:val="20"/>
+                <w:rtl w:val="0"/>
+              </w:rPr>
+              <w:t xml:space="preserve">Jan to Dec</w:t>
+              <w:tab/>
+              <w:t xml:space="preserve">22</w:t>
+            </w:r>
+          </w:hyperlink>
+          <w:r>
+            <w:rPr>
+              <w:rtl w:val="0"/>
+            </w:rPr>
+          </w:r>
+        </w:p>
+        <w:p>
+          <w:pPr>
+            <w:widowControl w:val="0"/>
+            <w:tabs>
+              <w:tab w:val="right" w:leader="none" w:pos="12000"/>
+            </w:tabs>
+            <w:spacing w:before="60" w:line="240" w:lineRule="auto"/>
+            <w:rPr>
+              <w:b w:val="1"/>
+              <w:sz w:val="20"/>
+              <w:szCs w:val="20"/>
+            </w:rPr>
+          </w:pPr>
+          <w:hyperlink w:anchor="_6xbkkwrk2kjn">
+            <w:r>
+              <w:rPr>
+                <w:b w:val="1"/>
+                <w:sz w:val="20"/>
+                <w:szCs w:val="20"/>
+                <w:rtl w:val="0"/>
+              </w:rPr>
+              <w:t xml:space="preserve">Countries &amp; Developers</w:t>
+              <w:tab/>
+              <w:t xml:space="preserve">23</w:t>
+            </w:r>
+          </w:hyperlink>
+          <w:r>
+            <w:rPr>
+              <w:rtl w:val="0"/>
+            </w:rPr>
+          </w:r>
+        </w:p>
+        <w:p>
+          <w:pPr>
+            <w:widowControl w:val="0"/>
+            <w:tabs>
+              <w:tab w:val="right" w:leader="none" w:pos="12000"/>
+            </w:tabs>
+            <w:spacing w:before="60" w:line="240" w:lineRule="auto"/>
+            <w:ind w:left="360" w:firstLine="0"/>
+            <w:rPr>
+              <w:sz w:val="20"/>
+              <w:szCs w:val="20"/>
+            </w:rPr>
+          </w:pPr>
+          <w:hyperlink w:anchor="_njnw2rmvemzc">
+            <w:r>
+              <w:rPr>
+                <w:sz w:val="20"/>
+                <w:szCs w:val="20"/>
+                <w:rtl w:val="0"/>
+              </w:rPr>
+              <w:t xml:space="preserve">finances_origins</w:t>
+              <w:tab/>
+              <w:t xml:space="preserve">23</w:t>
+            </w:r>
+          </w:hyperlink>
+          <w:r>
+            <w:rPr>
+              <w:rtl w:val="0"/>
+            </w:rPr>
+          </w:r>
+        </w:p>
+        <w:p>
+          <w:pPr>
+            <w:widowControl w:val="0"/>
+            <w:tabs>
+              <w:tab w:val="right" w:leader="none" w:pos="12000"/>
+            </w:tabs>
+            <w:spacing w:before="60" w:line="240" w:lineRule="auto"/>
+            <w:ind w:left="720" w:firstLine="0"/>
+            <w:rPr>
+              <w:sz w:val="20"/>
+              <w:szCs w:val="20"/>
+            </w:rPr>
+          </w:pPr>
+          <w:hyperlink w:anchor="_89ixfq4clwyq">
+            <w:r>
+              <w:rPr>
+                <w:sz w:val="20"/>
+                <w:szCs w:val="20"/>
+                <w:rtl w:val="0"/>
+              </w:rPr>
+              <w:t xml:space="preserve">distinct</w:t>
+              <w:tab/>
+              <w:t xml:space="preserve">23</w:t>
+            </w:r>
+          </w:hyperlink>
+          <w:r>
+            <w:rPr>
+              <w:rtl w:val="0"/>
+            </w:rPr>
+          </w:r>
+        </w:p>
+        <w:p>
+          <w:pPr>
+            <w:widowControl w:val="0"/>
+            <w:tabs>
+              <w:tab w:val="right" w:leader="none" w:pos="12000"/>
+            </w:tabs>
+            <w:spacing w:before="60" w:line="240" w:lineRule="auto"/>
+            <w:ind w:left="720" w:firstLine="0"/>
+            <w:rPr>
+              <w:sz w:val="20"/>
+              <w:szCs w:val="20"/>
+            </w:rPr>
+          </w:pPr>
+          <w:hyperlink w:anchor="_j1igw9x9tvj3">
+            <w:r>
+              <w:rPr>
+                <w:sz w:val="20"/>
+                <w:szCs w:val="20"/>
+                <w:rtl w:val="0"/>
+              </w:rPr>
+              <w:t xml:space="preserve">c_finances &amp; c_chart</w:t>
+              <w:tab/>
+              <w:t xml:space="preserve">24</w:t>
+            </w:r>
+          </w:hyperlink>
+          <w:r>
+            <w:rPr>
+              <w:rtl w:val="0"/>
+            </w:rPr>
+          </w:r>
+        </w:p>
+        <w:p>
+          <w:pPr>
+            <w:widowControl w:val="0"/>
+            <w:tabs>
+              <w:tab w:val="right" w:leader="none" w:pos="12000"/>
+            </w:tabs>
+            <w:spacing w:before="60" w:line="240" w:lineRule="auto"/>
+            <w:ind w:left="720" w:firstLine="0"/>
+            <w:rPr>
+              <w:sz w:val="20"/>
+              <w:szCs w:val="20"/>
+            </w:rPr>
+          </w:pPr>
+          <w:hyperlink w:anchor="_ww2dzyb4defm">
+            <w:r>
+              <w:rPr>
+                <w:sz w:val="20"/>
+                <w:szCs w:val="20"/>
+                <w:rtl w:val="0"/>
+              </w:rPr>
+              <w:t xml:space="preserve">countries</w:t>
+              <w:tab/>
+              <w:t xml:space="preserve">25</w:t>
+            </w:r>
+          </w:hyperlink>
+          <w:r>
+            <w:rPr>
+              <w:rtl w:val="0"/>
+            </w:rPr>
+          </w:r>
+        </w:p>
+        <w:p>
+          <w:pPr>
+            <w:widowControl w:val="0"/>
+            <w:tabs>
+              <w:tab w:val="right" w:leader="none" w:pos="12000"/>
+            </w:tabs>
+            <w:spacing w:before="60" w:line="240" w:lineRule="auto"/>
+            <w:ind w:left="720" w:firstLine="0"/>
+            <w:rPr>
+              <w:sz w:val="20"/>
+              <w:szCs w:val="20"/>
+            </w:rPr>
+          </w:pPr>
+          <w:hyperlink w:anchor="_i3rthsfa2wbw">
+            <w:r>
+              <w:rPr>
+                <w:sz w:val="20"/>
+                <w:szCs w:val="20"/>
+                <w:rtl w:val="0"/>
+              </w:rPr>
+              <w:t xml:space="preserve">d_finances &amp; d_chart</w:t>
+              <w:tab/>
+              <w:t xml:space="preserve">26</w:t>
+            </w:r>
+          </w:hyperlink>
+          <w:r>
+            <w:rPr>
+              <w:rtl w:val="0"/>
+            </w:rPr>
+          </w:r>
+        </w:p>
+        <w:p>
+          <w:pPr>
+            <w:widowControl w:val="0"/>
+            <w:tabs>
+              <w:tab w:val="right" w:leader="none" w:pos="12000"/>
+            </w:tabs>
+            <w:spacing w:before="60" w:line="240" w:lineRule="auto"/>
+            <w:ind w:left="720" w:firstLine="0"/>
+            <w:rPr>
+              <w:sz w:val="20"/>
+              <w:szCs w:val="20"/>
+            </w:rPr>
+          </w:pPr>
+          <w:hyperlink w:anchor="_qxfkzr412urb">
+            <w:r>
+              <w:rPr>
+                <w:sz w:val="20"/>
+                <w:szCs w:val="20"/>
+                <w:rtl w:val="0"/>
+              </w:rPr>
+              <w:t xml:space="preserve">developers</w:t>
+              <w:tab/>
+              <w:t xml:space="preserve">26</w:t>
+            </w:r>
+          </w:hyperlink>
+          <w:r>
+            <w:rPr>
+              <w:rtl w:val="0"/>
+            </w:rPr>
+          </w:r>
+        </w:p>
+        <w:p>
+          <w:pPr>
+            <w:widowControl w:val="0"/>
+            <w:tabs>
+              <w:tab w:val="right" w:leader="none" w:pos="12000"/>
+            </w:tabs>
+            <w:spacing w:before="60" w:line="240" w:lineRule="auto"/>
+            <w:ind w:left="720" w:firstLine="0"/>
+            <w:rPr>
+              <w:sz w:val="20"/>
+              <w:szCs w:val="20"/>
+            </w:rPr>
+          </w:pPr>
+          <w:hyperlink w:anchor="_cf3zpf29jroj">
+            <w:r>
+              <w:rPr>
+                <w:sz w:val="20"/>
+                <w:szCs w:val="20"/>
+                <w:rtl w:val="0"/>
+              </w:rPr>
+              <w:t xml:space="preserve">consoles</w:t>
+              <w:tab/>
+              <w:t xml:space="preserve">27</w:t>
+            </w:r>
+          </w:hyperlink>
+          <w:r>
+            <w:rPr>
+              <w:rtl w:val="0"/>
+            </w:rPr>
+          </w:r>
+        </w:p>
+        <w:p>
+          <w:pPr>
+            <w:widowControl w:val="0"/>
+            <w:tabs>
+              <w:tab w:val="right" w:leader="none" w:pos="12000"/>
+            </w:tabs>
+            <w:spacing w:before="60" w:line="240" w:lineRule="auto"/>
+            <w:rPr>
+              <w:b w:val="1"/>
+              <w:sz w:val="20"/>
+              <w:szCs w:val="20"/>
+            </w:rPr>
+          </w:pPr>
+          <w:hyperlink w:anchor="_f6mrh11jtk21">
+            <w:r>
+              <w:rPr>
+                <w:b w:val="1"/>
+                <w:sz w:val="20"/>
+                <w:szCs w:val="20"/>
+                <w:rtl w:val="0"/>
+              </w:rPr>
+              <w:t xml:space="preserve">Platinums &amp; Trophies</w:t>
+              <w:tab/>
+              <w:t xml:space="preserve">28</w:t>
+            </w:r>
+          </w:hyperlink>
+          <w:r>
+            <w:rPr>
+              <w:rtl w:val="0"/>
+            </w:rPr>
+          </w:r>
+        </w:p>
+        <w:p>
+          <w:pPr>
+            <w:widowControl w:val="0"/>
+            <w:tabs>
+              <w:tab w:val="right" w:leader="none" w:pos="12000"/>
+            </w:tabs>
+            <w:spacing w:before="60" w:line="240" w:lineRule="auto"/>
+            <w:ind w:left="360" w:firstLine="0"/>
+            <w:rPr>
+              <w:sz w:val="20"/>
+              <w:szCs w:val="20"/>
+            </w:rPr>
+          </w:pPr>
+          <w:hyperlink w:anchor="_2qpp9p8wvp7f">
+            <w:r>
+              <w:rPr>
+                <w:sz w:val="20"/>
+                <w:szCs w:val="20"/>
+                <w:rtl w:val="0"/>
+              </w:rPr>
+              <w:t xml:space="preserve">platinums &amp; trophies</w:t>
+              <w:tab/>
+              <w:t xml:space="preserve">28</w:t>
+            </w:r>
+          </w:hyperlink>
+          <w:r>
+            <w:rPr>
+              <w:rtl w:val="0"/>
+            </w:rPr>
+          </w:r>
+        </w:p>
+        <w:p>
+          <w:pPr>
+            <w:widowControl w:val="0"/>
+            <w:tabs>
+              <w:tab w:val="right" w:leader="none" w:pos="12000"/>
+            </w:tabs>
+            <w:spacing w:before="60" w:line="240" w:lineRule="auto"/>
+            <w:ind w:left="720" w:firstLine="0"/>
+            <w:rPr>
+              <w:sz w:val="20"/>
+              <w:szCs w:val="20"/>
+            </w:rPr>
+          </w:pPr>
+          <w:hyperlink w:anchor="_ueew278qq8iu">
+            <w:r>
+              <w:rPr>
+                <w:sz w:val="20"/>
+                <w:szCs w:val="20"/>
+                <w:rtl w:val="0"/>
+              </w:rPr>
+              <w:t xml:space="preserve">platinums</w:t>
+              <w:tab/>
+              <w:t xml:space="preserve">28</w:t>
+            </w:r>
+          </w:hyperlink>
+          <w:r>
+            <w:rPr>
+              <w:rtl w:val="0"/>
+            </w:rPr>
+          </w:r>
+        </w:p>
+        <w:p>
+          <w:pPr>
+            <w:widowControl w:val="0"/>
+            <w:tabs>
+              <w:tab w:val="right" w:leader="none" w:pos="12000"/>
+            </w:tabs>
+            <w:spacing w:before="60" w:line="240" w:lineRule="auto"/>
+            <w:ind w:left="720" w:firstLine="0"/>
+            <w:rPr>
+              <w:sz w:val="20"/>
+              <w:szCs w:val="20"/>
+            </w:rPr>
+          </w:pPr>
+          <w:hyperlink w:anchor="_7vnujoz5josh">
+            <w:r>
+              <w:rPr>
+                <w:sz w:val="20"/>
+                <w:szCs w:val="20"/>
+                <w:rtl w:val="0"/>
+              </w:rPr>
+              <w:t xml:space="preserve">trophies</w:t>
+              <w:tab/>
+              <w:t xml:space="preserve">29</w:t>
+            </w:r>
+          </w:hyperlink>
+          <w:r>
+            <w:rPr>
+              <w:rtl w:val="0"/>
+            </w:rPr>
+          </w:r>
+        </w:p>
+        <w:p>
+          <w:pPr>
+            <w:widowControl w:val="0"/>
+            <w:tabs>
+              <w:tab w:val="right" w:leader="none" w:pos="12000"/>
+            </w:tabs>
+            <w:spacing w:before="60" w:line="240" w:lineRule="auto"/>
+            <w:rPr>
+              <w:b w:val="1"/>
+              <w:sz w:val="20"/>
+              <w:szCs w:val="20"/>
+            </w:rPr>
+          </w:pPr>
+          <w:hyperlink w:anchor="_8dulexxg67os">
+            <w:r>
+              <w:rPr>
+                <w:b w:val="1"/>
+                <w:sz w:val="20"/>
+                <w:szCs w:val="20"/>
+                <w:rtl w:val="0"/>
+              </w:rPr>
+              <w:t xml:space="preserve">References</w:t>
+              <w:tab/>
+              <w:t xml:space="preserve">30</w:t>
+            </w:r>
+          </w:hyperlink>
+          <w:r>
+            <w:rPr>
+              <w:rtl w:val="0"/>
+            </w:rPr>
+          </w:r>
+        </w:p>
+        <w:p>
+          <w:pPr>
+            <w:widowControl w:val="0"/>
+            <w:tabs>
+              <w:tab w:val="right" w:leader="none" w:pos="12000"/>
+            </w:tabs>
+            <w:spacing w:before="60" w:line="240" w:lineRule="auto"/>
+            <w:ind w:left="360" w:firstLine="0"/>
+            <w:rPr>
+              <w:sz w:val="20"/>
+              <w:szCs w:val="20"/>
+            </w:rPr>
+          </w:pPr>
+          <w:hyperlink w:anchor="_3u7b7z9swtfa">
+            <w:r>
+              <w:rPr>
+                <w:sz w:val="20"/>
+                <w:szCs w:val="20"/>
+                <w:rtl w:val="0"/>
+              </w:rPr>
+              <w:t xml:space="preserve">Books</w:t>
+              <w:tab/>
+              <w:t xml:space="preserve">30</w:t>
+            </w:r>
+          </w:hyperlink>
+          <w:r>
+            <w:rPr>
+              <w:rtl w:val="0"/>
+            </w:rPr>
+          </w:r>
+        </w:p>
+        <w:p>
+          <w:pPr>
+            <w:widowControl w:val="0"/>
+            <w:tabs>
+              <w:tab w:val="right" w:leader="none" w:pos="12000"/>
+            </w:tabs>
+            <w:spacing w:before="60" w:line="240" w:lineRule="auto"/>
+            <w:ind w:left="360" w:firstLine="0"/>
+            <w:rPr>
+              <w:sz w:val="20"/>
+              <w:szCs w:val="20"/>
+            </w:rPr>
+          </w:pPr>
+          <w:hyperlink w:anchor="_ykyi73lzsc05">
+            <w:r>
+              <w:rPr>
+                <w:sz w:val="20"/>
+                <w:szCs w:val="20"/>
+                <w:rtl w:val="0"/>
+              </w:rPr>
+              <w:t xml:space="preserve">Websites</w:t>
+              <w:tab/>
+              <w:t xml:space="preserve">30</w:t>
+            </w:r>
+          </w:hyperlink>
+          <w:r>
+            <w:rPr>
+              <w:rtl w:val="0"/>
+            </w:rPr>
+          </w:r>
+        </w:p>
+        <w:p>
+          <w:pPr>
+            <w:widowControl w:val="0"/>
+            <w:tabs>
+              <w:tab w:val="right" w:leader="none" w:pos="12000"/>
+            </w:tabs>
+            <w:spacing w:before="60" w:line="240" w:lineRule="auto"/>
+            <w:ind w:left="720" w:firstLine="0"/>
+            <w:rPr>
+              <w:sz w:val="20"/>
+              <w:szCs w:val="20"/>
+            </w:rPr>
+          </w:pPr>
+          <w:hyperlink w:anchor="_i4exhntloa14">
+            <w:r>
+              <w:rPr>
+                <w:sz w:val="20"/>
+                <w:szCs w:val="20"/>
+                <w:rtl w:val="0"/>
+              </w:rPr>
+              <w:t xml:space="preserve">PSPrices</w:t>
+              <w:tab/>
+              <w:t xml:space="preserve">30</w:t>
+            </w:r>
+          </w:hyperlink>
+          <w:r>
+            <w:rPr>
+              <w:rtl w:val="0"/>
+            </w:rPr>
+          </w:r>
+        </w:p>
+        <w:p>
+          <w:pPr>
+            <w:widowControl w:val="0"/>
+            <w:tabs>
+              <w:tab w:val="right" w:leader="none" w:pos="12000"/>
+            </w:tabs>
+            <w:spacing w:before="60" w:line="240" w:lineRule="auto"/>
+            <w:ind w:left="720" w:firstLine="0"/>
+            <w:rPr>
+              <w:sz w:val="20"/>
+              <w:szCs w:val="20"/>
+            </w:rPr>
+          </w:pPr>
+          <w:hyperlink w:anchor="_ti4vzvl8f9dv">
+            <w:r>
+              <w:rPr>
+                <w:sz w:val="20"/>
+                <w:szCs w:val="20"/>
+                <w:rtl w:val="0"/>
+              </w:rPr>
+              <w:t xml:space="preserve">PSNProfiles</w:t>
+              <w:tab/>
+              <w:t xml:space="preserve">30</w:t>
+            </w:r>
+          </w:hyperlink>
+          <w:r>
+            <w:rPr>
+              <w:rtl w:val="0"/>
+            </w:rPr>
+          </w:r>
+          <w:r>
+            <w:fldChar w:fldCharType="end"/>
+          </w:r>
+        </w:p>
+      </w:sdtContent>
+    </w:sdt>
     <w:p>
       <w:pPr>
         <w:pStyle w:val="Heading1"/>
@@ -119,8 +2763,252 @@
           <w:szCs w:val="24"/>
         </w:rPr>
       </w:pPr>
-      <w:bookmarkStart w:colFirst="0" w:colLast="0" w:name="_ld5f99mppwz6" w:id="2"/>
+      <w:bookmarkStart w:colFirst="0" w:colLast="0" w:name="_bv3drsjy9ghu" w:id="2"/>
       <w:bookmarkEnd w:id="2"/>
+      <w:r>
+        <w:rPr>
+          <w:b w:val="1"/>
+          <w:sz w:val="24"/>
+          <w:szCs w:val="24"/>
+          <w:rtl w:val="0"/>
+        </w:rPr>
+        <w:t xml:space="preserve">Definitions</w:t>
+      </w:r>
+    </w:p>
+    <w:p>
+      <w:pPr>
+        <w:rPr>
+          <w:b w:val="1"/>
+        </w:rPr>
+      </w:pPr>
+      <w:r>
+        <w:rPr>
+          <w:b w:val="1"/>
+          <w:rtl w:val="0"/>
+        </w:rPr>
+        <w:t xml:space="preserve">SQL (Structured Query Language):</w:t>
+      </w:r>
+      <w:r>
+        <w:rPr>
+          <w:rtl w:val="0"/>
+        </w:rPr>
+        <w:t xml:space="preserve"> a simple and efficient way to read and write data from a database.</w:t>
+      </w:r>
+      <w:r>
+        <w:rPr>
+          <w:rtl w:val="0"/>
+        </w:rPr>
+      </w:r>
+    </w:p>
+    <w:p>
+      <w:pPr>
+        <w:rPr/>
+      </w:pPr>
+      <w:r>
+        <w:rPr>
+          <w:b w:val="1"/>
+          <w:rtl w:val="0"/>
+        </w:rPr>
+        <w:t xml:space="preserve">Database:</w:t>
+      </w:r>
+      <w:r>
+        <w:rPr>
+          <w:rtl w:val="0"/>
+        </w:rPr>
+        <w:t xml:space="preserve"> a collection of data stored in some organised fashion (similar to a filing cabinet).</w:t>
+      </w:r>
+    </w:p>
+    <w:p>
+      <w:pPr>
+        <w:rPr/>
+      </w:pPr>
+      <w:r>
+        <w:rPr>
+          <w:b w:val="1"/>
+          <w:rtl w:val="0"/>
+        </w:rPr>
+        <w:t xml:space="preserve">DBMS (Database Management System):</w:t>
+      </w:r>
+      <w:r>
+        <w:rPr>
+          <w:rtl w:val="0"/>
+        </w:rPr>
+        <w:t xml:space="preserve"> database software where databases are created and stored.</w:t>
+      </w:r>
+    </w:p>
+    <w:p>
+      <w:pPr>
+        <w:rPr/>
+      </w:pPr>
+      <w:r>
+        <w:rPr>
+          <w:b w:val="1"/>
+          <w:rtl w:val="0"/>
+        </w:rPr>
+        <w:t xml:space="preserve">Table:</w:t>
+      </w:r>
+      <w:r>
+        <w:rPr>
+          <w:rtl w:val="0"/>
+        </w:rPr>
+        <w:t xml:space="preserve"> a structured file that can store data of a specific type (similar to storing files inside of a filing cabinet).</w:t>
+      </w:r>
+    </w:p>
+    <w:p>
+      <w:pPr>
+        <w:rPr/>
+      </w:pPr>
+      <w:r>
+        <w:rPr>
+          <w:b w:val="1"/>
+          <w:rtl w:val="0"/>
+        </w:rPr>
+        <w:t xml:space="preserve">Schema: </w:t>
+      </w:r>
+      <w:r>
+        <w:rPr>
+          <w:rtl w:val="0"/>
+        </w:rPr>
+        <w:t xml:space="preserve">information about a database, its table layout and data properties.</w:t>
+      </w:r>
+    </w:p>
+    <w:p>
+      <w:pPr>
+        <w:rPr/>
+      </w:pPr>
+      <w:r>
+        <w:rPr>
+          <w:b w:val="1"/>
+          <w:rtl w:val="0"/>
+        </w:rPr>
+        <w:t xml:space="preserve">Column:</w:t>
+      </w:r>
+      <w:r>
+        <w:rPr>
+          <w:rtl w:val="0"/>
+        </w:rPr>
+        <w:t xml:space="preserve"> a single field in a table which contains a particular piece of information.</w:t>
+      </w:r>
+    </w:p>
+    <w:p>
+      <w:pPr>
+        <w:rPr/>
+      </w:pPr>
+      <w:r>
+        <w:rPr>
+          <w:b w:val="1"/>
+          <w:rtl w:val="0"/>
+        </w:rPr>
+        <w:t xml:space="preserve">Datatype:</w:t>
+      </w:r>
+      <w:r>
+        <w:rPr>
+          <w:rtl w:val="0"/>
+        </w:rPr>
+        <w:t xml:space="preserve"> defines what type of data that a column can contain.</w:t>
+      </w:r>
+    </w:p>
+    <w:p>
+      <w:pPr>
+        <w:rPr/>
+      </w:pPr>
+      <w:r>
+        <w:rPr>
+          <w:b w:val="1"/>
+          <w:rtl w:val="0"/>
+        </w:rPr>
+        <w:t xml:space="preserve">Row:</w:t>
+      </w:r>
+      <w:r>
+        <w:rPr>
+          <w:rtl w:val="0"/>
+        </w:rPr>
+        <w:t xml:space="preserve"> a record in a table where data is stored.</w:t>
+      </w:r>
+    </w:p>
+    <w:p>
+      <w:pPr>
+        <w:rPr/>
+      </w:pPr>
+      <w:r>
+        <w:rPr>
+          <w:b w:val="1"/>
+          <w:rtl w:val="0"/>
+        </w:rPr>
+        <w:t xml:space="preserve">Primary Key:</w:t>
+      </w:r>
+      <w:r>
+        <w:rPr>
+          <w:rtl w:val="0"/>
+        </w:rPr>
+        <w:t xml:space="preserve"> a column whose values uniquely identify every row in a table.</w:t>
+      </w:r>
+    </w:p>
+    <w:p>
+      <w:pPr>
+        <w:rPr/>
+      </w:pPr>
+      <w:r>
+        <w:rPr>
+          <w:b w:val="1"/>
+          <w:rtl w:val="0"/>
+        </w:rPr>
+        <w:t xml:space="preserve">Keyword:</w:t>
+      </w:r>
+      <w:r>
+        <w:rPr>
+          <w:rtl w:val="0"/>
+        </w:rPr>
+        <w:t xml:space="preserve"> a reserved word that is exclusive to SQL (such as the SELECT and UPDATE statements, also AND &amp; OR).</w:t>
+      </w:r>
+    </w:p>
+    <w:p>
+      <w:pPr>
+        <w:rPr/>
+      </w:pPr>
+      <w:r>
+        <w:rPr>
+          <w:b w:val="1"/>
+          <w:rtl w:val="0"/>
+        </w:rPr>
+        <w:t xml:space="preserve">Clause:</w:t>
+      </w:r>
+      <w:r>
+        <w:rPr>
+          <w:rtl w:val="0"/>
+        </w:rPr>
+        <w:t xml:space="preserve"> consists of a keyword and supplied data (such as the SELECT statement’s FROM clause, along with the WHERE and ORDER BY clauses).</w:t>
+      </w:r>
+    </w:p>
+    <w:p>
+      <w:pPr>
+        <w:rPr/>
+      </w:pPr>
+      <w:r>
+        <w:rPr>
+          <w:b w:val="1"/>
+          <w:rtl w:val="0"/>
+        </w:rPr>
+        <w:t xml:space="preserve">Operator:</w:t>
+      </w:r>
+      <w:r>
+        <w:rPr>
+          <w:rtl w:val="0"/>
+        </w:rPr>
+        <w:t xml:space="preserve"> a logical keyword used to join or change clauses within a WHERE clause.</w:t>
+      </w:r>
+    </w:p>
+    <w:p>
+      <w:pPr>
+        <w:pStyle w:val="Heading2"/>
+        <w:rPr>
+          <w:b w:val="1"/>
+          <w:sz w:val="24"/>
+          <w:szCs w:val="24"/>
+        </w:rPr>
+      </w:pPr>
+      <w:bookmarkStart w:colFirst="0" w:colLast="0" w:name="_ld5f99mppwz6" w:id="3"/>
+      <w:bookmarkEnd w:id="3"/>
       <w:r>
         <w:rPr>
           <w:b w:val="1"/>
@@ -165,8 +3053,8 @@
           <w:szCs w:val="24"/>
         </w:rPr>
       </w:pPr>
-      <w:bookmarkStart w:colFirst="0" w:colLast="0" w:name="_xut0mceibbju" w:id="3"/>
-      <w:bookmarkEnd w:id="3"/>
+      <w:bookmarkStart w:colFirst="0" w:colLast="0" w:name="_xut0mceibbju" w:id="4"/>
+      <w:bookmarkEnd w:id="4"/>
       <w:r>
         <w:rPr>
           <w:b w:val="1"/>
@@ -175,7 +3063,7 @@
           <w:szCs w:val="24"/>
           <w:rtl w:val="0"/>
         </w:rPr>
-        <w:t xml:space="preserve">CREATE DATABASE &amp; TABLES.sql</w:t>
+        <w:t xml:space="preserve">CREATE</w:t>
       </w:r>
     </w:p>
     <w:p>
@@ -216,8 +3104,8 @@
           <w:szCs w:val="24"/>
         </w:rPr>
       </w:pPr>
-      <w:bookmarkStart w:colFirst="0" w:colLast="0" w:name="_h6dxcebo02be" w:id="4"/>
-      <w:bookmarkEnd w:id="4"/>
+      <w:bookmarkStart w:colFirst="0" w:colLast="0" w:name="_h6dxcebo02be" w:id="5"/>
+      <w:bookmarkEnd w:id="5"/>
       <w:r>
         <w:rPr>
           <w:b w:val="1"/>
@@ -226,7 +3114,7 @@
           <w:szCs w:val="24"/>
           <w:rtl w:val="0"/>
         </w:rPr>
-        <w:t xml:space="preserve">INSERT INTO TABLES.sql</w:t>
+        <w:t xml:space="preserve">INSERT INTO</w:t>
       </w:r>
     </w:p>
     <w:p>
@@ -344,8 +3232,8 @@
         <w:pStyle w:val="Heading3"/>
         <w:rPr/>
       </w:pPr>
-      <w:bookmarkStart w:colFirst="0" w:colLast="0" w:name="_huw2wpl0cq1" w:id="5"/>
-      <w:bookmarkEnd w:id="5"/>
+      <w:bookmarkStart w:colFirst="0" w:colLast="0" w:name="_huw2wpl0cq1" w:id="6"/>
+      <w:bookmarkEnd w:id="6"/>
       <w:r>
         <w:rPr>
           <w:b w:val="1"/>
@@ -354,7 +3242,7 @@
           <w:szCs w:val="24"/>
           <w:rtl w:val="0"/>
         </w:rPr>
-        <w:t xml:space="preserve">SELECT FROM TABLES.sql</w:t>
+        <w:t xml:space="preserve">SELECT</w:t>
       </w:r>
       <w:r>
         <w:rPr>
@@ -450,7 +3338,130 @@
         <w:rPr>
           <w:rtl w:val="0"/>
         </w:rPr>
-        <w:t xml:space="preserve">These SELECT FROM SQL files select specific data from the tables, then the results are output &amp; saved in XLSX format.</w:t>
+        <w:t xml:space="preserve">These SELECT FROM SQL files select specific data from the tables.</w:t>
+      </w:r>
+    </w:p>
+    <w:p>
+      <w:pPr>
+        <w:numPr>
+          <w:ilvl w:val="1"/>
+          <w:numId w:val="15"/>
+        </w:numPr>
+        <w:ind w:left="1440" w:hanging="360"/>
+      </w:pPr>
+      <w:r>
+        <w:rPr>
+          <w:rtl w:val="0"/>
+        </w:rPr>
+        <w:t xml:space="preserve">The results are then output &amp; saved in XLSX format.</w:t>
+      </w:r>
+    </w:p>
+    <w:p>
+      <w:pPr>
+        <w:numPr>
+          <w:ilvl w:val="1"/>
+          <w:numId w:val="15"/>
+        </w:numPr>
+        <w:ind w:left="1440" w:hanging="360"/>
+      </w:pPr>
+      <w:r>
+        <w:rPr>
+          <w:rtl w:val="0"/>
+        </w:rPr>
+        <w:t xml:space="preserve">To use the SELECT statement, the query specifies what you wish to select and from where you wish to select it:</w:t>
+      </w:r>
+    </w:p>
+    <w:p>
+      <w:pPr>
+        <w:numPr>
+          <w:ilvl w:val="2"/>
+          <w:numId w:val="15"/>
+        </w:numPr>
+        <w:ind w:left="2160" w:hanging="360"/>
+        <w:rPr>
+          <w:b w:val="1"/>
+          <w:i w:val="1"/>
+        </w:rPr>
+      </w:pPr>
+      <w:r>
+        <w:rPr>
+          <w:b w:val="1"/>
+          <w:i w:val="1"/>
+          <w:rtl w:val="0"/>
+        </w:rPr>
+        <w:t xml:space="preserve">SELECT game FROM dates</w:t>
+      </w:r>
+    </w:p>
+    <w:p>
+      <w:pPr>
+        <w:numPr>
+          <w:ilvl w:val="1"/>
+          <w:numId w:val="15"/>
+        </w:numPr>
+        <w:ind w:left="1440" w:hanging="360"/>
+      </w:pPr>
+      <w:r>
+        <w:rPr>
+          <w:rtl w:val="0"/>
+        </w:rPr>
+        <w:t xml:space="preserve">When selecting multiple columns in a query, ensure that a comma is specified between each column name:</w:t>
+      </w:r>
+    </w:p>
+    <w:p>
+      <w:pPr>
+        <w:numPr>
+          <w:ilvl w:val="2"/>
+          <w:numId w:val="15"/>
+        </w:numPr>
+        <w:ind w:left="2160" w:hanging="360"/>
+        <w:rPr>
+          <w:b w:val="1"/>
+          <w:i w:val="1"/>
+        </w:rPr>
+      </w:pPr>
+      <w:r>
+        <w:rPr>
+          <w:b w:val="1"/>
+          <w:i w:val="1"/>
+          <w:rtl w:val="0"/>
+        </w:rPr>
+        <w:t xml:space="preserve">SELECT game, release_date FROM dates</w:t>
+      </w:r>
+    </w:p>
+    <w:p>
+      <w:pPr>
+        <w:numPr>
+          <w:ilvl w:val="1"/>
+          <w:numId w:val="15"/>
+        </w:numPr>
+        <w:ind w:left="1440" w:hanging="360"/>
+      </w:pPr>
+      <w:r>
+        <w:rPr>
+          <w:rtl w:val="0"/>
+        </w:rPr>
+        <w:t xml:space="preserve">When selecting all columns in a table, you can use the asterisk (*) wildcard:</w:t>
+      </w:r>
+    </w:p>
+    <w:p>
+      <w:pPr>
+        <w:numPr>
+          <w:ilvl w:val="2"/>
+          <w:numId w:val="15"/>
+        </w:numPr>
+        <w:ind w:left="2160" w:hanging="360"/>
+        <w:rPr>
+          <w:b w:val="1"/>
+          <w:i w:val="1"/>
+        </w:rPr>
+      </w:pPr>
+      <w:r>
+        <w:rPr>
+          <w:b w:val="1"/>
+          <w:i w:val="1"/>
+          <w:rtl w:val="0"/>
+        </w:rPr>
+        <w:t xml:space="preserve">SELECT * FROM dates</w:t>
       </w:r>
     </w:p>
     <w:p>
@@ -463,8 +3474,8 @@
           <w:szCs w:val="24"/>
         </w:rPr>
       </w:pPr>
-      <w:bookmarkStart w:colFirst="0" w:colLast="0" w:name="_6vbajybiuc0i" w:id="6"/>
-      <w:bookmarkEnd w:id="6"/>
+      <w:bookmarkStart w:colFirst="0" w:colLast="0" w:name="_6vbajybiuc0i" w:id="7"/>
+      <w:bookmarkEnd w:id="7"/>
       <w:r>
         <w:rPr>
           <w:b w:val="1"/>
@@ -473,7 +3484,7 @@
           <w:szCs w:val="24"/>
           <w:rtl w:val="0"/>
         </w:rPr>
-        <w:t xml:space="preserve">UPDATE TABLES.sql</w:t>
+        <w:t xml:space="preserve">UPDATE</w:t>
       </w:r>
     </w:p>
     <w:p>
@@ -603,8 +3614,8 @@
           <w:szCs w:val="24"/>
         </w:rPr>
       </w:pPr>
-      <w:bookmarkStart w:colFirst="0" w:colLast="0" w:name="_l1mirac4pi7c" w:id="7"/>
-      <w:bookmarkEnd w:id="7"/>
+      <w:bookmarkStart w:colFirst="0" w:colLast="0" w:name="_l1mirac4pi7c" w:id="8"/>
+      <w:bookmarkEnd w:id="8"/>
       <w:r>
         <w:rPr>
           <w:b w:val="1"/>
@@ -649,8 +3660,8 @@
           <w:szCs w:val="24"/>
         </w:rPr>
       </w:pPr>
-      <w:bookmarkStart w:colFirst="0" w:colLast="0" w:name="_uareh1ro9adk" w:id="8"/>
-      <w:bookmarkEnd w:id="8"/>
+      <w:bookmarkStart w:colFirst="0" w:colLast="0" w:name="_uareh1ro9adk" w:id="9"/>
+      <w:bookmarkEnd w:id="9"/>
       <w:r>
         <w:rPr>
           <w:b w:val="1"/>
@@ -760,8 +3771,8 @@
           <w:szCs w:val="24"/>
         </w:rPr>
       </w:pPr>
-      <w:bookmarkStart w:colFirst="0" w:colLast="0" w:name="_1rq7oj16qz07" w:id="9"/>
-      <w:bookmarkEnd w:id="9"/>
+      <w:bookmarkStart w:colFirst="0" w:colLast="0" w:name="_1rq7oj16qz07" w:id="10"/>
+      <w:bookmarkEnd w:id="10"/>
       <w:r>
         <w:rPr>
           <w:b w:val="1"/>
@@ -813,8 +3824,8 @@
           <w:szCs w:val="24"/>
         </w:rPr>
       </w:pPr>
-      <w:bookmarkStart w:colFirst="0" w:colLast="0" w:name="_1yz0dts111x" w:id="10"/>
-      <w:bookmarkEnd w:id="10"/>
+      <w:bookmarkStart w:colFirst="0" w:colLast="0" w:name="_1yz0dts111x" w:id="11"/>
+      <w:bookmarkEnd w:id="11"/>
       <w:r>
         <w:rPr>
           <w:b w:val="1"/>
@@ -951,8 +3962,8 @@
           <w:szCs w:val="24"/>
         </w:rPr>
       </w:pPr>
-      <w:bookmarkStart w:colFirst="0" w:colLast="0" w:name="_holoes3rjauz" w:id="11"/>
-      <w:bookmarkEnd w:id="11"/>
+      <w:bookmarkStart w:colFirst="0" w:colLast="0" w:name="_holoes3rjauz" w:id="12"/>
+      <w:bookmarkEnd w:id="12"/>
       <w:r>
         <w:rPr>
           <w:b w:val="1"/>
@@ -1012,8 +4023,8 @@
           <w:szCs w:val="24"/>
         </w:rPr>
       </w:pPr>
-      <w:bookmarkStart w:colFirst="0" w:colLast="0" w:name="_qiqbq862zsih" w:id="12"/>
-      <w:bookmarkEnd w:id="12"/>
+      <w:bookmarkStart w:colFirst="0" w:colLast="0" w:name="_qiqbq862zsih" w:id="13"/>
+      <w:bookmarkEnd w:id="13"/>
       <w:r>
         <w:rPr>
           <w:b w:val="1"/>
@@ -1073,8 +4084,8 @@
           <w:szCs w:val="24"/>
         </w:rPr>
       </w:pPr>
-      <w:bookmarkStart w:colFirst="0" w:colLast="0" w:name="_87z5w9m1yyt1" w:id="13"/>
-      <w:bookmarkEnd w:id="13"/>
+      <w:bookmarkStart w:colFirst="0" w:colLast="0" w:name="_87z5w9m1yyt1" w:id="14"/>
+      <w:bookmarkEnd w:id="14"/>
       <w:r>
         <w:rPr>
           <w:b w:val="1"/>
@@ -1121,8 +4132,8 @@
           <w:szCs w:val="24"/>
         </w:rPr>
       </w:pPr>
-      <w:bookmarkStart w:colFirst="0" w:colLast="0" w:name="_hs1ygn87dh0" w:id="14"/>
-      <w:bookmarkEnd w:id="14"/>
+      <w:bookmarkStart w:colFirst="0" w:colLast="0" w:name="_hs1ygn87dh0" w:id="15"/>
+      <w:bookmarkEnd w:id="15"/>
       <w:r>
         <w:rPr>
           <w:b w:val="1"/>
@@ -1183,8 +4194,8 @@
           <w:szCs w:val="24"/>
         </w:rPr>
       </w:pPr>
-      <w:bookmarkStart w:colFirst="0" w:colLast="0" w:name="_1s8fy32uopxn" w:id="15"/>
-      <w:bookmarkEnd w:id="15"/>
+      <w:bookmarkStart w:colFirst="0" w:colLast="0" w:name="_1s8fy32uopxn" w:id="16"/>
+      <w:bookmarkEnd w:id="16"/>
       <w:r>
         <w:rPr>
           <w:b w:val="1"/>
@@ -1327,8 +4338,8 @@
           <w:szCs w:val="24"/>
         </w:rPr>
       </w:pPr>
-      <w:bookmarkStart w:colFirst="0" w:colLast="0" w:name="_eb0wsay6csxz" w:id="16"/>
-      <w:bookmarkEnd w:id="16"/>
+      <w:bookmarkStart w:colFirst="0" w:colLast="0" w:name="_eb0wsay6csxz" w:id="17"/>
+      <w:bookmarkEnd w:id="17"/>
       <w:r>
         <w:rPr>
           <w:b w:val="1"/>
@@ -1454,8 +4465,8 @@
           <w:szCs w:val="24"/>
         </w:rPr>
       </w:pPr>
-      <w:bookmarkStart w:colFirst="0" w:colLast="0" w:name="_bk43ha35fux7" w:id="17"/>
-      <w:bookmarkEnd w:id="17"/>
+      <w:bookmarkStart w:colFirst="0" w:colLast="0" w:name="_bk43ha35fux7" w:id="18"/>
+      <w:bookmarkEnd w:id="18"/>
       <w:r>
         <w:rPr>
           <w:b w:val="1"/>
@@ -1539,8 +4550,8 @@
           <w:szCs w:val="24"/>
         </w:rPr>
       </w:pPr>
-      <w:bookmarkStart w:colFirst="0" w:colLast="0" w:name="_4z8fy0ixojse" w:id="18"/>
-      <w:bookmarkEnd w:id="18"/>
+      <w:bookmarkStart w:colFirst="0" w:colLast="0" w:name="_4z8fy0ixojse" w:id="19"/>
+      <w:bookmarkEnd w:id="19"/>
       <w:r>
         <w:rPr>
           <w:b w:val="1"/>
@@ -1662,8 +4673,8 @@
           <w:szCs w:val="24"/>
         </w:rPr>
       </w:pPr>
-      <w:bookmarkStart w:colFirst="0" w:colLast="0" w:name="_ajyyjdceni4j" w:id="19"/>
-      <w:bookmarkEnd w:id="19"/>
+      <w:bookmarkStart w:colFirst="0" w:colLast="0" w:name="_ajyyjdceni4j" w:id="20"/>
+      <w:bookmarkEnd w:id="20"/>
       <w:r>
         <w:rPr>
           <w:b w:val="1"/>
@@ -1770,8 +4781,8 @@
           <w:szCs w:val="24"/>
         </w:rPr>
       </w:pPr>
-      <w:bookmarkStart w:colFirst="0" w:colLast="0" w:name="_664cab3w6c2e" w:id="20"/>
-      <w:bookmarkEnd w:id="20"/>
+      <w:bookmarkStart w:colFirst="0" w:colLast="0" w:name="_664cab3w6c2e" w:id="21"/>
+      <w:bookmarkEnd w:id="21"/>
       <w:r>
         <w:rPr>
           <w:b w:val="1"/>
@@ -1837,8 +4848,8 @@
           <w:szCs w:val="24"/>
         </w:rPr>
       </w:pPr>
-      <w:bookmarkStart w:colFirst="0" w:colLast="0" w:name="_pxjxgojitw5q" w:id="21"/>
-      <w:bookmarkEnd w:id="21"/>
+      <w:bookmarkStart w:colFirst="0" w:colLast="0" w:name="_pxjxgojitw5q" w:id="22"/>
+      <w:bookmarkEnd w:id="22"/>
       <w:r>
         <w:rPr>
           <w:b w:val="1"/>
@@ -1889,8 +4900,8 @@
           <w:szCs w:val="24"/>
         </w:rPr>
       </w:pPr>
-      <w:bookmarkStart w:colFirst="0" w:colLast="0" w:name="_aw565cwc3h5o" w:id="22"/>
-      <w:bookmarkEnd w:id="22"/>
+      <w:bookmarkStart w:colFirst="0" w:colLast="0" w:name="_aw565cwc3h5o" w:id="23"/>
+      <w:bookmarkEnd w:id="23"/>
       <w:r>
         <w:rPr>
           <w:b w:val="1"/>
@@ -1952,8 +4963,8 @@
           <w:szCs w:val="24"/>
         </w:rPr>
       </w:pPr>
-      <w:bookmarkStart w:colFirst="0" w:colLast="0" w:name="_jy6de5veu27w" w:id="23"/>
-      <w:bookmarkEnd w:id="23"/>
+      <w:bookmarkStart w:colFirst="0" w:colLast="0" w:name="_jy6de5veu27w" w:id="24"/>
+      <w:bookmarkEnd w:id="24"/>
       <w:r>
         <w:rPr>
           <w:b w:val="1"/>
@@ -2203,8 +5214,8 @@
           <w:szCs w:val="24"/>
         </w:rPr>
       </w:pPr>
-      <w:bookmarkStart w:colFirst="0" w:colLast="0" w:name="_ia6clvvqorn2" w:id="24"/>
-      <w:bookmarkEnd w:id="24"/>
+      <w:bookmarkStart w:colFirst="0" w:colLast="0" w:name="_ia6clvvqorn2" w:id="25"/>
+      <w:bookmarkEnd w:id="25"/>
       <w:r>
         <w:rPr>
           <w:b w:val="1"/>
@@ -2326,8 +5337,8 @@
           <w:szCs w:val="24"/>
         </w:rPr>
       </w:pPr>
-      <w:bookmarkStart w:colFirst="0" w:colLast="0" w:name="_zcxfvriulpgm" w:id="25"/>
-      <w:bookmarkEnd w:id="25"/>
+      <w:bookmarkStart w:colFirst="0" w:colLast="0" w:name="_zcxfvriulpgm" w:id="26"/>
+      <w:bookmarkEnd w:id="26"/>
       <w:r>
         <w:rPr>
           <w:b w:val="1"/>
@@ -2458,8 +5469,8 @@
           <w:szCs w:val="24"/>
         </w:rPr>
       </w:pPr>
-      <w:bookmarkStart w:colFirst="0" w:colLast="0" w:name="_2gva3yqjhupp" w:id="26"/>
-      <w:bookmarkEnd w:id="26"/>
+      <w:bookmarkStart w:colFirst="0" w:colLast="0" w:name="_2gva3yqjhupp" w:id="27"/>
+      <w:bookmarkEnd w:id="27"/>
       <w:r>
         <w:rPr>
           <w:b w:val="1"/>
@@ -2530,8 +5541,8 @@
           <w:szCs w:val="24"/>
         </w:rPr>
       </w:pPr>
-      <w:bookmarkStart w:colFirst="0" w:colLast="0" w:name="_oy32qahzrand" w:id="27"/>
-      <w:bookmarkEnd w:id="27"/>
+      <w:bookmarkStart w:colFirst="0" w:colLast="0" w:name="_oy32qahzrand" w:id="28"/>
+      <w:bookmarkEnd w:id="28"/>
       <w:r>
         <w:rPr>
           <w:b w:val="1"/>
@@ -2616,8 +5627,8 @@
           <w:szCs w:val="24"/>
         </w:rPr>
       </w:pPr>
-      <w:bookmarkStart w:colFirst="0" w:colLast="0" w:name="_d0rolor0tpwv" w:id="28"/>
-      <w:bookmarkEnd w:id="28"/>
+      <w:bookmarkStart w:colFirst="0" w:colLast="0" w:name="_d0rolor0tpwv" w:id="29"/>
+      <w:bookmarkEnd w:id="29"/>
       <w:r>
         <w:rPr>
           <w:b w:val="1"/>
@@ -2725,8 +5736,8 @@
           <w:szCs w:val="24"/>
         </w:rPr>
       </w:pPr>
-      <w:bookmarkStart w:colFirst="0" w:colLast="0" w:name="_irp3xmqw7l8i" w:id="29"/>
-      <w:bookmarkEnd w:id="29"/>
+      <w:bookmarkStart w:colFirst="0" w:colLast="0" w:name="_irp3xmqw7l8i" w:id="30"/>
+      <w:bookmarkEnd w:id="30"/>
       <w:r>
         <w:rPr>
           <w:b w:val="1"/>
@@ -2808,8 +5819,8 @@
           <w:szCs w:val="24"/>
         </w:rPr>
       </w:pPr>
-      <w:bookmarkStart w:colFirst="0" w:colLast="0" w:name="_goj53c6bm5oa" w:id="30"/>
-      <w:bookmarkEnd w:id="30"/>
+      <w:bookmarkStart w:colFirst="0" w:colLast="0" w:name="_goj53c6bm5oa" w:id="31"/>
+      <w:bookmarkEnd w:id="31"/>
       <w:r>
         <w:rPr>
           <w:b w:val="1"/>
@@ -2977,8 +5988,8 @@
           <w:szCs w:val="24"/>
         </w:rPr>
       </w:pPr>
-      <w:bookmarkStart w:colFirst="0" w:colLast="0" w:name="_mo64ssd704x0" w:id="31"/>
-      <w:bookmarkEnd w:id="31"/>
+      <w:bookmarkStart w:colFirst="0" w:colLast="0" w:name="_mo64ssd704x0" w:id="32"/>
+      <w:bookmarkEnd w:id="32"/>
       <w:r>
         <w:rPr>
           <w:b w:val="1"/>
@@ -3091,8 +6102,8 @@
           <w:szCs w:val="24"/>
         </w:rPr>
       </w:pPr>
-      <w:bookmarkStart w:colFirst="0" w:colLast="0" w:name="_f4ccoe1nyqs2" w:id="32"/>
-      <w:bookmarkEnd w:id="32"/>
+      <w:bookmarkStart w:colFirst="0" w:colLast="0" w:name="_f4ccoe1nyqs2" w:id="33"/>
+      <w:bookmarkEnd w:id="33"/>
       <w:r>
         <w:rPr>
           <w:b w:val="1"/>
@@ -3154,8 +6165,8 @@
           <w:szCs w:val="24"/>
         </w:rPr>
       </w:pPr>
-      <w:bookmarkStart w:colFirst="0" w:colLast="0" w:name="_hzk91ixq0s1" w:id="33"/>
-      <w:bookmarkEnd w:id="33"/>
+      <w:bookmarkStart w:colFirst="0" w:colLast="0" w:name="_hzk91ixq0s1" w:id="34"/>
+      <w:bookmarkEnd w:id="34"/>
       <w:r>
         <w:rPr>
           <w:b w:val="1"/>
@@ -3277,8 +6288,8 @@
           <w:szCs w:val="24"/>
         </w:rPr>
       </w:pPr>
-      <w:bookmarkStart w:colFirst="0" w:colLast="0" w:name="_uomukcog3auw" w:id="34"/>
-      <w:bookmarkEnd w:id="34"/>
+      <w:bookmarkStart w:colFirst="0" w:colLast="0" w:name="_uomukcog3auw" w:id="35"/>
+      <w:bookmarkEnd w:id="35"/>
       <w:r>
         <w:rPr>
           <w:b w:val="1"/>
@@ -3394,8 +6405,8 @@
           <w:szCs w:val="24"/>
         </w:rPr>
       </w:pPr>
-      <w:bookmarkStart w:colFirst="0" w:colLast="0" w:name="_chaqkw14sj5p" w:id="35"/>
-      <w:bookmarkEnd w:id="35"/>
+      <w:bookmarkStart w:colFirst="0" w:colLast="0" w:name="_chaqkw14sj5p" w:id="36"/>
+      <w:bookmarkEnd w:id="36"/>
       <w:r>
         <w:rPr>
           <w:b w:val="1"/>
@@ -3454,8 +6465,8 @@
           <w:szCs w:val="24"/>
         </w:rPr>
       </w:pPr>
-      <w:bookmarkStart w:colFirst="0" w:colLast="0" w:name="_6mntflwp0oa9" w:id="36"/>
-      <w:bookmarkEnd w:id="36"/>
+      <w:bookmarkStart w:colFirst="0" w:colLast="0" w:name="_6mntflwp0oa9" w:id="37"/>
+      <w:bookmarkEnd w:id="37"/>
       <w:r>
         <w:rPr>
           <w:b w:val="1"/>
@@ -3753,8 +6764,8 @@
           <w:szCs w:val="24"/>
         </w:rPr>
       </w:pPr>
-      <w:bookmarkStart w:colFirst="0" w:colLast="0" w:name="_ll8uq1d7ty2v" w:id="37"/>
-      <w:bookmarkEnd w:id="37"/>
+      <w:bookmarkStart w:colFirst="0" w:colLast="0" w:name="_ll8uq1d7ty2v" w:id="38"/>
+      <w:bookmarkEnd w:id="38"/>
       <w:r>
         <w:rPr>
           <w:b w:val="1"/>
@@ -3945,8 +6956,8 @@
           <w:szCs w:val="24"/>
         </w:rPr>
       </w:pPr>
-      <w:bookmarkStart w:colFirst="0" w:colLast="0" w:name="_5uriazvsze7m" w:id="38"/>
-      <w:bookmarkEnd w:id="38"/>
+      <w:bookmarkStart w:colFirst="0" w:colLast="0" w:name="_5uriazvsze7m" w:id="39"/>
+      <w:bookmarkEnd w:id="39"/>
       <w:r>
         <w:rPr>
           <w:b w:val="1"/>
@@ -4160,8 +7171,8 @@
           <w:szCs w:val="24"/>
         </w:rPr>
       </w:pPr>
-      <w:bookmarkStart w:colFirst="0" w:colLast="0" w:name="_fhgkugwp8i4g" w:id="39"/>
-      <w:bookmarkEnd w:id="39"/>
+      <w:bookmarkStart w:colFirst="0" w:colLast="0" w:name="_fhgkugwp8i4g" w:id="40"/>
+      <w:bookmarkEnd w:id="40"/>
       <w:r>
         <w:rPr>
           <w:b w:val="1"/>
@@ -4241,8 +7252,8 @@
           <w:szCs w:val="24"/>
         </w:rPr>
       </w:pPr>
-      <w:bookmarkStart w:colFirst="0" w:colLast="0" w:name="_bucwhd36xwrm" w:id="40"/>
-      <w:bookmarkEnd w:id="40"/>
+      <w:bookmarkStart w:colFirst="0" w:colLast="0" w:name="_bucwhd36xwrm" w:id="41"/>
+      <w:bookmarkEnd w:id="41"/>
       <w:r>
         <w:rPr>
           <w:b w:val="1"/>
@@ -4795,8 +7806,8 @@
           <w:szCs w:val="24"/>
         </w:rPr>
       </w:pPr>
-      <w:bookmarkStart w:colFirst="0" w:colLast="0" w:name="_cdfkr5ykcxl4" w:id="41"/>
-      <w:bookmarkEnd w:id="41"/>
+      <w:bookmarkStart w:colFirst="0" w:colLast="0" w:name="_cdfkr5ykcxl4" w:id="42"/>
+      <w:bookmarkEnd w:id="42"/>
       <w:r>
         <w:rPr>
           <w:b w:val="1"/>
@@ -5031,8 +8042,8 @@
         <w:pStyle w:val="Heading1"/>
         <w:rPr/>
       </w:pPr>
-      <w:bookmarkStart w:colFirst="0" w:colLast="0" w:name="_u29914dl6x56" w:id="42"/>
-      <w:bookmarkEnd w:id="42"/>
+      <w:bookmarkStart w:colFirst="0" w:colLast="0" w:name="_u29914dl6x56" w:id="43"/>
+      <w:bookmarkEnd w:id="43"/>
       <w:r>
         <w:rPr>
           <w:b w:val="1"/>
@@ -5055,8 +8066,8 @@
           <w:b w:val="1"/>
         </w:rPr>
       </w:pPr>
-      <w:bookmarkStart w:colFirst="0" w:colLast="0" w:name="_dsvyup31nhtb" w:id="43"/>
-      <w:bookmarkEnd w:id="43"/>
+      <w:bookmarkStart w:colFirst="0" w:colLast="0" w:name="_dsvyup31nhtb" w:id="44"/>
+      <w:bookmarkEnd w:id="44"/>
       <w:r>
         <w:rPr>
           <w:b w:val="1"/>
@@ -5164,8 +8175,8 @@
           <w:b w:val="1"/>
         </w:rPr>
       </w:pPr>
-      <w:bookmarkStart w:colFirst="0" w:colLast="0" w:name="_a5yt3yajhadr" w:id="44"/>
-      <w:bookmarkEnd w:id="44"/>
+      <w:bookmarkStart w:colFirst="0" w:colLast="0" w:name="_a5yt3yajhadr" w:id="45"/>
+      <w:bookmarkEnd w:id="45"/>
       <w:r>
         <w:rPr>
           <w:b w:val="1"/>
@@ -5418,8 +8429,8 @@
           <w:szCs w:val="24"/>
         </w:rPr>
       </w:pPr>
-      <w:bookmarkStart w:colFirst="0" w:colLast="0" w:name="_f9ot6i4igecp" w:id="45"/>
-      <w:bookmarkEnd w:id="45"/>
+      <w:bookmarkStart w:colFirst="0" w:colLast="0" w:name="_f9ot6i4igecp" w:id="46"/>
+      <w:bookmarkEnd w:id="46"/>
       <w:r>
         <w:rPr>
           <w:b w:val="1"/>
@@ -5571,8 +8582,8 @@
           <w:szCs w:val="24"/>
         </w:rPr>
       </w:pPr>
-      <w:bookmarkStart w:colFirst="0" w:colLast="0" w:name="_xmk9199ivu4r" w:id="46"/>
-      <w:bookmarkEnd w:id="46"/>
+      <w:bookmarkStart w:colFirst="0" w:colLast="0" w:name="_xmk9199ivu4r" w:id="47"/>
+      <w:bookmarkEnd w:id="47"/>
       <w:r>
         <w:rPr>
           <w:b w:val="1"/>
@@ -5640,8 +8651,8 @@
           <w:b w:val="1"/>
         </w:rPr>
       </w:pPr>
-      <w:bookmarkStart w:colFirst="0" w:colLast="0" w:name="_v0edalvsl9rv" w:id="47"/>
-      <w:bookmarkEnd w:id="47"/>
+      <w:bookmarkStart w:colFirst="0" w:colLast="0" w:name="_v0edalvsl9rv" w:id="48"/>
+      <w:bookmarkEnd w:id="48"/>
       <w:r>
         <w:rPr>
           <w:b w:val="1"/>
@@ -5664,8 +8675,8 @@
           <w:b w:val="1"/>
         </w:rPr>
       </w:pPr>
-      <w:bookmarkStart w:colFirst="0" w:colLast="0" w:name="_jfvo4z5eltsr" w:id="48"/>
-      <w:bookmarkEnd w:id="48"/>
+      <w:bookmarkStart w:colFirst="0" w:colLast="0" w:name="_jfvo4z5eltsr" w:id="49"/>
+      <w:bookmarkEnd w:id="49"/>
       <w:r>
         <w:rPr>
           <w:b w:val="1"/>
@@ -5691,8 +8702,8 @@
           <w:szCs w:val="24"/>
         </w:rPr>
       </w:pPr>
-      <w:bookmarkStart w:colFirst="0" w:colLast="0" w:name="_eti1fzn6vysd" w:id="49"/>
-      <w:bookmarkEnd w:id="49"/>
+      <w:bookmarkStart w:colFirst="0" w:colLast="0" w:name="_eti1fzn6vysd" w:id="50"/>
+      <w:bookmarkEnd w:id="50"/>
       <w:r>
         <w:rPr>
           <w:b w:val="1"/>
@@ -5719,12 +8730,12 @@
           <wp:inline distB="114300" distT="114300" distL="114300" distR="114300">
             <wp:extent cx="3967163" cy="2349500"/>
             <wp:effectExtent b="0" l="0" r="0" t="0"/>
-            <wp:docPr descr="Updated as of 31st March 2025" id="3" name="image19.png"/>
+            <wp:docPr descr="Updated as of 31st March 2025" id="19" name="image7.png"/>
             <a:graphic>
               <a:graphicData uri="http://schemas.openxmlformats.org/drawingml/2006/picture">
                 <pic:pic>
                   <pic:nvPicPr>
-                    <pic:cNvPr descr="Updated as of 31st March 2025" id="0" name="image19.png"/>
+                    <pic:cNvPr descr="Updated as of 31st March 2025" id="0" name="image7.png"/>
                     <pic:cNvPicPr preferRelativeResize="0"/>
                   </pic:nvPicPr>
                   <pic:blipFill>
@@ -5769,12 +8780,12 @@
           <wp:inline distB="114300" distT="114300" distL="114300" distR="114300">
             <wp:extent cx="3990975" cy="2463800"/>
             <wp:effectExtent b="0" l="0" r="0" t="0"/>
-            <wp:docPr descr="Updated as of 31st March 2025" id="20" name="image12.png"/>
+            <wp:docPr descr="Updated as of 31st March 2025" id="4" name="image3.png"/>
             <a:graphic>
               <a:graphicData uri="http://schemas.openxmlformats.org/drawingml/2006/picture">
                 <pic:pic>
                   <pic:nvPicPr>
-                    <pic:cNvPr descr="Updated as of 31st March 2025" id="0" name="image12.png"/>
+                    <pic:cNvPr descr="Updated as of 31st March 2025" id="0" name="image3.png"/>
                     <pic:cNvPicPr preferRelativeResize="0"/>
                   </pic:nvPicPr>
                   <pic:blipFill>
@@ -5854,7 +8865,7 @@
           <w:i w:val="1"/>
           <w:rtl w:val="0"/>
         </w:rPr>
-        <w:t xml:space="preserve">80% (865/1082; 4/5)</w:t>
+        <w:t xml:space="preserve">80% (868/1086; 4/5)</w:t>
       </w:r>
       <w:r>
         <w:rPr>
@@ -5897,7 +8908,7 @@
           <w:i w:val="1"/>
           <w:rtl w:val="0"/>
         </w:rPr>
-        <w:t xml:space="preserve">56% (606/1082)</w:t>
+        <w:t xml:space="preserve">56% (606/1086)</w:t>
       </w:r>
       <w:r>
         <w:rPr>
@@ -5940,7 +8951,7 @@
           <w:i w:val="1"/>
           <w:rtl w:val="0"/>
         </w:rPr>
-        <w:t xml:space="preserve">24% (259/1082)</w:t>
+        <w:t xml:space="preserve">24% (262/1086)</w:t>
       </w:r>
       <w:r>
         <w:rPr>
@@ -5982,8 +8993,8 @@
           <w:szCs w:val="24"/>
         </w:rPr>
       </w:pPr>
-      <w:bookmarkStart w:colFirst="0" w:colLast="0" w:name="_4ttg5swwzcoq" w:id="50"/>
-      <w:bookmarkEnd w:id="50"/>
+      <w:bookmarkStart w:colFirst="0" w:colLast="0" w:name="_4ttg5swwzcoq" w:id="51"/>
+      <w:bookmarkEnd w:id="51"/>
       <w:r>
         <w:rPr>
           <w:b w:val="1"/>
@@ -6057,8 +9068,8 @@
           <w:szCs w:val="24"/>
         </w:rPr>
       </w:pPr>
-      <w:bookmarkStart w:colFirst="0" w:colLast="0" w:name="_e52251j6ppd8" w:id="51"/>
-      <w:bookmarkEnd w:id="51"/>
+      <w:bookmarkStart w:colFirst="0" w:colLast="0" w:name="_e52251j6ppd8" w:id="52"/>
+      <w:bookmarkEnd w:id="52"/>
       <w:r>
         <w:rPr>
           <w:b w:val="1"/>
@@ -6090,7 +9101,7 @@
           <w:i w:val="1"/>
           <w:rtl w:val="0"/>
         </w:rPr>
-        <w:t xml:space="preserve">426 video games in the collection that have yet to be played.</w:t>
+        <w:t xml:space="preserve">424 video games in the collection that have yet to be played.</w:t>
       </w:r>
     </w:p>
     <w:p>
@@ -6113,7 +9124,7 @@
           <w:i w:val="1"/>
           <w:rtl w:val="0"/>
         </w:rPr>
-        <w:t xml:space="preserve">40% (426/1082; 2/5)</w:t>
+        <w:t xml:space="preserve">40% (424/1086; 2/5)</w:t>
       </w:r>
       <w:r>
         <w:rPr>
@@ -6147,8 +9158,8 @@
           <w:szCs w:val="24"/>
         </w:rPr>
       </w:pPr>
-      <w:bookmarkStart w:colFirst="0" w:colLast="0" w:name="_lt60y2146gcq" w:id="52"/>
-      <w:bookmarkEnd w:id="52"/>
+      <w:bookmarkStart w:colFirst="0" w:colLast="0" w:name="_lt60y2146gcq" w:id="53"/>
+      <w:bookmarkEnd w:id="53"/>
       <w:r>
         <w:rPr>
           <w:b w:val="1"/>
@@ -6173,7 +9184,7 @@
           <wp:inline distB="114300" distT="114300" distL="114300" distR="114300">
             <wp:extent cx="4052888" cy="2413000"/>
             <wp:effectExtent b="0" l="0" r="0" t="0"/>
-            <wp:docPr descr="Updated as of 31st March 2025" id="13" name="image8.png"/>
+            <wp:docPr descr="Updated as of 31st March 2025" id="11" name="image8.png"/>
             <a:graphic>
               <a:graphicData uri="http://schemas.openxmlformats.org/drawingml/2006/picture">
                 <pic:pic>
@@ -6319,8 +9330,8 @@
           <w:szCs w:val="24"/>
         </w:rPr>
       </w:pPr>
-      <w:bookmarkStart w:colFirst="0" w:colLast="0" w:name="_fa2hkj3o5gji" w:id="53"/>
-      <w:bookmarkEnd w:id="53"/>
+      <w:bookmarkStart w:colFirst="0" w:colLast="0" w:name="_fa2hkj3o5gji" w:id="54"/>
+      <w:bookmarkEnd w:id="54"/>
       <w:r>
         <w:rPr>
           <w:b w:val="1"/>
@@ -6338,8 +9349,8 @@
           <w:b w:val="1"/>
         </w:rPr>
       </w:pPr>
-      <w:bookmarkStart w:colFirst="0" w:colLast="0" w:name="_k0n9r4nf4ryl" w:id="54"/>
-      <w:bookmarkEnd w:id="54"/>
+      <w:bookmarkStart w:colFirst="0" w:colLast="0" w:name="_k0n9r4nf4ryl" w:id="55"/>
+      <w:bookmarkEnd w:id="55"/>
       <w:r>
         <w:rPr>
           <w:b w:val="1"/>
@@ -6362,8 +9373,8 @@
           <w:b w:val="1"/>
         </w:rPr>
       </w:pPr>
-      <w:bookmarkStart w:colFirst="0" w:colLast="0" w:name="_t57ou6bzrvg8" w:id="55"/>
-      <w:bookmarkEnd w:id="55"/>
+      <w:bookmarkStart w:colFirst="0" w:colLast="0" w:name="_t57ou6bzrvg8" w:id="56"/>
+      <w:bookmarkEnd w:id="56"/>
       <w:r>
         <w:rPr>
           <w:b w:val="1"/>
@@ -6412,7 +9423,7 @@
           <w:i w:val="1"/>
           <w:rtl w:val="0"/>
         </w:rPr>
-        <w:t xml:space="preserve">1,082 games, purchased since 2009 and across 8 distinct PlayStation consoles</w:t>
+        <w:t xml:space="preserve">1,086 games, purchased since 2009 and across 8 distinct PlayStation consoles</w:t>
       </w:r>
       <w:r>
         <w:rPr>
@@ -6458,7 +9469,7 @@
           <w:i w:val="1"/>
           <w:rtl w:val="0"/>
         </w:rPr>
-        <w:t xml:space="preserve">€25,895.82 at full price.</w:t>
+        <w:t xml:space="preserve">€25,966.27 at full price.</w:t>
       </w:r>
     </w:p>
     <w:p>
@@ -6481,7 +9492,7 @@
           <w:i w:val="1"/>
           <w:rtl w:val="0"/>
         </w:rPr>
-        <w:t xml:space="preserve">€10,871.92.</w:t>
+        <w:t xml:space="preserve">€10,921.02.</w:t>
       </w:r>
     </w:p>
     <w:p>
@@ -6504,7 +9515,7 @@
           <w:i w:val="1"/>
           <w:rtl w:val="0"/>
         </w:rPr>
-        <w:t xml:space="preserve">savings of €15,023.90 (58% of the full price).</w:t>
+        <w:t xml:space="preserve">savings of €15,045.25 (58% of the full price).</w:t>
       </w:r>
     </w:p>
     <w:p>
@@ -6541,7 +9552,7 @@
           <w:i w:val="1"/>
           <w:rtl w:val="0"/>
         </w:rPr>
-        <w:t xml:space="preserve">€23.93.</w:t>
+        <w:t xml:space="preserve">€23.91.</w:t>
       </w:r>
     </w:p>
     <w:p>
@@ -6564,7 +9575,7 @@
           <w:i w:val="1"/>
           <w:rtl w:val="0"/>
         </w:rPr>
-        <w:t xml:space="preserve">average paid price per game is €10.05.</w:t>
+        <w:t xml:space="preserve">average paid price per game is €10.06.</w:t>
       </w:r>
     </w:p>
     <w:p>
@@ -6587,7 +9598,7 @@
           <w:i w:val="1"/>
           <w:rtl w:val="0"/>
         </w:rPr>
-        <w:t xml:space="preserve">average savings of €13.89 per game.</w:t>
+        <w:t xml:space="preserve">average savings of €13.86 per game.</w:t>
       </w:r>
     </w:p>
     <w:p>
@@ -6595,8 +9606,8 @@
         <w:pStyle w:val="Heading3"/>
         <w:rPr/>
       </w:pPr>
-      <w:bookmarkStart w:colFirst="0" w:colLast="0" w:name="_iwomrvmnf8vo" w:id="56"/>
-      <w:bookmarkEnd w:id="56"/>
+      <w:bookmarkStart w:colFirst="0" w:colLast="0" w:name="_iwomrvmnf8vo" w:id="57"/>
+      <w:bookmarkEnd w:id="57"/>
       <w:r>
         <w:rPr>
           <w:b w:val="1"/>
@@ -6626,12 +9637,12 @@
           <wp:inline distB="114300" distT="114300" distL="114300" distR="114300">
             <wp:extent cx="5943600" cy="3670300"/>
             <wp:effectExtent b="0" l="0" r="0" t="0"/>
-            <wp:docPr descr="Chart" id="14" name="image5.png"/>
+            <wp:docPr descr="Chart" id="6" name="image16.png"/>
             <a:graphic>
               <a:graphicData uri="http://schemas.openxmlformats.org/drawingml/2006/picture">
                 <pic:pic>
                   <pic:nvPicPr>
-                    <pic:cNvPr descr="Chart" id="0" name="image5.png"/>
+                    <pic:cNvPr descr="Chart" id="0" name="image16.png"/>
                     <pic:cNvPicPr preferRelativeResize="0"/>
                   </pic:nvPicPr>
                   <pic:blipFill>
@@ -6698,7 +9709,7 @@
           <w:i w:val="1"/>
           <w:rtl w:val="0"/>
         </w:rPr>
-        <w:t xml:space="preserve">savings of €13,608.24 (91% of the total savings).</w:t>
+        <w:t xml:space="preserve">savings of €13,629.59 (91% of the total savings).</w:t>
       </w:r>
     </w:p>
     <w:p>
@@ -6745,8 +9756,8 @@
           <w:b w:val="1"/>
         </w:rPr>
       </w:pPr>
-      <w:bookmarkStart w:colFirst="0" w:colLast="0" w:name="_e4z4c6ayqehu" w:id="57"/>
-      <w:bookmarkEnd w:id="57"/>
+      <w:bookmarkStart w:colFirst="0" w:colLast="0" w:name="_e4z4c6ayqehu" w:id="58"/>
+      <w:bookmarkEnd w:id="58"/>
       <w:r>
         <w:rPr>
           <w:b w:val="1"/>
@@ -6778,12 +9789,12 @@
           <wp:inline distB="114300" distT="114300" distL="114300" distR="114300">
             <wp:extent cx="5943600" cy="3683000"/>
             <wp:effectExtent b="0" l="0" r="0" t="0"/>
-            <wp:docPr descr="Updated as of 31st Dec 2024" id="15" name="image10.png"/>
+            <wp:docPr descr="Updated as of 31st Dec 2024" id="13" name="image17.png"/>
             <a:graphic>
               <a:graphicData uri="http://schemas.openxmlformats.org/drawingml/2006/picture">
                 <pic:pic>
                   <pic:nvPicPr>
-                    <pic:cNvPr descr="Updated as of 31st Dec 2024" id="0" name="image10.png"/>
+                    <pic:cNvPr descr="Updated as of 31st Dec 2024" id="0" name="image17.png"/>
                     <pic:cNvPicPr preferRelativeResize="0"/>
                   </pic:nvPicPr>
                   <pic:blipFill>
@@ -6917,8 +9928,8 @@
           <w:b w:val="1"/>
         </w:rPr>
       </w:pPr>
-      <w:bookmarkStart w:colFirst="0" w:colLast="0" w:name="_d6310oy9zwio" w:id="58"/>
-      <w:bookmarkEnd w:id="58"/>
+      <w:bookmarkStart w:colFirst="0" w:colLast="0" w:name="_d6310oy9zwio" w:id="59"/>
+      <w:bookmarkEnd w:id="59"/>
       <w:r>
         <w:rPr>
           <w:b w:val="1"/>
@@ -6950,12 +9961,12 @@
           <wp:inline distB="114300" distT="114300" distL="114300" distR="114300">
             <wp:extent cx="5943600" cy="3683000"/>
             <wp:effectExtent b="0" l="0" r="0" t="0"/>
-            <wp:docPr descr="Chart" id="11" name="image7.png"/>
+            <wp:docPr descr="Chart" id="3" name="image11.png"/>
             <a:graphic>
               <a:graphicData uri="http://schemas.openxmlformats.org/drawingml/2006/picture">
                 <pic:pic>
                   <pic:nvPicPr>
-                    <pic:cNvPr descr="Chart" id="0" name="image7.png"/>
+                    <pic:cNvPr descr="Chart" id="0" name="image11.png"/>
                     <pic:cNvPicPr preferRelativeResize="0"/>
                   </pic:nvPicPr>
                   <pic:blipFill>
@@ -7013,7 +10024,7 @@
           <w:szCs w:val="20"/>
           <w:rtl w:val="0"/>
         </w:rPr>
-        <w:t xml:space="preserve">1,750 hours were spent on the Top 10 games</w:t>
+        <w:t xml:space="preserve">1,844 hours were spent on the Top 10 games</w:t>
       </w:r>
       <w:r>
         <w:rPr>
@@ -7052,7 +10063,7 @@
           <w:szCs w:val="20"/>
           <w:rtl w:val="0"/>
         </w:rPr>
-        <w:t xml:space="preserve">Top 10 accounts for 11% (1750/15587) of the total hours</w:t>
+        <w:t xml:space="preserve">Top 10 accounts for 12% (1844/15788) of the total hours</w:t>
       </w:r>
       <w:r>
         <w:rPr>
@@ -7140,7 +10151,7 @@
           <w:szCs w:val="20"/>
           <w:rtl w:val="0"/>
         </w:rPr>
-        <w:t xml:space="preserve">Hours Played: 150 - 241</w:t>
+        <w:t xml:space="preserve">Hours Played: 150 - 252</w:t>
       </w:r>
     </w:p>
     <w:p>
@@ -7359,7 +10370,7 @@
           <w:szCs w:val="20"/>
           <w:rtl w:val="0"/>
         </w:rPr>
-        <w:t xml:space="preserve">Class RED (1001st - 1082nd)</w:t>
+        <w:t xml:space="preserve">Class RED (1001st - 1086th)</w:t>
       </w:r>
     </w:p>
     <w:p>
@@ -7561,8 +10572,8 @@
         <w:pStyle w:val="Heading3"/>
         <w:rPr/>
       </w:pPr>
-      <w:bookmarkStart w:colFirst="0" w:colLast="0" w:name="_mkb4d8rjf0rf" w:id="59"/>
-      <w:bookmarkEnd w:id="59"/>
+      <w:bookmarkStart w:colFirst="0" w:colLast="0" w:name="_mkb4d8rjf0rf" w:id="60"/>
+      <w:bookmarkEnd w:id="60"/>
       <w:r>
         <w:rPr>
           <w:b w:val="1"/>
@@ -7592,12 +10603,12 @@
           <wp:inline distB="114300" distT="114300" distL="114300" distR="114300">
             <wp:extent cx="5943600" cy="3683000"/>
             <wp:effectExtent b="0" l="0" r="0" t="0"/>
-            <wp:docPr descr="Chart" id="5" name="image4.png"/>
+            <wp:docPr descr="Chart" id="16" name="image15.png"/>
             <a:graphic>
               <a:graphicData uri="http://schemas.openxmlformats.org/drawingml/2006/picture">
                 <pic:pic>
                   <pic:nvPicPr>
-                    <pic:cNvPr descr="Chart" id="0" name="image4.png"/>
+                    <pic:cNvPr descr="Chart" id="0" name="image15.png"/>
                     <pic:cNvPicPr preferRelativeResize="0"/>
                   </pic:nvPicPr>
                   <pic:blipFill>
@@ -7769,7 +10780,7 @@
           <w:i w:val="1"/>
           <w:rtl w:val="0"/>
         </w:rPr>
-        <w:t xml:space="preserve">Hours Played: 8 - 56</w:t>
+        <w:t xml:space="preserve">Hours Played: 10 - 56</w:t>
       </w:r>
     </w:p>
     <w:p>
@@ -7810,7 +10821,7 @@
           <w:i w:val="1"/>
           <w:rtl w:val="0"/>
         </w:rPr>
-        <w:t xml:space="preserve">Hours Played: 1 - 7</w:t>
+        <w:t xml:space="preserve">Hours Played: 1 - 8</w:t>
       </w:r>
       <w:r>
         <w:rPr>
@@ -7871,8 +10882,8 @@
         <w:pStyle w:val="Heading3"/>
         <w:rPr/>
       </w:pPr>
-      <w:bookmarkStart w:colFirst="0" w:colLast="0" w:name="_it617uje9ec7" w:id="60"/>
-      <w:bookmarkEnd w:id="60"/>
+      <w:bookmarkStart w:colFirst="0" w:colLast="0" w:name="_it617uje9ec7" w:id="61"/>
+      <w:bookmarkEnd w:id="61"/>
       <w:r>
         <w:rPr>
           <w:b w:val="1"/>
@@ -7902,12 +10913,12 @@
           <wp:inline distB="114300" distT="114300" distL="114300" distR="114300">
             <wp:extent cx="5943600" cy="3670300"/>
             <wp:effectExtent b="0" l="0" r="0" t="0"/>
-            <wp:docPr descr="Updated as of 31st Dec 2024" id="1" name="image13.png"/>
+            <wp:docPr descr="Updated as of 31st Dec 2024" id="12" name="image4.png"/>
             <a:graphic>
               <a:graphicData uri="http://schemas.openxmlformats.org/drawingml/2006/picture">
                 <pic:pic>
                   <pic:nvPicPr>
-                    <pic:cNvPr descr="Updated as of 31st Dec 2024" id="0" name="image13.png"/>
+                    <pic:cNvPr descr="Updated as of 31st Dec 2024" id="0" name="image4.png"/>
                     <pic:cNvPicPr preferRelativeResize="0"/>
                   </pic:nvPicPr>
                   <pic:blipFill>
@@ -8202,8 +11213,8 @@
         <w:pStyle w:val="Heading3"/>
         <w:rPr/>
       </w:pPr>
-      <w:bookmarkStart w:colFirst="0" w:colLast="0" w:name="_ugwzmwkbvh9l" w:id="61"/>
-      <w:bookmarkEnd w:id="61"/>
+      <w:bookmarkStart w:colFirst="0" w:colLast="0" w:name="_ugwzmwkbvh9l" w:id="62"/>
+      <w:bookmarkEnd w:id="62"/>
       <w:r>
         <w:rPr>
           <w:b w:val="1"/>
@@ -8233,12 +11244,12 @@
           <wp:inline distB="114300" distT="114300" distL="114300" distR="114300">
             <wp:extent cx="5943600" cy="3670300"/>
             <wp:effectExtent b="0" l="0" r="0" t="0"/>
-            <wp:docPr descr="Updated as of 31st Dec 2024" id="4" name="image2.png"/>
+            <wp:docPr descr="Updated as of 31st Dec 2024" id="10" name="image10.png"/>
             <a:graphic>
               <a:graphicData uri="http://schemas.openxmlformats.org/drawingml/2006/picture">
                 <pic:pic>
                   <pic:nvPicPr>
-                    <pic:cNvPr descr="Updated as of 31st Dec 2024" id="0" name="image2.png"/>
+                    <pic:cNvPr descr="Updated as of 31st Dec 2024" id="0" name="image10.png"/>
                     <pic:cNvPicPr preferRelativeResize="0"/>
                   </pic:nvPicPr>
                   <pic:blipFill>
@@ -8288,7 +11299,7 @@
           <w:i w:val="1"/>
           <w:rtl w:val="0"/>
         </w:rPr>
-        <w:t xml:space="preserve">(426 games recorded at 1 hour).</w:t>
+        <w:t xml:space="preserve">(424 games recorded at 1 hour).</w:t>
       </w:r>
     </w:p>
     <w:p>
@@ -8311,7 +11322,7 @@
           <w:i w:val="1"/>
           <w:rtl w:val="0"/>
         </w:rPr>
-        <w:t xml:space="preserve">(317 games recorded between 2 to 10 hours).</w:t>
+        <w:t xml:space="preserve">(320 games recorded between 2 to 10 hours).</w:t>
       </w:r>
     </w:p>
     <w:p>
@@ -8326,15 +11337,15 @@
         <w:rPr>
           <w:rtl w:val="0"/>
         </w:rPr>
-        <w:t xml:space="preserve">These 743 games account for </w:t>
-      </w:r>
-      <w:r>
-        <w:rPr>
-          <w:b w:val="1"/>
-          <w:i w:val="1"/>
-          <w:rtl w:val="0"/>
-        </w:rPr>
-        <w:t xml:space="preserve">69% (743/1082)</w:t>
+        <w:t xml:space="preserve">These 744 games account for </w:t>
+      </w:r>
+      <w:r>
+        <w:rPr>
+          <w:b w:val="1"/>
+          <w:i w:val="1"/>
+          <w:rtl w:val="0"/>
+        </w:rPr>
+        <w:t xml:space="preserve">69% (744/1086)</w:t>
       </w:r>
       <w:r>
         <w:rPr>
@@ -8428,8 +11439,8 @@
         <w:pStyle w:val="Heading3"/>
         <w:rPr/>
       </w:pPr>
-      <w:bookmarkStart w:colFirst="0" w:colLast="0" w:name="_su3ix2fawzkg" w:id="62"/>
-      <w:bookmarkEnd w:id="62"/>
+      <w:bookmarkStart w:colFirst="0" w:colLast="0" w:name="_su3ix2fawzkg" w:id="63"/>
+      <w:bookmarkEnd w:id="63"/>
       <w:r>
         <w:rPr>
           <w:b w:val="1"/>
@@ -8459,12 +11470,12 @@
           <wp:inline distB="114300" distT="114300" distL="114300" distR="114300">
             <wp:extent cx="5943600" cy="3670300"/>
             <wp:effectExtent b="0" l="0" r="0" t="0"/>
-            <wp:docPr descr="Updated as of 31st Dec 2024" id="10" name="image17.png"/>
+            <wp:docPr descr="Updated as of 31st Dec 2024" id="8" name="image9.png"/>
             <a:graphic>
               <a:graphicData uri="http://schemas.openxmlformats.org/drawingml/2006/picture">
                 <pic:pic>
                   <pic:nvPicPr>
-                    <pic:cNvPr descr="Updated as of 31st Dec 2024" id="0" name="image17.png"/>
+                    <pic:cNvPr descr="Updated as of 31st Dec 2024" id="0" name="image9.png"/>
                     <pic:cNvPicPr preferRelativeResize="0"/>
                   </pic:nvPicPr>
                   <pic:blipFill>
@@ -8543,7 +11554,7 @@
           <w:color w:val="cc0000"/>
           <w:rtl w:val="0"/>
         </w:rPr>
-        <w:t xml:space="preserve">940 games (22 + 306 + 378 + 163 + 71), 87% of the collection</w:t>
+        <w:t xml:space="preserve">944 games (22 + 307 + 380 + 164 + 71), 87% of the collection</w:t>
       </w:r>
       <w:r>
         <w:rPr>
@@ -8608,7 +11619,7 @@
           <w:color w:val="bf9000"/>
           <w:rtl w:val="0"/>
         </w:rPr>
-        <w:t xml:space="preserve">1,027 games (201 + 569 + 201 + 56), 95% of the collection.</w:t>
+        <w:t xml:space="preserve">1,031 games (201 + 570 + 204 + 56), 95% of the collection.</w:t>
       </w:r>
     </w:p>
     <w:p>
@@ -8653,7 +11664,7 @@
           <w:color w:val="38761d"/>
           <w:rtl w:val="0"/>
         </w:rPr>
-        <w:t xml:space="preserve">762 games (347 + 270 + 87 + 58), 70% of the collection.</w:t>
+        <w:t xml:space="preserve">766 games (351 + 270 + 87 + 58), 70% of the collection.</w:t>
       </w:r>
     </w:p>
     <w:p>
@@ -8666,8 +11677,8 @@
           <w:szCs w:val="24"/>
         </w:rPr>
       </w:pPr>
-      <w:bookmarkStart w:colFirst="0" w:colLast="0" w:name="_ncjpz88laof1" w:id="63"/>
-      <w:bookmarkEnd w:id="63"/>
+      <w:bookmarkStart w:colFirst="0" w:colLast="0" w:name="_ncjpz88laof1" w:id="64"/>
+      <w:bookmarkEnd w:id="64"/>
       <w:r>
         <w:rPr>
           <w:b w:val="1"/>
@@ -8719,8 +11730,8 @@
           <w:b w:val="1"/>
         </w:rPr>
       </w:pPr>
-      <w:bookmarkStart w:colFirst="0" w:colLast="0" w:name="_7pvrwuk4efv6" w:id="64"/>
-      <w:bookmarkEnd w:id="64"/>
+      <w:bookmarkStart w:colFirst="0" w:colLast="0" w:name="_7pvrwuk4efv6" w:id="65"/>
+      <w:bookmarkEnd w:id="65"/>
       <w:r>
         <w:rPr>
           <w:b w:val="1"/>
@@ -8741,8 +11752,8 @@
         <w:pStyle w:val="Heading3"/>
         <w:rPr/>
       </w:pPr>
-      <w:bookmarkStart w:colFirst="0" w:colLast="0" w:name="_i4piajwn8w0s" w:id="65"/>
-      <w:bookmarkEnd w:id="65"/>
+      <w:bookmarkStart w:colFirst="0" w:colLast="0" w:name="_i4piajwn8w0s" w:id="66"/>
+      <w:bookmarkEnd w:id="66"/>
       <w:r>
         <w:rPr>
           <w:b w:val="1"/>
@@ -8771,12 +11782,12 @@
           <wp:inline distB="114300" distT="114300" distL="114300" distR="114300">
             <wp:extent cx="5943600" cy="3683000"/>
             <wp:effectExtent b="0" l="0" r="0" t="0"/>
-            <wp:docPr descr="Updated as of 28th February 2025" id="12" name="image3.png"/>
+            <wp:docPr descr="Updated as of 28th February 2025" id="7" name="image5.png"/>
             <a:graphic>
               <a:graphicData uri="http://schemas.openxmlformats.org/drawingml/2006/picture">
                 <pic:pic>
                   <pic:nvPicPr>
-                    <pic:cNvPr descr="Updated as of 28th February 2025" id="0" name="image3.png"/>
+                    <pic:cNvPr descr="Updated as of 28th February 2025" id="0" name="image5.png"/>
                     <pic:cNvPicPr preferRelativeResize="0"/>
                   </pic:nvPicPr>
                   <pic:blipFill>
@@ -8882,8 +11893,8 @@
           <w:szCs w:val="24"/>
         </w:rPr>
       </w:pPr>
-      <w:bookmarkStart w:colFirst="0" w:colLast="0" w:name="_rhkwmod3bzoe" w:id="66"/>
-      <w:bookmarkEnd w:id="66"/>
+      <w:bookmarkStart w:colFirst="0" w:colLast="0" w:name="_rhkwmod3bzoe" w:id="67"/>
+      <w:bookmarkEnd w:id="67"/>
       <w:r>
         <w:rPr>
           <w:b w:val="1"/>
@@ -8935,8 +11946,8 @@
           <w:b w:val="1"/>
         </w:rPr>
       </w:pPr>
-      <w:bookmarkStart w:colFirst="0" w:colLast="0" w:name="_6xbkkwrk2kjn" w:id="67"/>
-      <w:bookmarkEnd w:id="67"/>
+      <w:bookmarkStart w:colFirst="0" w:colLast="0" w:name="_6xbkkwrk2kjn" w:id="68"/>
+      <w:bookmarkEnd w:id="68"/>
       <w:r>
         <w:rPr>
           <w:b w:val="1"/>
@@ -8959,8 +11970,8 @@
           <w:b w:val="1"/>
         </w:rPr>
       </w:pPr>
-      <w:bookmarkStart w:colFirst="0" w:colLast="0" w:name="_njnw2rmvemzc" w:id="68"/>
-      <w:bookmarkEnd w:id="68"/>
+      <w:bookmarkStart w:colFirst="0" w:colLast="0" w:name="_njnw2rmvemzc" w:id="69"/>
+      <w:bookmarkEnd w:id="69"/>
       <w:r>
         <w:rPr>
           <w:b w:val="1"/>
@@ -8986,8 +11997,8 @@
           <w:szCs w:val="24"/>
         </w:rPr>
       </w:pPr>
-      <w:bookmarkStart w:colFirst="0" w:colLast="0" w:name="_89ixfq4clwyq" w:id="69"/>
-      <w:bookmarkEnd w:id="69"/>
+      <w:bookmarkStart w:colFirst="0" w:colLast="0" w:name="_89ixfq4clwyq" w:id="70"/>
+      <w:bookmarkEnd w:id="70"/>
       <w:r>
         <w:rPr>
           <w:b w:val="1"/>
@@ -9028,7 +12039,7 @@
           <w:b w:val="1"/>
           <w:rtl w:val="0"/>
         </w:rPr>
-        <w:t xml:space="preserve">535</w:t>
+        <w:t xml:space="preserve">537</w:t>
       </w:r>
       <w:r>
         <w:rPr>
@@ -9075,12 +12086,12 @@
           <wp:inline distB="114300" distT="114300" distL="114300" distR="114300">
             <wp:extent cx="5095223" cy="3146780"/>
             <wp:effectExtent b="0" l="0" r="0" t="0"/>
-            <wp:docPr descr="Games vs. Country" id="8" name="image18.png"/>
+            <wp:docPr descr="Games vs. Country" id="5" name="image19.png"/>
             <a:graphic>
               <a:graphicData uri="http://schemas.openxmlformats.org/drawingml/2006/picture">
                 <pic:pic>
                   <pic:nvPicPr>
-                    <pic:cNvPr descr="Games vs. Country" id="0" name="image18.png"/>
+                    <pic:cNvPr descr="Games vs. Country" id="0" name="image19.png"/>
                     <pic:cNvPicPr preferRelativeResize="0"/>
                   </pic:nvPicPr>
                   <pic:blipFill>
@@ -9125,12 +12136,12 @@
           <wp:inline distB="114300" distT="114300" distL="114300" distR="114300">
             <wp:extent cx="5150844" cy="3180576"/>
             <wp:effectExtent b="0" l="0" r="0" t="0"/>
-            <wp:docPr descr="Games vs. Country" id="16" name="image14.png"/>
+            <wp:docPr descr="Games vs. Country" id="18" name="image20.png"/>
             <a:graphic>
               <a:graphicData uri="http://schemas.openxmlformats.org/drawingml/2006/picture">
                 <pic:pic>
                   <pic:nvPicPr>
-                    <pic:cNvPr descr="Games vs. Country" id="0" name="image14.png"/>
+                    <pic:cNvPr descr="Games vs. Country" id="0" name="image20.png"/>
                     <pic:cNvPicPr preferRelativeResize="0"/>
                   </pic:nvPicPr>
                   <pic:blipFill>
@@ -9173,8 +12184,8 @@
           <w:szCs w:val="24"/>
         </w:rPr>
       </w:pPr>
-      <w:bookmarkStart w:colFirst="0" w:colLast="0" w:name="_j1igw9x9tvj3" w:id="70"/>
-      <w:bookmarkEnd w:id="70"/>
+      <w:bookmarkStart w:colFirst="0" w:colLast="0" w:name="_j1igw9x9tvj3" w:id="71"/>
+      <w:bookmarkEnd w:id="71"/>
       <w:r>
         <w:rPr>
           <w:b w:val="1"/>
@@ -9239,8 +12250,8 @@
         <w:pStyle w:val="Heading3"/>
         <w:rPr/>
       </w:pPr>
-      <w:bookmarkStart w:colFirst="0" w:colLast="0" w:name="_ww2dzyb4defm" w:id="71"/>
-      <w:bookmarkEnd w:id="71"/>
+      <w:bookmarkStart w:colFirst="0" w:colLast="0" w:name="_ww2dzyb4defm" w:id="72"/>
+      <w:bookmarkEnd w:id="72"/>
       <w:r>
         <w:rPr>
           <w:b w:val="1"/>
@@ -9272,12 +12283,12 @@
           <wp:inline distB="114300" distT="114300" distL="114300" distR="114300">
             <wp:extent cx="4858166" cy="3060700"/>
             <wp:effectExtent b="0" l="0" r="0" t="0"/>
-            <wp:docPr descr="Updated as of 31st Mar 2025" id="18" name="image1.png"/>
+            <wp:docPr descr="Updated as of 31st Mar 2025" id="9" name="image12.png"/>
             <a:graphic>
               <a:graphicData uri="http://schemas.openxmlformats.org/drawingml/2006/picture">
                 <pic:pic>
                   <pic:nvPicPr>
-                    <pic:cNvPr descr="Updated as of 31st Mar 2025" id="0" name="image1.png"/>
+                    <pic:cNvPr descr="Updated as of 31st Mar 2025" id="0" name="image12.png"/>
                     <pic:cNvPicPr preferRelativeResize="0"/>
                   </pic:nvPicPr>
                   <pic:blipFill>
@@ -9322,12 +12333,12 @@
           <wp:inline distB="114300" distT="114300" distL="114300" distR="114300">
             <wp:extent cx="4762196" cy="2946400"/>
             <wp:effectExtent b="0" l="0" r="0" t="0"/>
-            <wp:docPr descr="Updated as of 31st Mar 2025" id="2" name="image9.png"/>
+            <wp:docPr descr="Updated as of 31st Mar 2025" id="1" name="image2.png"/>
             <a:graphic>
               <a:graphicData uri="http://schemas.openxmlformats.org/drawingml/2006/picture">
                 <pic:pic>
                   <pic:nvPicPr>
-                    <pic:cNvPr descr="Updated as of 31st Mar 2025" id="0" name="image9.png"/>
+                    <pic:cNvPr descr="Updated as of 31st Mar 2025" id="0" name="image2.png"/>
                     <pic:cNvPicPr preferRelativeResize="0"/>
                   </pic:nvPicPr>
                   <pic:blipFill>
@@ -9400,8 +12411,8 @@
           <w:szCs w:val="24"/>
         </w:rPr>
       </w:pPr>
-      <w:bookmarkStart w:colFirst="0" w:colLast="0" w:name="_i3rthsfa2wbw" w:id="72"/>
-      <w:bookmarkEnd w:id="72"/>
+      <w:bookmarkStart w:colFirst="0" w:colLast="0" w:name="_i3rthsfa2wbw" w:id="73"/>
+      <w:bookmarkEnd w:id="73"/>
       <w:r>
         <w:rPr>
           <w:b w:val="1"/>
@@ -9473,8 +12484,8 @@
         <w:pStyle w:val="Heading3"/>
         <w:rPr/>
       </w:pPr>
-      <w:bookmarkStart w:colFirst="0" w:colLast="0" w:name="_qxfkzr412urb" w:id="73"/>
-      <w:bookmarkEnd w:id="73"/>
+      <w:bookmarkStart w:colFirst="0" w:colLast="0" w:name="_qxfkzr412urb" w:id="74"/>
+      <w:bookmarkEnd w:id="74"/>
       <w:r>
         <w:rPr>
           <w:b w:val="1"/>
@@ -9504,12 +12515,12 @@
           <wp:inline distB="114300" distT="114300" distL="114300" distR="114300">
             <wp:extent cx="4191000" cy="2590800"/>
             <wp:effectExtent b="0" l="0" r="0" t="0"/>
-            <wp:docPr id="17" name="image15.png"/>
+            <wp:docPr id="17" name="image1.png"/>
             <a:graphic>
               <a:graphicData uri="http://schemas.openxmlformats.org/drawingml/2006/picture">
                 <pic:pic>
                   <pic:nvPicPr>
-                    <pic:cNvPr id="0" name="image15.png"/>
+                    <pic:cNvPr id="0" name="image1.png"/>
                     <pic:cNvPicPr preferRelativeResize="0"/>
                   </pic:nvPicPr>
                   <pic:blipFill>
@@ -9582,8 +12593,8 @@
           <w:szCs w:val="24"/>
         </w:rPr>
       </w:pPr>
-      <w:bookmarkStart w:colFirst="0" w:colLast="0" w:name="_cf3zpf29jroj" w:id="74"/>
-      <w:bookmarkEnd w:id="74"/>
+      <w:bookmarkStart w:colFirst="0" w:colLast="0" w:name="_cf3zpf29jroj" w:id="75"/>
+      <w:bookmarkEnd w:id="75"/>
       <w:r>
         <w:rPr>
           <w:b w:val="1"/>
@@ -9620,12 +12631,12 @@
           <wp:inline distB="114300" distT="114300" distL="114300" distR="114300">
             <wp:extent cx="4335463" cy="2679700"/>
             <wp:effectExtent b="0" l="0" r="0" t="0"/>
-            <wp:docPr descr="Updated as of 31st Mar 2025" id="19" name="image6.png"/>
+            <wp:docPr descr="Updated as of 31st Mar 2025" id="15" name="image13.png"/>
             <a:graphic>
               <a:graphicData uri="http://schemas.openxmlformats.org/drawingml/2006/picture">
                 <pic:pic>
                   <pic:nvPicPr>
-                    <pic:cNvPr descr="Updated as of 31st Mar 2025" id="0" name="image6.png"/>
+                    <pic:cNvPr descr="Updated as of 31st Mar 2025" id="0" name="image13.png"/>
                     <pic:cNvPicPr preferRelativeResize="0"/>
                   </pic:nvPicPr>
                   <pic:blipFill>
@@ -9670,12 +12681,12 @@
           <wp:inline distB="114300" distT="114300" distL="114300" distR="114300">
             <wp:extent cx="4379913" cy="2705100"/>
             <wp:effectExtent b="0" l="0" r="0" t="0"/>
-            <wp:docPr descr="Updated as of 31st Mar 2025" id="6" name="image11.png"/>
+            <wp:docPr descr="Updated as of 31st Mar 2025" id="20" name="image18.png"/>
             <a:graphic>
               <a:graphicData uri="http://schemas.openxmlformats.org/drawingml/2006/picture">
                 <pic:pic>
                   <pic:nvPicPr>
-                    <pic:cNvPr descr="Updated as of 31st Mar 2025" id="0" name="image11.png"/>
+                    <pic:cNvPr descr="Updated as of 31st Mar 2025" id="0" name="image18.png"/>
                     <pic:cNvPicPr preferRelativeResize="0"/>
                   </pic:nvPicPr>
                   <pic:blipFill>
@@ -9816,8 +12827,8 @@
           <w:b w:val="1"/>
         </w:rPr>
       </w:pPr>
-      <w:bookmarkStart w:colFirst="0" w:colLast="0" w:name="_f6mrh11jtk21" w:id="75"/>
-      <w:bookmarkEnd w:id="75"/>
+      <w:bookmarkStart w:colFirst="0" w:colLast="0" w:name="_f6mrh11jtk21" w:id="76"/>
+      <w:bookmarkEnd w:id="76"/>
       <w:r>
         <w:rPr>
           <w:b w:val="1"/>
@@ -9840,8 +12851,8 @@
           <w:b w:val="1"/>
         </w:rPr>
       </w:pPr>
-      <w:bookmarkStart w:colFirst="0" w:colLast="0" w:name="_2qpp9p8wvp7f" w:id="76"/>
-      <w:bookmarkEnd w:id="76"/>
+      <w:bookmarkStart w:colFirst="0" w:colLast="0" w:name="_2qpp9p8wvp7f" w:id="77"/>
+      <w:bookmarkEnd w:id="77"/>
       <w:r>
         <w:rPr>
           <w:b w:val="1"/>
@@ -9864,8 +12875,8 @@
           <w:b w:val="1"/>
         </w:rPr>
       </w:pPr>
-      <w:bookmarkStart w:colFirst="0" w:colLast="0" w:name="_ueew278qq8iu" w:id="77"/>
-      <w:bookmarkEnd w:id="77"/>
+      <w:bookmarkStart w:colFirst="0" w:colLast="0" w:name="_ueew278qq8iu" w:id="78"/>
+      <w:bookmarkEnd w:id="78"/>
       <w:r>
         <w:rPr>
           <w:b w:val="1"/>
@@ -9896,12 +12907,12 @@
           <wp:inline distB="114300" distT="114300" distL="114300" distR="114300">
             <wp:extent cx="5943600" cy="3670300"/>
             <wp:effectExtent b="0" l="0" r="0" t="0"/>
-            <wp:docPr descr="Updated as of 31st Mar 2025" id="9" name="image20.png"/>
+            <wp:docPr descr="Updated as of 31st Mar 2025" id="2" name="image14.png"/>
             <a:graphic>
               <a:graphicData uri="http://schemas.openxmlformats.org/drawingml/2006/picture">
                 <pic:pic>
                   <pic:nvPicPr>
-                    <pic:cNvPr descr="Updated as of 31st Mar 2025" id="0" name="image20.png"/>
+                    <pic:cNvPr descr="Updated as of 31st Mar 2025" id="0" name="image14.png"/>
                     <pic:cNvPicPr preferRelativeResize="0"/>
                   </pic:nvPicPr>
                   <pic:blipFill>
@@ -9951,7 +12962,7 @@
           <w:i w:val="1"/>
           <w:rtl w:val="0"/>
         </w:rPr>
-        <w:t xml:space="preserve">191 platinum trophies earned,</w:t>
+        <w:t xml:space="preserve">195 platinum trophies earned,</w:t>
       </w:r>
       <w:r>
         <w:rPr>
@@ -9973,8 +12984,8 @@
         <w:pStyle w:val="Heading3"/>
         <w:rPr/>
       </w:pPr>
-      <w:bookmarkStart w:colFirst="0" w:colLast="0" w:name="_7vnujoz5josh" w:id="78"/>
-      <w:bookmarkEnd w:id="78"/>
+      <w:bookmarkStart w:colFirst="0" w:colLast="0" w:name="_7vnujoz5josh" w:id="79"/>
+      <w:bookmarkEnd w:id="79"/>
       <w:r>
         <w:rPr>
           <w:b w:val="1"/>
@@ -10001,14 +13012,14 @@
         </w:rPr>
         <w:drawing>
           <wp:inline distB="114300" distT="114300" distL="114300" distR="114300">
-            <wp:extent cx="5943600" cy="3670300"/>
+            <wp:extent cx="5943600" cy="3213100"/>
             <wp:effectExtent b="0" l="0" r="0" t="0"/>
-            <wp:docPr descr="Updated as of 31st Mar 2025" id="7" name="image16.png"/>
+            <wp:docPr descr="Updated as of 31st Mar 2025" id="14" name="image6.png"/>
             <a:graphic>
               <a:graphicData uri="http://schemas.openxmlformats.org/drawingml/2006/picture">
                 <pic:pic>
                   <pic:nvPicPr>
-                    <pic:cNvPr descr="Updated as of 31st Mar 2025" id="0" name="image16.png"/>
+                    <pic:cNvPr descr="Updated as of 31st Mar 2025" id="0" name="image6.png"/>
                     <pic:cNvPicPr preferRelativeResize="0"/>
                   </pic:nvPicPr>
                   <pic:blipFill>
@@ -10021,7 +13032,7 @@
                   <pic:spPr>
                     <a:xfrm>
                       <a:off x="0" y="0"/>
-                      <a:ext cx="5943600" cy="3670300"/>
+                      <a:ext cx="5943600" cy="3213100"/>
                     </a:xfrm>
                     <a:prstGeom prst="rect"/>
                     <a:ln/>
@@ -10064,47 +13075,102 @@
     <w:p>
       <w:pPr>
         <w:pStyle w:val="Heading1"/>
-        <w:rPr>
+        <w:rPr/>
+      </w:pPr>
+      <w:bookmarkStart w:colFirst="0" w:colLast="0" w:name="_8dulexxg67os" w:id="80"/>
+      <w:bookmarkEnd w:id="80"/>
+      <w:r>
+        <w:rPr>
+          <w:b w:val="1"/>
           <w:sz w:val="24"/>
           <w:szCs w:val="24"/>
-        </w:rPr>
-      </w:pPr>
-      <w:bookmarkStart w:colFirst="0" w:colLast="0" w:name="_8dulexxg67os" w:id="79"/>
-      <w:bookmarkEnd w:id="79"/>
-      <w:r>
+          <w:rtl w:val="0"/>
+        </w:rPr>
+        <w:t xml:space="preserve">References</w:t>
+      </w:r>
+      <w:r>
+        <w:rPr>
+          <w:rtl w:val="0"/>
+        </w:rPr>
+      </w:r>
+    </w:p>
+    <w:p>
+      <w:pPr>
+        <w:pStyle w:val="Heading2"/>
         <w:rPr>
           <w:b w:val="1"/>
           <w:sz w:val="24"/>
           <w:szCs w:val="24"/>
-          <w:rtl w:val="0"/>
-        </w:rPr>
-        <w:t xml:space="preserve">References</w:t>
-      </w:r>
-      <w:r>
-        <w:rPr>
-          <w:rtl w:val="0"/>
-        </w:rPr>
-      </w:r>
-    </w:p>
-    <w:p>
-      <w:pPr>
-        <w:pStyle w:val="Heading2"/>
+        </w:rPr>
+      </w:pPr>
+      <w:bookmarkStart w:colFirst="0" w:colLast="0" w:name="_3u7b7z9swtfa" w:id="81"/>
+      <w:bookmarkEnd w:id="81"/>
+      <w:r>
         <w:rPr>
           <w:b w:val="1"/>
           <w:sz w:val="24"/>
           <w:szCs w:val="24"/>
-        </w:rPr>
-      </w:pPr>
-      <w:bookmarkStart w:colFirst="0" w:colLast="0" w:name="_i4exhntloa14" w:id="80"/>
-      <w:bookmarkEnd w:id="80"/>
-      <w:r>
+          <w:rtl w:val="0"/>
+        </w:rPr>
+        <w:t xml:space="preserve">Books</w:t>
+      </w:r>
+    </w:p>
+    <w:p>
+      <w:pPr>
+        <w:rPr>
+          <w:i w:val="1"/>
+        </w:rPr>
+      </w:pPr>
+      <w:r>
+        <w:rPr>
+          <w:i w:val="1"/>
+          <w:rtl w:val="0"/>
+        </w:rPr>
+        <w:t xml:space="preserve">Forta, B. (2004), Sams Teach Yourself SQL in 10 Minutes, 3rd Edition, Sams Publishing.</w:t>
+      </w:r>
+    </w:p>
+    <w:p>
+      <w:pPr>
+        <w:pStyle w:val="Heading2"/>
         <w:rPr>
           <w:b w:val="1"/>
           <w:sz w:val="24"/>
           <w:szCs w:val="24"/>
+        </w:rPr>
+      </w:pPr>
+      <w:bookmarkStart w:colFirst="0" w:colLast="0" w:name="_ykyi73lzsc05" w:id="82"/>
+      <w:bookmarkEnd w:id="82"/>
+      <w:r>
+        <w:rPr>
+          <w:b w:val="1"/>
+          <w:sz w:val="24"/>
+          <w:szCs w:val="24"/>
+          <w:rtl w:val="0"/>
+        </w:rPr>
+        <w:t xml:space="preserve">Websites</w:t>
+      </w:r>
+    </w:p>
+    <w:p>
+      <w:pPr>
+        <w:pStyle w:val="Heading3"/>
+        <w:rPr/>
+      </w:pPr>
+      <w:bookmarkStart w:colFirst="0" w:colLast="0" w:name="_i4exhntloa14" w:id="83"/>
+      <w:bookmarkEnd w:id="83"/>
+      <w:r>
+        <w:rPr>
+          <w:b w:val="1"/>
+          <w:color w:val="000000"/>
+          <w:sz w:val="24"/>
+          <w:szCs w:val="24"/>
           <w:rtl w:val="0"/>
         </w:rPr>
         <w:t xml:space="preserve">PSPrices</w:t>
+      </w:r>
+      <w:r>
+        <w:rPr>
+          <w:rtl w:val="0"/>
+        </w:rPr>
       </w:r>
     </w:p>
     <w:p>
@@ -10270,18 +13336,20 @@
     </w:p>
     <w:p>
       <w:pPr>
-        <w:pStyle w:val="Heading2"/>
-        <w:rPr>
-          <w:b w:val="1"/>
+        <w:pStyle w:val="Heading3"/>
+        <w:rPr>
+          <w:b w:val="1"/>
+          <w:color w:val="000000"/>
           <w:sz w:val="24"/>
           <w:szCs w:val="24"/>
         </w:rPr>
       </w:pPr>
-      <w:bookmarkStart w:colFirst="0" w:colLast="0" w:name="_ti4vzvl8f9dv" w:id="81"/>
-      <w:bookmarkEnd w:id="81"/>
-      <w:r>
-        <w:rPr>
-          <w:b w:val="1"/>
+      <w:bookmarkStart w:colFirst="0" w:colLast="0" w:name="_ti4vzvl8f9dv" w:id="84"/>
+      <w:bookmarkEnd w:id="84"/>
+      <w:r>
+        <w:rPr>
+          <w:b w:val="1"/>
+          <w:color w:val="000000"/>
           <w:sz w:val="24"/>
           <w:szCs w:val="24"/>
           <w:rtl w:val="0"/>

</xml_diff>

<commit_message>
updating database for September 2025 further analysis of all data to come in October
</commit_message>
<xml_diff>
--- a/playstation/output/charts.docx
+++ b/playstation/output/charts.docx
@@ -4,68 +4,6 @@
   <w:body>
     <w:p>
       <w:pPr>
-        <w:pStyle w:val="Title"/>
-        <w:keepNext w:val="0"/>
-        <w:keepLines w:val="0"/>
-        <w:pageBreakBefore w:val="0"/>
-        <w:widowControl w:val="0"/>
-        <w:pBdr>
-          <w:top w:space="0" w:sz="0" w:val="nil"/>
-          <w:left w:space="0" w:sz="0" w:val="nil"/>
-          <w:bottom w:space="0" w:sz="0" w:val="nil"/>
-          <w:right w:space="0" w:sz="0" w:val="nil"/>
-          <w:between w:space="0" w:sz="0" w:val="nil"/>
-        </w:pBdr>
-        <w:shd w:fill="auto" w:val="clear"/>
-        <w:spacing w:after="0" w:before="0" w:line="276" w:lineRule="auto"/>
-        <w:ind w:left="0" w:right="0" w:firstLine="0"/>
-        <w:jc w:val="left"/>
-        <w:rPr>
-          <w:rFonts w:ascii="Arial" w:cs="Arial" w:eastAsia="Arial" w:hAnsi="Arial"/>
-          <w:b w:val="0"/>
-          <w:i w:val="0"/>
-          <w:smallCaps w:val="0"/>
-          <w:strike w:val="0"/>
-          <w:color w:val="000000"/>
-          <w:sz w:val="22"/>
-          <w:szCs w:val="22"/>
-          <w:u w:val="none"/>
-          <w:shd w:fill="auto" w:val="clear"/>
-          <w:vertAlign w:val="baseline"/>
-        </w:rPr>
-        <w:sectPr>
-          <w:pgSz w:h="15840" w:w="12240" w:orient="portrait"/>
-          <w:pgMar w:bottom="1440" w:top="1440" w:left="1440" w:right="1440" w:header="720" w:footer="720"/>
-          <w:pgNumType w:start="1"/>
-        </w:sectPr>
-      </w:pPr>
-      <w:bookmarkStart w:colFirst="0" w:colLast="0" w:name="_7ij08zta3pa8" w:id="0"/>
-      <w:bookmarkEnd w:id="0"/>
-      <w:r>
-        <w:rPr>
-          <w:rFonts w:ascii="Arial" w:cs="Arial" w:eastAsia="Arial" w:hAnsi="Arial"/>
-          <w:b w:val="0"/>
-          <w:i w:val="0"/>
-          <w:smallCaps w:val="0"/>
-          <w:strike w:val="0"/>
-          <w:color w:val="000000"/>
-          <w:sz w:val="52"/>
-          <w:szCs w:val="52"/>
-          <w:u w:val="none"/>
-          <w:shd w:fill="auto" w:val="clear"/>
-          <w:vertAlign w:val="baseline"/>
-          <w:rtl w:val="0"/>
-        </w:rPr>
-        <w:t xml:space="preserve">Table of Contents</w:t>
-      </w:r>
-      <w:r>
-        <w:rPr>
-          <w:rtl w:val="0"/>
-        </w:rPr>
-      </w:r>
-    </w:p>
-    <w:p>
-      <w:pPr>
         <w:rPr>
           <w:b w:val="1"/>
         </w:rPr>
@@ -78,7 +16,7 @@
     </w:p>
     <w:sdt>
       <w:sdtPr>
-        <w:id w:val="-542577901"/>
+        <w:id w:val="-243356062"/>
         <w:docPartObj>
           <w:docPartGallery w:val="Table of Contents"/>
           <w:docPartUnique w:val="1"/>
@@ -94,8 +32,10 @@
             <w:spacing w:before="60" w:line="240" w:lineRule="auto"/>
             <w:rPr>
               <w:b w:val="1"/>
+              <w:color w:val="000000"/>
               <w:sz w:val="20"/>
               <w:szCs w:val="20"/>
+              <w:u w:val="none"/>
             </w:rPr>
           </w:pPr>
           <w:r>
@@ -107,8 +47,15 @@
             <w:r>
               <w:rPr>
                 <w:b w:val="1"/>
+                <w:i w:val="0"/>
+                <w:smallCaps w:val="0"/>
+                <w:strike w:val="0"/>
+                <w:color w:val="000000"/>
                 <w:sz w:val="20"/>
                 <w:szCs w:val="20"/>
+                <w:u w:val="none"/>
+                <w:shd w:fill="auto" w:val="clear"/>
+                <w:vertAlign w:val="baseline"/>
                 <w:rtl w:val="0"/>
               </w:rPr>
               <w:t xml:space="preserve">Database Setup</w:t>
@@ -131,15 +78,24 @@
             <w:spacing w:before="60" w:line="240" w:lineRule="auto"/>
             <w:ind w:left="360" w:firstLine="0"/>
             <w:rPr>
+              <w:color w:val="000000"/>
               <w:sz w:val="20"/>
               <w:szCs w:val="20"/>
+              <w:u w:val="none"/>
             </w:rPr>
           </w:pPr>
           <w:hyperlink w:anchor="_bv3drsjy9ghu">
             <w:r>
               <w:rPr>
+                <w:i w:val="0"/>
+                <w:smallCaps w:val="0"/>
+                <w:strike w:val="0"/>
+                <w:color w:val="000000"/>
                 <w:sz w:val="20"/>
                 <w:szCs w:val="20"/>
+                <w:u w:val="none"/>
+                <w:shd w:fill="auto" w:val="clear"/>
+                <w:vertAlign w:val="baseline"/>
                 <w:rtl w:val="0"/>
               </w:rPr>
               <w:t xml:space="preserve">Definitions</w:t>
@@ -162,15 +118,24 @@
             <w:spacing w:before="60" w:line="240" w:lineRule="auto"/>
             <w:ind w:left="360" w:firstLine="0"/>
             <w:rPr>
+              <w:color w:val="000000"/>
               <w:sz w:val="20"/>
               <w:szCs w:val="20"/>
+              <w:u w:val="none"/>
             </w:rPr>
           </w:pPr>
           <w:hyperlink w:anchor="_ld5f99mppwz6">
             <w:r>
               <w:rPr>
+                <w:i w:val="0"/>
+                <w:smallCaps w:val="0"/>
+                <w:strike w:val="0"/>
+                <w:color w:val="000000"/>
                 <w:sz w:val="20"/>
                 <w:szCs w:val="20"/>
+                <w:u w:val="none"/>
+                <w:shd w:fill="auto" w:val="clear"/>
+                <w:vertAlign w:val="baseline"/>
                 <w:rtl w:val="0"/>
               </w:rPr>
               <w:t xml:space="preserve">SQL Statements</w:t>
@@ -193,15 +158,24 @@
             <w:spacing w:before="60" w:line="240" w:lineRule="auto"/>
             <w:ind w:left="720" w:firstLine="0"/>
             <w:rPr>
+              <w:color w:val="000000"/>
               <w:sz w:val="20"/>
               <w:szCs w:val="20"/>
+              <w:u w:val="none"/>
             </w:rPr>
           </w:pPr>
           <w:hyperlink w:anchor="_xut0mceibbju">
             <w:r>
               <w:rPr>
+                <w:i w:val="0"/>
+                <w:smallCaps w:val="0"/>
+                <w:strike w:val="0"/>
+                <w:color w:val="000000"/>
                 <w:sz w:val="20"/>
                 <w:szCs w:val="20"/>
+                <w:u w:val="none"/>
+                <w:shd w:fill="auto" w:val="clear"/>
+                <w:vertAlign w:val="baseline"/>
                 <w:rtl w:val="0"/>
               </w:rPr>
               <w:t xml:space="preserve">CREATE</w:t>
@@ -224,15 +198,24 @@
             <w:spacing w:before="60" w:line="240" w:lineRule="auto"/>
             <w:ind w:left="720" w:firstLine="0"/>
             <w:rPr>
+              <w:color w:val="000000"/>
               <w:sz w:val="20"/>
               <w:szCs w:val="20"/>
+              <w:u w:val="none"/>
             </w:rPr>
           </w:pPr>
           <w:hyperlink w:anchor="_h6dxcebo02be">
             <w:r>
               <w:rPr>
+                <w:i w:val="0"/>
+                <w:smallCaps w:val="0"/>
+                <w:strike w:val="0"/>
+                <w:color w:val="000000"/>
                 <w:sz w:val="20"/>
                 <w:szCs w:val="20"/>
+                <w:u w:val="none"/>
+                <w:shd w:fill="auto" w:val="clear"/>
+                <w:vertAlign w:val="baseline"/>
                 <w:rtl w:val="0"/>
               </w:rPr>
               <w:t xml:space="preserve">INSERT INTO</w:t>
@@ -255,15 +238,24 @@
             <w:spacing w:before="60" w:line="240" w:lineRule="auto"/>
             <w:ind w:left="720" w:firstLine="0"/>
             <w:rPr>
+              <w:color w:val="000000"/>
               <w:sz w:val="20"/>
               <w:szCs w:val="20"/>
+              <w:u w:val="none"/>
             </w:rPr>
           </w:pPr>
           <w:hyperlink w:anchor="_huw2wpl0cq1">
             <w:r>
               <w:rPr>
+                <w:i w:val="0"/>
+                <w:smallCaps w:val="0"/>
+                <w:strike w:val="0"/>
+                <w:color w:val="000000"/>
                 <w:sz w:val="20"/>
                 <w:szCs w:val="20"/>
+                <w:u w:val="none"/>
+                <w:shd w:fill="auto" w:val="clear"/>
+                <w:vertAlign w:val="baseline"/>
                 <w:rtl w:val="0"/>
               </w:rPr>
               <w:t xml:space="preserve">SELECT</w:t>
@@ -286,15 +278,24 @@
             <w:spacing w:before="60" w:line="240" w:lineRule="auto"/>
             <w:ind w:left="720" w:firstLine="0"/>
             <w:rPr>
+              <w:color w:val="000000"/>
               <w:sz w:val="20"/>
               <w:szCs w:val="20"/>
+              <w:u w:val="none"/>
             </w:rPr>
           </w:pPr>
           <w:hyperlink w:anchor="_6vbajybiuc0i">
             <w:r>
               <w:rPr>
+                <w:i w:val="0"/>
+                <w:smallCaps w:val="0"/>
+                <w:strike w:val="0"/>
+                <w:color w:val="000000"/>
                 <w:sz w:val="20"/>
                 <w:szCs w:val="20"/>
+                <w:u w:val="none"/>
+                <w:shd w:fill="auto" w:val="clear"/>
+                <w:vertAlign w:val="baseline"/>
                 <w:rtl w:val="0"/>
               </w:rPr>
               <w:t xml:space="preserve">UPDATE</w:t>
@@ -317,16 +318,25 @@
             <w:spacing w:before="60" w:line="240" w:lineRule="auto"/>
             <w:ind w:left="360" w:firstLine="0"/>
             <w:rPr>
+              <w:color w:val="000000"/>
               <w:sz w:val="20"/>
               <w:szCs w:val="20"/>
+              <w:u w:val="none"/>
             </w:rPr>
           </w:pPr>
           <w:hyperlink w:anchor="_l1mirac4pi7c">
             <w:r>
               <w:rPr>
                 <w:b w:val="1"/>
+                <w:i w:val="0"/>
+                <w:smallCaps w:val="0"/>
+                <w:strike w:val="0"/>
+                <w:color w:val="000000"/>
                 <w:sz w:val="20"/>
                 <w:szCs w:val="20"/>
+                <w:u w:val="none"/>
+                <w:shd w:fill="auto" w:val="clear"/>
+                <w:vertAlign w:val="baseline"/>
                 <w:rtl w:val="0"/>
               </w:rPr>
               <w:t xml:space="preserve">SQL Output to XLSX</w:t>
@@ -335,8 +345,15 @@
           <w:hyperlink w:anchor="_l1mirac4pi7c">
             <w:r>
               <w:rPr>
+                <w:i w:val="0"/>
+                <w:smallCaps w:val="0"/>
+                <w:strike w:val="0"/>
+                <w:color w:val="000000"/>
                 <w:sz w:val="20"/>
                 <w:szCs w:val="20"/>
+                <w:u w:val="none"/>
+                <w:shd w:fill="auto" w:val="clear"/>
+                <w:vertAlign w:val="baseline"/>
                 <w:rtl w:val="0"/>
               </w:rPr>
               <w:tab/>
@@ -358,15 +375,24 @@
             <w:spacing w:before="60" w:line="240" w:lineRule="auto"/>
             <w:ind w:left="720" w:firstLine="0"/>
             <w:rPr>
+              <w:color w:val="000000"/>
               <w:sz w:val="20"/>
               <w:szCs w:val="20"/>
+              <w:u w:val="none"/>
             </w:rPr>
           </w:pPr>
           <w:hyperlink w:anchor="_uareh1ro9adk">
             <w:r>
               <w:rPr>
+                <w:i w:val="0"/>
+                <w:smallCaps w:val="0"/>
+                <w:strike w:val="0"/>
+                <w:color w:val="000000"/>
                 <w:sz w:val="20"/>
                 <w:szCs w:val="20"/>
+                <w:u w:val="none"/>
+                <w:shd w:fill="auto" w:val="clear"/>
+                <w:vertAlign w:val="baseline"/>
                 <w:rtl w:val="0"/>
               </w:rPr>
               <w:t xml:space="preserve">1. wishlist</w:t>
@@ -389,15 +415,24 @@
             <w:spacing w:before="60" w:line="240" w:lineRule="auto"/>
             <w:ind w:left="720" w:firstLine="0"/>
             <w:rPr>
+              <w:color w:val="000000"/>
               <w:sz w:val="20"/>
               <w:szCs w:val="20"/>
+              <w:u w:val="none"/>
             </w:rPr>
           </w:pPr>
           <w:hyperlink w:anchor="_1rq7oj16qz07">
             <w:r>
               <w:rPr>
+                <w:i w:val="0"/>
+                <w:smallCaps w:val="0"/>
+                <w:strike w:val="0"/>
+                <w:color w:val="000000"/>
                 <w:sz w:val="20"/>
                 <w:szCs w:val="20"/>
+                <w:u w:val="none"/>
+                <w:shd w:fill="auto" w:val="clear"/>
+                <w:vertAlign w:val="baseline"/>
                 <w:rtl w:val="0"/>
               </w:rPr>
               <w:t xml:space="preserve">all_data [MASTER]</w:t>
@@ -420,15 +455,24 @@
             <w:spacing w:before="60" w:line="240" w:lineRule="auto"/>
             <w:ind w:left="1080" w:firstLine="0"/>
             <w:rPr>
+              <w:color w:val="000000"/>
               <w:sz w:val="20"/>
               <w:szCs w:val="20"/>
+              <w:u w:val="none"/>
             </w:rPr>
           </w:pPr>
           <w:hyperlink w:anchor="_1yz0dts111x">
             <w:r>
               <w:rPr>
+                <w:i w:val="0"/>
+                <w:smallCaps w:val="0"/>
+                <w:strike w:val="0"/>
+                <w:color w:val="000000"/>
                 <w:sz w:val="20"/>
                 <w:szCs w:val="20"/>
+                <w:u w:val="none"/>
+                <w:shd w:fill="auto" w:val="clear"/>
+                <w:vertAlign w:val="baseline"/>
                 <w:rtl w:val="0"/>
               </w:rPr>
               <w:t xml:space="preserve">○ complete</w:t>
@@ -451,15 +495,24 @@
             <w:spacing w:before="60" w:line="240" w:lineRule="auto"/>
             <w:ind w:left="1080" w:firstLine="0"/>
             <w:rPr>
+              <w:color w:val="000000"/>
               <w:sz w:val="20"/>
               <w:szCs w:val="20"/>
+              <w:u w:val="none"/>
             </w:rPr>
           </w:pPr>
           <w:hyperlink w:anchor="_holoes3rjauz">
             <w:r>
               <w:rPr>
+                <w:i w:val="0"/>
+                <w:smallCaps w:val="0"/>
+                <w:strike w:val="0"/>
+                <w:color w:val="000000"/>
                 <w:sz w:val="20"/>
                 <w:szCs w:val="20"/>
+                <w:u w:val="none"/>
+                <w:shd w:fill="auto" w:val="clear"/>
+                <w:vertAlign w:val="baseline"/>
                 <w:rtl w:val="0"/>
               </w:rPr>
               <w:t xml:space="preserve">○ dates</w:t>
@@ -482,15 +535,24 @@
             <w:spacing w:before="60" w:line="240" w:lineRule="auto"/>
             <w:ind w:left="1080" w:firstLine="0"/>
             <w:rPr>
+              <w:color w:val="000000"/>
               <w:sz w:val="20"/>
               <w:szCs w:val="20"/>
+              <w:u w:val="none"/>
             </w:rPr>
           </w:pPr>
           <w:hyperlink w:anchor="_qiqbq862zsih">
             <w:r>
               <w:rPr>
+                <w:i w:val="0"/>
+                <w:smallCaps w:val="0"/>
+                <w:strike w:val="0"/>
+                <w:color w:val="000000"/>
                 <w:sz w:val="20"/>
                 <w:szCs w:val="20"/>
+                <w:u w:val="none"/>
+                <w:shd w:fill="auto" w:val="clear"/>
+                <w:vertAlign w:val="baseline"/>
                 <w:rtl w:val="0"/>
               </w:rPr>
               <w:t xml:space="preserve">○ finances</w:t>
@@ -513,15 +575,24 @@
             <w:spacing w:before="60" w:line="240" w:lineRule="auto"/>
             <w:ind w:left="1080" w:firstLine="0"/>
             <w:rPr>
+              <w:color w:val="000000"/>
               <w:sz w:val="20"/>
               <w:szCs w:val="20"/>
+              <w:u w:val="none"/>
             </w:rPr>
           </w:pPr>
           <w:hyperlink w:anchor="_87z5w9m1yyt1">
             <w:r>
               <w:rPr>
+                <w:i w:val="0"/>
+                <w:smallCaps w:val="0"/>
+                <w:strike w:val="0"/>
+                <w:color w:val="000000"/>
                 <w:sz w:val="20"/>
                 <w:szCs w:val="20"/>
+                <w:u w:val="none"/>
+                <w:shd w:fill="auto" w:val="clear"/>
+                <w:vertAlign w:val="baseline"/>
                 <w:rtl w:val="0"/>
               </w:rPr>
               <w:t xml:space="preserve">○ origins</w:t>
@@ -544,15 +615,24 @@
             <w:spacing w:before="60" w:line="240" w:lineRule="auto"/>
             <w:ind w:left="720" w:firstLine="0"/>
             <w:rPr>
+              <w:color w:val="000000"/>
               <w:sz w:val="20"/>
               <w:szCs w:val="20"/>
+              <w:u w:val="none"/>
             </w:rPr>
           </w:pPr>
           <w:hyperlink w:anchor="_hs1ygn87dh0">
             <w:r>
               <w:rPr>
+                <w:i w:val="0"/>
+                <w:smallCaps w:val="0"/>
+                <w:strike w:val="0"/>
+                <w:color w:val="000000"/>
                 <w:sz w:val="20"/>
                 <w:szCs w:val="20"/>
+                <w:u w:val="none"/>
+                <w:shd w:fill="auto" w:val="clear"/>
+                <w:vertAlign w:val="baseline"/>
                 <w:rtl w:val="0"/>
               </w:rPr>
               <w:t xml:space="preserve">dates_timeline</w:t>
@@ -575,15 +655,24 @@
             <w:spacing w:before="60" w:line="240" w:lineRule="auto"/>
             <w:ind w:left="1080" w:firstLine="0"/>
             <w:rPr>
+              <w:color w:val="000000"/>
               <w:sz w:val="20"/>
               <w:szCs w:val="20"/>
+              <w:u w:val="none"/>
             </w:rPr>
           </w:pPr>
           <w:hyperlink w:anchor="_1s8fy32uopxn">
             <w:r>
               <w:rPr>
+                <w:i w:val="0"/>
+                <w:smallCaps w:val="0"/>
+                <w:strike w:val="0"/>
+                <w:color w:val="000000"/>
                 <w:sz w:val="20"/>
                 <w:szCs w:val="20"/>
+                <w:u w:val="none"/>
+                <w:shd w:fill="auto" w:val="clear"/>
+                <w:vertAlign w:val="baseline"/>
                 <w:rtl w:val="0"/>
               </w:rPr>
               <w:t xml:space="preserve">○ charts</w:t>
@@ -606,15 +695,24 @@
             <w:spacing w:before="60" w:line="240" w:lineRule="auto"/>
             <w:ind w:left="1080" w:firstLine="0"/>
             <w:rPr>
+              <w:color w:val="000000"/>
               <w:sz w:val="20"/>
               <w:szCs w:val="20"/>
+              <w:u w:val="none"/>
             </w:rPr>
           </w:pPr>
           <w:hyperlink w:anchor="_eb0wsay6csxz">
             <w:r>
               <w:rPr>
+                <w:i w:val="0"/>
+                <w:smallCaps w:val="0"/>
+                <w:strike w:val="0"/>
+                <w:color w:val="000000"/>
                 <w:sz w:val="20"/>
                 <w:szCs w:val="20"/>
+                <w:u w:val="none"/>
+                <w:shd w:fill="auto" w:val="clear"/>
+                <w:vertAlign w:val="baseline"/>
                 <w:rtl w:val="0"/>
               </w:rPr>
               <w:t xml:space="preserve">○ releases</w:t>
@@ -637,15 +735,24 @@
             <w:spacing w:before="60" w:line="240" w:lineRule="auto"/>
             <w:ind w:left="1080" w:firstLine="0"/>
             <w:rPr>
+              <w:color w:val="000000"/>
               <w:sz w:val="20"/>
               <w:szCs w:val="20"/>
+              <w:u w:val="none"/>
             </w:rPr>
           </w:pPr>
           <w:hyperlink w:anchor="_bk43ha35fux7">
             <w:r>
               <w:rPr>
+                <w:i w:val="0"/>
+                <w:smallCaps w:val="0"/>
+                <w:strike w:val="0"/>
+                <w:color w:val="000000"/>
                 <w:sz w:val="20"/>
                 <w:szCs w:val="20"/>
+                <w:u w:val="none"/>
+                <w:shd w:fill="auto" w:val="clear"/>
+                <w:vertAlign w:val="baseline"/>
                 <w:rtl w:val="0"/>
               </w:rPr>
               <w:t xml:space="preserve">○ pre-orders</w:t>
@@ -668,15 +775,24 @@
             <w:spacing w:before="60" w:line="240" w:lineRule="auto"/>
             <w:ind w:left="1080" w:firstLine="0"/>
             <w:rPr>
+              <w:color w:val="000000"/>
               <w:sz w:val="20"/>
               <w:szCs w:val="20"/>
+              <w:u w:val="none"/>
             </w:rPr>
           </w:pPr>
           <w:hyperlink w:anchor="_4z8fy0ixojse">
             <w:r>
               <w:rPr>
+                <w:i w:val="0"/>
+                <w:smallCaps w:val="0"/>
+                <w:strike w:val="0"/>
+                <w:color w:val="000000"/>
                 <w:sz w:val="20"/>
                 <w:szCs w:val="20"/>
+                <w:u w:val="none"/>
+                <w:shd w:fill="auto" w:val="clear"/>
+                <w:vertAlign w:val="baseline"/>
                 <w:rtl w:val="0"/>
               </w:rPr>
               <w:t xml:space="preserve">○ unplayed</w:t>
@@ -699,15 +815,24 @@
             <w:spacing w:before="60" w:line="240" w:lineRule="auto"/>
             <w:ind w:left="1080" w:firstLine="0"/>
             <w:rPr>
+              <w:color w:val="000000"/>
               <w:sz w:val="20"/>
               <w:szCs w:val="20"/>
+              <w:u w:val="none"/>
             </w:rPr>
           </w:pPr>
           <w:hyperlink w:anchor="_ajyyjdceni4j">
             <w:r>
               <w:rPr>
+                <w:i w:val="0"/>
+                <w:smallCaps w:val="0"/>
+                <w:strike w:val="0"/>
+                <w:color w:val="000000"/>
                 <w:sz w:val="20"/>
                 <w:szCs w:val="20"/>
+                <w:u w:val="none"/>
+                <w:shd w:fill="auto" w:val="clear"/>
+                <w:vertAlign w:val="baseline"/>
                 <w:rtl w:val="0"/>
               </w:rPr>
               <w:t xml:space="preserve">○ backlog</w:t>
@@ -730,15 +855,24 @@
             <w:spacing w:before="60" w:line="240" w:lineRule="auto"/>
             <w:ind w:left="1080" w:firstLine="0"/>
             <w:rPr>
+              <w:color w:val="000000"/>
               <w:sz w:val="20"/>
               <w:szCs w:val="20"/>
+              <w:u w:val="none"/>
             </w:rPr>
           </w:pPr>
           <w:hyperlink w:anchor="_664cab3w6c2e">
             <w:r>
               <w:rPr>
+                <w:i w:val="0"/>
+                <w:smallCaps w:val="0"/>
+                <w:strike w:val="0"/>
+                <w:color w:val="000000"/>
                 <w:sz w:val="20"/>
                 <w:szCs w:val="20"/>
+                <w:u w:val="none"/>
+                <w:shd w:fill="auto" w:val="clear"/>
+                <w:vertAlign w:val="baseline"/>
                 <w:rtl w:val="0"/>
               </w:rPr>
               <w:t xml:space="preserve">○ started</w:t>
@@ -761,15 +895,24 @@
             <w:spacing w:before="60" w:line="240" w:lineRule="auto"/>
             <w:ind w:left="1080" w:firstLine="0"/>
             <w:rPr>
+              <w:color w:val="000000"/>
               <w:sz w:val="20"/>
               <w:szCs w:val="20"/>
+              <w:u w:val="none"/>
             </w:rPr>
           </w:pPr>
           <w:hyperlink w:anchor="_pxjxgojitw5q">
             <w:r>
               <w:rPr>
+                <w:i w:val="0"/>
+                <w:smallCaps w:val="0"/>
+                <w:strike w:val="0"/>
+                <w:color w:val="000000"/>
                 <w:sz w:val="20"/>
                 <w:szCs w:val="20"/>
+                <w:u w:val="none"/>
+                <w:shd w:fill="auto" w:val="clear"/>
+                <w:vertAlign w:val="baseline"/>
                 <w:rtl w:val="0"/>
               </w:rPr>
               <w:t xml:space="preserve">○ finished</w:t>
@@ -792,15 +935,24 @@
             <w:spacing w:before="60" w:line="240" w:lineRule="auto"/>
             <w:ind w:left="720" w:firstLine="0"/>
             <w:rPr>
+              <w:color w:val="000000"/>
               <w:sz w:val="20"/>
               <w:szCs w:val="20"/>
+              <w:u w:val="none"/>
             </w:rPr>
           </w:pPr>
           <w:hyperlink w:anchor="_aw565cwc3h5o">
             <w:r>
               <w:rPr>
+                <w:i w:val="0"/>
+                <w:smallCaps w:val="0"/>
+                <w:strike w:val="0"/>
+                <w:color w:val="000000"/>
                 <w:sz w:val="20"/>
                 <w:szCs w:val="20"/>
+                <w:u w:val="none"/>
+                <w:shd w:fill="auto" w:val="clear"/>
+                <w:vertAlign w:val="baseline"/>
                 <w:rtl w:val="0"/>
               </w:rPr>
               <w:t xml:space="preserve">finances_all-time</w:t>
@@ -823,15 +975,24 @@
             <w:spacing w:before="60" w:line="240" w:lineRule="auto"/>
             <w:ind w:left="1080" w:firstLine="0"/>
             <w:rPr>
+              <w:color w:val="000000"/>
               <w:sz w:val="20"/>
               <w:szCs w:val="20"/>
+              <w:u w:val="none"/>
             </w:rPr>
           </w:pPr>
           <w:hyperlink w:anchor="_jy6de5veu27w">
             <w:r>
               <w:rPr>
+                <w:i w:val="0"/>
+                <w:smallCaps w:val="0"/>
+                <w:strike w:val="0"/>
+                <w:color w:val="000000"/>
                 <w:sz w:val="20"/>
                 <w:szCs w:val="20"/>
+                <w:u w:val="none"/>
+                <w:shd w:fill="auto" w:val="clear"/>
+                <w:vertAlign w:val="baseline"/>
                 <w:rtl w:val="0"/>
               </w:rPr>
               <w:t xml:space="preserve">○ totals</w:t>
@@ -854,15 +1015,24 @@
             <w:spacing w:before="60" w:line="240" w:lineRule="auto"/>
             <w:ind w:left="1080" w:firstLine="0"/>
             <w:rPr>
+              <w:color w:val="000000"/>
               <w:sz w:val="20"/>
               <w:szCs w:val="20"/>
+              <w:u w:val="none"/>
             </w:rPr>
           </w:pPr>
           <w:hyperlink w:anchor="_ia6clvvqorn2">
             <w:r>
               <w:rPr>
+                <w:i w:val="0"/>
+                <w:smallCaps w:val="0"/>
+                <w:strike w:val="0"/>
+                <w:color w:val="000000"/>
                 <w:sz w:val="20"/>
                 <w:szCs w:val="20"/>
+                <w:u w:val="none"/>
+                <w:shd w:fill="auto" w:val="clear"/>
+                <w:vertAlign w:val="baseline"/>
                 <w:rtl w:val="0"/>
               </w:rPr>
               <w:t xml:space="preserve">○ savings</w:t>
@@ -885,15 +1055,24 @@
             <w:spacing w:before="60" w:line="240" w:lineRule="auto"/>
             <w:ind w:left="1080" w:firstLine="0"/>
             <w:rPr>
+              <w:color w:val="000000"/>
               <w:sz w:val="20"/>
               <w:szCs w:val="20"/>
+              <w:u w:val="none"/>
             </w:rPr>
           </w:pPr>
           <w:hyperlink w:anchor="_zcxfvriulpgm">
             <w:r>
               <w:rPr>
+                <w:i w:val="0"/>
+                <w:smallCaps w:val="0"/>
+                <w:strike w:val="0"/>
+                <w:color w:val="000000"/>
                 <w:sz w:val="20"/>
                 <w:szCs w:val="20"/>
+                <w:u w:val="none"/>
+                <w:shd w:fill="auto" w:val="clear"/>
+                <w:vertAlign w:val="baseline"/>
                 <w:rtl w:val="0"/>
               </w:rPr>
               <w:t xml:space="preserve">○ gifts</w:t>
@@ -916,15 +1095,24 @@
             <w:spacing w:before="60" w:line="240" w:lineRule="auto"/>
             <w:ind w:left="1080" w:firstLine="0"/>
             <w:rPr>
+              <w:color w:val="000000"/>
               <w:sz w:val="20"/>
               <w:szCs w:val="20"/>
+              <w:u w:val="none"/>
             </w:rPr>
           </w:pPr>
           <w:hyperlink w:anchor="_2gva3yqjhupp">
             <w:r>
               <w:rPr>
+                <w:i w:val="0"/>
+                <w:smallCaps w:val="0"/>
+                <w:strike w:val="0"/>
+                <w:color w:val="000000"/>
                 <w:sz w:val="20"/>
                 <w:szCs w:val="20"/>
+                <w:u w:val="none"/>
+                <w:shd w:fill="auto" w:val="clear"/>
+                <w:vertAlign w:val="baseline"/>
                 <w:rtl w:val="0"/>
               </w:rPr>
               <w:t xml:space="preserve">○ t10hours</w:t>
@@ -947,15 +1135,24 @@
             <w:spacing w:before="60" w:line="240" w:lineRule="auto"/>
             <w:ind w:left="1080" w:firstLine="0"/>
             <w:rPr>
+              <w:color w:val="000000"/>
               <w:sz w:val="20"/>
               <w:szCs w:val="20"/>
+              <w:u w:val="none"/>
             </w:rPr>
           </w:pPr>
           <w:hyperlink w:anchor="_oy32qahzrand">
             <w:r>
               <w:rPr>
+                <w:i w:val="0"/>
+                <w:smallCaps w:val="0"/>
+                <w:strike w:val="0"/>
+                <w:color w:val="000000"/>
                 <w:sz w:val="20"/>
                 <w:szCs w:val="20"/>
+                <w:u w:val="none"/>
+                <w:shd w:fill="auto" w:val="clear"/>
+                <w:vertAlign w:val="baseline"/>
                 <w:rtl w:val="0"/>
               </w:rPr>
               <w:t xml:space="preserve">○ t10free</w:t>
@@ -978,15 +1175,24 @@
             <w:spacing w:before="60" w:line="240" w:lineRule="auto"/>
             <w:ind w:left="1080" w:firstLine="0"/>
             <w:rPr>
+              <w:color w:val="000000"/>
               <w:sz w:val="20"/>
               <w:szCs w:val="20"/>
+              <w:u w:val="none"/>
             </w:rPr>
           </w:pPr>
           <w:hyperlink w:anchor="_d0rolor0tpwv">
             <w:r>
               <w:rPr>
+                <w:i w:val="0"/>
+                <w:smallCaps w:val="0"/>
+                <w:strike w:val="0"/>
+                <w:color w:val="000000"/>
                 <w:sz w:val="20"/>
                 <w:szCs w:val="20"/>
+                <w:u w:val="none"/>
+                <w:shd w:fill="auto" w:val="clear"/>
+                <w:vertAlign w:val="baseline"/>
                 <w:rtl w:val="0"/>
               </w:rPr>
               <w:t xml:space="preserve">○ t10yakuza</w:t>
@@ -1009,15 +1215,24 @@
             <w:spacing w:before="60" w:line="240" w:lineRule="auto"/>
             <w:ind w:left="1080" w:firstLine="0"/>
             <w:rPr>
+              <w:color w:val="000000"/>
               <w:sz w:val="20"/>
               <w:szCs w:val="20"/>
+              <w:u w:val="none"/>
             </w:rPr>
           </w:pPr>
           <w:hyperlink w:anchor="_irp3xmqw7l8i">
             <w:r>
               <w:rPr>
+                <w:i w:val="0"/>
+                <w:smallCaps w:val="0"/>
+                <w:strike w:val="0"/>
+                <w:color w:val="000000"/>
                 <w:sz w:val="20"/>
                 <w:szCs w:val="20"/>
+                <w:u w:val="none"/>
+                <w:shd w:fill="auto" w:val="clear"/>
+                <w:vertAlign w:val="baseline"/>
                 <w:rtl w:val="0"/>
               </w:rPr>
               <w:t xml:space="preserve">○ ranges_hrs &amp; hours</w:t>
@@ -1040,15 +1255,24 @@
             <w:spacing w:before="60" w:line="240" w:lineRule="auto"/>
             <w:ind w:left="1080" w:firstLine="0"/>
             <w:rPr>
+              <w:color w:val="000000"/>
               <w:sz w:val="20"/>
               <w:szCs w:val="20"/>
+              <w:u w:val="none"/>
             </w:rPr>
           </w:pPr>
           <w:hyperlink w:anchor="_goj53c6bm5oa">
             <w:r>
               <w:rPr>
+                <w:i w:val="0"/>
+                <w:smallCaps w:val="0"/>
+                <w:strike w:val="0"/>
+                <w:color w:val="000000"/>
                 <w:sz w:val="20"/>
                 <w:szCs w:val="20"/>
+                <w:u w:val="none"/>
+                <w:shd w:fill="auto" w:val="clear"/>
+                <w:vertAlign w:val="baseline"/>
                 <w:rtl w:val="0"/>
               </w:rPr>
               <w:t xml:space="preserve">○ ranges_pr &amp; prices</w:t>
@@ -1071,15 +1295,24 @@
             <w:spacing w:before="60" w:line="240" w:lineRule="auto"/>
             <w:ind w:left="1080" w:firstLine="0"/>
             <w:rPr>
+              <w:color w:val="000000"/>
               <w:sz w:val="20"/>
               <w:szCs w:val="20"/>
+              <w:u w:val="none"/>
             </w:rPr>
           </w:pPr>
           <w:hyperlink w:anchor="_mo64ssd704x0">
             <w:r>
               <w:rPr>
+                <w:i w:val="0"/>
+                <w:smallCaps w:val="0"/>
+                <w:strike w:val="0"/>
+                <w:color w:val="000000"/>
                 <w:sz w:val="20"/>
                 <w:szCs w:val="20"/>
+                <w:u w:val="none"/>
+                <w:shd w:fill="auto" w:val="clear"/>
+                <w:vertAlign w:val="baseline"/>
                 <w:rtl w:val="0"/>
               </w:rPr>
               <w:t xml:space="preserve">○ 2025 to 2009</w:t>
@@ -1102,15 +1335,24 @@
             <w:spacing w:before="60" w:line="240" w:lineRule="auto"/>
             <w:ind w:left="720" w:firstLine="0"/>
             <w:rPr>
+              <w:color w:val="000000"/>
               <w:sz w:val="20"/>
               <w:szCs w:val="20"/>
+              <w:u w:val="none"/>
             </w:rPr>
           </w:pPr>
           <w:hyperlink w:anchor="_f4ccoe1nyqs2">
             <w:r>
               <w:rPr>
+                <w:i w:val="0"/>
+                <w:smallCaps w:val="0"/>
+                <w:strike w:val="0"/>
+                <w:color w:val="000000"/>
                 <w:sz w:val="20"/>
                 <w:szCs w:val="20"/>
+                <w:u w:val="none"/>
+                <w:shd w:fill="auto" w:val="clear"/>
+                <w:vertAlign w:val="baseline"/>
                 <w:rtl w:val="0"/>
               </w:rPr>
               <w:t xml:space="preserve">finances_monthly</w:t>
@@ -1133,15 +1375,24 @@
             <w:spacing w:before="60" w:line="240" w:lineRule="auto"/>
             <w:ind w:left="1080" w:firstLine="0"/>
             <w:rPr>
+              <w:color w:val="000000"/>
               <w:sz w:val="20"/>
               <w:szCs w:val="20"/>
+              <w:u w:val="none"/>
             </w:rPr>
           </w:pPr>
           <w:hyperlink w:anchor="_hzk91ixq0s1">
             <w:r>
               <w:rPr>
+                <w:i w:val="0"/>
+                <w:smallCaps w:val="0"/>
+                <w:strike w:val="0"/>
+                <w:color w:val="000000"/>
                 <w:sz w:val="20"/>
                 <w:szCs w:val="20"/>
+                <w:u w:val="none"/>
+                <w:shd w:fill="auto" w:val="clear"/>
+                <w:vertAlign w:val="baseline"/>
                 <w:rtl w:val="0"/>
               </w:rPr>
               <w:t xml:space="preserve">○ savings</w:t>
@@ -1164,15 +1415,24 @@
             <w:spacing w:before="60" w:line="240" w:lineRule="auto"/>
             <w:ind w:left="1080" w:firstLine="0"/>
             <w:rPr>
+              <w:color w:val="000000"/>
               <w:sz w:val="20"/>
               <w:szCs w:val="20"/>
+              <w:u w:val="none"/>
             </w:rPr>
           </w:pPr>
           <w:hyperlink w:anchor="_uomukcog3auw">
             <w:r>
               <w:rPr>
+                <w:i w:val="0"/>
+                <w:smallCaps w:val="0"/>
+                <w:strike w:val="0"/>
+                <w:color w:val="000000"/>
                 <w:sz w:val="20"/>
                 <w:szCs w:val="20"/>
+                <w:u w:val="none"/>
+                <w:shd w:fill="auto" w:val="clear"/>
+                <w:vertAlign w:val="baseline"/>
                 <w:rtl w:val="0"/>
               </w:rPr>
               <w:t xml:space="preserve">○ Jan to Dec</w:t>
@@ -1195,15 +1455,24 @@
             <w:spacing w:before="60" w:line="240" w:lineRule="auto"/>
             <w:ind w:left="720" w:firstLine="0"/>
             <w:rPr>
+              <w:color w:val="000000"/>
               <w:sz w:val="20"/>
               <w:szCs w:val="20"/>
+              <w:u w:val="none"/>
             </w:rPr>
           </w:pPr>
           <w:hyperlink w:anchor="_chaqkw14sj5p">
             <w:r>
               <w:rPr>
+                <w:i w:val="0"/>
+                <w:smallCaps w:val="0"/>
+                <w:strike w:val="0"/>
+                <w:color w:val="000000"/>
                 <w:sz w:val="20"/>
                 <w:szCs w:val="20"/>
+                <w:u w:val="none"/>
+                <w:shd w:fill="auto" w:val="clear"/>
+                <w:vertAlign w:val="baseline"/>
                 <w:rtl w:val="0"/>
               </w:rPr>
               <w:t xml:space="preserve">finances_origins</w:t>
@@ -1226,15 +1495,24 @@
             <w:spacing w:before="60" w:line="240" w:lineRule="auto"/>
             <w:ind w:left="1080" w:firstLine="0"/>
             <w:rPr>
+              <w:color w:val="000000"/>
               <w:sz w:val="20"/>
               <w:szCs w:val="20"/>
+              <w:u w:val="none"/>
             </w:rPr>
           </w:pPr>
           <w:hyperlink w:anchor="_6mntflwp0oa9">
             <w:r>
               <w:rPr>
+                <w:i w:val="0"/>
+                <w:smallCaps w:val="0"/>
+                <w:strike w:val="0"/>
+                <w:color w:val="000000"/>
                 <w:sz w:val="20"/>
                 <w:szCs w:val="20"/>
+                <w:u w:val="none"/>
+                <w:shd w:fill="auto" w:val="clear"/>
+                <w:vertAlign w:val="baseline"/>
                 <w:rtl w:val="0"/>
               </w:rPr>
               <w:t xml:space="preserve">○ distinct</w:t>
@@ -1257,15 +1535,24 @@
             <w:spacing w:before="60" w:line="240" w:lineRule="auto"/>
             <w:ind w:left="1080" w:firstLine="0"/>
             <w:rPr>
+              <w:color w:val="000000"/>
               <w:sz w:val="20"/>
               <w:szCs w:val="20"/>
+              <w:u w:val="none"/>
             </w:rPr>
           </w:pPr>
           <w:hyperlink w:anchor="_ll8uq1d7ty2v">
             <w:r>
               <w:rPr>
+                <w:i w:val="0"/>
+                <w:smallCaps w:val="0"/>
+                <w:strike w:val="0"/>
+                <w:color w:val="000000"/>
                 <w:sz w:val="20"/>
                 <w:szCs w:val="20"/>
+                <w:u w:val="none"/>
+                <w:shd w:fill="auto" w:val="clear"/>
+                <w:vertAlign w:val="baseline"/>
                 <w:rtl w:val="0"/>
               </w:rPr>
               <w:t xml:space="preserve">○ c_finances</w:t>
@@ -1288,15 +1575,24 @@
             <w:spacing w:before="60" w:line="240" w:lineRule="auto"/>
             <w:ind w:left="1080" w:firstLine="0"/>
             <w:rPr>
+              <w:color w:val="000000"/>
               <w:sz w:val="20"/>
               <w:szCs w:val="20"/>
+              <w:u w:val="none"/>
             </w:rPr>
           </w:pPr>
           <w:hyperlink w:anchor="_5uriazvsze7m">
             <w:r>
               <w:rPr>
+                <w:i w:val="0"/>
+                <w:smallCaps w:val="0"/>
+                <w:strike w:val="0"/>
+                <w:color w:val="000000"/>
                 <w:sz w:val="20"/>
                 <w:szCs w:val="20"/>
+                <w:u w:val="none"/>
+                <w:shd w:fill="auto" w:val="clear"/>
+                <w:vertAlign w:val="baseline"/>
                 <w:rtl w:val="0"/>
               </w:rPr>
               <w:t xml:space="preserve">○ c_chart</w:t>
@@ -1319,15 +1615,24 @@
             <w:spacing w:before="60" w:line="240" w:lineRule="auto"/>
             <w:ind w:left="1080" w:firstLine="0"/>
             <w:rPr>
+              <w:color w:val="000000"/>
               <w:sz w:val="20"/>
               <w:szCs w:val="20"/>
+              <w:u w:val="none"/>
             </w:rPr>
           </w:pPr>
           <w:hyperlink w:anchor="_fhgkugwp8i4g">
             <w:r>
               <w:rPr>
+                <w:i w:val="0"/>
+                <w:smallCaps w:val="0"/>
+                <w:strike w:val="0"/>
+                <w:color w:val="000000"/>
                 <w:sz w:val="20"/>
                 <w:szCs w:val="20"/>
+                <w:u w:val="none"/>
+                <w:shd w:fill="auto" w:val="clear"/>
+                <w:vertAlign w:val="baseline"/>
                 <w:rtl w:val="0"/>
               </w:rPr>
               <w:t xml:space="preserve">○ countries</w:t>
@@ -1350,15 +1655,24 @@
             <w:spacing w:before="60" w:line="240" w:lineRule="auto"/>
             <w:ind w:left="1080" w:firstLine="0"/>
             <w:rPr>
+              <w:color w:val="000000"/>
               <w:sz w:val="20"/>
               <w:szCs w:val="20"/>
+              <w:u w:val="none"/>
             </w:rPr>
           </w:pPr>
           <w:hyperlink w:anchor="_bucwhd36xwrm">
             <w:r>
               <w:rPr>
+                <w:i w:val="0"/>
+                <w:smallCaps w:val="0"/>
+                <w:strike w:val="0"/>
+                <w:color w:val="000000"/>
                 <w:sz w:val="20"/>
                 <w:szCs w:val="20"/>
+                <w:u w:val="none"/>
+                <w:shd w:fill="auto" w:val="clear"/>
+                <w:vertAlign w:val="baseline"/>
                 <w:rtl w:val="0"/>
               </w:rPr>
               <w:t xml:space="preserve">○ d_finances</w:t>
@@ -1381,15 +1695,24 @@
             <w:spacing w:before="60" w:line="240" w:lineRule="auto"/>
             <w:ind w:left="720" w:firstLine="0"/>
             <w:rPr>
+              <w:color w:val="000000"/>
               <w:sz w:val="20"/>
               <w:szCs w:val="20"/>
+              <w:u w:val="none"/>
             </w:rPr>
           </w:pPr>
           <w:hyperlink w:anchor="_cdfkr5ykcxl4">
             <w:r>
               <w:rPr>
+                <w:i w:val="0"/>
+                <w:smallCaps w:val="0"/>
+                <w:strike w:val="0"/>
+                <w:color w:val="000000"/>
                 <w:sz w:val="20"/>
                 <w:szCs w:val="20"/>
+                <w:u w:val="none"/>
+                <w:shd w:fill="auto" w:val="clear"/>
+                <w:vertAlign w:val="baseline"/>
                 <w:rtl w:val="0"/>
               </w:rPr>
               <w:t xml:space="preserve">platinums &amp; trophies</w:t>
@@ -1411,8 +1734,10 @@
             </w:tabs>
             <w:spacing w:before="60" w:line="240" w:lineRule="auto"/>
             <w:rPr>
+              <w:color w:val="000000"/>
               <w:sz w:val="20"/>
               <w:szCs w:val="20"/>
+              <w:u w:val="none"/>
             </w:rPr>
           </w:pPr>
           <w:r>
@@ -1430,16 +1755,25 @@
             <w:spacing w:before="60" w:line="240" w:lineRule="auto"/>
             <w:rPr>
               <w:b w:val="1"/>
+              <w:color w:val="000000"/>
               <w:sz w:val="20"/>
               <w:szCs w:val="20"/>
+              <w:u w:val="none"/>
             </w:rPr>
           </w:pPr>
           <w:hyperlink w:anchor="_u29914dl6x56">
             <w:r>
               <w:rPr>
                 <w:b w:val="1"/>
+                <w:i w:val="0"/>
+                <w:smallCaps w:val="0"/>
+                <w:strike w:val="0"/>
+                <w:color w:val="000000"/>
                 <w:sz w:val="20"/>
                 <w:szCs w:val="20"/>
+                <w:u w:val="none"/>
+                <w:shd w:fill="auto" w:val="clear"/>
+                <w:vertAlign w:val="baseline"/>
                 <w:rtl w:val="0"/>
               </w:rPr>
               <w:t xml:space="preserve">Topics</w:t>
@@ -1462,15 +1796,24 @@
             <w:spacing w:before="60" w:line="240" w:lineRule="auto"/>
             <w:ind w:left="360" w:firstLine="0"/>
             <w:rPr>
+              <w:color w:val="000000"/>
               <w:sz w:val="20"/>
               <w:szCs w:val="20"/>
+              <w:u w:val="none"/>
             </w:rPr>
           </w:pPr>
           <w:hyperlink w:anchor="_dsvyup31nhtb">
             <w:r>
               <w:rPr>
+                <w:i w:val="0"/>
+                <w:smallCaps w:val="0"/>
+                <w:strike w:val="0"/>
+                <w:color w:val="000000"/>
                 <w:sz w:val="20"/>
                 <w:szCs w:val="20"/>
+                <w:u w:val="none"/>
+                <w:shd w:fill="auto" w:val="clear"/>
+                <w:vertAlign w:val="baseline"/>
                 <w:rtl w:val="0"/>
               </w:rPr>
               <w:t xml:space="preserve">Dates &amp; Backlog</w:t>
@@ -1493,15 +1836,24 @@
             <w:spacing w:before="60" w:line="240" w:lineRule="auto"/>
             <w:ind w:left="360" w:firstLine="0"/>
             <w:rPr>
+              <w:color w:val="000000"/>
               <w:sz w:val="20"/>
               <w:szCs w:val="20"/>
+              <w:u w:val="none"/>
             </w:rPr>
           </w:pPr>
           <w:hyperlink w:anchor="_a5yt3yajhadr">
             <w:r>
               <w:rPr>
+                <w:i w:val="0"/>
+                <w:smallCaps w:val="0"/>
+                <w:strike w:val="0"/>
+                <w:color w:val="000000"/>
                 <w:sz w:val="20"/>
                 <w:szCs w:val="20"/>
+                <w:u w:val="none"/>
+                <w:shd w:fill="auto" w:val="clear"/>
+                <w:vertAlign w:val="baseline"/>
                 <w:rtl w:val="0"/>
               </w:rPr>
               <w:t xml:space="preserve">Spending &amp; Savings</w:t>
@@ -1524,15 +1876,24 @@
             <w:spacing w:before="60" w:line="240" w:lineRule="auto"/>
             <w:ind w:left="360" w:firstLine="0"/>
             <w:rPr>
+              <w:color w:val="000000"/>
               <w:sz w:val="20"/>
               <w:szCs w:val="20"/>
+              <w:u w:val="none"/>
             </w:rPr>
           </w:pPr>
           <w:hyperlink w:anchor="_f9ot6i4igecp">
             <w:r>
               <w:rPr>
+                <w:i w:val="0"/>
+                <w:smallCaps w:val="0"/>
+                <w:strike w:val="0"/>
+                <w:color w:val="000000"/>
                 <w:sz w:val="20"/>
                 <w:szCs w:val="20"/>
+                <w:u w:val="none"/>
+                <w:shd w:fill="auto" w:val="clear"/>
+                <w:vertAlign w:val="baseline"/>
                 <w:rtl w:val="0"/>
               </w:rPr>
               <w:t xml:space="preserve">Countries &amp; Developers</w:t>
@@ -1555,15 +1916,24 @@
             <w:spacing w:before="60" w:line="240" w:lineRule="auto"/>
             <w:ind w:left="360" w:firstLine="0"/>
             <w:rPr>
+              <w:color w:val="000000"/>
               <w:sz w:val="20"/>
               <w:szCs w:val="20"/>
+              <w:u w:val="none"/>
             </w:rPr>
           </w:pPr>
           <w:hyperlink w:anchor="_xmk9199ivu4r">
             <w:r>
               <w:rPr>
+                <w:i w:val="0"/>
+                <w:smallCaps w:val="0"/>
+                <w:strike w:val="0"/>
+                <w:color w:val="000000"/>
                 <w:sz w:val="20"/>
                 <w:szCs w:val="20"/>
+                <w:u w:val="none"/>
+                <w:shd w:fill="auto" w:val="clear"/>
+                <w:vertAlign w:val="baseline"/>
                 <w:rtl w:val="0"/>
               </w:rPr>
               <w:t xml:space="preserve">Platinums &amp; Trophies</w:t>
@@ -1586,16 +1956,25 @@
             <w:spacing w:before="60" w:line="240" w:lineRule="auto"/>
             <w:rPr>
               <w:b w:val="1"/>
+              <w:color w:val="000000"/>
               <w:sz w:val="20"/>
               <w:szCs w:val="20"/>
+              <w:u w:val="none"/>
             </w:rPr>
           </w:pPr>
           <w:hyperlink w:anchor="_v0edalvsl9rv">
             <w:r>
               <w:rPr>
                 <w:b w:val="1"/>
+                <w:i w:val="0"/>
+                <w:smallCaps w:val="0"/>
+                <w:strike w:val="0"/>
+                <w:color w:val="000000"/>
                 <w:sz w:val="20"/>
                 <w:szCs w:val="20"/>
+                <w:u w:val="none"/>
+                <w:shd w:fill="auto" w:val="clear"/>
+                <w:vertAlign w:val="baseline"/>
                 <w:rtl w:val="0"/>
               </w:rPr>
               <w:t xml:space="preserve">Dates &amp; Backlog</w:t>
@@ -1618,15 +1997,24 @@
             <w:spacing w:before="60" w:line="240" w:lineRule="auto"/>
             <w:ind w:left="360" w:firstLine="0"/>
             <w:rPr>
+              <w:color w:val="000000"/>
               <w:sz w:val="20"/>
               <w:szCs w:val="20"/>
+              <w:u w:val="none"/>
             </w:rPr>
           </w:pPr>
           <w:hyperlink w:anchor="_jfvo4z5eltsr">
             <w:r>
               <w:rPr>
+                <w:i w:val="0"/>
+                <w:smallCaps w:val="0"/>
+                <w:strike w:val="0"/>
+                <w:color w:val="000000"/>
                 <w:sz w:val="20"/>
                 <w:szCs w:val="20"/>
+                <w:u w:val="none"/>
+                <w:shd w:fill="auto" w:val="clear"/>
+                <w:vertAlign w:val="baseline"/>
                 <w:rtl w:val="0"/>
               </w:rPr>
               <w:t xml:space="preserve">dates_timeline</w:t>
@@ -1649,15 +2037,24 @@
             <w:spacing w:before="60" w:line="240" w:lineRule="auto"/>
             <w:ind w:left="720" w:firstLine="0"/>
             <w:rPr>
+              <w:color w:val="000000"/>
               <w:sz w:val="20"/>
               <w:szCs w:val="20"/>
+              <w:u w:val="none"/>
             </w:rPr>
           </w:pPr>
           <w:hyperlink w:anchor="_eti1fzn6vysd">
             <w:r>
               <w:rPr>
+                <w:i w:val="0"/>
+                <w:smallCaps w:val="0"/>
+                <w:strike w:val="0"/>
+                <w:color w:val="000000"/>
                 <w:sz w:val="20"/>
                 <w:szCs w:val="20"/>
+                <w:u w:val="none"/>
+                <w:shd w:fill="auto" w:val="clear"/>
+                <w:vertAlign w:val="baseline"/>
                 <w:rtl w:val="0"/>
               </w:rPr>
               <w:t xml:space="preserve">charts &amp; releases</w:t>
@@ -1680,15 +2077,24 @@
             <w:spacing w:before="60" w:line="240" w:lineRule="auto"/>
             <w:ind w:left="720" w:firstLine="0"/>
             <w:rPr>
+              <w:color w:val="000000"/>
               <w:sz w:val="20"/>
               <w:szCs w:val="20"/>
+              <w:u w:val="none"/>
             </w:rPr>
           </w:pPr>
           <w:hyperlink w:anchor="_4ttg5swwzcoq">
             <w:r>
               <w:rPr>
+                <w:i w:val="0"/>
+                <w:smallCaps w:val="0"/>
+                <w:strike w:val="0"/>
+                <w:color w:val="000000"/>
                 <w:sz w:val="20"/>
                 <w:szCs w:val="20"/>
+                <w:u w:val="none"/>
+                <w:shd w:fill="auto" w:val="clear"/>
+                <w:vertAlign w:val="baseline"/>
                 <w:rtl w:val="0"/>
               </w:rPr>
               <w:t xml:space="preserve">pre-orders</w:t>
@@ -1711,15 +2117,24 @@
             <w:spacing w:before="60" w:line="240" w:lineRule="auto"/>
             <w:ind w:left="720" w:firstLine="0"/>
             <w:rPr>
+              <w:color w:val="000000"/>
               <w:sz w:val="20"/>
               <w:szCs w:val="20"/>
+              <w:u w:val="none"/>
             </w:rPr>
           </w:pPr>
           <w:hyperlink w:anchor="_e52251j6ppd8">
             <w:r>
               <w:rPr>
+                <w:i w:val="0"/>
+                <w:smallCaps w:val="0"/>
+                <w:strike w:val="0"/>
+                <w:color w:val="000000"/>
                 <w:sz w:val="20"/>
                 <w:szCs w:val="20"/>
+                <w:u w:val="none"/>
+                <w:shd w:fill="auto" w:val="clear"/>
+                <w:vertAlign w:val="baseline"/>
                 <w:rtl w:val="0"/>
               </w:rPr>
               <w:t xml:space="preserve">unplayed</w:t>
@@ -1742,15 +2157,24 @@
             <w:spacing w:before="60" w:line="240" w:lineRule="auto"/>
             <w:ind w:left="720" w:firstLine="0"/>
             <w:rPr>
+              <w:color w:val="000000"/>
               <w:sz w:val="20"/>
               <w:szCs w:val="20"/>
+              <w:u w:val="none"/>
             </w:rPr>
           </w:pPr>
           <w:hyperlink w:anchor="_lt60y2146gcq">
             <w:r>
               <w:rPr>
+                <w:i w:val="0"/>
+                <w:smallCaps w:val="0"/>
+                <w:strike w:val="0"/>
+                <w:color w:val="000000"/>
                 <w:sz w:val="20"/>
                 <w:szCs w:val="20"/>
+                <w:u w:val="none"/>
+                <w:shd w:fill="auto" w:val="clear"/>
+                <w:vertAlign w:val="baseline"/>
                 <w:rtl w:val="0"/>
               </w:rPr>
               <w:t xml:space="preserve">backlog, started &amp; finished</w:t>
@@ -1773,16 +2197,25 @@
             <w:spacing w:before="60" w:line="240" w:lineRule="auto"/>
             <w:rPr>
               <w:b w:val="1"/>
+              <w:color w:val="000000"/>
               <w:sz w:val="20"/>
               <w:szCs w:val="20"/>
+              <w:u w:val="none"/>
             </w:rPr>
           </w:pPr>
           <w:hyperlink w:anchor="_fa2hkj3o5gji">
             <w:r>
               <w:rPr>
                 <w:b w:val="1"/>
+                <w:i w:val="0"/>
+                <w:smallCaps w:val="0"/>
+                <w:strike w:val="0"/>
+                <w:color w:val="000000"/>
                 <w:sz w:val="20"/>
                 <w:szCs w:val="20"/>
+                <w:u w:val="none"/>
+                <w:shd w:fill="auto" w:val="clear"/>
+                <w:vertAlign w:val="baseline"/>
                 <w:rtl w:val="0"/>
               </w:rPr>
               <w:t xml:space="preserve">Spending &amp; Savings</w:t>
@@ -1805,15 +2238,24 @@
             <w:spacing w:before="60" w:line="240" w:lineRule="auto"/>
             <w:ind w:left="360" w:firstLine="0"/>
             <w:rPr>
+              <w:color w:val="000000"/>
               <w:sz w:val="20"/>
               <w:szCs w:val="20"/>
+              <w:u w:val="none"/>
             </w:rPr>
           </w:pPr>
           <w:hyperlink w:anchor="_k0n9r4nf4ryl">
             <w:r>
               <w:rPr>
+                <w:i w:val="0"/>
+                <w:smallCaps w:val="0"/>
+                <w:strike w:val="0"/>
+                <w:color w:val="000000"/>
                 <w:sz w:val="20"/>
                 <w:szCs w:val="20"/>
+                <w:u w:val="none"/>
+                <w:shd w:fill="auto" w:val="clear"/>
+                <w:vertAlign w:val="baseline"/>
                 <w:rtl w:val="0"/>
               </w:rPr>
               <w:t xml:space="preserve">finances_all-time</w:t>
@@ -1836,15 +2278,24 @@
             <w:spacing w:before="60" w:line="240" w:lineRule="auto"/>
             <w:ind w:left="720" w:firstLine="0"/>
             <w:rPr>
+              <w:color w:val="000000"/>
               <w:sz w:val="20"/>
               <w:szCs w:val="20"/>
+              <w:u w:val="none"/>
             </w:rPr>
           </w:pPr>
           <w:hyperlink w:anchor="_t57ou6bzrvg8">
             <w:r>
               <w:rPr>
+                <w:i w:val="0"/>
+                <w:smallCaps w:val="0"/>
+                <w:strike w:val="0"/>
+                <w:color w:val="000000"/>
                 <w:sz w:val="20"/>
                 <w:szCs w:val="20"/>
+                <w:u w:val="none"/>
+                <w:shd w:fill="auto" w:val="clear"/>
+                <w:vertAlign w:val="baseline"/>
                 <w:rtl w:val="0"/>
               </w:rPr>
               <w:t xml:space="preserve">totals</w:t>
@@ -1867,15 +2318,24 @@
             <w:spacing w:before="60" w:line="240" w:lineRule="auto"/>
             <w:ind w:left="720" w:firstLine="0"/>
             <w:rPr>
+              <w:color w:val="000000"/>
               <w:sz w:val="20"/>
               <w:szCs w:val="20"/>
+              <w:u w:val="none"/>
             </w:rPr>
           </w:pPr>
           <w:hyperlink w:anchor="_iwomrvmnf8vo">
             <w:r>
               <w:rPr>
+                <w:i w:val="0"/>
+                <w:smallCaps w:val="0"/>
+                <w:strike w:val="0"/>
+                <w:color w:val="000000"/>
                 <w:sz w:val="20"/>
                 <w:szCs w:val="20"/>
+                <w:u w:val="none"/>
+                <w:shd w:fill="auto" w:val="clear"/>
+                <w:vertAlign w:val="baseline"/>
                 <w:rtl w:val="0"/>
               </w:rPr>
               <w:t xml:space="preserve">savings</w:t>
@@ -1898,15 +2358,24 @@
             <w:spacing w:before="60" w:line="240" w:lineRule="auto"/>
             <w:ind w:left="720" w:firstLine="0"/>
             <w:rPr>
+              <w:color w:val="000000"/>
               <w:sz w:val="20"/>
               <w:szCs w:val="20"/>
+              <w:u w:val="none"/>
             </w:rPr>
           </w:pPr>
           <w:hyperlink w:anchor="_e4z4c6ayqehu">
             <w:r>
               <w:rPr>
+                <w:i w:val="0"/>
+                <w:smallCaps w:val="0"/>
+                <w:strike w:val="0"/>
+                <w:color w:val="000000"/>
                 <w:sz w:val="20"/>
                 <w:szCs w:val="20"/>
+                <w:u w:val="none"/>
+                <w:shd w:fill="auto" w:val="clear"/>
+                <w:vertAlign w:val="baseline"/>
                 <w:rtl w:val="0"/>
               </w:rPr>
               <w:t xml:space="preserve">gifts</w:t>
@@ -1929,15 +2398,24 @@
             <w:spacing w:before="60" w:line="240" w:lineRule="auto"/>
             <w:ind w:left="720" w:firstLine="0"/>
             <w:rPr>
+              <w:color w:val="000000"/>
               <w:sz w:val="20"/>
               <w:szCs w:val="20"/>
+              <w:u w:val="none"/>
             </w:rPr>
           </w:pPr>
           <w:hyperlink w:anchor="_d6310oy9zwio">
             <w:r>
               <w:rPr>
+                <w:i w:val="0"/>
+                <w:smallCaps w:val="0"/>
+                <w:strike w:val="0"/>
+                <w:color w:val="000000"/>
                 <w:sz w:val="20"/>
                 <w:szCs w:val="20"/>
+                <w:u w:val="none"/>
+                <w:shd w:fill="auto" w:val="clear"/>
+                <w:vertAlign w:val="baseline"/>
                 <w:rtl w:val="0"/>
               </w:rPr>
               <w:t xml:space="preserve">t10hours</w:t>
@@ -1960,15 +2438,24 @@
             <w:spacing w:before="60" w:line="240" w:lineRule="auto"/>
             <w:ind w:left="720" w:firstLine="0"/>
             <w:rPr>
+              <w:color w:val="000000"/>
               <w:sz w:val="20"/>
               <w:szCs w:val="20"/>
+              <w:u w:val="none"/>
             </w:rPr>
           </w:pPr>
           <w:hyperlink w:anchor="_mkb4d8rjf0rf">
             <w:r>
               <w:rPr>
+                <w:i w:val="0"/>
+                <w:smallCaps w:val="0"/>
+                <w:strike w:val="0"/>
+                <w:color w:val="000000"/>
                 <w:sz w:val="20"/>
                 <w:szCs w:val="20"/>
+                <w:u w:val="none"/>
+                <w:shd w:fill="auto" w:val="clear"/>
+                <w:vertAlign w:val="baseline"/>
                 <w:rtl w:val="0"/>
               </w:rPr>
               <w:t xml:space="preserve">t10free</w:t>
@@ -1991,15 +2478,24 @@
             <w:spacing w:before="60" w:line="240" w:lineRule="auto"/>
             <w:ind w:left="720" w:firstLine="0"/>
             <w:rPr>
+              <w:color w:val="000000"/>
               <w:sz w:val="20"/>
               <w:szCs w:val="20"/>
+              <w:u w:val="none"/>
             </w:rPr>
           </w:pPr>
           <w:hyperlink w:anchor="_it617uje9ec7">
             <w:r>
               <w:rPr>
+                <w:i w:val="0"/>
+                <w:smallCaps w:val="0"/>
+                <w:strike w:val="0"/>
+                <w:color w:val="000000"/>
                 <w:sz w:val="20"/>
                 <w:szCs w:val="20"/>
+                <w:u w:val="none"/>
+                <w:shd w:fill="auto" w:val="clear"/>
+                <w:vertAlign w:val="baseline"/>
                 <w:rtl w:val="0"/>
               </w:rPr>
               <w:t xml:space="preserve">t10yakuza</w:t>
@@ -2022,15 +2518,24 @@
             <w:spacing w:before="60" w:line="240" w:lineRule="auto"/>
             <w:ind w:left="720" w:firstLine="0"/>
             <w:rPr>
+              <w:color w:val="000000"/>
               <w:sz w:val="20"/>
               <w:szCs w:val="20"/>
+              <w:u w:val="none"/>
             </w:rPr>
           </w:pPr>
           <w:hyperlink w:anchor="_ugwzmwkbvh9l">
             <w:r>
               <w:rPr>
+                <w:i w:val="0"/>
+                <w:smallCaps w:val="0"/>
+                <w:strike w:val="0"/>
+                <w:color w:val="000000"/>
                 <w:sz w:val="20"/>
                 <w:szCs w:val="20"/>
+                <w:u w:val="none"/>
+                <w:shd w:fill="auto" w:val="clear"/>
+                <w:vertAlign w:val="baseline"/>
                 <w:rtl w:val="0"/>
               </w:rPr>
               <w:t xml:space="preserve">ranges_hrs &amp; hours</w:t>
@@ -2053,15 +2558,24 @@
             <w:spacing w:before="60" w:line="240" w:lineRule="auto"/>
             <w:ind w:left="720" w:firstLine="0"/>
             <w:rPr>
+              <w:color w:val="000000"/>
               <w:sz w:val="20"/>
               <w:szCs w:val="20"/>
+              <w:u w:val="none"/>
             </w:rPr>
           </w:pPr>
           <w:hyperlink w:anchor="_su3ix2fawzkg">
             <w:r>
               <w:rPr>
+                <w:i w:val="0"/>
+                <w:smallCaps w:val="0"/>
+                <w:strike w:val="0"/>
+                <w:color w:val="000000"/>
                 <w:sz w:val="20"/>
                 <w:szCs w:val="20"/>
+                <w:u w:val="none"/>
+                <w:shd w:fill="auto" w:val="clear"/>
+                <w:vertAlign w:val="baseline"/>
                 <w:rtl w:val="0"/>
               </w:rPr>
               <w:t xml:space="preserve">ranges_pr &amp; prices</w:t>
@@ -2084,15 +2598,24 @@
             <w:spacing w:before="60" w:line="240" w:lineRule="auto"/>
             <w:ind w:left="720" w:firstLine="0"/>
             <w:rPr>
+              <w:color w:val="000000"/>
               <w:sz w:val="20"/>
               <w:szCs w:val="20"/>
+              <w:u w:val="none"/>
             </w:rPr>
           </w:pPr>
           <w:hyperlink w:anchor="_ncjpz88laof1">
             <w:r>
               <w:rPr>
+                <w:i w:val="0"/>
+                <w:smallCaps w:val="0"/>
+                <w:strike w:val="0"/>
+                <w:color w:val="000000"/>
                 <w:sz w:val="20"/>
                 <w:szCs w:val="20"/>
+                <w:u w:val="none"/>
+                <w:shd w:fill="auto" w:val="clear"/>
+                <w:vertAlign w:val="baseline"/>
                 <w:rtl w:val="0"/>
               </w:rPr>
               <w:t xml:space="preserve">2025 to 2009</w:t>
@@ -2115,15 +2638,24 @@
             <w:spacing w:before="60" w:line="240" w:lineRule="auto"/>
             <w:ind w:left="360" w:firstLine="0"/>
             <w:rPr>
+              <w:color w:val="000000"/>
               <w:sz w:val="20"/>
               <w:szCs w:val="20"/>
+              <w:u w:val="none"/>
             </w:rPr>
           </w:pPr>
           <w:hyperlink w:anchor="_7pvrwuk4efv6">
             <w:r>
               <w:rPr>
+                <w:i w:val="0"/>
+                <w:smallCaps w:val="0"/>
+                <w:strike w:val="0"/>
+                <w:color w:val="000000"/>
                 <w:sz w:val="20"/>
                 <w:szCs w:val="20"/>
+                <w:u w:val="none"/>
+                <w:shd w:fill="auto" w:val="clear"/>
+                <w:vertAlign w:val="baseline"/>
                 <w:rtl w:val="0"/>
               </w:rPr>
               <w:t xml:space="preserve">finances_monthly</w:t>
@@ -2146,15 +2678,24 @@
             <w:spacing w:before="60" w:line="240" w:lineRule="auto"/>
             <w:ind w:left="720" w:firstLine="0"/>
             <w:rPr>
+              <w:color w:val="000000"/>
               <w:sz w:val="20"/>
               <w:szCs w:val="20"/>
+              <w:u w:val="none"/>
             </w:rPr>
           </w:pPr>
           <w:hyperlink w:anchor="_i4piajwn8w0s">
             <w:r>
               <w:rPr>
+                <w:i w:val="0"/>
+                <w:smallCaps w:val="0"/>
+                <w:strike w:val="0"/>
+                <w:color w:val="000000"/>
                 <w:sz w:val="20"/>
                 <w:szCs w:val="20"/>
+                <w:u w:val="none"/>
+                <w:shd w:fill="auto" w:val="clear"/>
+                <w:vertAlign w:val="baseline"/>
                 <w:rtl w:val="0"/>
               </w:rPr>
               <w:t xml:space="preserve">savings</w:t>
@@ -2177,15 +2718,24 @@
             <w:spacing w:before="60" w:line="240" w:lineRule="auto"/>
             <w:ind w:left="720" w:firstLine="0"/>
             <w:rPr>
+              <w:color w:val="000000"/>
               <w:sz w:val="20"/>
               <w:szCs w:val="20"/>
+              <w:u w:val="none"/>
             </w:rPr>
           </w:pPr>
           <w:hyperlink w:anchor="_rhkwmod3bzoe">
             <w:r>
               <w:rPr>
+                <w:i w:val="0"/>
+                <w:smallCaps w:val="0"/>
+                <w:strike w:val="0"/>
+                <w:color w:val="000000"/>
                 <w:sz w:val="20"/>
                 <w:szCs w:val="20"/>
+                <w:u w:val="none"/>
+                <w:shd w:fill="auto" w:val="clear"/>
+                <w:vertAlign w:val="baseline"/>
                 <w:rtl w:val="0"/>
               </w:rPr>
               <w:t xml:space="preserve">Jan to Dec</w:t>
@@ -2208,16 +2758,25 @@
             <w:spacing w:before="60" w:line="240" w:lineRule="auto"/>
             <w:rPr>
               <w:b w:val="1"/>
+              <w:color w:val="000000"/>
               <w:sz w:val="20"/>
               <w:szCs w:val="20"/>
+              <w:u w:val="none"/>
             </w:rPr>
           </w:pPr>
           <w:hyperlink w:anchor="_6xbkkwrk2kjn">
             <w:r>
               <w:rPr>
                 <w:b w:val="1"/>
+                <w:i w:val="0"/>
+                <w:smallCaps w:val="0"/>
+                <w:strike w:val="0"/>
+                <w:color w:val="000000"/>
                 <w:sz w:val="20"/>
                 <w:szCs w:val="20"/>
+                <w:u w:val="none"/>
+                <w:shd w:fill="auto" w:val="clear"/>
+                <w:vertAlign w:val="baseline"/>
                 <w:rtl w:val="0"/>
               </w:rPr>
               <w:t xml:space="preserve">Countries &amp; Developers</w:t>
@@ -2240,15 +2799,24 @@
             <w:spacing w:before="60" w:line="240" w:lineRule="auto"/>
             <w:ind w:left="360" w:firstLine="0"/>
             <w:rPr>
+              <w:color w:val="000000"/>
               <w:sz w:val="20"/>
               <w:szCs w:val="20"/>
+              <w:u w:val="none"/>
             </w:rPr>
           </w:pPr>
           <w:hyperlink w:anchor="_njnw2rmvemzc">
             <w:r>
               <w:rPr>
+                <w:i w:val="0"/>
+                <w:smallCaps w:val="0"/>
+                <w:strike w:val="0"/>
+                <w:color w:val="000000"/>
                 <w:sz w:val="20"/>
                 <w:szCs w:val="20"/>
+                <w:u w:val="none"/>
+                <w:shd w:fill="auto" w:val="clear"/>
+                <w:vertAlign w:val="baseline"/>
                 <w:rtl w:val="0"/>
               </w:rPr>
               <w:t xml:space="preserve">finances_origins</w:t>
@@ -2271,15 +2839,24 @@
             <w:spacing w:before="60" w:line="240" w:lineRule="auto"/>
             <w:ind w:left="720" w:firstLine="0"/>
             <w:rPr>
+              <w:color w:val="000000"/>
               <w:sz w:val="20"/>
               <w:szCs w:val="20"/>
+              <w:u w:val="none"/>
             </w:rPr>
           </w:pPr>
           <w:hyperlink w:anchor="_89ixfq4clwyq">
             <w:r>
               <w:rPr>
+                <w:i w:val="0"/>
+                <w:smallCaps w:val="0"/>
+                <w:strike w:val="0"/>
+                <w:color w:val="000000"/>
                 <w:sz w:val="20"/>
                 <w:szCs w:val="20"/>
+                <w:u w:val="none"/>
+                <w:shd w:fill="auto" w:val="clear"/>
+                <w:vertAlign w:val="baseline"/>
                 <w:rtl w:val="0"/>
               </w:rPr>
               <w:t xml:space="preserve">distinct</w:t>
@@ -2302,15 +2879,24 @@
             <w:spacing w:before="60" w:line="240" w:lineRule="auto"/>
             <w:ind w:left="720" w:firstLine="0"/>
             <w:rPr>
+              <w:color w:val="000000"/>
               <w:sz w:val="20"/>
               <w:szCs w:val="20"/>
+              <w:u w:val="none"/>
             </w:rPr>
           </w:pPr>
           <w:hyperlink w:anchor="_j1igw9x9tvj3">
             <w:r>
               <w:rPr>
+                <w:i w:val="0"/>
+                <w:smallCaps w:val="0"/>
+                <w:strike w:val="0"/>
+                <w:color w:val="000000"/>
                 <w:sz w:val="20"/>
                 <w:szCs w:val="20"/>
+                <w:u w:val="none"/>
+                <w:shd w:fill="auto" w:val="clear"/>
+                <w:vertAlign w:val="baseline"/>
                 <w:rtl w:val="0"/>
               </w:rPr>
               <w:t xml:space="preserve">c_finances &amp; c_chart</w:t>
@@ -2333,15 +2919,24 @@
             <w:spacing w:before="60" w:line="240" w:lineRule="auto"/>
             <w:ind w:left="720" w:firstLine="0"/>
             <w:rPr>
+              <w:color w:val="000000"/>
               <w:sz w:val="20"/>
               <w:szCs w:val="20"/>
+              <w:u w:val="none"/>
             </w:rPr>
           </w:pPr>
           <w:hyperlink w:anchor="_ww2dzyb4defm">
             <w:r>
               <w:rPr>
+                <w:i w:val="0"/>
+                <w:smallCaps w:val="0"/>
+                <w:strike w:val="0"/>
+                <w:color w:val="000000"/>
                 <w:sz w:val="20"/>
                 <w:szCs w:val="20"/>
+                <w:u w:val="none"/>
+                <w:shd w:fill="auto" w:val="clear"/>
+                <w:vertAlign w:val="baseline"/>
                 <w:rtl w:val="0"/>
               </w:rPr>
               <w:t xml:space="preserve">countries</w:t>
@@ -2364,15 +2959,24 @@
             <w:spacing w:before="60" w:line="240" w:lineRule="auto"/>
             <w:ind w:left="720" w:firstLine="0"/>
             <w:rPr>
+              <w:color w:val="000000"/>
               <w:sz w:val="20"/>
               <w:szCs w:val="20"/>
+              <w:u w:val="none"/>
             </w:rPr>
           </w:pPr>
           <w:hyperlink w:anchor="_i3rthsfa2wbw">
             <w:r>
               <w:rPr>
+                <w:i w:val="0"/>
+                <w:smallCaps w:val="0"/>
+                <w:strike w:val="0"/>
+                <w:color w:val="000000"/>
                 <w:sz w:val="20"/>
                 <w:szCs w:val="20"/>
+                <w:u w:val="none"/>
+                <w:shd w:fill="auto" w:val="clear"/>
+                <w:vertAlign w:val="baseline"/>
                 <w:rtl w:val="0"/>
               </w:rPr>
               <w:t xml:space="preserve">d_finances &amp; d_chart</w:t>
@@ -2395,15 +2999,24 @@
             <w:spacing w:before="60" w:line="240" w:lineRule="auto"/>
             <w:ind w:left="720" w:firstLine="0"/>
             <w:rPr>
+              <w:color w:val="000000"/>
               <w:sz w:val="20"/>
               <w:szCs w:val="20"/>
+              <w:u w:val="none"/>
             </w:rPr>
           </w:pPr>
           <w:hyperlink w:anchor="_qxfkzr412urb">
             <w:r>
               <w:rPr>
+                <w:i w:val="0"/>
+                <w:smallCaps w:val="0"/>
+                <w:strike w:val="0"/>
+                <w:color w:val="000000"/>
                 <w:sz w:val="20"/>
                 <w:szCs w:val="20"/>
+                <w:u w:val="none"/>
+                <w:shd w:fill="auto" w:val="clear"/>
+                <w:vertAlign w:val="baseline"/>
                 <w:rtl w:val="0"/>
               </w:rPr>
               <w:t xml:space="preserve">developers</w:t>
@@ -2426,15 +3039,24 @@
             <w:spacing w:before="60" w:line="240" w:lineRule="auto"/>
             <w:ind w:left="720" w:firstLine="0"/>
             <w:rPr>
+              <w:color w:val="000000"/>
               <w:sz w:val="20"/>
               <w:szCs w:val="20"/>
+              <w:u w:val="none"/>
             </w:rPr>
           </w:pPr>
           <w:hyperlink w:anchor="_cf3zpf29jroj">
             <w:r>
               <w:rPr>
+                <w:i w:val="0"/>
+                <w:smallCaps w:val="0"/>
+                <w:strike w:val="0"/>
+                <w:color w:val="000000"/>
                 <w:sz w:val="20"/>
                 <w:szCs w:val="20"/>
+                <w:u w:val="none"/>
+                <w:shd w:fill="auto" w:val="clear"/>
+                <w:vertAlign w:val="baseline"/>
                 <w:rtl w:val="0"/>
               </w:rPr>
               <w:t xml:space="preserve">consoles</w:t>
@@ -2457,16 +3079,25 @@
             <w:spacing w:before="60" w:line="240" w:lineRule="auto"/>
             <w:rPr>
               <w:b w:val="1"/>
+              <w:color w:val="000000"/>
               <w:sz w:val="20"/>
               <w:szCs w:val="20"/>
+              <w:u w:val="none"/>
             </w:rPr>
           </w:pPr>
           <w:hyperlink w:anchor="_f6mrh11jtk21">
             <w:r>
               <w:rPr>
                 <w:b w:val="1"/>
+                <w:i w:val="0"/>
+                <w:smallCaps w:val="0"/>
+                <w:strike w:val="0"/>
+                <w:color w:val="000000"/>
                 <w:sz w:val="20"/>
                 <w:szCs w:val="20"/>
+                <w:u w:val="none"/>
+                <w:shd w:fill="auto" w:val="clear"/>
+                <w:vertAlign w:val="baseline"/>
                 <w:rtl w:val="0"/>
               </w:rPr>
               <w:t xml:space="preserve">Platinums &amp; Trophies</w:t>
@@ -2489,15 +3120,24 @@
             <w:spacing w:before="60" w:line="240" w:lineRule="auto"/>
             <w:ind w:left="360" w:firstLine="0"/>
             <w:rPr>
+              <w:color w:val="000000"/>
               <w:sz w:val="20"/>
               <w:szCs w:val="20"/>
+              <w:u w:val="none"/>
             </w:rPr>
           </w:pPr>
           <w:hyperlink w:anchor="_2qpp9p8wvp7f">
             <w:r>
               <w:rPr>
+                <w:i w:val="0"/>
+                <w:smallCaps w:val="0"/>
+                <w:strike w:val="0"/>
+                <w:color w:val="000000"/>
                 <w:sz w:val="20"/>
                 <w:szCs w:val="20"/>
+                <w:u w:val="none"/>
+                <w:shd w:fill="auto" w:val="clear"/>
+                <w:vertAlign w:val="baseline"/>
                 <w:rtl w:val="0"/>
               </w:rPr>
               <w:t xml:space="preserve">platinums &amp; trophies</w:t>
@@ -2520,15 +3160,24 @@
             <w:spacing w:before="60" w:line="240" w:lineRule="auto"/>
             <w:ind w:left="720" w:firstLine="0"/>
             <w:rPr>
+              <w:color w:val="000000"/>
               <w:sz w:val="20"/>
               <w:szCs w:val="20"/>
+              <w:u w:val="none"/>
             </w:rPr>
           </w:pPr>
           <w:hyperlink w:anchor="_ueew278qq8iu">
             <w:r>
               <w:rPr>
+                <w:i w:val="0"/>
+                <w:smallCaps w:val="0"/>
+                <w:strike w:val="0"/>
+                <w:color w:val="000000"/>
                 <w:sz w:val="20"/>
                 <w:szCs w:val="20"/>
+                <w:u w:val="none"/>
+                <w:shd w:fill="auto" w:val="clear"/>
+                <w:vertAlign w:val="baseline"/>
                 <w:rtl w:val="0"/>
               </w:rPr>
               <w:t xml:space="preserve">platinums</w:t>
@@ -2551,15 +3200,24 @@
             <w:spacing w:before="60" w:line="240" w:lineRule="auto"/>
             <w:ind w:left="720" w:firstLine="0"/>
             <w:rPr>
+              <w:color w:val="000000"/>
               <w:sz w:val="20"/>
               <w:szCs w:val="20"/>
+              <w:u w:val="none"/>
             </w:rPr>
           </w:pPr>
           <w:hyperlink w:anchor="_7vnujoz5josh">
             <w:r>
               <w:rPr>
+                <w:i w:val="0"/>
+                <w:smallCaps w:val="0"/>
+                <w:strike w:val="0"/>
+                <w:color w:val="000000"/>
                 <w:sz w:val="20"/>
                 <w:szCs w:val="20"/>
+                <w:u w:val="none"/>
+                <w:shd w:fill="auto" w:val="clear"/>
+                <w:vertAlign w:val="baseline"/>
                 <w:rtl w:val="0"/>
               </w:rPr>
               <w:t xml:space="preserve">trophies</w:t>
@@ -2582,16 +3240,25 @@
             <w:spacing w:before="60" w:line="240" w:lineRule="auto"/>
             <w:rPr>
               <w:b w:val="1"/>
+              <w:color w:val="000000"/>
               <w:sz w:val="20"/>
               <w:szCs w:val="20"/>
+              <w:u w:val="none"/>
             </w:rPr>
           </w:pPr>
           <w:hyperlink w:anchor="_8dulexxg67os">
             <w:r>
               <w:rPr>
                 <w:b w:val="1"/>
+                <w:i w:val="0"/>
+                <w:smallCaps w:val="0"/>
+                <w:strike w:val="0"/>
+                <w:color w:val="000000"/>
                 <w:sz w:val="20"/>
                 <w:szCs w:val="20"/>
+                <w:u w:val="none"/>
+                <w:shd w:fill="auto" w:val="clear"/>
+                <w:vertAlign w:val="baseline"/>
                 <w:rtl w:val="0"/>
               </w:rPr>
               <w:t xml:space="preserve">References</w:t>
@@ -2614,15 +3281,24 @@
             <w:spacing w:before="60" w:line="240" w:lineRule="auto"/>
             <w:ind w:left="360" w:firstLine="0"/>
             <w:rPr>
+              <w:color w:val="000000"/>
               <w:sz w:val="20"/>
               <w:szCs w:val="20"/>
+              <w:u w:val="none"/>
             </w:rPr>
           </w:pPr>
           <w:hyperlink w:anchor="_3u7b7z9swtfa">
             <w:r>
               <w:rPr>
+                <w:i w:val="0"/>
+                <w:smallCaps w:val="0"/>
+                <w:strike w:val="0"/>
+                <w:color w:val="000000"/>
                 <w:sz w:val="20"/>
                 <w:szCs w:val="20"/>
+                <w:u w:val="none"/>
+                <w:shd w:fill="auto" w:val="clear"/>
+                <w:vertAlign w:val="baseline"/>
                 <w:rtl w:val="0"/>
               </w:rPr>
               <w:t xml:space="preserve">Books</w:t>
@@ -2645,15 +3321,24 @@
             <w:spacing w:before="60" w:line="240" w:lineRule="auto"/>
             <w:ind w:left="360" w:firstLine="0"/>
             <w:rPr>
+              <w:color w:val="000000"/>
               <w:sz w:val="20"/>
               <w:szCs w:val="20"/>
+              <w:u w:val="none"/>
             </w:rPr>
           </w:pPr>
           <w:hyperlink w:anchor="_ykyi73lzsc05">
             <w:r>
               <w:rPr>
+                <w:i w:val="0"/>
+                <w:smallCaps w:val="0"/>
+                <w:strike w:val="0"/>
+                <w:color w:val="000000"/>
                 <w:sz w:val="20"/>
                 <w:szCs w:val="20"/>
+                <w:u w:val="none"/>
+                <w:shd w:fill="auto" w:val="clear"/>
+                <w:vertAlign w:val="baseline"/>
                 <w:rtl w:val="0"/>
               </w:rPr>
               <w:t xml:space="preserve">Websites</w:t>
@@ -2676,15 +3361,24 @@
             <w:spacing w:before="60" w:line="240" w:lineRule="auto"/>
             <w:ind w:left="720" w:firstLine="0"/>
             <w:rPr>
+              <w:color w:val="000000"/>
               <w:sz w:val="20"/>
               <w:szCs w:val="20"/>
+              <w:u w:val="none"/>
             </w:rPr>
           </w:pPr>
           <w:hyperlink w:anchor="_i4exhntloa14">
             <w:r>
               <w:rPr>
+                <w:i w:val="0"/>
+                <w:smallCaps w:val="0"/>
+                <w:strike w:val="0"/>
+                <w:color w:val="000000"/>
                 <w:sz w:val="20"/>
                 <w:szCs w:val="20"/>
+                <w:u w:val="none"/>
+                <w:shd w:fill="auto" w:val="clear"/>
+                <w:vertAlign w:val="baseline"/>
                 <w:rtl w:val="0"/>
               </w:rPr>
               <w:t xml:space="preserve">PSPrices</w:t>
@@ -2707,15 +3401,24 @@
             <w:spacing w:before="60" w:line="240" w:lineRule="auto"/>
             <w:ind w:left="720" w:firstLine="0"/>
             <w:rPr>
+              <w:color w:val="000000"/>
               <w:sz w:val="20"/>
               <w:szCs w:val="20"/>
+              <w:u w:val="none"/>
             </w:rPr>
           </w:pPr>
           <w:hyperlink w:anchor="_ti4vzvl8f9dv">
             <w:r>
               <w:rPr>
+                <w:i w:val="0"/>
+                <w:smallCaps w:val="0"/>
+                <w:strike w:val="0"/>
+                <w:color w:val="000000"/>
                 <w:sz w:val="20"/>
                 <w:szCs w:val="20"/>
+                <w:u w:val="none"/>
+                <w:shd w:fill="auto" w:val="clear"/>
+                <w:vertAlign w:val="baseline"/>
                 <w:rtl w:val="0"/>
               </w:rPr>
               <w:t xml:space="preserve">PSNProfiles</w:t>
@@ -2743,8 +3446,8 @@
           <w:szCs w:val="24"/>
         </w:rPr>
       </w:pPr>
-      <w:bookmarkStart w:colFirst="0" w:colLast="0" w:name="_mwfd4sg20s4z" w:id="1"/>
-      <w:bookmarkEnd w:id="1"/>
+      <w:bookmarkStart w:colFirst="0" w:colLast="0" w:name="_mwfd4sg20s4z" w:id="0"/>
+      <w:bookmarkEnd w:id="0"/>
       <w:r>
         <w:rPr>
           <w:b w:val="1"/>
@@ -2764,8 +3467,8 @@
           <w:szCs w:val="24"/>
         </w:rPr>
       </w:pPr>
-      <w:bookmarkStart w:colFirst="0" w:colLast="0" w:name="_bv3drsjy9ghu" w:id="2"/>
-      <w:bookmarkEnd w:id="2"/>
+      <w:bookmarkStart w:colFirst="0" w:colLast="0" w:name="_bv3drsjy9ghu" w:id="1"/>
+      <w:bookmarkEnd w:id="1"/>
       <w:r>
         <w:rPr>
           <w:b w:val="1"/>
@@ -2998,6 +3701,11 @@
         </w:rPr>
         <w:t xml:space="preserve"> a logical keyword used to join or change clauses within a WHERE clause.</w:t>
       </w:r>
+      <w:r>
+        <w:rPr>
+          <w:rtl w:val="0"/>
+        </w:rPr>
+      </w:r>
     </w:p>
     <w:p>
       <w:pPr>
@@ -3008,8 +3716,8 @@
           <w:szCs w:val="24"/>
         </w:rPr>
       </w:pPr>
-      <w:bookmarkStart w:colFirst="0" w:colLast="0" w:name="_ld5f99mppwz6" w:id="3"/>
-      <w:bookmarkEnd w:id="3"/>
+      <w:bookmarkStart w:colFirst="0" w:colLast="0" w:name="_ld5f99mppwz6" w:id="2"/>
+      <w:bookmarkEnd w:id="2"/>
       <w:r>
         <w:rPr>
           <w:b w:val="1"/>
@@ -3054,8 +3762,8 @@
           <w:szCs w:val="24"/>
         </w:rPr>
       </w:pPr>
-      <w:bookmarkStart w:colFirst="0" w:colLast="0" w:name="_xut0mceibbju" w:id="4"/>
-      <w:bookmarkEnd w:id="4"/>
+      <w:bookmarkStart w:colFirst="0" w:colLast="0" w:name="_xut0mceibbju" w:id="3"/>
+      <w:bookmarkEnd w:id="3"/>
       <w:r>
         <w:rPr>
           <w:b w:val="1"/>
@@ -3074,12 +3782,21 @@
           <w:numId w:val="15"/>
         </w:numPr>
         <w:ind w:left="720" w:hanging="360"/>
-      </w:pPr>
-      <w:r>
-        <w:rPr>
-          <w:rtl w:val="0"/>
-        </w:rPr>
-        <w:t xml:space="preserve">Creates tables named </w:t>
+        <w:rPr>
+          <w:u w:val="none"/>
+        </w:rPr>
+      </w:pPr>
+      <w:r>
+        <w:rPr>
+          <w:rtl w:val="0"/>
+        </w:rPr>
+        <w:t xml:space="preserve">C</w:t>
+      </w:r>
+      <w:r>
+        <w:rPr>
+          <w:rtl w:val="0"/>
+        </w:rPr>
+        <w:t xml:space="preserve">reates tables named </w:t>
       </w:r>
       <w:r>
         <w:rPr>
@@ -3105,8 +3822,8 @@
           <w:szCs w:val="24"/>
         </w:rPr>
       </w:pPr>
-      <w:bookmarkStart w:colFirst="0" w:colLast="0" w:name="_h6dxcebo02be" w:id="5"/>
-      <w:bookmarkEnd w:id="5"/>
+      <w:bookmarkStart w:colFirst="0" w:colLast="0" w:name="_h6dxcebo02be" w:id="4"/>
+      <w:bookmarkEnd w:id="4"/>
       <w:r>
         <w:rPr>
           <w:b w:val="1"/>
@@ -3220,12 +3937,33 @@
           <w:numId w:val="15"/>
         </w:numPr>
         <w:ind w:left="1440" w:hanging="360"/>
-      </w:pPr>
-      <w:r>
-        <w:rPr>
-          <w:rtl w:val="0"/>
-        </w:rPr>
-        <w:t xml:space="preserve">These INSERT INTO SQL files contain all info for data entry into each table.</w:t>
+        <w:rPr>
+          <w:u w:val="none"/>
+        </w:rPr>
+      </w:pPr>
+      <w:r>
+        <w:rPr>
+          <w:rtl w:val="0"/>
+        </w:rPr>
+        <w:t xml:space="preserve">T</w:t>
+      </w:r>
+      <w:r>
+        <w:rPr>
+          <w:rtl w:val="0"/>
+        </w:rPr>
+        <w:t xml:space="preserve">hese </w:t>
+      </w:r>
+      <w:r>
+        <w:rPr>
+          <w:rtl w:val="0"/>
+        </w:rPr>
+        <w:t xml:space="preserve">INSERT INTO S</w:t>
+      </w:r>
+      <w:r>
+        <w:rPr>
+          <w:rtl w:val="0"/>
+        </w:rPr>
+        <w:t xml:space="preserve">QL files contain all info for data entry into each table.</w:t>
       </w:r>
     </w:p>
     <w:p>
@@ -3233,8 +3971,8 @@
         <w:pStyle w:val="Heading3"/>
         <w:rPr/>
       </w:pPr>
-      <w:bookmarkStart w:colFirst="0" w:colLast="0" w:name="_huw2wpl0cq1" w:id="6"/>
-      <w:bookmarkEnd w:id="6"/>
+      <w:bookmarkStart w:colFirst="0" w:colLast="0" w:name="_huw2wpl0cq1" w:id="5"/>
+      <w:bookmarkEnd w:id="5"/>
       <w:r>
         <w:rPr>
           <w:b w:val="1"/>
@@ -3334,6 +4072,9 @@
           <w:numId w:val="15"/>
         </w:numPr>
         <w:ind w:left="1440" w:hanging="360"/>
+        <w:rPr>
+          <w:u w:val="none"/>
+        </w:rPr>
       </w:pPr>
       <w:r>
         <w:rPr>
@@ -3349,6 +4090,9 @@
           <w:numId w:val="15"/>
         </w:numPr>
         <w:ind w:left="1440" w:hanging="360"/>
+        <w:rPr>
+          <w:u w:val="none"/>
+        </w:rPr>
       </w:pPr>
       <w:r>
         <w:rPr>
@@ -3364,6 +4108,9 @@
           <w:numId w:val="15"/>
         </w:numPr>
         <w:ind w:left="1440" w:hanging="360"/>
+        <w:rPr>
+          <w:u w:val="none"/>
+        </w:rPr>
       </w:pPr>
       <w:r>
         <w:rPr>
@@ -3400,6 +4147,9 @@
           <w:numId w:val="15"/>
         </w:numPr>
         <w:ind w:left="1440" w:hanging="360"/>
+        <w:rPr>
+          <w:u w:val="none"/>
+        </w:rPr>
       </w:pPr>
       <w:r>
         <w:rPr>
@@ -3436,6 +4186,9 @@
           <w:numId w:val="15"/>
         </w:numPr>
         <w:ind w:left="1440" w:hanging="360"/>
+        <w:rPr>
+          <w:u w:val="none"/>
+        </w:rPr>
       </w:pPr>
       <w:r>
         <w:rPr>
@@ -3475,8 +4228,8 @@
           <w:szCs w:val="24"/>
         </w:rPr>
       </w:pPr>
-      <w:bookmarkStart w:colFirst="0" w:colLast="0" w:name="_6vbajybiuc0i" w:id="7"/>
-      <w:bookmarkEnd w:id="7"/>
+      <w:bookmarkStart w:colFirst="0" w:colLast="0" w:name="_6vbajybiuc0i" w:id="6"/>
+      <w:bookmarkEnd w:id="6"/>
       <w:r>
         <w:rPr>
           <w:b w:val="1"/>
@@ -3590,6 +4343,9 @@
           <w:numId w:val="15"/>
         </w:numPr>
         <w:ind w:left="1440" w:hanging="360"/>
+        <w:rPr>
+          <w:u w:val="none"/>
+        </w:rPr>
       </w:pPr>
       <w:r>
         <w:rPr>
@@ -3615,8 +4371,8 @@
           <w:szCs w:val="24"/>
         </w:rPr>
       </w:pPr>
-      <w:bookmarkStart w:colFirst="0" w:colLast="0" w:name="_l1mirac4pi7c" w:id="8"/>
-      <w:bookmarkEnd w:id="8"/>
+      <w:bookmarkStart w:colFirst="0" w:colLast="0" w:name="_l1mirac4pi7c" w:id="7"/>
+      <w:bookmarkEnd w:id="7"/>
       <w:r>
         <w:rPr>
           <w:b w:val="1"/>
@@ -3661,8 +4417,8 @@
           <w:szCs w:val="24"/>
         </w:rPr>
       </w:pPr>
-      <w:bookmarkStart w:colFirst="0" w:colLast="0" w:name="_uareh1ro9adk" w:id="9"/>
-      <w:bookmarkEnd w:id="9"/>
+      <w:bookmarkStart w:colFirst="0" w:colLast="0" w:name="_uareh1ro9adk" w:id="8"/>
+      <w:bookmarkEnd w:id="8"/>
       <w:r>
         <w:rPr>
           <w:b w:val="1"/>
@@ -3694,6 +4450,7 @@
     </w:p>
     <w:p>
       <w:pPr>
+        <w:ind w:left="0" w:firstLine="0"/>
         <w:rPr/>
       </w:pPr>
       <w:r>
@@ -3709,6 +4466,9 @@
           <w:numId w:val="9"/>
         </w:numPr>
         <w:ind w:left="1440" w:hanging="360"/>
+        <w:rPr>
+          <w:u w:val="none"/>
+        </w:rPr>
       </w:pPr>
       <w:r>
         <w:rPr>
@@ -3724,6 +4484,9 @@
           <w:numId w:val="9"/>
         </w:numPr>
         <w:ind w:left="1440" w:hanging="360"/>
+        <w:rPr>
+          <w:u w:val="none"/>
+        </w:rPr>
       </w:pPr>
       <w:r>
         <w:rPr>
@@ -3739,6 +4502,9 @@
           <w:numId w:val="9"/>
         </w:numPr>
         <w:ind w:left="1440" w:hanging="360"/>
+        <w:rPr>
+          <w:u w:val="none"/>
+        </w:rPr>
       </w:pPr>
       <w:r>
         <w:rPr>
@@ -3754,6 +4520,9 @@
           <w:numId w:val="9"/>
         </w:numPr>
         <w:ind w:left="1440" w:hanging="360"/>
+        <w:rPr>
+          <w:u w:val="none"/>
+        </w:rPr>
       </w:pPr>
       <w:r>
         <w:rPr>
@@ -3772,8 +4541,8 @@
           <w:szCs w:val="24"/>
         </w:rPr>
       </w:pPr>
-      <w:bookmarkStart w:colFirst="0" w:colLast="0" w:name="_1rq7oj16qz07" w:id="10"/>
-      <w:bookmarkEnd w:id="10"/>
+      <w:bookmarkStart w:colFirst="0" w:colLast="0" w:name="_1rq7oj16qz07" w:id="9"/>
+      <w:bookmarkEnd w:id="9"/>
       <w:r>
         <w:rPr>
           <w:b w:val="1"/>
@@ -3792,6 +4561,7 @@
           <w:numId w:val="9"/>
         </w:numPr>
         <w:ind w:left="720" w:hanging="360"/>
+        <w:rPr/>
       </w:pPr>
       <w:r>
         <w:rPr>
@@ -3802,6 +4572,7 @@
     </w:p>
     <w:p>
       <w:pPr>
+        <w:ind w:left="0" w:firstLine="0"/>
         <w:rPr/>
       </w:pPr>
       <w:r>
@@ -3821,12 +4592,11 @@
         <w:ind w:left="1440" w:hanging="360"/>
         <w:rPr>
           <w:b w:val="1"/>
-          <w:sz w:val="24"/>
-          <w:szCs w:val="24"/>
-        </w:rPr>
-      </w:pPr>
-      <w:bookmarkStart w:colFirst="0" w:colLast="0" w:name="_1yz0dts111x" w:id="11"/>
-      <w:bookmarkEnd w:id="11"/>
+          <w:color w:val="000000"/>
+        </w:rPr>
+      </w:pPr>
+      <w:bookmarkStart w:colFirst="0" w:colLast="0" w:name="_1yz0dts111x" w:id="10"/>
+      <w:bookmarkEnd w:id="10"/>
       <w:r>
         <w:rPr>
           <w:b w:val="1"/>
@@ -3959,12 +4729,11 @@
         <w:ind w:left="1440" w:hanging="360"/>
         <w:rPr>
           <w:b w:val="1"/>
-          <w:sz w:val="24"/>
-          <w:szCs w:val="24"/>
-        </w:rPr>
-      </w:pPr>
-      <w:bookmarkStart w:colFirst="0" w:colLast="0" w:name="_holoes3rjauz" w:id="12"/>
-      <w:bookmarkEnd w:id="12"/>
+          <w:color w:val="000000"/>
+        </w:rPr>
+      </w:pPr>
+      <w:bookmarkStart w:colFirst="0" w:colLast="0" w:name="_holoes3rjauz" w:id="11"/>
+      <w:bookmarkEnd w:id="11"/>
       <w:r>
         <w:rPr>
           <w:b w:val="1"/>
@@ -4020,12 +4789,11 @@
         <w:ind w:left="1440" w:hanging="360"/>
         <w:rPr>
           <w:b w:val="1"/>
-          <w:sz w:val="24"/>
-          <w:szCs w:val="24"/>
-        </w:rPr>
-      </w:pPr>
-      <w:bookmarkStart w:colFirst="0" w:colLast="0" w:name="_qiqbq862zsih" w:id="13"/>
-      <w:bookmarkEnd w:id="13"/>
+          <w:color w:val="000000"/>
+        </w:rPr>
+      </w:pPr>
+      <w:bookmarkStart w:colFirst="0" w:colLast="0" w:name="_qiqbq862zsih" w:id="12"/>
+      <w:bookmarkEnd w:id="12"/>
       <w:r>
         <w:rPr>
           <w:b w:val="1"/>
@@ -4081,12 +4849,11 @@
         <w:ind w:left="1440" w:hanging="360"/>
         <w:rPr>
           <w:b w:val="1"/>
-          <w:sz w:val="24"/>
-          <w:szCs w:val="24"/>
-        </w:rPr>
-      </w:pPr>
-      <w:bookmarkStart w:colFirst="0" w:colLast="0" w:name="_87z5w9m1yyt1" w:id="14"/>
-      <w:bookmarkEnd w:id="14"/>
+          <w:color w:val="000000"/>
+        </w:rPr>
+      </w:pPr>
+      <w:bookmarkStart w:colFirst="0" w:colLast="0" w:name="_87z5w9m1yyt1" w:id="13"/>
+      <w:bookmarkEnd w:id="13"/>
       <w:r>
         <w:rPr>
           <w:b w:val="1"/>
@@ -4133,8 +4900,8 @@
           <w:szCs w:val="24"/>
         </w:rPr>
       </w:pPr>
-      <w:bookmarkStart w:colFirst="0" w:colLast="0" w:name="_hs1ygn87dh0" w:id="15"/>
-      <w:bookmarkEnd w:id="15"/>
+      <w:bookmarkStart w:colFirst="0" w:colLast="0" w:name="_hs1ygn87dh0" w:id="14"/>
+      <w:bookmarkEnd w:id="14"/>
       <w:r>
         <w:rPr>
           <w:b w:val="1"/>
@@ -4169,6 +4936,7 @@
     </w:p>
     <w:p>
       <w:pPr>
+        <w:ind w:left="0" w:firstLine="0"/>
         <w:rPr>
           <w:sz w:val="20"/>
           <w:szCs w:val="20"/>
@@ -4191,12 +4959,11 @@
         <w:ind w:left="1440" w:hanging="360"/>
         <w:rPr>
           <w:b w:val="1"/>
-          <w:sz w:val="24"/>
-          <w:szCs w:val="24"/>
-        </w:rPr>
-      </w:pPr>
-      <w:bookmarkStart w:colFirst="0" w:colLast="0" w:name="_1s8fy32uopxn" w:id="16"/>
-      <w:bookmarkEnd w:id="16"/>
+          <w:color w:val="000000"/>
+        </w:rPr>
+      </w:pPr>
+      <w:bookmarkStart w:colFirst="0" w:colLast="0" w:name="_1s8fy32uopxn" w:id="15"/>
+      <w:bookmarkEnd w:id="15"/>
       <w:r>
         <w:rPr>
           <w:b w:val="1"/>
@@ -4254,6 +5021,7 @@
     </w:p>
     <w:p>
       <w:pPr>
+        <w:ind w:left="0" w:firstLine="0"/>
         <w:rPr>
           <w:sz w:val="20"/>
           <w:szCs w:val="20"/>
@@ -4313,6 +5081,7 @@
     </w:p>
     <w:p>
       <w:pPr>
+        <w:ind w:left="0" w:firstLine="0"/>
         <w:rPr>
           <w:sz w:val="20"/>
           <w:szCs w:val="20"/>
@@ -4335,12 +5104,11 @@
         <w:ind w:left="1440" w:hanging="360"/>
         <w:rPr>
           <w:b w:val="1"/>
-          <w:sz w:val="24"/>
-          <w:szCs w:val="24"/>
-        </w:rPr>
-      </w:pPr>
-      <w:bookmarkStart w:colFirst="0" w:colLast="0" w:name="_eb0wsay6csxz" w:id="17"/>
-      <w:bookmarkEnd w:id="17"/>
+          <w:color w:val="000000"/>
+        </w:rPr>
+      </w:pPr>
+      <w:bookmarkStart w:colFirst="0" w:colLast="0" w:name="_eb0wsay6csxz" w:id="16"/>
+      <w:bookmarkEnd w:id="16"/>
       <w:r>
         <w:rPr>
           <w:b w:val="1"/>
@@ -4380,6 +5148,7 @@
     </w:p>
     <w:p>
       <w:pPr>
+        <w:ind w:left="0" w:firstLine="0"/>
         <w:rPr>
           <w:sz w:val="20"/>
           <w:szCs w:val="20"/>
@@ -4439,6 +5208,7 @@
     </w:p>
     <w:p>
       <w:pPr>
+        <w:ind w:left="0" w:firstLine="0"/>
         <w:rPr>
           <w:b w:val="1"/>
           <w:sz w:val="20"/>
@@ -4462,12 +5232,11 @@
         <w:ind w:left="1440" w:hanging="360"/>
         <w:rPr>
           <w:b w:val="1"/>
-          <w:sz w:val="24"/>
-          <w:szCs w:val="24"/>
-        </w:rPr>
-      </w:pPr>
-      <w:bookmarkStart w:colFirst="0" w:colLast="0" w:name="_bk43ha35fux7" w:id="18"/>
-      <w:bookmarkEnd w:id="18"/>
+          <w:color w:val="000000"/>
+        </w:rPr>
+      </w:pPr>
+      <w:bookmarkStart w:colFirst="0" w:colLast="0" w:name="_bk43ha35fux7" w:id="17"/>
+      <w:bookmarkEnd w:id="17"/>
       <w:r>
         <w:rPr>
           <w:b w:val="1"/>
@@ -4525,6 +5294,7 @@
     </w:p>
     <w:p>
       <w:pPr>
+        <w:ind w:left="0" w:firstLine="0"/>
         <w:rPr>
           <w:sz w:val="20"/>
           <w:szCs w:val="20"/>
@@ -4547,12 +5317,11 @@
         <w:ind w:left="1440" w:hanging="360"/>
         <w:rPr>
           <w:b w:val="1"/>
-          <w:sz w:val="24"/>
-          <w:szCs w:val="24"/>
-        </w:rPr>
-      </w:pPr>
-      <w:bookmarkStart w:colFirst="0" w:colLast="0" w:name="_4z8fy0ixojse" w:id="19"/>
-      <w:bookmarkEnd w:id="19"/>
+          <w:color w:val="000000"/>
+        </w:rPr>
+      </w:pPr>
+      <w:bookmarkStart w:colFirst="0" w:colLast="0" w:name="_4z8fy0ixojse" w:id="18"/>
+      <w:bookmarkEnd w:id="18"/>
       <w:r>
         <w:rPr>
           <w:b w:val="1"/>
@@ -4649,6 +5418,7 @@
     </w:p>
     <w:p>
       <w:pPr>
+        <w:ind w:left="0" w:firstLine="0"/>
         <w:rPr>
           <w:sz w:val="20"/>
           <w:szCs w:val="20"/>
@@ -4671,12 +5441,11 @@
         <w:ind w:left="1440" w:hanging="360"/>
         <w:rPr>
           <w:b w:val="1"/>
-          <w:sz w:val="24"/>
-          <w:szCs w:val="24"/>
-        </w:rPr>
-      </w:pPr>
-      <w:bookmarkStart w:colFirst="0" w:colLast="0" w:name="_664cab3w6c2e" w:id="20"/>
-      <w:bookmarkEnd w:id="20"/>
+          <w:color w:val="000000"/>
+        </w:rPr>
+      </w:pPr>
+      <w:bookmarkStart w:colFirst="0" w:colLast="0" w:name="_664cab3w6c2e" w:id="19"/>
+      <w:bookmarkEnd w:id="19"/>
       <w:r>
         <w:rPr>
           <w:b w:val="1"/>
@@ -4716,6 +5485,7 @@
     </w:p>
     <w:p>
       <w:pPr>
+        <w:ind w:left="0" w:firstLine="0"/>
         <w:rPr>
           <w:sz w:val="20"/>
           <w:szCs w:val="20"/>
@@ -4738,12 +5508,11 @@
         <w:ind w:left="1440" w:hanging="360"/>
         <w:rPr>
           <w:b w:val="1"/>
-          <w:sz w:val="24"/>
-          <w:szCs w:val="24"/>
-        </w:rPr>
-      </w:pPr>
-      <w:bookmarkStart w:colFirst="0" w:colLast="0" w:name="_pxjxgojitw5q" w:id="21"/>
-      <w:bookmarkEnd w:id="21"/>
+          <w:color w:val="000000"/>
+        </w:rPr>
+      </w:pPr>
+      <w:bookmarkStart w:colFirst="0" w:colLast="0" w:name="_pxjxgojitw5q" w:id="20"/>
+      <w:bookmarkEnd w:id="20"/>
       <w:r>
         <w:rPr>
           <w:b w:val="1"/>
@@ -4794,8 +5563,8 @@
           <w:szCs w:val="24"/>
         </w:rPr>
       </w:pPr>
-      <w:bookmarkStart w:colFirst="0" w:colLast="0" w:name="_aw565cwc3h5o" w:id="22"/>
-      <w:bookmarkEnd w:id="22"/>
+      <w:bookmarkStart w:colFirst="0" w:colLast="0" w:name="_aw565cwc3h5o" w:id="21"/>
+      <w:bookmarkEnd w:id="21"/>
       <w:r>
         <w:rPr>
           <w:b w:val="1"/>
@@ -4831,6 +5600,7 @@
     </w:p>
     <w:p>
       <w:pPr>
+        <w:ind w:left="0" w:firstLine="0"/>
         <w:rPr>
           <w:sz w:val="20"/>
           <w:szCs w:val="20"/>
@@ -4853,12 +5623,11 @@
         <w:ind w:left="1440" w:hanging="360"/>
         <w:rPr>
           <w:b w:val="1"/>
-          <w:sz w:val="24"/>
-          <w:szCs w:val="24"/>
-        </w:rPr>
-      </w:pPr>
-      <w:bookmarkStart w:colFirst="0" w:colLast="0" w:name="_jy6de5veu27w" w:id="23"/>
-      <w:bookmarkEnd w:id="23"/>
+          <w:color w:val="000000"/>
+        </w:rPr>
+      </w:pPr>
+      <w:bookmarkStart w:colFirst="0" w:colLast="0" w:name="_jy6de5veu27w" w:id="22"/>
+      <w:bookmarkEnd w:id="22"/>
       <w:r>
         <w:rPr>
           <w:b w:val="1"/>
@@ -4969,6 +5738,7 @@
     </w:p>
     <w:p>
       <w:pPr>
+        <w:ind w:left="0" w:firstLine="0"/>
         <w:rPr>
           <w:sz w:val="20"/>
           <w:szCs w:val="20"/>
@@ -5081,6 +5851,7 @@
     </w:p>
     <w:p>
       <w:pPr>
+        <w:ind w:left="0" w:firstLine="0"/>
         <w:rPr>
           <w:i w:val="1"/>
           <w:sz w:val="20"/>
@@ -5104,12 +5875,11 @@
         <w:ind w:left="1440" w:hanging="360"/>
         <w:rPr>
           <w:b w:val="1"/>
-          <w:sz w:val="24"/>
-          <w:szCs w:val="24"/>
-        </w:rPr>
-      </w:pPr>
-      <w:bookmarkStart w:colFirst="0" w:colLast="0" w:name="_ia6clvvqorn2" w:id="24"/>
-      <w:bookmarkEnd w:id="24"/>
+          <w:color w:val="000000"/>
+        </w:rPr>
+      </w:pPr>
+      <w:bookmarkStart w:colFirst="0" w:colLast="0" w:name="_ia6clvvqorn2" w:id="23"/>
+      <w:bookmarkEnd w:id="23"/>
       <w:r>
         <w:rPr>
           <w:b w:val="1"/>
@@ -5205,6 +5975,7 @@
     </w:p>
     <w:p>
       <w:pPr>
+        <w:ind w:left="0" w:firstLine="0"/>
         <w:rPr>
           <w:sz w:val="20"/>
           <w:szCs w:val="20"/>
@@ -5227,12 +5998,11 @@
         <w:ind w:left="1440" w:hanging="360"/>
         <w:rPr>
           <w:b w:val="1"/>
-          <w:sz w:val="24"/>
-          <w:szCs w:val="24"/>
-        </w:rPr>
-      </w:pPr>
-      <w:bookmarkStart w:colFirst="0" w:colLast="0" w:name="_zcxfvriulpgm" w:id="25"/>
-      <w:bookmarkEnd w:id="25"/>
+          <w:color w:val="000000"/>
+        </w:rPr>
+      </w:pPr>
+      <w:bookmarkStart w:colFirst="0" w:colLast="0" w:name="_zcxfvriulpgm" w:id="24"/>
+      <w:bookmarkEnd w:id="24"/>
       <w:r>
         <w:rPr>
           <w:b w:val="1"/>
@@ -5337,6 +6107,7 @@
     </w:p>
     <w:p>
       <w:pPr>
+        <w:ind w:left="0" w:firstLine="0"/>
         <w:rPr>
           <w:sz w:val="20"/>
           <w:szCs w:val="20"/>
@@ -5359,12 +6130,11 @@
         <w:ind w:left="1440" w:hanging="360"/>
         <w:rPr>
           <w:b w:val="1"/>
-          <w:sz w:val="24"/>
-          <w:szCs w:val="24"/>
-        </w:rPr>
-      </w:pPr>
-      <w:bookmarkStart w:colFirst="0" w:colLast="0" w:name="_2gva3yqjhupp" w:id="26"/>
-      <w:bookmarkEnd w:id="26"/>
+          <w:color w:val="000000"/>
+        </w:rPr>
+      </w:pPr>
+      <w:bookmarkStart w:colFirst="0" w:colLast="0" w:name="_2gva3yqjhupp" w:id="25"/>
+      <w:bookmarkEnd w:id="25"/>
       <w:r>
         <w:rPr>
           <w:b w:val="1"/>
@@ -5409,6 +6179,7 @@
     </w:p>
     <w:p>
       <w:pPr>
+        <w:ind w:left="0" w:firstLine="0"/>
         <w:rPr>
           <w:sz w:val="20"/>
           <w:szCs w:val="20"/>
@@ -5431,12 +6202,11 @@
         <w:ind w:left="1440" w:hanging="360"/>
         <w:rPr>
           <w:b w:val="1"/>
-          <w:sz w:val="24"/>
-          <w:szCs w:val="24"/>
-        </w:rPr>
-      </w:pPr>
-      <w:bookmarkStart w:colFirst="0" w:colLast="0" w:name="_oy32qahzrand" w:id="27"/>
-      <w:bookmarkEnd w:id="27"/>
+          <w:color w:val="000000"/>
+        </w:rPr>
+      </w:pPr>
+      <w:bookmarkStart w:colFirst="0" w:colLast="0" w:name="_oy32qahzrand" w:id="26"/>
+      <w:bookmarkEnd w:id="26"/>
       <w:r>
         <w:rPr>
           <w:b w:val="1"/>
@@ -5517,12 +6287,11 @@
         <w:ind w:left="1440" w:hanging="360"/>
         <w:rPr>
           <w:b w:val="1"/>
-          <w:sz w:val="24"/>
-          <w:szCs w:val="24"/>
-        </w:rPr>
-      </w:pPr>
-      <w:bookmarkStart w:colFirst="0" w:colLast="0" w:name="_d0rolor0tpwv" w:id="28"/>
-      <w:bookmarkEnd w:id="28"/>
+          <w:color w:val="000000"/>
+        </w:rPr>
+      </w:pPr>
+      <w:bookmarkStart w:colFirst="0" w:colLast="0" w:name="_d0rolor0tpwv" w:id="27"/>
+      <w:bookmarkEnd w:id="27"/>
       <w:r>
         <w:rPr>
           <w:b w:val="1"/>
@@ -5604,6 +6373,7 @@
     </w:p>
     <w:p>
       <w:pPr>
+        <w:ind w:left="0" w:firstLine="0"/>
         <w:rPr>
           <w:sz w:val="20"/>
           <w:szCs w:val="20"/>
@@ -5626,12 +6396,11 @@
         <w:ind w:left="1440" w:hanging="360"/>
         <w:rPr>
           <w:b w:val="1"/>
-          <w:sz w:val="24"/>
-          <w:szCs w:val="24"/>
-        </w:rPr>
-      </w:pPr>
-      <w:bookmarkStart w:colFirst="0" w:colLast="0" w:name="_irp3xmqw7l8i" w:id="29"/>
-      <w:bookmarkEnd w:id="29"/>
+          <w:color w:val="000000"/>
+        </w:rPr>
+      </w:pPr>
+      <w:bookmarkStart w:colFirst="0" w:colLast="0" w:name="_irp3xmqw7l8i" w:id="28"/>
+      <w:bookmarkEnd w:id="28"/>
       <w:r>
         <w:rPr>
           <w:b w:val="1"/>
@@ -5709,12 +6478,11 @@
         <w:ind w:left="1440" w:hanging="360"/>
         <w:rPr>
           <w:b w:val="1"/>
-          <w:sz w:val="24"/>
-          <w:szCs w:val="24"/>
-        </w:rPr>
-      </w:pPr>
-      <w:bookmarkStart w:colFirst="0" w:colLast="0" w:name="_goj53c6bm5oa" w:id="30"/>
-      <w:bookmarkEnd w:id="30"/>
+          <w:color w:val="000000"/>
+        </w:rPr>
+      </w:pPr>
+      <w:bookmarkStart w:colFirst="0" w:colLast="0" w:name="_goj53c6bm5oa" w:id="29"/>
+      <w:bookmarkEnd w:id="29"/>
       <w:r>
         <w:rPr>
           <w:b w:val="1"/>
@@ -5856,6 +6624,7 @@
     </w:p>
     <w:p>
       <w:pPr>
+        <w:ind w:left="0" w:firstLine="0"/>
         <w:rPr>
           <w:sz w:val="20"/>
           <w:szCs w:val="20"/>
@@ -5878,12 +6647,11 @@
         <w:ind w:left="1440" w:hanging="360"/>
         <w:rPr>
           <w:b w:val="1"/>
-          <w:sz w:val="24"/>
-          <w:szCs w:val="24"/>
-        </w:rPr>
-      </w:pPr>
-      <w:bookmarkStart w:colFirst="0" w:colLast="0" w:name="_mo64ssd704x0" w:id="31"/>
-      <w:bookmarkEnd w:id="31"/>
+          <w:color w:val="000000"/>
+        </w:rPr>
+      </w:pPr>
+      <w:bookmarkStart w:colFirst="0" w:colLast="0" w:name="_mo64ssd704x0" w:id="30"/>
+      <w:bookmarkEnd w:id="30"/>
       <w:r>
         <w:rPr>
           <w:b w:val="1"/>
@@ -5996,8 +6764,8 @@
           <w:szCs w:val="24"/>
         </w:rPr>
       </w:pPr>
-      <w:bookmarkStart w:colFirst="0" w:colLast="0" w:name="_f4ccoe1nyqs2" w:id="32"/>
-      <w:bookmarkEnd w:id="32"/>
+      <w:bookmarkStart w:colFirst="0" w:colLast="0" w:name="_f4ccoe1nyqs2" w:id="31"/>
+      <w:bookmarkEnd w:id="31"/>
       <w:r>
         <w:rPr>
           <w:b w:val="1"/>
@@ -6033,6 +6801,7 @@
     </w:p>
     <w:p>
       <w:pPr>
+        <w:ind w:left="0" w:firstLine="0"/>
         <w:rPr>
           <w:sz w:val="20"/>
           <w:szCs w:val="20"/>
@@ -6055,12 +6824,11 @@
         <w:ind w:left="1440" w:hanging="360"/>
         <w:rPr>
           <w:b w:val="1"/>
-          <w:sz w:val="24"/>
-          <w:szCs w:val="24"/>
-        </w:rPr>
-      </w:pPr>
-      <w:bookmarkStart w:colFirst="0" w:colLast="0" w:name="_hzk91ixq0s1" w:id="33"/>
-      <w:bookmarkEnd w:id="33"/>
+          <w:color w:val="000000"/>
+        </w:rPr>
+      </w:pPr>
+      <w:bookmarkStart w:colFirst="0" w:colLast="0" w:name="_hzk91ixq0s1" w:id="32"/>
+      <w:bookmarkEnd w:id="32"/>
       <w:r>
         <w:rPr>
           <w:b w:val="1"/>
@@ -6156,6 +6924,7 @@
     </w:p>
     <w:p>
       <w:pPr>
+        <w:ind w:left="0" w:firstLine="0"/>
         <w:rPr>
           <w:sz w:val="20"/>
           <w:szCs w:val="20"/>
@@ -6178,12 +6947,11 @@
         <w:ind w:left="1440" w:hanging="360"/>
         <w:rPr>
           <w:b w:val="1"/>
-          <w:sz w:val="24"/>
-          <w:szCs w:val="24"/>
-        </w:rPr>
-      </w:pPr>
-      <w:bookmarkStart w:colFirst="0" w:colLast="0" w:name="_uomukcog3auw" w:id="34"/>
-      <w:bookmarkEnd w:id="34"/>
+          <w:color w:val="000000"/>
+        </w:rPr>
+      </w:pPr>
+      <w:bookmarkStart w:colFirst="0" w:colLast="0" w:name="_uomukcog3auw" w:id="33"/>
+      <w:bookmarkEnd w:id="33"/>
       <w:r>
         <w:rPr>
           <w:b w:val="1"/>
@@ -6299,8 +7067,8 @@
           <w:szCs w:val="24"/>
         </w:rPr>
       </w:pPr>
-      <w:bookmarkStart w:colFirst="0" w:colLast="0" w:name="_chaqkw14sj5p" w:id="35"/>
-      <w:bookmarkEnd w:id="35"/>
+      <w:bookmarkStart w:colFirst="0" w:colLast="0" w:name="_chaqkw14sj5p" w:id="34"/>
+      <w:bookmarkEnd w:id="34"/>
       <w:r>
         <w:rPr>
           <w:b w:val="1"/>
@@ -6336,6 +7104,7 @@
     </w:p>
     <w:p>
       <w:pPr>
+        <w:ind w:left="0" w:firstLine="0"/>
         <w:rPr/>
       </w:pPr>
       <w:r>
@@ -6355,12 +7124,11 @@
         <w:ind w:left="1440" w:hanging="360"/>
         <w:rPr>
           <w:b w:val="1"/>
-          <w:sz w:val="24"/>
-          <w:szCs w:val="24"/>
-        </w:rPr>
-      </w:pPr>
-      <w:bookmarkStart w:colFirst="0" w:colLast="0" w:name="_6mntflwp0oa9" w:id="36"/>
-      <w:bookmarkEnd w:id="36"/>
+          <w:color w:val="000000"/>
+        </w:rPr>
+      </w:pPr>
+      <w:bookmarkStart w:colFirst="0" w:colLast="0" w:name="_6mntflwp0oa9" w:id="35"/>
+      <w:bookmarkEnd w:id="35"/>
       <w:r>
         <w:rPr>
           <w:b w:val="1"/>
@@ -6635,6 +7403,7 @@
     </w:p>
     <w:p>
       <w:pPr>
+        <w:ind w:left="0" w:firstLine="0"/>
         <w:rPr/>
       </w:pPr>
       <w:r>
@@ -6654,12 +7423,11 @@
         <w:ind w:left="1440" w:hanging="360"/>
         <w:rPr>
           <w:b w:val="1"/>
-          <w:sz w:val="24"/>
-          <w:szCs w:val="24"/>
-        </w:rPr>
-      </w:pPr>
-      <w:bookmarkStart w:colFirst="0" w:colLast="0" w:name="_ll8uq1d7ty2v" w:id="37"/>
-      <w:bookmarkEnd w:id="37"/>
+          <w:color w:val="000000"/>
+        </w:rPr>
+      </w:pPr>
+      <w:bookmarkStart w:colFirst="0" w:colLast="0" w:name="_ll8uq1d7ty2v" w:id="36"/>
+      <w:bookmarkEnd w:id="36"/>
       <w:r>
         <w:rPr>
           <w:b w:val="1"/>
@@ -6827,6 +7595,7 @@
     </w:p>
     <w:p>
       <w:pPr>
+        <w:ind w:left="0" w:firstLine="0"/>
         <w:rPr/>
       </w:pPr>
       <w:r>
@@ -6846,12 +7615,11 @@
         <w:ind w:left="1440" w:hanging="360"/>
         <w:rPr>
           <w:b w:val="1"/>
-          <w:sz w:val="24"/>
-          <w:szCs w:val="24"/>
-        </w:rPr>
-      </w:pPr>
-      <w:bookmarkStart w:colFirst="0" w:colLast="0" w:name="_5uriazvsze7m" w:id="38"/>
-      <w:bookmarkEnd w:id="38"/>
+          <w:color w:val="000000"/>
+        </w:rPr>
+      </w:pPr>
+      <w:bookmarkStart w:colFirst="0" w:colLast="0" w:name="_5uriazvsze7m" w:id="37"/>
+      <w:bookmarkEnd w:id="37"/>
       <w:r>
         <w:rPr>
           <w:b w:val="1"/>
@@ -7042,6 +7810,7 @@
     </w:p>
     <w:p>
       <w:pPr>
+        <w:ind w:left="0" w:firstLine="0"/>
         <w:rPr/>
       </w:pPr>
       <w:r>
@@ -7061,12 +7830,11 @@
         <w:ind w:left="1440" w:hanging="360"/>
         <w:rPr>
           <w:b w:val="1"/>
-          <w:sz w:val="24"/>
-          <w:szCs w:val="24"/>
-        </w:rPr>
-      </w:pPr>
-      <w:bookmarkStart w:colFirst="0" w:colLast="0" w:name="_fhgkugwp8i4g" w:id="39"/>
-      <w:bookmarkEnd w:id="39"/>
+          <w:color w:val="000000"/>
+        </w:rPr>
+      </w:pPr>
+      <w:bookmarkStart w:colFirst="0" w:colLast="0" w:name="_fhgkugwp8i4g" w:id="38"/>
+      <w:bookmarkEnd w:id="38"/>
       <w:r>
         <w:rPr>
           <w:b w:val="1"/>
@@ -7142,12 +7910,11 @@
         <w:ind w:left="1440" w:hanging="360"/>
         <w:rPr>
           <w:b w:val="1"/>
-          <w:sz w:val="24"/>
-          <w:szCs w:val="24"/>
-        </w:rPr>
-      </w:pPr>
-      <w:bookmarkStart w:colFirst="0" w:colLast="0" w:name="_bucwhd36xwrm" w:id="40"/>
-      <w:bookmarkEnd w:id="40"/>
+          <w:color w:val="000000"/>
+        </w:rPr>
+      </w:pPr>
+      <w:bookmarkStart w:colFirst="0" w:colLast="0" w:name="_bucwhd36xwrm" w:id="39"/>
+      <w:bookmarkEnd w:id="39"/>
       <w:r>
         <w:rPr>
           <w:b w:val="1"/>
@@ -7700,8 +8467,8 @@
           <w:szCs w:val="24"/>
         </w:rPr>
       </w:pPr>
-      <w:bookmarkStart w:colFirst="0" w:colLast="0" w:name="_cdfkr5ykcxl4" w:id="41"/>
-      <w:bookmarkEnd w:id="41"/>
+      <w:bookmarkStart w:colFirst="0" w:colLast="0" w:name="_cdfkr5ykcxl4" w:id="40"/>
+      <w:bookmarkEnd w:id="40"/>
       <w:r>
         <w:rPr>
           <w:b w:val="1"/>
@@ -7737,6 +8504,7 @@
     </w:p>
     <w:p>
       <w:pPr>
+        <w:ind w:left="0" w:firstLine="0"/>
         <w:rPr/>
       </w:pPr>
       <w:r>
@@ -7833,6 +8601,7 @@
     </w:p>
     <w:p>
       <w:pPr>
+        <w:ind w:left="0" w:firstLine="0"/>
         <w:rPr/>
       </w:pPr>
       <w:r>
@@ -7913,6 +8682,7 @@
           <w:numId w:val="9"/>
         </w:numPr>
         <w:ind w:left="2880" w:hanging="360"/>
+        <w:rPr/>
       </w:pPr>
       <w:r>
         <w:rPr>
@@ -7936,8 +8706,8 @@
         <w:pStyle w:val="Heading1"/>
         <w:rPr/>
       </w:pPr>
-      <w:bookmarkStart w:colFirst="0" w:colLast="0" w:name="_u29914dl6x56" w:id="42"/>
-      <w:bookmarkEnd w:id="42"/>
+      <w:bookmarkStart w:colFirst="0" w:colLast="0" w:name="_u29914dl6x56" w:id="41"/>
+      <w:bookmarkEnd w:id="41"/>
       <w:r>
         <w:rPr>
           <w:b w:val="1"/>
@@ -7960,8 +8730,8 @@
           <w:b w:val="1"/>
         </w:rPr>
       </w:pPr>
-      <w:bookmarkStart w:colFirst="0" w:colLast="0" w:name="_dsvyup31nhtb" w:id="43"/>
-      <w:bookmarkEnd w:id="43"/>
+      <w:bookmarkStart w:colFirst="0" w:colLast="0" w:name="_dsvyup31nhtb" w:id="42"/>
+      <w:bookmarkEnd w:id="42"/>
       <w:r>
         <w:rPr>
           <w:b w:val="1"/>
@@ -7979,6 +8749,7 @@
     </w:p>
     <w:p>
       <w:pPr>
+        <w:ind w:left="0" w:firstLine="0"/>
         <w:rPr/>
       </w:pPr>
       <w:r>
@@ -7994,6 +8765,7 @@
           <w:numId w:val="4"/>
         </w:numPr>
         <w:ind w:left="720" w:hanging="360"/>
+        <w:rPr/>
       </w:pPr>
       <w:r>
         <w:rPr>
@@ -8009,6 +8781,9 @@
           <w:numId w:val="4"/>
         </w:numPr>
         <w:ind w:left="720" w:hanging="360"/>
+        <w:rPr>
+          <w:u w:val="none"/>
+        </w:rPr>
       </w:pPr>
       <w:r>
         <w:rPr>
@@ -8024,6 +8799,9 @@
           <w:numId w:val="4"/>
         </w:numPr>
         <w:ind w:left="720" w:hanging="360"/>
+        <w:rPr>
+          <w:u w:val="none"/>
+        </w:rPr>
       </w:pPr>
       <w:r>
         <w:rPr>
@@ -8039,6 +8817,9 @@
           <w:numId w:val="4"/>
         </w:numPr>
         <w:ind w:left="720" w:hanging="360"/>
+        <w:rPr>
+          <w:u w:val="none"/>
+        </w:rPr>
       </w:pPr>
       <w:r>
         <w:rPr>
@@ -8054,8 +8835,8 @@
           <w:b w:val="1"/>
         </w:rPr>
       </w:pPr>
-      <w:bookmarkStart w:colFirst="0" w:colLast="0" w:name="_a5yt3yajhadr" w:id="44"/>
-      <w:bookmarkEnd w:id="44"/>
+      <w:bookmarkStart w:colFirst="0" w:colLast="0" w:name="_a5yt3yajhadr" w:id="43"/>
+      <w:bookmarkEnd w:id="43"/>
       <w:r>
         <w:rPr>
           <w:b w:val="1"/>
@@ -8073,6 +8854,7 @@
     </w:p>
     <w:p>
       <w:pPr>
+        <w:ind w:left="0" w:firstLine="0"/>
         <w:rPr/>
       </w:pPr>
       <w:r>
@@ -8103,6 +8885,9 @@
           <w:numId w:val="4"/>
         </w:numPr>
         <w:ind w:left="720" w:hanging="360"/>
+        <w:rPr>
+          <w:u w:val="none"/>
+        </w:rPr>
       </w:pPr>
       <w:r>
         <w:rPr>
@@ -8118,6 +8903,9 @@
           <w:numId w:val="4"/>
         </w:numPr>
         <w:ind w:left="720" w:hanging="360"/>
+        <w:rPr>
+          <w:u w:val="none"/>
+        </w:rPr>
       </w:pPr>
       <w:r>
         <w:rPr>
@@ -8178,6 +8966,9 @@
           <w:numId w:val="4"/>
         </w:numPr>
         <w:ind w:left="720" w:hanging="360"/>
+        <w:rPr>
+          <w:u w:val="none"/>
+        </w:rPr>
       </w:pPr>
       <w:r>
         <w:rPr>
@@ -8193,6 +8984,9 @@
           <w:numId w:val="4"/>
         </w:numPr>
         <w:ind w:left="720" w:hanging="360"/>
+        <w:rPr>
+          <w:u w:val="none"/>
+        </w:rPr>
       </w:pPr>
       <w:r>
         <w:rPr>
@@ -8208,6 +9002,9 @@
           <w:numId w:val="4"/>
         </w:numPr>
         <w:ind w:left="720" w:hanging="360"/>
+        <w:rPr>
+          <w:u w:val="none"/>
+        </w:rPr>
       </w:pPr>
       <w:r>
         <w:rPr>
@@ -8253,6 +9050,9 @@
           <w:numId w:val="4"/>
         </w:numPr>
         <w:ind w:left="720" w:hanging="360"/>
+        <w:rPr>
+          <w:u w:val="none"/>
+        </w:rPr>
       </w:pPr>
       <w:r>
         <w:rPr>
@@ -8308,8 +9108,8 @@
           <w:szCs w:val="24"/>
         </w:rPr>
       </w:pPr>
-      <w:bookmarkStart w:colFirst="0" w:colLast="0" w:name="_f9ot6i4igecp" w:id="45"/>
-      <w:bookmarkEnd w:id="45"/>
+      <w:bookmarkStart w:colFirst="0" w:colLast="0" w:name="_f9ot6i4igecp" w:id="44"/>
+      <w:bookmarkEnd w:id="44"/>
       <w:r>
         <w:rPr>
           <w:b w:val="1"/>
@@ -8322,6 +9122,7 @@
     </w:p>
     <w:p>
       <w:pPr>
+        <w:ind w:left="0" w:firstLine="0"/>
         <w:rPr>
           <w:b w:val="1"/>
         </w:rPr>
@@ -8384,6 +9185,9 @@
           <w:numId w:val="4"/>
         </w:numPr>
         <w:ind w:left="720" w:hanging="360"/>
+        <w:rPr>
+          <w:u w:val="none"/>
+        </w:rPr>
       </w:pPr>
       <w:r>
         <w:rPr>
@@ -8461,8 +9265,8 @@
           <w:szCs w:val="24"/>
         </w:rPr>
       </w:pPr>
-      <w:bookmarkStart w:colFirst="0" w:colLast="0" w:name="_xmk9199ivu4r" w:id="46"/>
-      <w:bookmarkEnd w:id="46"/>
+      <w:bookmarkStart w:colFirst="0" w:colLast="0" w:name="_xmk9199ivu4r" w:id="45"/>
+      <w:bookmarkEnd w:id="45"/>
       <w:r>
         <w:rPr>
           <w:b w:val="1"/>
@@ -8475,6 +9279,7 @@
     </w:p>
     <w:p>
       <w:pPr>
+        <w:ind w:left="0" w:firstLine="0"/>
         <w:rPr>
           <w:b w:val="1"/>
         </w:rPr>
@@ -8507,6 +9312,9 @@
           <w:numId w:val="4"/>
         </w:numPr>
         <w:ind w:left="720" w:hanging="360"/>
+        <w:rPr>
+          <w:u w:val="none"/>
+        </w:rPr>
       </w:pPr>
       <w:r>
         <w:rPr>
@@ -8530,8 +9338,8 @@
           <w:b w:val="1"/>
         </w:rPr>
       </w:pPr>
-      <w:bookmarkStart w:colFirst="0" w:colLast="0" w:name="_v0edalvsl9rv" w:id="47"/>
-      <w:bookmarkEnd w:id="47"/>
+      <w:bookmarkStart w:colFirst="0" w:colLast="0" w:name="_v0edalvsl9rv" w:id="46"/>
+      <w:bookmarkEnd w:id="46"/>
       <w:r>
         <w:rPr>
           <w:b w:val="1"/>
@@ -8554,8 +9362,8 @@
           <w:b w:val="1"/>
         </w:rPr>
       </w:pPr>
-      <w:bookmarkStart w:colFirst="0" w:colLast="0" w:name="_jfvo4z5eltsr" w:id="48"/>
-      <w:bookmarkEnd w:id="48"/>
+      <w:bookmarkStart w:colFirst="0" w:colLast="0" w:name="_jfvo4z5eltsr" w:id="47"/>
+      <w:bookmarkEnd w:id="47"/>
       <w:r>
         <w:rPr>
           <w:b w:val="1"/>
@@ -8581,8 +9389,8 @@
           <w:szCs w:val="24"/>
         </w:rPr>
       </w:pPr>
-      <w:bookmarkStart w:colFirst="0" w:colLast="0" w:name="_eti1fzn6vysd" w:id="49"/>
-      <w:bookmarkEnd w:id="49"/>
+      <w:bookmarkStart w:colFirst="0" w:colLast="0" w:name="_eti1fzn6vysd" w:id="48"/>
+      <w:bookmarkEnd w:id="48"/>
       <w:r>
         <w:rPr>
           <w:b w:val="1"/>
@@ -8609,12 +9417,12 @@
           <wp:inline distB="114300" distT="114300" distL="114300" distR="114300">
             <wp:extent cx="3967163" cy="2349500"/>
             <wp:effectExtent b="0" l="0" r="0" t="0"/>
-            <wp:docPr descr="Updated as of 31st March 2025" id="15" name="image15.png"/>
+            <wp:docPr descr="Updated as of 31st March 2025" id="2" name="image3.png"/>
             <a:graphic>
               <a:graphicData uri="http://schemas.openxmlformats.org/drawingml/2006/picture">
                 <pic:pic>
                   <pic:nvPicPr>
-                    <pic:cNvPr descr="Updated as of 31st March 2025" id="0" name="image15.png"/>
+                    <pic:cNvPr descr="Updated as of 31st March 2025" id="0" name="image3.png"/>
                     <pic:cNvPicPr preferRelativeResize="0"/>
                   </pic:nvPicPr>
                   <pic:blipFill>
@@ -8659,12 +9467,12 @@
           <wp:inline distB="114300" distT="114300" distL="114300" distR="114300">
             <wp:extent cx="3990975" cy="2463800"/>
             <wp:effectExtent b="0" l="0" r="0" t="0"/>
-            <wp:docPr descr="Updated as of 31st March 2025" id="8" name="image18.png"/>
+            <wp:docPr descr="Updated as of 31st March 2025" id="7" name="image4.png"/>
             <a:graphic>
               <a:graphicData uri="http://schemas.openxmlformats.org/drawingml/2006/picture">
                 <pic:pic>
                   <pic:nvPicPr>
-                    <pic:cNvPr descr="Updated as of 31st March 2025" id="0" name="image18.png"/>
+                    <pic:cNvPr descr="Updated as of 31st March 2025" id="0" name="image4.png"/>
                     <pic:cNvPicPr preferRelativeResize="0"/>
                   </pic:nvPicPr>
                   <pic:blipFill>
@@ -8701,6 +9509,9 @@
           <w:numId w:val="13"/>
         </w:numPr>
         <w:ind w:left="720" w:hanging="360"/>
+        <w:rPr>
+          <w:u w:val="none"/>
+        </w:rPr>
       </w:pPr>
       <w:r>
         <w:rPr>
@@ -8731,6 +9542,9 @@
           <w:numId w:val="13"/>
         </w:numPr>
         <w:ind w:left="720" w:hanging="360"/>
+        <w:rPr>
+          <w:u w:val="none"/>
+        </w:rPr>
       </w:pPr>
       <w:r>
         <w:rPr>
@@ -8744,7 +9558,7 @@
           <w:i w:val="1"/>
           <w:rtl w:val="0"/>
         </w:rPr>
-        <w:t xml:space="preserve">80% (868/1088; 4/5)</w:t>
+        <w:t xml:space="preserve">80% (874/1092; 4/5)</w:t>
       </w:r>
       <w:r>
         <w:rPr>
@@ -8760,6 +9574,9 @@
           <w:numId w:val="13"/>
         </w:numPr>
         <w:ind w:left="1440" w:hanging="360"/>
+        <w:rPr>
+          <w:u w:val="none"/>
+        </w:rPr>
       </w:pPr>
       <w:r>
         <w:rPr>
@@ -8787,7 +9604,7 @@
           <w:i w:val="1"/>
           <w:rtl w:val="0"/>
         </w:rPr>
-        <w:t xml:space="preserve">56% (606/1088)</w:t>
+        <w:t xml:space="preserve">55% (603/1092)</w:t>
       </w:r>
       <w:r>
         <w:rPr>
@@ -8803,6 +9620,9 @@
           <w:numId w:val="13"/>
         </w:numPr>
         <w:ind w:left="1440" w:hanging="360"/>
+        <w:rPr>
+          <w:u w:val="none"/>
+        </w:rPr>
       </w:pPr>
       <w:r>
         <w:rPr>
@@ -8830,7 +9650,7 @@
           <w:i w:val="1"/>
           <w:rtl w:val="0"/>
         </w:rPr>
-        <w:t xml:space="preserve">24% (262/1088)</w:t>
+        <w:t xml:space="preserve">25% (271/1092)</w:t>
       </w:r>
       <w:r>
         <w:rPr>
@@ -8846,6 +9666,9 @@
           <w:numId w:val="13"/>
         </w:numPr>
         <w:ind w:left="720" w:hanging="360"/>
+        <w:rPr>
+          <w:u w:val="none"/>
+        </w:rPr>
       </w:pPr>
       <w:r>
         <w:rPr>
@@ -8872,8 +9695,8 @@
           <w:szCs w:val="24"/>
         </w:rPr>
       </w:pPr>
-      <w:bookmarkStart w:colFirst="0" w:colLast="0" w:name="_4ttg5swwzcoq" w:id="50"/>
-      <w:bookmarkEnd w:id="50"/>
+      <w:bookmarkStart w:colFirst="0" w:colLast="0" w:name="_4ttg5swwzcoq" w:id="49"/>
+      <w:bookmarkEnd w:id="49"/>
       <w:r>
         <w:rPr>
           <w:b w:val="1"/>
@@ -8892,6 +9715,9 @@
           <w:numId w:val="6"/>
         </w:numPr>
         <w:ind w:left="720" w:hanging="360"/>
+        <w:rPr>
+          <w:u w:val="none"/>
+        </w:rPr>
       </w:pPr>
       <w:r>
         <w:rPr>
@@ -8905,7 +9731,7 @@
           <w:i w:val="1"/>
           <w:rtl w:val="0"/>
         </w:rPr>
-        <w:t xml:space="preserve">21 instances of pre-orders</w:t>
+        <w:t xml:space="preserve">22 instances of pre-orders</w:t>
       </w:r>
       <w:r>
         <w:rPr>
@@ -8929,6 +9755,9 @@
           <w:numId w:val="6"/>
         </w:numPr>
         <w:ind w:left="720" w:hanging="360"/>
+        <w:rPr>
+          <w:u w:val="none"/>
+        </w:rPr>
       </w:pPr>
       <w:r>
         <w:rPr>
@@ -8947,8 +9776,8 @@
           <w:szCs w:val="24"/>
         </w:rPr>
       </w:pPr>
-      <w:bookmarkStart w:colFirst="0" w:colLast="0" w:name="_e52251j6ppd8" w:id="51"/>
-      <w:bookmarkEnd w:id="51"/>
+      <w:bookmarkStart w:colFirst="0" w:colLast="0" w:name="_e52251j6ppd8" w:id="50"/>
+      <w:bookmarkEnd w:id="50"/>
       <w:r>
         <w:rPr>
           <w:b w:val="1"/>
@@ -8967,6 +9796,7 @@
           <w:numId w:val="7"/>
         </w:numPr>
         <w:ind w:left="720" w:hanging="360"/>
+        <w:rPr/>
       </w:pPr>
       <w:r>
         <w:rPr>
@@ -8980,7 +9810,7 @@
           <w:i w:val="1"/>
           <w:rtl w:val="0"/>
         </w:rPr>
-        <w:t xml:space="preserve">421 video games in the collection that have yet to be played.</w:t>
+        <w:t xml:space="preserve">413 video games in the collection that have yet to be played.</w:t>
       </w:r>
     </w:p>
     <w:p>
@@ -8990,6 +9820,9 @@
           <w:numId w:val="7"/>
         </w:numPr>
         <w:ind w:left="720" w:hanging="360"/>
+        <w:rPr>
+          <w:u w:val="none"/>
+        </w:rPr>
       </w:pPr>
       <w:r>
         <w:rPr>
@@ -9003,7 +9836,7 @@
           <w:i w:val="1"/>
           <w:rtl w:val="0"/>
         </w:rPr>
-        <w:t xml:space="preserve">39% (421/1088; 2/5)</w:t>
+        <w:t xml:space="preserve">38% (413/1092; 2/5)</w:t>
       </w:r>
       <w:r>
         <w:rPr>
@@ -9044,8 +9877,8 @@
           <w:szCs w:val="24"/>
         </w:rPr>
       </w:pPr>
-      <w:bookmarkStart w:colFirst="0" w:colLast="0" w:name="_fa2hkj3o5gji" w:id="52"/>
-      <w:bookmarkEnd w:id="52"/>
+      <w:bookmarkStart w:colFirst="0" w:colLast="0" w:name="_fa2hkj3o5gji" w:id="51"/>
+      <w:bookmarkEnd w:id="51"/>
       <w:r>
         <w:rPr>
           <w:b w:val="1"/>
@@ -9063,8 +9896,8 @@
           <w:b w:val="1"/>
         </w:rPr>
       </w:pPr>
-      <w:bookmarkStart w:colFirst="0" w:colLast="0" w:name="_k0n9r4nf4ryl" w:id="53"/>
-      <w:bookmarkEnd w:id="53"/>
+      <w:bookmarkStart w:colFirst="0" w:colLast="0" w:name="_k0n9r4nf4ryl" w:id="52"/>
+      <w:bookmarkEnd w:id="52"/>
       <w:r>
         <w:rPr>
           <w:b w:val="1"/>
@@ -9087,8 +9920,8 @@
           <w:b w:val="1"/>
         </w:rPr>
       </w:pPr>
-      <w:bookmarkStart w:colFirst="0" w:colLast="0" w:name="_t57ou6bzrvg8" w:id="54"/>
-      <w:bookmarkEnd w:id="54"/>
+      <w:bookmarkStart w:colFirst="0" w:colLast="0" w:name="_t57ou6bzrvg8" w:id="53"/>
+      <w:bookmarkEnd w:id="53"/>
       <w:r>
         <w:rPr>
           <w:b w:val="1"/>
@@ -9124,6 +9957,7 @@
           <w:numId w:val="18"/>
         </w:numPr>
         <w:ind w:left="720" w:hanging="360"/>
+        <w:rPr/>
       </w:pPr>
       <w:r>
         <w:rPr>
@@ -9137,7 +9971,7 @@
           <w:i w:val="1"/>
           <w:rtl w:val="0"/>
         </w:rPr>
-        <w:t xml:space="preserve">1,088 games, purchased since 2009 and across 8 distinct PlayStation consoles</w:t>
+        <w:t xml:space="preserve">1,092 games, purchased since 2009 and across 8 distinct PlayStation consoles</w:t>
       </w:r>
       <w:r>
         <w:rPr>
@@ -9154,6 +9988,7 @@
           <w:numId w:val="18"/>
         </w:numPr>
         <w:ind w:left="1440" w:hanging="360"/>
+        <w:rPr/>
       </w:pPr>
       <w:r>
         <w:rPr>
@@ -9170,6 +10005,7 @@
           <w:numId w:val="18"/>
         </w:numPr>
         <w:ind w:left="720" w:hanging="360"/>
+        <w:rPr/>
       </w:pPr>
       <w:r>
         <w:rPr>
@@ -9183,7 +10019,7 @@
           <w:i w:val="1"/>
           <w:rtl w:val="0"/>
         </w:rPr>
-        <w:t xml:space="preserve">€25,991.26 at full price.</w:t>
+        <w:t xml:space="preserve">€26,061.23 at full price.</w:t>
       </w:r>
     </w:p>
     <w:p>
@@ -9193,6 +10029,7 @@
           <w:numId w:val="18"/>
         </w:numPr>
         <w:ind w:left="720" w:hanging="360"/>
+        <w:rPr/>
       </w:pPr>
       <w:r>
         <w:rPr>
@@ -9206,7 +10043,7 @@
           <w:i w:val="1"/>
           <w:rtl w:val="0"/>
         </w:rPr>
-        <w:t xml:space="preserve">€10,933.51.</w:t>
+        <w:t xml:space="preserve">€10,946.38.</w:t>
       </w:r>
     </w:p>
     <w:p>
@@ -9216,6 +10053,7 @@
           <w:numId w:val="18"/>
         </w:numPr>
         <w:ind w:left="720" w:hanging="360"/>
+        <w:rPr/>
       </w:pPr>
       <w:r>
         <w:rPr>
@@ -9229,7 +10067,7 @@
           <w:i w:val="1"/>
           <w:rtl w:val="0"/>
         </w:rPr>
-        <w:t xml:space="preserve">savings of €15,057.75 (58% of the full price).</w:t>
+        <w:t xml:space="preserve">savings of €15,114.85 (58% of the full price).</w:t>
       </w:r>
     </w:p>
     <w:p>
@@ -9239,6 +10077,7 @@
           <w:numId w:val="18"/>
         </w:numPr>
         <w:ind w:left="720" w:hanging="360"/>
+        <w:rPr/>
       </w:pPr>
       <w:r>
         <w:rPr>
@@ -9266,7 +10105,7 @@
           <w:i w:val="1"/>
           <w:rtl w:val="0"/>
         </w:rPr>
-        <w:t xml:space="preserve">€23.89.</w:t>
+        <w:t xml:space="preserve">€23.87.</w:t>
       </w:r>
     </w:p>
     <w:p>
@@ -9276,6 +10115,7 @@
           <w:numId w:val="18"/>
         </w:numPr>
         <w:ind w:left="720" w:hanging="360"/>
+        <w:rPr/>
       </w:pPr>
       <w:r>
         <w:rPr>
@@ -9289,7 +10129,7 @@
           <w:i w:val="1"/>
           <w:rtl w:val="0"/>
         </w:rPr>
-        <w:t xml:space="preserve">average paid price per game is €10.05.</w:t>
+        <w:t xml:space="preserve">average paid price per game is €10.02.</w:t>
       </w:r>
     </w:p>
     <w:p>
@@ -9299,6 +10139,9 @@
           <w:numId w:val="18"/>
         </w:numPr>
         <w:ind w:left="720" w:hanging="360"/>
+        <w:rPr>
+          <w:u w:val="none"/>
+        </w:rPr>
       </w:pPr>
       <w:r>
         <w:rPr>
@@ -9312,7 +10155,7 @@
           <w:i w:val="1"/>
           <w:rtl w:val="0"/>
         </w:rPr>
-        <w:t xml:space="preserve">average savings of €13.84 per game.</w:t>
+        <w:t xml:space="preserve">average savings of €13.85 per game.</w:t>
       </w:r>
     </w:p>
     <w:p>
@@ -9320,8 +10163,8 @@
         <w:pStyle w:val="Heading3"/>
         <w:rPr/>
       </w:pPr>
-      <w:bookmarkStart w:colFirst="0" w:colLast="0" w:name="_iwomrvmnf8vo" w:id="55"/>
-      <w:bookmarkEnd w:id="55"/>
+      <w:bookmarkStart w:colFirst="0" w:colLast="0" w:name="_iwomrvmnf8vo" w:id="54"/>
+      <w:bookmarkEnd w:id="54"/>
       <w:r>
         <w:rPr>
           <w:b w:val="1"/>
@@ -9351,12 +10194,12 @@
           <wp:inline distB="114300" distT="114300" distL="114300" distR="114300">
             <wp:extent cx="5943600" cy="3670300"/>
             <wp:effectExtent b="0" l="0" r="0" t="0"/>
-            <wp:docPr descr="Chart" id="9" name="image3.png"/>
+            <wp:docPr descr="Chart" id="16" name="image13.png"/>
             <a:graphic>
               <a:graphicData uri="http://schemas.openxmlformats.org/drawingml/2006/picture">
                 <pic:pic>
                   <pic:nvPicPr>
-                    <pic:cNvPr descr="Chart" id="0" name="image3.png"/>
+                    <pic:cNvPr descr="Chart" id="0" name="image13.png"/>
                     <pic:cNvPicPr preferRelativeResize="0"/>
                   </pic:nvPicPr>
                   <pic:blipFill>
@@ -9423,7 +10266,7 @@
           <w:i w:val="1"/>
           <w:rtl w:val="0"/>
         </w:rPr>
-        <w:t xml:space="preserve">savings of €13,642.09 (91% of the total savings).</w:t>
+        <w:t xml:space="preserve">savings of €13,691.69 (91% of the total savings).</w:t>
       </w:r>
     </w:p>
     <w:p>
@@ -9433,6 +10276,7 @@
           <w:numId w:val="14"/>
         </w:numPr>
         <w:ind w:left="720" w:hanging="360"/>
+        <w:rPr/>
       </w:pPr>
       <w:r>
         <w:rPr>
@@ -9470,8 +10314,8 @@
           <w:b w:val="1"/>
         </w:rPr>
       </w:pPr>
-      <w:bookmarkStart w:colFirst="0" w:colLast="0" w:name="_e4z4c6ayqehu" w:id="56"/>
-      <w:bookmarkEnd w:id="56"/>
+      <w:bookmarkStart w:colFirst="0" w:colLast="0" w:name="_e4z4c6ayqehu" w:id="55"/>
+      <w:bookmarkEnd w:id="55"/>
       <w:r>
         <w:rPr>
           <w:b w:val="1"/>
@@ -9503,12 +10347,12 @@
           <wp:inline distB="114300" distT="114300" distL="114300" distR="114300">
             <wp:extent cx="5943600" cy="3683000"/>
             <wp:effectExtent b="0" l="0" r="0" t="0"/>
-            <wp:docPr descr="Updated as of 31st Dec 2024" id="4" name="image16.png"/>
+            <wp:docPr descr="Updated as of 31st Dec 2024" id="3" name="image17.png"/>
             <a:graphic>
               <a:graphicData uri="http://schemas.openxmlformats.org/drawingml/2006/picture">
                 <pic:pic>
                   <pic:nvPicPr>
-                    <pic:cNvPr descr="Updated as of 31st Dec 2024" id="0" name="image16.png"/>
+                    <pic:cNvPr descr="Updated as of 31st Dec 2024" id="0" name="image17.png"/>
                     <pic:cNvPicPr preferRelativeResize="0"/>
                   </pic:nvPicPr>
                   <pic:blipFill>
@@ -9545,6 +10389,7 @@
           <w:numId w:val="16"/>
         </w:numPr>
         <w:ind w:left="720" w:hanging="360"/>
+        <w:rPr/>
       </w:pPr>
       <w:r>
         <w:rPr>
@@ -9558,7 +10403,15 @@
           <w:i w:val="1"/>
           <w:rtl w:val="0"/>
         </w:rPr>
-        <w:t xml:space="preserve">201 games purchased via birthday or Christmas gifts, along with the PlayStation Plus Essential subscription service</w:t>
+        <w:t xml:space="preserve">208</w:t>
+      </w:r>
+      <w:r>
+        <w:rPr>
+          <w:b w:val="1"/>
+          <w:i w:val="1"/>
+          <w:rtl w:val="0"/>
+        </w:rPr>
+        <w:t xml:space="preserve"> games purchased via birthday or Christmas gifts, along with the PlayStation Plus Essential subscription service</w:t>
       </w:r>
       <w:r>
         <w:rPr>
@@ -9574,14 +10427,23 @@
           <w:numId w:val="16"/>
         </w:numPr>
         <w:ind w:left="720" w:hanging="360"/>
-      </w:pPr>
-      <w:r>
-        <w:rPr>
-          <w:b w:val="1"/>
-          <w:i w:val="1"/>
-          <w:rtl w:val="0"/>
-        </w:rPr>
-        <w:t xml:space="preserve">Savings compared to the full price came to €6,065.81</w:t>
+        <w:rPr/>
+      </w:pPr>
+      <w:r>
+        <w:rPr>
+          <w:b w:val="1"/>
+          <w:i w:val="1"/>
+          <w:rtl w:val="0"/>
+        </w:rPr>
+        <w:t xml:space="preserve">Savings compared to the full price came to </w:t>
+      </w:r>
+      <w:r>
+        <w:rPr>
+          <w:b w:val="1"/>
+          <w:i w:val="1"/>
+          <w:rtl w:val="0"/>
+        </w:rPr>
+        <w:t xml:space="preserve">€6,215.76</w:t>
       </w:r>
       <w:r>
         <w:rPr>
@@ -9595,7 +10457,15 @@
           <w:i w:val="1"/>
           <w:rtl w:val="0"/>
         </w:rPr>
-        <w:t xml:space="preserve">average of €30.18</w:t>
+        <w:t xml:space="preserve">average of </w:t>
+      </w:r>
+      <w:r>
+        <w:rPr>
+          <w:b w:val="1"/>
+          <w:i w:val="1"/>
+          <w:rtl w:val="0"/>
+        </w:rPr>
+        <w:t xml:space="preserve">€29.88</w:t>
       </w:r>
       <w:r>
         <w:rPr>
@@ -9611,6 +10481,7 @@
           <w:numId w:val="16"/>
         </w:numPr>
         <w:ind w:left="720" w:hanging="360"/>
+        <w:rPr/>
       </w:pPr>
       <w:r>
         <w:rPr>
@@ -9624,7 +10495,15 @@
           <w:i w:val="1"/>
           <w:rtl w:val="0"/>
         </w:rPr>
-        <w:t xml:space="preserve">40% of the total savings.</w:t>
+        <w:t xml:space="preserve">43%</w:t>
+      </w:r>
+      <w:r>
+        <w:rPr>
+          <w:b w:val="1"/>
+          <w:i w:val="1"/>
+          <w:rtl w:val="0"/>
+        </w:rPr>
+        <w:t xml:space="preserve"> of the total savings.</w:t>
       </w:r>
       <w:r>
         <w:br w:type="page"/>
@@ -9642,8 +10521,8 @@
           <w:b w:val="1"/>
         </w:rPr>
       </w:pPr>
-      <w:bookmarkStart w:colFirst="0" w:colLast="0" w:name="_d6310oy9zwio" w:id="57"/>
-      <w:bookmarkEnd w:id="57"/>
+      <w:bookmarkStart w:colFirst="0" w:colLast="0" w:name="_d6310oy9zwio" w:id="56"/>
+      <w:bookmarkEnd w:id="56"/>
       <w:r>
         <w:rPr>
           <w:b w:val="1"/>
@@ -9675,12 +10554,12 @@
           <wp:inline distB="114300" distT="114300" distL="114300" distR="114300">
             <wp:extent cx="5943600" cy="3683000"/>
             <wp:effectExtent b="0" l="0" r="0" t="0"/>
-            <wp:docPr descr="Chart" id="3" name="image11.png"/>
+            <wp:docPr descr="Chart" id="18" name="image5.png"/>
             <a:graphic>
               <a:graphicData uri="http://schemas.openxmlformats.org/drawingml/2006/picture">
                 <pic:pic>
                   <pic:nvPicPr>
-                    <pic:cNvPr descr="Chart" id="0" name="image11.png"/>
+                    <pic:cNvPr descr="Chart" id="0" name="image5.png"/>
                     <pic:cNvPicPr preferRelativeResize="0"/>
                   </pic:nvPicPr>
                   <pic:blipFill>
@@ -9738,7 +10617,7 @@
           <w:szCs w:val="20"/>
           <w:rtl w:val="0"/>
         </w:rPr>
-        <w:t xml:space="preserve">1,852 hours were spent on the Top 10 games</w:t>
+        <w:t xml:space="preserve">1,979 hours were spent on the Top 10 games</w:t>
       </w:r>
       <w:r>
         <w:rPr>
@@ -9777,7 +10656,7 @@
           <w:szCs w:val="20"/>
           <w:rtl w:val="0"/>
         </w:rPr>
-        <w:t xml:space="preserve">Top 10 accounts for 11.5% (1852/16124) of the total hours</w:t>
+        <w:t xml:space="preserve">Top 10 accounts for 12% (1979/16378) of the total hours</w:t>
       </w:r>
       <w:r>
         <w:rPr>
@@ -9865,7 +10744,7 @@
           <w:szCs w:val="20"/>
           <w:rtl w:val="0"/>
         </w:rPr>
-        <w:t xml:space="preserve">Hours Played: 150 - 260</w:t>
+        <w:t xml:space="preserve">Hours Played: 154 - 274</w:t>
       </w:r>
     </w:p>
     <w:p>
@@ -9899,7 +10778,7 @@
           <w:szCs w:val="20"/>
           <w:rtl w:val="0"/>
         </w:rPr>
-        <w:t xml:space="preserve">; Hours Played: 66 - 149</w:t>
+        <w:t xml:space="preserve">; Hours Played: 66 - 153</w:t>
       </w:r>
     </w:p>
     <w:p>
@@ -10084,7 +10963,7 @@
           <w:szCs w:val="20"/>
           <w:rtl w:val="0"/>
         </w:rPr>
-        <w:t xml:space="preserve">Class RED (1001st - 1088th)</w:t>
+        <w:t xml:space="preserve">Class RED (1001st - 1092nd)</w:t>
       </w:r>
     </w:p>
     <w:p>
@@ -10286,8 +11165,8 @@
         <w:pStyle w:val="Heading3"/>
         <w:rPr/>
       </w:pPr>
-      <w:bookmarkStart w:colFirst="0" w:colLast="0" w:name="_mkb4d8rjf0rf" w:id="58"/>
-      <w:bookmarkEnd w:id="58"/>
+      <w:bookmarkStart w:colFirst="0" w:colLast="0" w:name="_mkb4d8rjf0rf" w:id="57"/>
+      <w:bookmarkEnd w:id="57"/>
       <w:r>
         <w:rPr>
           <w:b w:val="1"/>
@@ -10317,12 +11196,12 @@
           <wp:inline distB="114300" distT="114300" distL="114300" distR="114300">
             <wp:extent cx="5943600" cy="3683000"/>
             <wp:effectExtent b="0" l="0" r="0" t="0"/>
-            <wp:docPr descr="Chart" id="7" name="image4.png"/>
+            <wp:docPr descr="Chart" id="6" name="image8.png"/>
             <a:graphic>
               <a:graphicData uri="http://schemas.openxmlformats.org/drawingml/2006/picture">
                 <pic:pic>
                   <pic:nvPicPr>
-                    <pic:cNvPr descr="Chart" id="0" name="image4.png"/>
+                    <pic:cNvPr descr="Chart" id="0" name="image8.png"/>
                     <pic:cNvPicPr preferRelativeResize="0"/>
                   </pic:nvPicPr>
                   <pic:blipFill>
@@ -10535,7 +11414,7 @@
           <w:i w:val="1"/>
           <w:rtl w:val="0"/>
         </w:rPr>
-        <w:t xml:space="preserve">Hours Played: 1 - 9</w:t>
+        <w:t xml:space="preserve">Hours Played: 2 - 9</w:t>
       </w:r>
       <w:r>
         <w:rPr>
@@ -10561,7 +11440,33 @@
           <w:i w:val="1"/>
           <w:rtl w:val="0"/>
         </w:rPr>
-        <w:t xml:space="preserve">Class I (101st - 201st)</w:t>
+        <w:t xml:space="preserve">Class I (101st - 200th)</w:t>
+      </w:r>
+      <w:r>
+        <w:rPr>
+          <w:rtl w:val="0"/>
+        </w:rPr>
+      </w:r>
+    </w:p>
+    <w:p>
+      <w:pPr>
+        <w:numPr>
+          <w:ilvl w:val="1"/>
+          <w:numId w:val="17"/>
+        </w:numPr>
+        <w:ind w:left="1440" w:hanging="360"/>
+        <w:rPr>
+          <w:b w:val="1"/>
+          <w:i w:val="1"/>
+        </w:rPr>
+      </w:pPr>
+      <w:r>
+        <w:rPr>
+          <w:b w:val="1"/>
+          <w:i w:val="1"/>
+          <w:rtl w:val="0"/>
+        </w:rPr>
+        <w:t xml:space="preserve">Class II (201st - 208th)</w:t>
       </w:r>
     </w:p>
     <w:p>
@@ -10596,8 +11501,8 @@
         <w:pStyle w:val="Heading3"/>
         <w:rPr/>
       </w:pPr>
-      <w:bookmarkStart w:colFirst="0" w:colLast="0" w:name="_it617uje9ec7" w:id="59"/>
-      <w:bookmarkEnd w:id="59"/>
+      <w:bookmarkStart w:colFirst="0" w:colLast="0" w:name="_it617uje9ec7" w:id="58"/>
+      <w:bookmarkEnd w:id="58"/>
       <w:r>
         <w:rPr>
           <w:b w:val="1"/>
@@ -10627,12 +11532,12 @@
           <wp:inline distB="114300" distT="114300" distL="114300" distR="114300">
             <wp:extent cx="5943600" cy="3670300"/>
             <wp:effectExtent b="0" l="0" r="0" t="0"/>
-            <wp:docPr descr="Updated as of 31st Dec 2024" id="12" name="image10.png"/>
+            <wp:docPr descr="Updated as of 31st Dec 2024" id="8" name="image18.png"/>
             <a:graphic>
               <a:graphicData uri="http://schemas.openxmlformats.org/drawingml/2006/picture">
                 <pic:pic>
                   <pic:nvPicPr>
-                    <pic:cNvPr descr="Updated as of 31st Dec 2024" id="0" name="image10.png"/>
+                    <pic:cNvPr descr="Updated as of 31st Dec 2024" id="0" name="image18.png"/>
                     <pic:cNvPicPr preferRelativeResize="0"/>
                   </pic:nvPicPr>
                   <pic:blipFill>
@@ -10682,7 +11587,7 @@
           <w:i w:val="1"/>
           <w:rtl w:val="0"/>
         </w:rPr>
-        <w:t xml:space="preserve">1,658 hours were spent across all 15 games in the Yakuza/Like a Dragon/Judgment series</w:t>
+        <w:t xml:space="preserve">1,796 hours were spent across all 15 games in the Yakuza/Like a Dragon/Judgment series</w:t>
       </w:r>
       <w:r>
         <w:rPr>
@@ -10764,7 +11669,7 @@
           <w:i w:val="1"/>
           <w:rtl w:val="0"/>
         </w:rPr>
-        <w:t xml:space="preserve">Yakuza 0, Hours Played: 198</w:t>
+        <w:t xml:space="preserve">Yakuza 5, Hours Played: 274</w:t>
       </w:r>
     </w:p>
     <w:p>
@@ -10804,7 +11709,7 @@
           <w:i w:val="1"/>
           <w:rtl w:val="0"/>
         </w:rPr>
-        <w:t xml:space="preserve">Yakuza Kiwami 2, Hours Played: 174</w:t>
+        <w:t xml:space="preserve">Yakuza 0, Hours Played: 198</w:t>
       </w:r>
     </w:p>
     <w:p>
@@ -10845,7 +11750,7 @@
           <w:i w:val="1"/>
           <w:rtl w:val="0"/>
         </w:rPr>
-        <w:t xml:space="preserve">Like a Dragon: Infinite Wealth, Hours Played: 154</w:t>
+        <w:t xml:space="preserve">Yakuza Kiwami 2, Hours Played: 174</w:t>
       </w:r>
       <w:r>
         <w:rPr>
@@ -10884,6 +11789,7 @@
         <w:rPr>
           <w:b w:val="1"/>
           <w:i w:val="1"/>
+          <w:u w:val="none"/>
         </w:rPr>
       </w:pPr>
       <w:r>
@@ -10911,7 +11817,7 @@
           <w:i w:val="1"/>
           <w:rtl w:val="0"/>
         </w:rPr>
-        <w:t xml:space="preserve">Hours Played: 42 - 154</w:t>
+        <w:t xml:space="preserve">Hours Played: 42 - 173</w:t>
       </w:r>
       <w:r>
         <w:br w:type="page"/>
@@ -10927,8 +11833,8 @@
         <w:pStyle w:val="Heading3"/>
         <w:rPr/>
       </w:pPr>
-      <w:bookmarkStart w:colFirst="0" w:colLast="0" w:name="_ugwzmwkbvh9l" w:id="60"/>
-      <w:bookmarkEnd w:id="60"/>
+      <w:bookmarkStart w:colFirst="0" w:colLast="0" w:name="_ugwzmwkbvh9l" w:id="59"/>
+      <w:bookmarkEnd w:id="59"/>
       <w:r>
         <w:rPr>
           <w:b w:val="1"/>
@@ -10958,12 +11864,12 @@
           <wp:inline distB="114300" distT="114300" distL="114300" distR="114300">
             <wp:extent cx="5943600" cy="3670300"/>
             <wp:effectExtent b="0" l="0" r="0" t="0"/>
-            <wp:docPr descr="Updated as of 31st Dec 2024" id="13" name="image17.png"/>
+            <wp:docPr descr="Updated as of 31st Dec 2024" id="14" name="image10.png"/>
             <a:graphic>
               <a:graphicData uri="http://schemas.openxmlformats.org/drawingml/2006/picture">
                 <pic:pic>
                   <pic:nvPicPr>
-                    <pic:cNvPr descr="Updated as of 31st Dec 2024" id="0" name="image17.png"/>
+                    <pic:cNvPr descr="Updated as of 31st Dec 2024" id="0" name="image10.png"/>
                     <pic:cNvPicPr preferRelativeResize="0"/>
                   </pic:nvPicPr>
                   <pic:blipFill>
@@ -11013,7 +11919,7 @@
           <w:i w:val="1"/>
           <w:rtl w:val="0"/>
         </w:rPr>
-        <w:t xml:space="preserve">(421 games recorded at 1 hour).</w:t>
+        <w:t xml:space="preserve">(413 games recorded at 1 hour).</w:t>
       </w:r>
     </w:p>
     <w:p>
@@ -11036,7 +11942,7 @@
           <w:i w:val="1"/>
           <w:rtl w:val="0"/>
         </w:rPr>
-        <w:t xml:space="preserve">(322 games recorded between 2 to 10 hours).</w:t>
+        <w:t xml:space="preserve">(331 games recorded between 2 to 10 hours).</w:t>
       </w:r>
     </w:p>
     <w:p>
@@ -11046,20 +11952,23 @@
           <w:numId w:val="8"/>
         </w:numPr>
         <w:ind w:left="1440" w:hanging="360"/>
-      </w:pPr>
-      <w:r>
-        <w:rPr>
-          <w:rtl w:val="0"/>
-        </w:rPr>
-        <w:t xml:space="preserve">These 743 games account for </w:t>
-      </w:r>
-      <w:r>
-        <w:rPr>
-          <w:b w:val="1"/>
-          <w:i w:val="1"/>
-          <w:rtl w:val="0"/>
-        </w:rPr>
-        <w:t xml:space="preserve">68% (743/1088)</w:t>
+        <w:rPr>
+          <w:u w:val="none"/>
+        </w:rPr>
+      </w:pPr>
+      <w:r>
+        <w:rPr>
+          <w:rtl w:val="0"/>
+        </w:rPr>
+        <w:t xml:space="preserve">These 744 games account for </w:t>
+      </w:r>
+      <w:r>
+        <w:rPr>
+          <w:b w:val="1"/>
+          <w:i w:val="1"/>
+          <w:rtl w:val="0"/>
+        </w:rPr>
+        <w:t xml:space="preserve">68% (744/1092; 2/3)</w:t>
       </w:r>
       <w:r>
         <w:rPr>
@@ -11080,7 +11989,7 @@
         <w:rPr>
           <w:rtl w:val="0"/>
         </w:rPr>
-        <w:t xml:space="preserve">There is a trend where there are a lower number of games with more hours played through each ascending range of values (120 between 11 to 20 hours, 71 between 21 to 30 hours, etc).</w:t>
+        <w:t xml:space="preserve">There is a trend where there are a lower number of games with more hours played through each ascending range of values (123 between 11 to 20 hours, 75 between 21 to 30 hours, etc).</w:t>
       </w:r>
     </w:p>
     <w:p>
@@ -11153,8 +12062,8 @@
         <w:pStyle w:val="Heading3"/>
         <w:rPr/>
       </w:pPr>
-      <w:bookmarkStart w:colFirst="0" w:colLast="0" w:name="_su3ix2fawzkg" w:id="61"/>
-      <w:bookmarkEnd w:id="61"/>
+      <w:bookmarkStart w:colFirst="0" w:colLast="0" w:name="_su3ix2fawzkg" w:id="60"/>
+      <w:bookmarkEnd w:id="60"/>
       <w:r>
         <w:rPr>
           <w:b w:val="1"/>
@@ -11184,7 +12093,7 @@
           <wp:inline distB="114300" distT="114300" distL="114300" distR="114300">
             <wp:extent cx="5943600" cy="3670300"/>
             <wp:effectExtent b="0" l="0" r="0" t="0"/>
-            <wp:docPr descr="Updated as of 31st Dec 2024" id="11" name="image7.png"/>
+            <wp:docPr descr="Updated as of 31st Dec 2024" id="10" name="image7.png"/>
             <a:graphic>
               <a:graphicData uri="http://schemas.openxmlformats.org/drawingml/2006/picture">
                 <pic:pic>
@@ -11268,7 +12177,7 @@
           <w:color w:val="cc0000"/>
           <w:rtl w:val="0"/>
         </w:rPr>
-        <w:t xml:space="preserve">946 games (22 + 307 + 382 + 164 + 71), 87% of the collection</w:t>
+        <w:t xml:space="preserve">951 games (22 + 305 + 386 + 168 + 70), 87% of the collection</w:t>
       </w:r>
       <w:r>
         <w:rPr>
@@ -11333,7 +12242,7 @@
           <w:color w:val="bf9000"/>
           <w:rtl w:val="0"/>
         </w:rPr>
-        <w:t xml:space="preserve">1,033 games (201 + 572 + 204 + 56), 95% of the collection.</w:t>
+        <w:t xml:space="preserve">1,037 games (208 + 565 + 208 + 56), 95% of the collection.</w:t>
       </w:r>
     </w:p>
     <w:p>
@@ -11343,6 +12252,7 @@
           <w:numId w:val="5"/>
         </w:numPr>
         <w:ind w:left="720" w:hanging="360"/>
+        <w:rPr/>
       </w:pPr>
       <w:r>
         <w:rPr>
@@ -11378,7 +12288,7 @@
           <w:color w:val="38761d"/>
           <w:rtl w:val="0"/>
         </w:rPr>
-        <w:t xml:space="preserve">768 games (353 + 270 + 87 + 58), 71% of the collection.</w:t>
+        <w:t xml:space="preserve">773 games (354 + 271 + 91 + 57), 71% of the collection.</w:t>
       </w:r>
     </w:p>
     <w:p>
@@ -11391,8 +12301,8 @@
           <w:szCs w:val="24"/>
         </w:rPr>
       </w:pPr>
-      <w:bookmarkStart w:colFirst="0" w:colLast="0" w:name="_ncjpz88laof1" w:id="62"/>
-      <w:bookmarkEnd w:id="62"/>
+      <w:bookmarkStart w:colFirst="0" w:colLast="0" w:name="_ncjpz88laof1" w:id="61"/>
+      <w:bookmarkEnd w:id="61"/>
       <w:r>
         <w:rPr>
           <w:b w:val="1"/>
@@ -11406,6 +12316,7 @@
     </w:p>
     <w:p>
       <w:pPr>
+        <w:ind w:left="0" w:firstLine="0"/>
         <w:rPr/>
       </w:pPr>
       <w:r>
@@ -11421,6 +12332,9 @@
           <w:numId w:val="12"/>
         </w:numPr>
         <w:ind w:left="720" w:hanging="360"/>
+        <w:rPr>
+          <w:u w:val="none"/>
+        </w:rPr>
       </w:pPr>
       <w:r>
         <w:rPr>
@@ -11444,8 +12358,8 @@
           <w:b w:val="1"/>
         </w:rPr>
       </w:pPr>
-      <w:bookmarkStart w:colFirst="0" w:colLast="0" w:name="_7pvrwuk4efv6" w:id="63"/>
-      <w:bookmarkEnd w:id="63"/>
+      <w:bookmarkStart w:colFirst="0" w:colLast="0" w:name="_7pvrwuk4efv6" w:id="62"/>
+      <w:bookmarkEnd w:id="62"/>
       <w:r>
         <w:rPr>
           <w:b w:val="1"/>
@@ -11466,8 +12380,8 @@
         <w:pStyle w:val="Heading3"/>
         <w:rPr/>
       </w:pPr>
-      <w:bookmarkStart w:colFirst="0" w:colLast="0" w:name="_i4piajwn8w0s" w:id="64"/>
-      <w:bookmarkEnd w:id="64"/>
+      <w:bookmarkStart w:colFirst="0" w:colLast="0" w:name="_i4piajwn8w0s" w:id="63"/>
+      <w:bookmarkEnd w:id="63"/>
       <w:r>
         <w:rPr>
           <w:b w:val="1"/>
@@ -11496,12 +12410,12 @@
           <wp:inline distB="114300" distT="114300" distL="114300" distR="114300">
             <wp:extent cx="5943600" cy="3683000"/>
             <wp:effectExtent b="0" l="0" r="0" t="0"/>
-            <wp:docPr descr="Updated as of 28th February 2025" id="17" name="image12.png"/>
+            <wp:docPr descr="Updated as of 28th February 2025" id="19" name="image1.png"/>
             <a:graphic>
               <a:graphicData uri="http://schemas.openxmlformats.org/drawingml/2006/picture">
                 <pic:pic>
                   <pic:nvPicPr>
-                    <pic:cNvPr descr="Updated as of 28th February 2025" id="0" name="image12.png"/>
+                    <pic:cNvPr descr="Updated as of 28th February 2025" id="0" name="image1.png"/>
                     <pic:cNvPicPr preferRelativeResize="0"/>
                   </pic:nvPicPr>
                   <pic:blipFill>
@@ -11607,8 +12521,8 @@
           <w:szCs w:val="24"/>
         </w:rPr>
       </w:pPr>
-      <w:bookmarkStart w:colFirst="0" w:colLast="0" w:name="_rhkwmod3bzoe" w:id="65"/>
-      <w:bookmarkEnd w:id="65"/>
+      <w:bookmarkStart w:colFirst="0" w:colLast="0" w:name="_rhkwmod3bzoe" w:id="64"/>
+      <w:bookmarkEnd w:id="64"/>
       <w:r>
         <w:rPr>
           <w:b w:val="1"/>
@@ -11622,6 +12536,7 @@
     </w:p>
     <w:p>
       <w:pPr>
+        <w:ind w:left="0" w:firstLine="0"/>
         <w:rPr/>
       </w:pPr>
       <w:r>
@@ -11660,8 +12575,8 @@
           <w:b w:val="1"/>
         </w:rPr>
       </w:pPr>
-      <w:bookmarkStart w:colFirst="0" w:colLast="0" w:name="_6xbkkwrk2kjn" w:id="66"/>
-      <w:bookmarkEnd w:id="66"/>
+      <w:bookmarkStart w:colFirst="0" w:colLast="0" w:name="_6xbkkwrk2kjn" w:id="65"/>
+      <w:bookmarkEnd w:id="65"/>
       <w:r>
         <w:rPr>
           <w:b w:val="1"/>
@@ -11684,8 +12599,8 @@
           <w:b w:val="1"/>
         </w:rPr>
       </w:pPr>
-      <w:bookmarkStart w:colFirst="0" w:colLast="0" w:name="_njnw2rmvemzc" w:id="67"/>
-      <w:bookmarkEnd w:id="67"/>
+      <w:bookmarkStart w:colFirst="0" w:colLast="0" w:name="_njnw2rmvemzc" w:id="66"/>
+      <w:bookmarkEnd w:id="66"/>
       <w:r>
         <w:rPr>
           <w:b w:val="1"/>
@@ -11711,8 +12626,8 @@
           <w:szCs w:val="24"/>
         </w:rPr>
       </w:pPr>
-      <w:bookmarkStart w:colFirst="0" w:colLast="0" w:name="_89ixfq4clwyq" w:id="68"/>
-      <w:bookmarkEnd w:id="68"/>
+      <w:bookmarkStart w:colFirst="0" w:colLast="0" w:name="_89ixfq4clwyq" w:id="67"/>
+      <w:bookmarkEnd w:id="67"/>
       <w:r>
         <w:rPr>
           <w:b w:val="1"/>
@@ -11753,7 +12668,7 @@
           <w:b w:val="1"/>
           <w:rtl w:val="0"/>
         </w:rPr>
-        <w:t xml:space="preserve">538</w:t>
+        <w:t xml:space="preserve">539</w:t>
       </w:r>
       <w:r>
         <w:rPr>
@@ -11766,7 +12681,7 @@
           <w:b w:val="1"/>
           <w:rtl w:val="0"/>
         </w:rPr>
-        <w:t xml:space="preserve">47</w:t>
+        <w:t xml:space="preserve">48</w:t>
       </w:r>
       <w:r>
         <w:rPr>
@@ -11777,6 +12692,7 @@
     </w:p>
     <w:p>
       <w:pPr>
+        <w:ind w:left="0" w:firstLine="0"/>
         <w:rPr/>
       </w:pPr>
       <w:r>
@@ -11800,12 +12716,12 @@
           <wp:inline distB="114300" distT="114300" distL="114300" distR="114300">
             <wp:extent cx="5095223" cy="3149600"/>
             <wp:effectExtent b="0" l="0" r="0" t="0"/>
-            <wp:docPr descr="Games vs. Country" id="19" name="image5.png"/>
+            <wp:docPr descr="Games vs. Country" id="15" name="image12.png"/>
             <a:graphic>
               <a:graphicData uri="http://schemas.openxmlformats.org/drawingml/2006/picture">
                 <pic:pic>
                   <pic:nvPicPr>
-                    <pic:cNvPr descr="Games vs. Country" id="0" name="image5.png"/>
+                    <pic:cNvPr descr="Games vs. Country" id="0" name="image12.png"/>
                     <pic:cNvPicPr preferRelativeResize="0"/>
                   </pic:nvPicPr>
                   <pic:blipFill>
@@ -11850,12 +12766,12 @@
           <wp:inline distB="114300" distT="114300" distL="114300" distR="114300">
             <wp:extent cx="5150844" cy="3187700"/>
             <wp:effectExtent b="0" l="0" r="0" t="0"/>
-            <wp:docPr descr="Games vs. Country" id="6" name="image13.png"/>
+            <wp:docPr descr="Games vs. Country" id="11" name="image14.png"/>
             <a:graphic>
               <a:graphicData uri="http://schemas.openxmlformats.org/drawingml/2006/picture">
                 <pic:pic>
                   <pic:nvPicPr>
-                    <pic:cNvPr descr="Games vs. Country" id="0" name="image13.png"/>
+                    <pic:cNvPr descr="Games vs. Country" id="0" name="image14.png"/>
                     <pic:cNvPicPr preferRelativeResize="0"/>
                   </pic:nvPicPr>
                   <pic:blipFill>
@@ -11898,8 +12814,8 @@
           <w:szCs w:val="24"/>
         </w:rPr>
       </w:pPr>
-      <w:bookmarkStart w:colFirst="0" w:colLast="0" w:name="_j1igw9x9tvj3" w:id="69"/>
-      <w:bookmarkEnd w:id="69"/>
+      <w:bookmarkStart w:colFirst="0" w:colLast="0" w:name="_j1igw9x9tvj3" w:id="68"/>
+      <w:bookmarkEnd w:id="68"/>
       <w:r>
         <w:rPr>
           <w:b w:val="1"/>
@@ -11913,6 +12829,7 @@
     </w:p>
     <w:p>
       <w:pPr>
+        <w:ind w:left="0" w:firstLine="0"/>
         <w:rPr/>
       </w:pPr>
       <w:r>
@@ -11928,6 +12845,9 @@
           <w:numId w:val="3"/>
         </w:numPr>
         <w:ind w:left="720" w:hanging="360"/>
+        <w:rPr>
+          <w:u w:val="none"/>
+        </w:rPr>
       </w:pPr>
       <w:r>
         <w:rPr>
@@ -11964,8 +12884,8 @@
         <w:pStyle w:val="Heading3"/>
         <w:rPr/>
       </w:pPr>
-      <w:bookmarkStart w:colFirst="0" w:colLast="0" w:name="_ww2dzyb4defm" w:id="70"/>
-      <w:bookmarkEnd w:id="70"/>
+      <w:bookmarkStart w:colFirst="0" w:colLast="0" w:name="_ww2dzyb4defm" w:id="69"/>
+      <w:bookmarkEnd w:id="69"/>
       <w:r>
         <w:rPr>
           <w:b w:val="1"/>
@@ -11997,12 +12917,12 @@
           <wp:inline distB="114300" distT="114300" distL="114300" distR="114300">
             <wp:extent cx="4858166" cy="3060700"/>
             <wp:effectExtent b="0" l="0" r="0" t="0"/>
-            <wp:docPr descr="Updated as of 31st Mar 2025" id="18" name="image1.png"/>
+            <wp:docPr descr="Updated as of 31st Mar 2025" id="17" name="image15.png"/>
             <a:graphic>
               <a:graphicData uri="http://schemas.openxmlformats.org/drawingml/2006/picture">
                 <pic:pic>
                   <pic:nvPicPr>
-                    <pic:cNvPr descr="Updated as of 31st Mar 2025" id="0" name="image1.png"/>
+                    <pic:cNvPr descr="Updated as of 31st Mar 2025" id="0" name="image15.png"/>
                     <pic:cNvPicPr preferRelativeResize="0"/>
                   </pic:nvPicPr>
                   <pic:blipFill>
@@ -12047,12 +12967,12 @@
           <wp:inline distB="114300" distT="114300" distL="114300" distR="114300">
             <wp:extent cx="4762196" cy="2946400"/>
             <wp:effectExtent b="0" l="0" r="0" t="0"/>
-            <wp:docPr descr="Updated as of 31st Mar 2025" id="14" name="image6.png"/>
+            <wp:docPr descr="Updated as of 31st Mar 2025" id="1" name="image19.png"/>
             <a:graphic>
               <a:graphicData uri="http://schemas.openxmlformats.org/drawingml/2006/picture">
                 <pic:pic>
                   <pic:nvPicPr>
-                    <pic:cNvPr descr="Updated as of 31st Mar 2025" id="0" name="image6.png"/>
+                    <pic:cNvPr descr="Updated as of 31st Mar 2025" id="0" name="image19.png"/>
                     <pic:cNvPicPr preferRelativeResize="0"/>
                   </pic:nvPicPr>
                   <pic:blipFill>
@@ -12084,6 +13004,7 @@
     </w:p>
     <w:p>
       <w:pPr>
+        <w:ind w:left="0" w:firstLine="0"/>
         <w:rPr/>
       </w:pPr>
       <w:r>
@@ -12125,8 +13046,8 @@
           <w:szCs w:val="24"/>
         </w:rPr>
       </w:pPr>
-      <w:bookmarkStart w:colFirst="0" w:colLast="0" w:name="_i3rthsfa2wbw" w:id="71"/>
-      <w:bookmarkEnd w:id="71"/>
+      <w:bookmarkStart w:colFirst="0" w:colLast="0" w:name="_i3rthsfa2wbw" w:id="70"/>
+      <w:bookmarkEnd w:id="70"/>
       <w:r>
         <w:rPr>
           <w:b w:val="1"/>
@@ -12198,8 +13119,8 @@
         <w:pStyle w:val="Heading3"/>
         <w:rPr/>
       </w:pPr>
-      <w:bookmarkStart w:colFirst="0" w:colLast="0" w:name="_qxfkzr412urb" w:id="72"/>
-      <w:bookmarkEnd w:id="72"/>
+      <w:bookmarkStart w:colFirst="0" w:colLast="0" w:name="_qxfkzr412urb" w:id="71"/>
+      <w:bookmarkEnd w:id="71"/>
       <w:r>
         <w:rPr>
           <w:b w:val="1"/>
@@ -12229,12 +13150,12 @@
           <wp:inline distB="114300" distT="114300" distL="114300" distR="114300">
             <wp:extent cx="4191000" cy="2590800"/>
             <wp:effectExtent b="0" l="0" r="0" t="0"/>
-            <wp:docPr id="16" name="image2.png"/>
+            <wp:docPr id="9" name="image16.png"/>
             <a:graphic>
               <a:graphicData uri="http://schemas.openxmlformats.org/drawingml/2006/picture">
                 <pic:pic>
                   <pic:nvPicPr>
-                    <pic:cNvPr id="0" name="image2.png"/>
+                    <pic:cNvPr id="0" name="image16.png"/>
                     <pic:cNvPicPr preferRelativeResize="0"/>
                   </pic:nvPicPr>
                   <pic:blipFill>
@@ -12307,8 +13228,8 @@
           <w:szCs w:val="24"/>
         </w:rPr>
       </w:pPr>
-      <w:bookmarkStart w:colFirst="0" w:colLast="0" w:name="_cf3zpf29jroj" w:id="73"/>
-      <w:bookmarkEnd w:id="73"/>
+      <w:bookmarkStart w:colFirst="0" w:colLast="0" w:name="_cf3zpf29jroj" w:id="72"/>
+      <w:bookmarkEnd w:id="72"/>
       <w:r>
         <w:rPr>
           <w:b w:val="1"/>
@@ -12345,12 +13266,12 @@
           <wp:inline distB="114300" distT="114300" distL="114300" distR="114300">
             <wp:extent cx="4335463" cy="2679700"/>
             <wp:effectExtent b="0" l="0" r="0" t="0"/>
-            <wp:docPr descr="Updated as of 31st Mar 2025" id="5" name="image19.png"/>
+            <wp:docPr descr="Updated as of 31st Mar 2025" id="13" name="image9.png"/>
             <a:graphic>
               <a:graphicData uri="http://schemas.openxmlformats.org/drawingml/2006/picture">
                 <pic:pic>
                   <pic:nvPicPr>
-                    <pic:cNvPr descr="Updated as of 31st Mar 2025" id="0" name="image19.png"/>
+                    <pic:cNvPr descr="Updated as of 31st Mar 2025" id="0" name="image9.png"/>
                     <pic:cNvPicPr preferRelativeResize="0"/>
                   </pic:nvPicPr>
                   <pic:blipFill>
@@ -12395,12 +13316,12 @@
           <wp:inline distB="114300" distT="114300" distL="114300" distR="114300">
             <wp:extent cx="4379913" cy="2705100"/>
             <wp:effectExtent b="0" l="0" r="0" t="0"/>
-            <wp:docPr descr="Updated as of 31st Mar 2025" id="10" name="image8.png"/>
+            <wp:docPr descr="Updated as of 31st Mar 2025" id="4" name="image2.png"/>
             <a:graphic>
               <a:graphicData uri="http://schemas.openxmlformats.org/drawingml/2006/picture">
                 <pic:pic>
                   <pic:nvPicPr>
-                    <pic:cNvPr descr="Updated as of 31st Mar 2025" id="0" name="image8.png"/>
+                    <pic:cNvPr descr="Updated as of 31st Mar 2025" id="0" name="image2.png"/>
                     <pic:cNvPicPr preferRelativeResize="0"/>
                   </pic:nvPicPr>
                   <pic:blipFill>
@@ -12459,16 +13380,19 @@
       <w:pPr>
         <w:rPr>
           <w:b w:val="1"/>
-        </w:rPr>
-      </w:pPr>
-      <w:r>
-        <w:rPr>
-          <w:rtl w:val="0"/>
-        </w:rPr>
-      </w:r>
-    </w:p>
-    <w:p>
-      <w:pPr>
+          <w:sz w:val="22"/>
+          <w:szCs w:val="22"/>
+        </w:rPr>
+      </w:pPr>
+      <w:r>
+        <w:rPr>
+          <w:rtl w:val="0"/>
+        </w:rPr>
+      </w:r>
+    </w:p>
+    <w:p>
+      <w:pPr>
+        <w:ind w:left="0" w:firstLine="0"/>
         <w:rPr>
           <w:b w:val="1"/>
         </w:rPr>
@@ -12488,6 +13412,9 @@
           <w:numId w:val="11"/>
         </w:numPr>
         <w:ind w:left="720" w:hanging="360"/>
+        <w:rPr>
+          <w:u w:val="none"/>
+        </w:rPr>
       </w:pPr>
       <w:r>
         <w:rPr>
@@ -12503,6 +13430,9 @@
           <w:numId w:val="11"/>
         </w:numPr>
         <w:ind w:left="1440" w:hanging="360"/>
+        <w:rPr>
+          <w:u w:val="none"/>
+        </w:rPr>
       </w:pPr>
       <w:r>
         <w:rPr>
@@ -12518,6 +13448,9 @@
           <w:numId w:val="11"/>
         </w:numPr>
         <w:ind w:left="1440" w:hanging="360"/>
+        <w:rPr>
+          <w:u w:val="none"/>
+        </w:rPr>
       </w:pPr>
       <w:r>
         <w:rPr>
@@ -12541,8 +13474,8 @@
           <w:b w:val="1"/>
         </w:rPr>
       </w:pPr>
-      <w:bookmarkStart w:colFirst="0" w:colLast="0" w:name="_f6mrh11jtk21" w:id="74"/>
-      <w:bookmarkEnd w:id="74"/>
+      <w:bookmarkStart w:colFirst="0" w:colLast="0" w:name="_f6mrh11jtk21" w:id="73"/>
+      <w:bookmarkEnd w:id="73"/>
       <w:r>
         <w:rPr>
           <w:b w:val="1"/>
@@ -12565,8 +13498,8 @@
           <w:b w:val="1"/>
         </w:rPr>
       </w:pPr>
-      <w:bookmarkStart w:colFirst="0" w:colLast="0" w:name="_2qpp9p8wvp7f" w:id="75"/>
-      <w:bookmarkEnd w:id="75"/>
+      <w:bookmarkStart w:colFirst="0" w:colLast="0" w:name="_2qpp9p8wvp7f" w:id="74"/>
+      <w:bookmarkEnd w:id="74"/>
       <w:r>
         <w:rPr>
           <w:b w:val="1"/>
@@ -12589,8 +13522,8 @@
           <w:b w:val="1"/>
         </w:rPr>
       </w:pPr>
-      <w:bookmarkStart w:colFirst="0" w:colLast="0" w:name="_ueew278qq8iu" w:id="76"/>
-      <w:bookmarkEnd w:id="76"/>
+      <w:bookmarkStart w:colFirst="0" w:colLast="0" w:name="_ueew278qq8iu" w:id="75"/>
+      <w:bookmarkEnd w:id="75"/>
       <w:r>
         <w:rPr>
           <w:b w:val="1"/>
@@ -12621,12 +13554,12 @@
           <wp:inline distB="114300" distT="114300" distL="114300" distR="114300">
             <wp:extent cx="5943600" cy="3670300"/>
             <wp:effectExtent b="0" l="0" r="0" t="0"/>
-            <wp:docPr descr="Updated as of 31st Mar 2025" id="1" name="image14.png"/>
+            <wp:docPr descr="Updated as of 31st Mar 2025" id="5" name="image11.png"/>
             <a:graphic>
               <a:graphicData uri="http://schemas.openxmlformats.org/drawingml/2006/picture">
                 <pic:pic>
                   <pic:nvPicPr>
-                    <pic:cNvPr descr="Updated as of 31st Mar 2025" id="0" name="image14.png"/>
+                    <pic:cNvPr descr="Updated as of 31st Mar 2025" id="0" name="image11.png"/>
                     <pic:cNvPicPr preferRelativeResize="0"/>
                   </pic:nvPicPr>
                   <pic:blipFill>
@@ -12676,7 +13609,7 @@
           <w:i w:val="1"/>
           <w:rtl w:val="0"/>
         </w:rPr>
-        <w:t xml:space="preserve">199 platinum trophies earned,</w:t>
+        <w:t xml:space="preserve">204 platinum trophies earned,</w:t>
       </w:r>
       <w:r>
         <w:rPr>
@@ -12698,8 +13631,8 @@
         <w:pStyle w:val="Heading3"/>
         <w:rPr/>
       </w:pPr>
-      <w:bookmarkStart w:colFirst="0" w:colLast="0" w:name="_7vnujoz5josh" w:id="77"/>
-      <w:bookmarkEnd w:id="77"/>
+      <w:bookmarkStart w:colFirst="0" w:colLast="0" w:name="_7vnujoz5josh" w:id="76"/>
+      <w:bookmarkEnd w:id="76"/>
       <w:r>
         <w:rPr>
           <w:b w:val="1"/>
@@ -12728,12 +13661,12 @@
           <wp:inline distB="114300" distT="114300" distL="114300" distR="114300">
             <wp:extent cx="5943600" cy="3213100"/>
             <wp:effectExtent b="0" l="0" r="0" t="0"/>
-            <wp:docPr descr="Updated as of 31st Mar 2025" id="2" name="image9.png"/>
+            <wp:docPr descr="Updated as of 31st Mar 2025" id="12" name="image6.png"/>
             <a:graphic>
               <a:graphicData uri="http://schemas.openxmlformats.org/drawingml/2006/picture">
                 <pic:pic>
                   <pic:nvPicPr>
-                    <pic:cNvPr descr="Updated as of 31st Mar 2025" id="0" name="image9.png"/>
+                    <pic:cNvPr descr="Updated as of 31st Mar 2025" id="0" name="image6.png"/>
                     <pic:cNvPicPr preferRelativeResize="0"/>
                   </pic:nvPicPr>
                   <pic:blipFill>
@@ -12791,8 +13724,8 @@
         <w:pStyle w:val="Heading1"/>
         <w:rPr/>
       </w:pPr>
-      <w:bookmarkStart w:colFirst="0" w:colLast="0" w:name="_8dulexxg67os" w:id="78"/>
-      <w:bookmarkEnd w:id="78"/>
+      <w:bookmarkStart w:colFirst="0" w:colLast="0" w:name="_8dulexxg67os" w:id="77"/>
+      <w:bookmarkEnd w:id="77"/>
       <w:r>
         <w:rPr>
           <w:b w:val="1"/>
@@ -12817,8 +13750,8 @@
           <w:szCs w:val="24"/>
         </w:rPr>
       </w:pPr>
-      <w:bookmarkStart w:colFirst="0" w:colLast="0" w:name="_3u7b7z9swtfa" w:id="79"/>
-      <w:bookmarkEnd w:id="79"/>
+      <w:bookmarkStart w:colFirst="0" w:colLast="0" w:name="_3u7b7z9swtfa" w:id="78"/>
+      <w:bookmarkEnd w:id="78"/>
       <w:r>
         <w:rPr>
           <w:b w:val="1"/>
@@ -12840,7 +13773,14 @@
           <w:i w:val="1"/>
           <w:rtl w:val="0"/>
         </w:rPr>
-        <w:t xml:space="preserve">Forta, B. (2004), Sams Teach Yourself SQL in 10 Minutes, 3rd Edition, Sams Publishing.</w:t>
+        <w:t xml:space="preserve">Forta</w:t>
+      </w:r>
+      <w:r>
+        <w:rPr>
+          <w:i w:val="1"/>
+          <w:rtl w:val="0"/>
+        </w:rPr>
+        <w:t xml:space="preserve">, B. (2004), Sams Teach Yourself SQL in 10 Minutes, 3rd Edition, Sams Publishing.</w:t>
       </w:r>
     </w:p>
     <w:p>
@@ -12852,8 +13792,8 @@
           <w:szCs w:val="24"/>
         </w:rPr>
       </w:pPr>
-      <w:bookmarkStart w:colFirst="0" w:colLast="0" w:name="_ykyi73lzsc05" w:id="80"/>
-      <w:bookmarkEnd w:id="80"/>
+      <w:bookmarkStart w:colFirst="0" w:colLast="0" w:name="_ykyi73lzsc05" w:id="79"/>
+      <w:bookmarkEnd w:id="79"/>
       <w:r>
         <w:rPr>
           <w:b w:val="1"/>
@@ -12863,14 +13803,19 @@
         </w:rPr>
         <w:t xml:space="preserve">Websites</w:t>
       </w:r>
+      <w:r>
+        <w:rPr>
+          <w:rtl w:val="0"/>
+        </w:rPr>
+      </w:r>
     </w:p>
     <w:p>
       <w:pPr>
         <w:pStyle w:val="Heading3"/>
         <w:rPr/>
       </w:pPr>
-      <w:bookmarkStart w:colFirst="0" w:colLast="0" w:name="_i4exhntloa14" w:id="81"/>
-      <w:bookmarkEnd w:id="81"/>
+      <w:bookmarkStart w:colFirst="0" w:colLast="0" w:name="_i4exhntloa14" w:id="80"/>
+      <w:bookmarkEnd w:id="80"/>
       <w:r>
         <w:rPr>
           <w:b w:val="1"/>
@@ -13058,8 +14003,8 @@
           <w:szCs w:val="24"/>
         </w:rPr>
       </w:pPr>
-      <w:bookmarkStart w:colFirst="0" w:colLast="0" w:name="_ti4vzvl8f9dv" w:id="82"/>
-      <w:bookmarkEnd w:id="82"/>
+      <w:bookmarkStart w:colFirst="0" w:colLast="0" w:name="_ti4vzvl8f9dv" w:id="81"/>
+      <w:bookmarkEnd w:id="81"/>
       <w:r>
         <w:rPr>
           <w:b w:val="1"/>
@@ -13078,6 +14023,9 @@
           <w:numId w:val="20"/>
         </w:numPr>
         <w:ind w:left="720" w:hanging="360"/>
+        <w:rPr>
+          <w:u w:val="none"/>
+        </w:rPr>
       </w:pPr>
       <w:r>
         <w:rPr>
@@ -13163,6 +14111,9 @@
           <w:numId w:val="20"/>
         </w:numPr>
         <w:ind w:left="720" w:hanging="360"/>
+        <w:rPr>
+          <w:u w:val="none"/>
+        </w:rPr>
       </w:pPr>
       <w:r>
         <w:rPr>
@@ -13189,7 +14140,6 @@
     </w:p>
     <w:sectPr>
       <w:headerReference r:id="rId28" w:type="default"/>
-      <w:type w:val="nextPage"/>
       <w:pgSz w:h="15840" w:w="12240" w:orient="portrait"/>
       <w:pgMar w:bottom="1440" w:top="1440" w:left="1440" w:right="1440" w:header="720" w:footer="720"/>
       <w:pgNumType w:start="1"/>
@@ -15495,11 +16445,19 @@
       </w:pPr>
     </w:pPrDefault>
   </w:docDefaults>
+  <w:style w:type="table" w:styleId="TableNormal" w:default="1">
+    <w:name w:val="TableNormal"/>
+    <w:tblPr>
+      <w:tblCellMar>
+        <w:top w:w="100.0" w:type="dxa"/>
+        <w:left w:w="100.0" w:type="dxa"/>
+        <w:bottom w:w="100.0" w:type="dxa"/>
+        <w:right w:w="100.0" w:type="dxa"/>
+      </w:tblCellMar>
+    </w:tblPr>
+  </w:style>
   <w:style w:type="paragraph" w:styleId="Normal" w:default="1">
     <w:name w:val="normal"/>
-  </w:style>
-  <w:style w:type="table" w:styleId="TableNormal" w:default="1">
-    <w:name w:val="TableNormal"/>
   </w:style>
   <w:style w:type="paragraph" w:styleId="Heading1">
     <w:name w:val="heading 1"/>

</xml_diff>